<commit_message>
doc: merge all chapters
</commit_message>
<xml_diff>
--- a/doc/note.docx
+++ b/doc/note.docx
@@ -370,7 +370,6 @@
         <w:jc w:val="both"/>
         <w:rPr>
           <w:b/>
-          <w:lang w:val="en-US"/>
         </w:rPr>
       </w:pPr>
       <w:r>
@@ -396,7 +395,6 @@
       <w:r>
         <w:rPr>
           <w:b/>
-          <w:lang w:val="en-US"/>
         </w:rPr>
         <w:tab/>
       </w:r>
@@ -625,9 +623,6 @@
       <w:pPr>
         <w:spacing w:after="0"/>
         <w:jc w:val="both"/>
-        <w:rPr>
-          <w:lang w:val="en-US"/>
-        </w:rPr>
       </w:pPr>
       <w:r>
         <w:rPr>
@@ -668,9 +663,6 @@
         <w:jc w:val="both"/>
       </w:pPr>
       <w:r>
-        <w:rPr>
-          <w:lang w:val="en-US"/>
-        </w:rPr>
         <w:tab/>
       </w:r>
       <w:r>
@@ -1333,13 +1325,7 @@
       </w:r>
       <w:proofErr w:type="spellEnd"/>
       <w:r>
-        <w:t xml:space="preserve">, </w:t>
-      </w:r>
-      <w:r>
-        <w:t>представлена в таблице 3.2.2</w:t>
-      </w:r>
-      <w:r>
-        <w:t>.</w:t>
+        <w:t>, представлена в таблице 3.2.2.</w:t>
       </w:r>
     </w:p>
     <w:p>
@@ -1532,13 +1518,7 @@
       </w:r>
       <w:proofErr w:type="spellEnd"/>
       <w:r>
-        <w:t xml:space="preserve">, </w:t>
-      </w:r>
-      <w:r>
-        <w:t>представлена в таблице 3.2.3</w:t>
-      </w:r>
-      <w:r>
-        <w:t>.</w:t>
+        <w:t>, представлена в таблице 3.2.3.</w:t>
       </w:r>
     </w:p>
     <w:p>
@@ -1954,22 +1934,6 @@
     <w:p>
       <w:pPr>
         <w:spacing w:after="0"/>
-        <w:jc w:val="both"/>
-      </w:pPr>
-    </w:p>
-    <w:p>
-      <w:pPr>
-        <w:spacing w:after="0"/>
-        <w:jc w:val="both"/>
-        <w:rPr>
-          <w:noProof/>
-          <w:lang w:eastAsia="ru-RU"/>
-        </w:rPr>
-      </w:pPr>
-    </w:p>
-    <w:p>
-      <w:pPr>
-        <w:spacing w:after="0"/>
         <w:jc w:val="center"/>
       </w:pPr>
       <w:r>
@@ -2377,26 +2341,6 @@
     <w:p>
       <w:pPr>
         <w:spacing w:after="0"/>
-        <w:jc w:val="both"/>
-        <w:rPr>
-          <w:noProof/>
-          <w:lang w:eastAsia="ru-RU"/>
-        </w:rPr>
-      </w:pPr>
-    </w:p>
-    <w:p>
-      <w:pPr>
-        <w:spacing w:after="0"/>
-        <w:jc w:val="center"/>
-        <w:rPr>
-          <w:noProof/>
-          <w:lang w:eastAsia="ru-RU"/>
-        </w:rPr>
-      </w:pPr>
-    </w:p>
-    <w:p>
-      <w:pPr>
-        <w:spacing w:after="0"/>
         <w:jc w:val="center"/>
       </w:pPr>
       <w:r>
@@ -2469,13 +2413,7 @@
         <w:rPr>
           <w:sz w:val="24"/>
         </w:rPr>
-        <w:t>используемые</w:t>
-      </w:r>
-      <w:r>
-        <w:rPr>
-          <w:sz w:val="24"/>
-        </w:rPr>
-        <w:t xml:space="preserve"> для представления содержимого репозитория на стороне сервера</w:t>
+        <w:t>используемые для представления содержимого репозитория на стороне сервера</w:t>
       </w:r>
     </w:p>
     <w:p>
@@ -2552,15 +2490,6 @@
       <w:r>
         <w:t>тавляющих собою сетевые пакеты, в которых содержится передаваемая информация, а также некоторые метаданные. Диаграмма классов, представляющих сетевые пакеты, представлена на рисунке 3.2.3.</w:t>
       </w:r>
-    </w:p>
-    <w:p>
-      <w:pPr>
-        <w:jc w:val="center"/>
-        <w:rPr>
-          <w:noProof/>
-          <w:lang w:eastAsia="ru-RU"/>
-        </w:rPr>
-      </w:pPr>
     </w:p>
     <w:p>
       <w:pPr>
@@ -2642,25 +2571,25 @@
         <w:t>, которые технически представляют из себя набор байт.</w:t>
       </w:r>
       <w:r>
-        <w:t xml:space="preserve"> В случае запроса к серверу, к </w:t>
+        <w:t xml:space="preserve"> В случае запроса к серверу, к пакету (</w:t>
+      </w:r>
+      <w:proofErr w:type="spellStart"/>
+      <w:r>
+        <w:rPr>
+          <w:lang w:val="en-US"/>
+        </w:rPr>
+        <w:t>RequestNetworkPackage</w:t>
+      </w:r>
+      <w:proofErr w:type="spellEnd"/>
+      <w:r>
+        <w:t xml:space="preserve">) </w:t>
+      </w:r>
+      <w:r>
+        <w:t xml:space="preserve">добавляются метаданные в виде пункта назначения пакета, что говорит о характере передаваемых данных </w:t>
       </w:r>
       <w:r>
         <w:lastRenderedPageBreak/>
-        <w:t>пакету (</w:t>
-      </w:r>
-      <w:proofErr w:type="spellStart"/>
-      <w:r>
-        <w:rPr>
-          <w:lang w:val="en-US"/>
-        </w:rPr>
-        <w:t>RequestNetworkPackage</w:t>
-      </w:r>
-      <w:proofErr w:type="spellEnd"/>
-      <w:r>
-        <w:t xml:space="preserve">) </w:t>
-      </w:r>
-      <w:r>
-        <w:t>добавляются метаданные в виде пункта назначения пакета, что говорит о характере передаваемых данных (информация о репозитории или пользователе), и действия, которые необходимо сделать по прибытию в данный пункт назначения (создать, прочитать, обновить или удалить).</w:t>
+        <w:t>(информация о репозитории или пользователе), и действия, которые необходимо сделать по прибытию в данный пункт назначения (создать, прочитать, обновить или удалить).</w:t>
       </w:r>
       <w:r>
         <w:t xml:space="preserve"> После успешной обработки запроса, серверная сторона формирует пакет с ответом (</w:t>
@@ -2880,7 +2809,6 @@
           <w:noProof/>
           <w:lang w:eastAsia="ru-RU"/>
         </w:rPr>
-        <w:lastRenderedPageBreak/>
         <w:drawing>
           <wp:inline distT="0" distB="0" distL="0" distR="0" wp14:anchorId="53F2A6BA" wp14:editId="57569FE1">
             <wp:extent cx="3986174" cy="1659442"/>
@@ -2952,6 +2880,7 @@
         <w:jc w:val="both"/>
       </w:pPr>
       <w:r>
+        <w:lastRenderedPageBreak/>
         <w:tab/>
         <w:t xml:space="preserve">Оба класса имеют по два метода для самой </w:t>
       </w:r>
@@ -3005,65 +2934,6 @@
       <w:r>
         <w:t xml:space="preserve"> </w:t>
       </w:r>
-    </w:p>
-    <w:p>
-      <w:pPr>
-        <w:jc w:val="both"/>
-      </w:pPr>
-    </w:p>
-    <w:p>
-      <w:pPr>
-        <w:jc w:val="both"/>
-      </w:pPr>
-      <w:r>
-        <w:t>Вынести в раздел о БД</w:t>
-      </w:r>
-    </w:p>
-    <w:tbl>
-      <w:tblPr>
-        <w:tblStyle w:val="a4"/>
-        <w:tblW w:w="0" w:type="auto"/>
-        <w:tblLook w:val="04A0" w:firstRow="1" w:lastRow="0" w:firstColumn="1" w:lastColumn="0" w:noHBand="0" w:noVBand="1"/>
-      </w:tblPr>
-      <w:tblGrid>
-        <w:gridCol w:w="9345"/>
-      </w:tblGrid>
-      <w:tr>
-        <w:tc>
-          <w:tcPr>
-            <w:tcW w:w="9345" w:type="dxa"/>
-          </w:tcPr>
-          <w:p>
-            <w:pPr>
-              <w:jc w:val="both"/>
-            </w:pPr>
-            <w:r>
-              <w:tab/>
-              <w:t>В типичном варианте работы программы, пользователь производит авторизацию, выбирает или создаёт репозиторий, а затем с помощью него осуществляет контроль за своей рабочей директорией. После сеанса работы, пользователь производит выгрузку локального репозитория на сервер.</w:t>
-            </w:r>
-          </w:p>
-        </w:tc>
-      </w:tr>
-    </w:tbl>
-    <w:p>
-      <w:pPr>
-        <w:jc w:val="both"/>
-      </w:pPr>
-    </w:p>
-    <w:p>
-      <w:pPr>
-        <w:jc w:val="both"/>
-      </w:pPr>
-    </w:p>
-    <w:p>
-      <w:pPr>
-        <w:jc w:val="both"/>
-      </w:pPr>
-    </w:p>
-    <w:p>
-      <w:pPr>
-        <w:jc w:val="both"/>
-      </w:pPr>
       <w:r>
         <w:br w:type="page"/>
       </w:r>
@@ -3090,100 +2960,86 @@
           <w:rFonts w:cs="Times New Roman"/>
           <w:b/>
         </w:rPr>
-        <w:t>3</w:t>
+        <w:t xml:space="preserve">3.3 </w:t>
       </w:r>
       <w:r>
         <w:rPr>
           <w:rFonts w:cs="Times New Roman"/>
           <w:b/>
         </w:rPr>
-        <w:t xml:space="preserve">.3 </w:t>
+        <w:t>Модуль</w:t>
       </w:r>
       <w:r>
         <w:rPr>
           <w:rFonts w:cs="Times New Roman"/>
           <w:b/>
         </w:rPr>
-        <w:t>Модуль</w:t>
-      </w:r>
+        <w:t xml:space="preserve"> </w:t>
+      </w:r>
+      <w:proofErr w:type="spellStart"/>
       <w:r>
         <w:rPr>
           <w:rFonts w:cs="Times New Roman"/>
           <w:b/>
-        </w:rPr>
-        <w:t xml:space="preserve"> </w:t>
-      </w:r>
-      <w:proofErr w:type="spellStart"/>
-      <w:r>
+          <w:lang w:val="en-US"/>
+        </w:rPr>
+        <w:t>LfkGUI</w:t>
+      </w:r>
+      <w:proofErr w:type="spellEnd"/>
+    </w:p>
+    <w:p>
+      <w:pPr>
         <w:rPr>
           <w:rFonts w:cs="Times New Roman"/>
           <w:b/>
+        </w:rPr>
+      </w:pPr>
+      <w:r>
+        <w:rPr>
+          <w:rFonts w:cs="Times New Roman"/>
+          <w:b/>
+        </w:rPr>
+        <w:t xml:space="preserve"> Предназначение модуля</w:t>
+      </w:r>
+    </w:p>
+    <w:p>
+      <w:pPr>
+        <w:ind w:firstLine="708"/>
+        <w:jc w:val="both"/>
+        <w:rPr>
+          <w:rFonts w:cs="Times New Roman"/>
+        </w:rPr>
+      </w:pPr>
+      <w:r>
+        <w:rPr>
+          <w:rFonts w:cs="Times New Roman"/>
+        </w:rPr>
+        <w:t xml:space="preserve">Данный программный модуль предназначен для визуализации рабочего процесса системы контроля версий </w:t>
+      </w:r>
+      <w:proofErr w:type="spellStart"/>
+      <w:r>
+        <w:rPr>
+          <w:rFonts w:cs="Times New Roman"/>
+          <w:lang w:val="en-US"/>
+        </w:rPr>
+        <w:t>Lfk</w:t>
+      </w:r>
+      <w:proofErr w:type="spellEnd"/>
+      <w:r>
+        <w:rPr>
+          <w:rFonts w:cs="Times New Roman"/>
+        </w:rPr>
+        <w:t xml:space="preserve">. </w:t>
+      </w:r>
+      <w:proofErr w:type="spellStart"/>
+      <w:r>
+        <w:rPr>
+          <w:rFonts w:cs="Times New Roman"/>
           <w:lang w:val="en-US"/>
         </w:rPr>
         <w:t>LfkGUI</w:t>
       </w:r>
       <w:proofErr w:type="spellEnd"/>
-    </w:p>
-    <w:p>
-      <w:pPr>
-        <w:rPr>
-          <w:rFonts w:cs="Times New Roman"/>
-          <w:b/>
-        </w:rPr>
-      </w:pPr>
-      <w:r>
-        <w:rPr>
-          <w:rFonts w:cs="Times New Roman"/>
-          <w:b/>
-        </w:rPr>
-        <w:t xml:space="preserve"> </w:t>
-      </w:r>
-      <w:r>
-        <w:rPr>
-          <w:rFonts w:cs="Times New Roman"/>
-          <w:b/>
-        </w:rPr>
-        <w:t>Предназначение модуля</w:t>
-      </w:r>
-    </w:p>
-    <w:p>
-      <w:pPr>
-        <w:ind w:firstLine="708"/>
-        <w:jc w:val="both"/>
-        <w:rPr>
-          <w:rFonts w:cs="Times New Roman"/>
-        </w:rPr>
-      </w:pPr>
-      <w:r>
-        <w:rPr>
-          <w:rFonts w:cs="Times New Roman"/>
-        </w:rPr>
-        <w:t xml:space="preserve">Данный программный модуль предназначен для визуализации рабочего процесса системы контроля версий </w:t>
-      </w:r>
-      <w:proofErr w:type="spellStart"/>
-      <w:r>
-        <w:rPr>
-          <w:rFonts w:cs="Times New Roman"/>
-          <w:lang w:val="en-US"/>
-        </w:rPr>
-        <w:t>Lfk</w:t>
-      </w:r>
-      <w:proofErr w:type="spellEnd"/>
-      <w:r>
-        <w:rPr>
-          <w:rFonts w:cs="Times New Roman"/>
-        </w:rPr>
-        <w:t xml:space="preserve">. </w:t>
-      </w:r>
-      <w:proofErr w:type="spellStart"/>
-      <w:r>
-        <w:rPr>
-          <w:rFonts w:cs="Times New Roman"/>
-          <w:lang w:val="en-US"/>
-        </w:rPr>
-        <w:t>LfkGUI</w:t>
-      </w:r>
-      <w:proofErr w:type="spellEnd"/>
       <w:r>
         <w:rPr>
           <w:rFonts w:cs="Times New Roman"/>
@@ -3208,49 +3064,13 @@
         <w:rPr>
           <w:rFonts w:cs="Times New Roman"/>
         </w:rPr>
-        <w:t xml:space="preserve"> возможность ведения диалога с пользователем, </w:t>
-      </w:r>
-      <w:r>
-        <w:rPr>
-          <w:rFonts w:cs="Times New Roman"/>
-        </w:rPr>
-        <w:t xml:space="preserve">и </w:t>
-      </w:r>
-      <w:r>
-        <w:rPr>
-          <w:rFonts w:cs="Times New Roman"/>
-        </w:rPr>
-        <w:t>визуализацию</w:t>
-      </w:r>
-      <w:r>
-        <w:rPr>
-          <w:rFonts w:cs="Times New Roman"/>
-        </w:rPr>
-        <w:t xml:space="preserve"> сообщений </w:t>
-      </w:r>
-      <w:r>
-        <w:rPr>
-          <w:rFonts w:cs="Times New Roman"/>
-        </w:rPr>
-        <w:t>об ошибках</w:t>
-      </w:r>
-      <w:r>
-        <w:rPr>
-          <w:rFonts w:cs="Times New Roman"/>
-        </w:rPr>
-        <w:t>,</w:t>
-      </w:r>
-      <w:r>
-        <w:rPr>
-          <w:rFonts w:cs="Times New Roman"/>
-        </w:rPr>
-        <w:t xml:space="preserve"> возникающих в других модулях.</w:t>
-      </w:r>
-      <w:r>
-        <w:rPr>
-          <w:rFonts w:cs="Times New Roman"/>
-        </w:rPr>
-        <w:t xml:space="preserve"> </w:t>
+        <w:t xml:space="preserve"> возможность ведения диалога с пользователем, и </w:t>
+      </w:r>
+      <w:r>
+        <w:rPr>
+          <w:rFonts w:cs="Times New Roman"/>
+        </w:rPr>
+        <w:t xml:space="preserve">визуализацию сообщений об ошибках, возникающих в других модулях. </w:t>
       </w:r>
     </w:p>
     <w:p>
@@ -3300,11 +3120,6 @@
           <w:rFonts w:cs="Times New Roman"/>
         </w:rPr>
         <w:tab/>
-      </w:r>
-      <w:r>
-        <w:rPr>
-          <w:rFonts w:cs="Times New Roman"/>
-        </w:rPr>
         <w:t xml:space="preserve">Данный модуль реализован на основе популярного шаблона проектирования </w:t>
       </w:r>
       <w:r>
@@ -3318,8 +3133,81 @@
         <w:rPr>
           <w:rFonts w:cs="Times New Roman"/>
         </w:rPr>
-        <w:t>(Model-View-ViewModel).</w:t>
-      </w:r>
+        <w:t>(</w:t>
+      </w:r>
+      <w:proofErr w:type="spellStart"/>
+      <w:r>
+        <w:rPr>
+          <w:rFonts w:cs="Times New Roman"/>
+        </w:rPr>
+        <w:t>Model-View-ViewModel</w:t>
+      </w:r>
+      <w:proofErr w:type="spellEnd"/>
+      <w:r>
+        <w:rPr>
+          <w:rFonts w:cs="Times New Roman"/>
+        </w:rPr>
+        <w:t xml:space="preserve">). </w:t>
+      </w:r>
+      <w:r>
+        <w:rPr>
+          <w:rFonts w:cs="Times New Roman"/>
+        </w:rPr>
+        <w:t xml:space="preserve">В его состав входят представления, модели представлений, а также </w:t>
+      </w:r>
+      <w:proofErr w:type="spellStart"/>
+      <w:r>
+        <w:rPr>
+          <w:rFonts w:cs="Times New Roman"/>
+        </w:rPr>
+        <w:t>валидационные</w:t>
+      </w:r>
+      <w:proofErr w:type="spellEnd"/>
+      <w:r>
+        <w:rPr>
+          <w:rFonts w:cs="Times New Roman"/>
+        </w:rPr>
+        <w:t xml:space="preserve"> правил</w:t>
+      </w:r>
+      <w:r>
+        <w:rPr>
+          <w:rFonts w:cs="Times New Roman"/>
+        </w:rPr>
+        <w:t>а</w:t>
+      </w:r>
+      <w:r>
+        <w:rPr>
+          <w:rFonts w:cs="Times New Roman"/>
+        </w:rPr>
+        <w:t xml:space="preserve"> и </w:t>
+      </w:r>
+      <w:r>
+        <w:rPr>
+          <w:rFonts w:cs="Times New Roman"/>
+        </w:rPr>
+        <w:t xml:space="preserve">дополнительные </w:t>
+      </w:r>
+      <w:r>
+        <w:rPr>
+          <w:rFonts w:cs="Times New Roman"/>
+        </w:rPr>
+        <w:t>сервисы</w:t>
+      </w:r>
+      <w:r>
+        <w:rPr>
+          <w:rFonts w:cs="Times New Roman"/>
+        </w:rPr>
+        <w:t xml:space="preserve">, отвечающие за диалоговые окна и навигацию: </w:t>
+      </w:r>
+      <w:proofErr w:type="spellStart"/>
+      <w:r>
+        <w:rPr>
+          <w:rFonts w:cs="Times New Roman"/>
+          <w:lang w:val="en-US"/>
+        </w:rPr>
+        <w:t>WindowService</w:t>
+      </w:r>
+      <w:proofErr w:type="spellEnd"/>
       <w:r>
         <w:rPr>
           <w:rFonts w:cs="Times New Roman"/>
@@ -3330,61 +3218,8 @@
         <w:rPr>
           <w:rFonts w:cs="Times New Roman"/>
         </w:rPr>
-        <w:t xml:space="preserve">В его состав входят представления, модели представлений, а также </w:t>
-      </w:r>
-      <w:proofErr w:type="spellStart"/>
-      <w:r>
-        <w:rPr>
-          <w:rFonts w:cs="Times New Roman"/>
-        </w:rPr>
-        <w:t>валидационные</w:t>
-      </w:r>
-      <w:proofErr w:type="spellEnd"/>
-      <w:r>
-        <w:rPr>
-          <w:rFonts w:cs="Times New Roman"/>
-        </w:rPr>
-        <w:t xml:space="preserve"> правил</w:t>
-      </w:r>
-      <w:r>
-        <w:rPr>
-          <w:rFonts w:cs="Times New Roman"/>
-        </w:rPr>
-        <w:t>а</w:t>
-      </w:r>
-      <w:r>
-        <w:rPr>
-          <w:rFonts w:cs="Times New Roman"/>
-        </w:rPr>
-        <w:t xml:space="preserve"> и </w:t>
-      </w:r>
-      <w:r>
-        <w:rPr>
-          <w:rFonts w:cs="Times New Roman"/>
-        </w:rPr>
-        <w:t xml:space="preserve">дополнительные </w:t>
-      </w:r>
-      <w:r>
-        <w:rPr>
-          <w:rFonts w:cs="Times New Roman"/>
-        </w:rPr>
-        <w:t>сервисы</w:t>
-      </w:r>
-      <w:r>
-        <w:rPr>
-          <w:rFonts w:cs="Times New Roman"/>
-        </w:rPr>
-        <w:t xml:space="preserve">, отвечающие за диалоговые окна и навигацию: </w:t>
-      </w:r>
-      <w:proofErr w:type="spellStart"/>
-      <w:r>
-        <w:rPr>
-          <w:rFonts w:cs="Times New Roman"/>
-          <w:lang w:val="en-US"/>
-        </w:rPr>
-        <w:t>WindowService</w:t>
-      </w:r>
-      <w:proofErr w:type="spellEnd"/>
+        <w:t>–</w:t>
+      </w:r>
       <w:r>
         <w:rPr>
           <w:rFonts w:cs="Times New Roman"/>
@@ -3395,6 +3230,48 @@
         <w:rPr>
           <w:rFonts w:cs="Times New Roman"/>
         </w:rPr>
+        <w:t xml:space="preserve">отвечает за навигацию между окнами, </w:t>
+      </w:r>
+      <w:proofErr w:type="spellStart"/>
+      <w:r>
+        <w:rPr>
+          <w:rFonts w:cs="Times New Roman"/>
+          <w:lang w:val="en-US"/>
+        </w:rPr>
+        <w:t>DialogService</w:t>
+      </w:r>
+      <w:proofErr w:type="spellEnd"/>
+      <w:r>
+        <w:rPr>
+          <w:rFonts w:cs="Times New Roman"/>
+        </w:rPr>
+        <w:t xml:space="preserve"> </w:t>
+      </w:r>
+      <w:r>
+        <w:rPr>
+          <w:rFonts w:cs="Times New Roman"/>
+        </w:rPr>
+        <w:t xml:space="preserve">– отвечает за вывод сообщений пользователю, </w:t>
+      </w:r>
+      <w:proofErr w:type="spellStart"/>
+      <w:r>
+        <w:rPr>
+          <w:rFonts w:cs="Times New Roman"/>
+          <w:lang w:val="en-US"/>
+        </w:rPr>
+        <w:t>FolderOpenDialogService</w:t>
+      </w:r>
+      <w:proofErr w:type="spellEnd"/>
+      <w:r>
+        <w:rPr>
+          <w:rFonts w:cs="Times New Roman"/>
+        </w:rPr>
+        <w:t xml:space="preserve"> </w:t>
+      </w:r>
+      <w:r>
+        <w:rPr>
+          <w:rFonts w:cs="Times New Roman"/>
+        </w:rPr>
         <w:t>–</w:t>
       </w:r>
       <w:r>
@@ -3407,50 +3284,27 @@
         <w:rPr>
           <w:rFonts w:cs="Times New Roman"/>
         </w:rPr>
-        <w:t xml:space="preserve">отвечает за навигацию между окнами, </w:t>
-      </w:r>
-      <w:proofErr w:type="spellStart"/>
-      <w:r>
-        <w:rPr>
-          <w:rFonts w:cs="Times New Roman"/>
-          <w:lang w:val="en-US"/>
-        </w:rPr>
-        <w:t>Dialog</w:t>
-      </w:r>
-      <w:r>
-        <w:rPr>
-          <w:rFonts w:cs="Times New Roman"/>
-          <w:lang w:val="en-US"/>
-        </w:rPr>
-        <w:t>S</w:t>
-      </w:r>
-      <w:r>
-        <w:rPr>
-          <w:rFonts w:cs="Times New Roman"/>
-          <w:lang w:val="en-US"/>
-        </w:rPr>
-        <w:t>ervice</w:t>
-      </w:r>
-      <w:proofErr w:type="spellEnd"/>
+        <w:t>отвечает за диалоговое окно для выбора директорий</w:t>
+      </w:r>
+      <w:r>
+        <w:rPr>
+          <w:rFonts w:cs="Times New Roman"/>
+        </w:rPr>
+        <w:t>.</w:t>
+      </w:r>
       <w:r>
         <w:rPr>
           <w:rFonts w:cs="Times New Roman"/>
         </w:rPr>
         <w:t xml:space="preserve"> </w:t>
       </w:r>
-      <w:r>
-        <w:rPr>
-          <w:rFonts w:cs="Times New Roman"/>
-        </w:rPr>
-        <w:t xml:space="preserve">– отвечает за вывод сообщений пользователю, </w:t>
-      </w:r>
-      <w:proofErr w:type="spellStart"/>
-      <w:r>
-        <w:rPr>
-          <w:rFonts w:cs="Times New Roman"/>
-          <w:lang w:val="en-US"/>
-        </w:rPr>
-        <w:t>FolderOpenDialogService</w:t>
+      <w:proofErr w:type="spellStart"/>
+      <w:r>
+        <w:rPr>
+          <w:rFonts w:cs="Times New Roman"/>
+          <w:lang w:val="en-US"/>
+        </w:rPr>
+        <w:t>LfkGUI</w:t>
       </w:r>
       <w:proofErr w:type="spellEnd"/>
       <w:r>
@@ -3463,101 +3317,33 @@
         <w:rPr>
           <w:rFonts w:cs="Times New Roman"/>
         </w:rPr>
-        <w:t>–</w:t>
-      </w:r>
-      <w:r>
-        <w:rPr>
-          <w:rFonts w:cs="Times New Roman"/>
-        </w:rPr>
-        <w:t xml:space="preserve"> </w:t>
-      </w:r>
-      <w:r>
-        <w:rPr>
-          <w:rFonts w:cs="Times New Roman"/>
-        </w:rPr>
-        <w:t>отвечает за диалоговое окно для выбора директорий</w:t>
-      </w:r>
-      <w:r>
-        <w:rPr>
-          <w:rFonts w:cs="Times New Roman"/>
+        <w:t xml:space="preserve">также содержит ряд ресурсов, которые содержат стили, словари локализации. На рисунке 3.3.2.1 представлена схема взаимодействия компонентов модуля </w:t>
+      </w:r>
+      <w:proofErr w:type="spellStart"/>
+      <w:r>
+        <w:rPr>
+          <w:rFonts w:cs="Times New Roman"/>
+          <w:lang w:val="en-US"/>
+        </w:rPr>
+        <w:t>LfkGUI</w:t>
+      </w:r>
+      <w:proofErr w:type="spellEnd"/>
+      <w:r>
+        <w:rPr>
+          <w:rFonts w:cs="Times New Roman"/>
+          <w:lang w:val="en-US"/>
         </w:rPr>
         <w:t>.</w:t>
       </w:r>
-      <w:r>
-        <w:rPr>
-          <w:rFonts w:cs="Times New Roman"/>
-        </w:rPr>
-        <w:t xml:space="preserve"> </w:t>
-      </w:r>
-      <w:proofErr w:type="spellStart"/>
-      <w:r>
-        <w:rPr>
-          <w:rFonts w:cs="Times New Roman"/>
-          <w:lang w:val="en-US"/>
-        </w:rPr>
-        <w:t>LfkGUI</w:t>
-      </w:r>
-      <w:proofErr w:type="spellEnd"/>
-      <w:r>
-        <w:rPr>
-          <w:rFonts w:cs="Times New Roman"/>
-        </w:rPr>
-        <w:t xml:space="preserve"> </w:t>
-      </w:r>
-      <w:r>
-        <w:rPr>
-          <w:rFonts w:cs="Times New Roman"/>
-        </w:rPr>
-        <w:t xml:space="preserve">также содержит ряд ресурсов, которые содержат стили, </w:t>
-      </w:r>
-      <w:r>
-        <w:rPr>
-          <w:rFonts w:cs="Times New Roman"/>
-        </w:rPr>
-        <w:t>словари локализации</w:t>
-      </w:r>
-      <w:r>
-        <w:rPr>
-          <w:rFonts w:cs="Times New Roman"/>
-        </w:rPr>
-        <w:t>.</w:t>
-      </w:r>
-      <w:r>
-        <w:rPr>
-          <w:rFonts w:cs="Times New Roman"/>
-        </w:rPr>
-        <w:t xml:space="preserve"> На рисунке 3.3.2.1 представлена схема взаимодействия </w:t>
-      </w:r>
-      <w:r>
-        <w:rPr>
-          <w:rFonts w:cs="Times New Roman"/>
-        </w:rPr>
-        <w:t>компонентов</w:t>
-      </w:r>
-      <w:r>
-        <w:rPr>
-          <w:rFonts w:cs="Times New Roman"/>
-        </w:rPr>
-        <w:t xml:space="preserve"> модуля </w:t>
-      </w:r>
-      <w:proofErr w:type="spellStart"/>
-      <w:r>
-        <w:rPr>
-          <w:rFonts w:cs="Times New Roman"/>
-          <w:lang w:val="en-US"/>
-        </w:rPr>
-        <w:t>LfkGUI</w:t>
-      </w:r>
-      <w:proofErr w:type="spellEnd"/>
-      <w:r>
-        <w:rPr>
-          <w:rFonts w:cs="Times New Roman"/>
-          <w:lang w:val="en-US"/>
-        </w:rPr>
-        <w:t>.</w:t>
-      </w:r>
-      <w:bookmarkStart w:id="0" w:name="_GoBack"/>
-      <w:bookmarkEnd w:id="0"/>
+    </w:p>
+    <w:p>
+      <w:pPr>
+        <w:jc w:val="both"/>
+        <w:rPr>
+          <w:rFonts w:cs="Times New Roman"/>
+          <w:lang w:val="en-US"/>
+        </w:rPr>
+      </w:pPr>
     </w:p>
     <w:p>
       <w:pPr>
@@ -3584,10 +3370,10 @@
             <v:path o:extrusionok="f" gradientshapeok="t" o:connecttype="rect"/>
             <o:lock v:ext="edit" aspectratio="t"/>
           </v:shapetype>
-          <v:shape id="_x0000_i1025" type="#_x0000_t75" style="width:427pt;height:317.3pt" o:ole="">
+          <v:shape id="_x0000_i1025" type="#_x0000_t75" style="width:427.05pt;height:316.55pt" o:ole="">
             <v:imagedata r:id="rId13" o:title=""/>
           </v:shape>
-          <o:OLEObject Type="Embed" ProgID="Visio.Drawing.15" ShapeID="_x0000_i1025" DrawAspect="Content" ObjectID="_1558121497" r:id="rId14"/>
+          <o:OLEObject Type="Embed" ProgID="Visio.Drawing.15" ShapeID="_x0000_i1025" DrawAspect="Content" ObjectID="_1558124056" r:id="rId14"/>
         </w:object>
       </w:r>
     </w:p>
@@ -3602,19 +3388,14 @@
         <w:rPr>
           <w:sz w:val="24"/>
         </w:rPr>
+        <w:lastRenderedPageBreak/>
         <w:t>Рисунок 3.3.</w:t>
       </w:r>
       <w:r>
         <w:rPr>
           <w:sz w:val="24"/>
         </w:rPr>
-        <w:t xml:space="preserve">1 – Схема взаимодействия </w:t>
-      </w:r>
-      <w:r>
-        <w:rPr>
-          <w:sz w:val="24"/>
-        </w:rPr>
-        <w:t xml:space="preserve">компонентов модуля </w:t>
+        <w:t xml:space="preserve">1 – Схема взаимодействия компонентов модуля </w:t>
       </w:r>
       <w:proofErr w:type="spellStart"/>
       <w:r>
@@ -3628,15 +3409,6 @@
     </w:p>
     <w:p>
       <w:pPr>
-        <w:jc w:val="center"/>
-        <w:rPr>
-          <w:rFonts w:cs="Times New Roman"/>
-          <w:sz w:val="32"/>
-        </w:rPr>
-      </w:pPr>
-    </w:p>
-    <w:p>
-      <w:pPr>
         <w:rPr>
           <w:rFonts w:cs="Times New Roman"/>
           <w:b/>
@@ -3662,13 +3434,7 @@
         <w:rPr>
           <w:rFonts w:cs="Times New Roman"/>
         </w:rPr>
-        <w:t>При разработ</w:t>
-      </w:r>
-      <w:r>
-        <w:rPr>
-          <w:rFonts w:cs="Times New Roman"/>
-        </w:rPr>
-        <w:t xml:space="preserve">ке данного проекта использовался паттерн проектирования </w:t>
+        <w:t xml:space="preserve">При разработке данного проекта использовался паттерн проектирования </w:t>
       </w:r>
       <w:r>
         <w:rPr>
@@ -3681,31 +3447,7 @@
         <w:rPr>
           <w:rFonts w:cs="Times New Roman"/>
         </w:rPr>
-        <w:t>, позволяющий отделить представление данных от их обработки.</w:t>
-      </w:r>
-      <w:r>
-        <w:rPr>
-          <w:rFonts w:cs="Times New Roman"/>
-        </w:rPr>
-        <w:t xml:space="preserve"> </w:t>
-      </w:r>
-      <w:r>
-        <w:rPr>
-          <w:rFonts w:cs="Times New Roman"/>
-        </w:rPr>
-        <w:t xml:space="preserve">На рисунке 3.3.2 представлена диаграмма </w:t>
-      </w:r>
-      <w:r>
-        <w:rPr>
-          <w:rFonts w:cs="Times New Roman"/>
-        </w:rPr>
-        <w:t>классов, отвечающих за представление моделей</w:t>
-      </w:r>
-      <w:r>
-        <w:rPr>
-          <w:rFonts w:cs="Times New Roman"/>
-        </w:rPr>
-        <w:t>(</w:t>
+        <w:t>, позволяющий отделить представление данных от их обработки. На рисунке 3.3.2 представлена диаграмма классов, отвечающих за представление моделей(</w:t>
       </w:r>
       <w:r>
         <w:rPr>
@@ -3724,31 +3466,7 @@
         <w:rPr>
           <w:rFonts w:cs="Times New Roman"/>
         </w:rPr>
-        <w:t>.</w:t>
-      </w:r>
-      <w:r>
-        <w:rPr>
-          <w:rFonts w:cs="Times New Roman"/>
-        </w:rPr>
-        <w:t xml:space="preserve"> </w:t>
-      </w:r>
-      <w:r>
-        <w:rPr>
-          <w:rFonts w:cs="Times New Roman"/>
-        </w:rPr>
-        <w:t>Связанные с ними классы моделей представлений</w:t>
-      </w:r>
-      <w:r>
-        <w:rPr>
-          <w:rFonts w:cs="Times New Roman"/>
-        </w:rPr>
-        <w:t xml:space="preserve"> показаны далее на рисунке 3.3.5</w:t>
-      </w:r>
-      <w:r>
-        <w:rPr>
-          <w:rFonts w:cs="Times New Roman"/>
-        </w:rPr>
-        <w:t>.</w:t>
+        <w:t>. Связанные с ними классы моделей представлений показаны далее на рисунке 3.3.5.</w:t>
       </w:r>
     </w:p>
     <w:p>
@@ -3765,7 +3483,7 @@
           <w:lang w:eastAsia="ru-RU"/>
         </w:rPr>
         <w:drawing>
-          <wp:inline distT="0" distB="0" distL="0" distR="0" wp14:anchorId="6CB7DDC3" wp14:editId="64C37634">
+          <wp:inline distT="0" distB="0" distL="0" distR="0" wp14:anchorId="49ABE8E7" wp14:editId="6312B9C3">
             <wp:extent cx="4954138" cy="4699046"/>
             <wp:effectExtent l="0" t="0" r="0" b="6350"/>
             <wp:docPr id="1" name="Рисунок 1" descr="Lfk - Microsoft Visual Studio"/>
@@ -4046,19 +3764,7 @@
         <w:rPr>
           <w:rFonts w:cs="Times New Roman"/>
         </w:rPr>
-        <w:t xml:space="preserve">отвечает за авторизацию пользователя </w:t>
-      </w:r>
-      <w:r>
-        <w:rPr>
-          <w:rFonts w:cs="Times New Roman"/>
-        </w:rPr>
-        <w:t>и двусторонне</w:t>
-      </w:r>
-      <w:r>
-        <w:rPr>
-          <w:rFonts w:cs="Times New Roman"/>
-        </w:rPr>
-        <w:t xml:space="preserve"> связан с моделью представления </w:t>
+        <w:t xml:space="preserve">отвечает за авторизацию пользователя и двусторонне связан с моделью представления </w:t>
       </w:r>
       <w:proofErr w:type="spellStart"/>
       <w:r>
@@ -4073,14 +3779,17 @@
         <w:rPr>
           <w:rFonts w:cs="Times New Roman"/>
         </w:rPr>
-        <w:t>, которая в свою очередь отвечает за вход и идентификацию</w:t>
-      </w:r>
-      <w:r>
-        <w:rPr>
-          <w:rFonts w:cs="Times New Roman"/>
-        </w:rPr>
-        <w:t xml:space="preserve"> пользователя.</w:t>
-      </w:r>
+        <w:t xml:space="preserve">, которая в свою очередь отвечает за вход и идентификацию пользователя. В свою очередь </w:t>
+      </w:r>
+      <w:proofErr w:type="spellStart"/>
+      <w:r>
+        <w:rPr>
+          <w:rFonts w:cs="Times New Roman"/>
+          <w:lang w:val="en-US"/>
+        </w:rPr>
+        <w:t>SignupPage</w:t>
+      </w:r>
+      <w:proofErr w:type="spellEnd"/>
       <w:r>
         <w:rPr>
           <w:rFonts w:cs="Times New Roman"/>
@@ -4091,17 +3800,23 @@
         <w:rPr>
           <w:rFonts w:cs="Times New Roman"/>
         </w:rPr>
-        <w:t xml:space="preserve">В свою очередь </w:t>
-      </w:r>
-      <w:proofErr w:type="spellStart"/>
-      <w:r>
-        <w:rPr>
-          <w:rFonts w:cs="Times New Roman"/>
-          <w:lang w:val="en-US"/>
-        </w:rPr>
-        <w:t>SignupPage</w:t>
-      </w:r>
-      <w:proofErr w:type="spellEnd"/>
+        <w:t xml:space="preserve">визуализирует процесс регистрации пользователя и связан с </w:t>
+      </w:r>
+      <w:proofErr w:type="spellStart"/>
+      <w:r>
+        <w:rPr>
+          <w:rFonts w:cs="Times New Roman"/>
+          <w:lang w:val="en-US"/>
+        </w:rPr>
+        <w:t>SignupViewModel</w:t>
+      </w:r>
+      <w:proofErr w:type="spellEnd"/>
+      <w:r>
+        <w:rPr>
+          <w:rFonts w:cs="Times New Roman"/>
+        </w:rPr>
+        <w:t>.</w:t>
+      </w:r>
       <w:r>
         <w:rPr>
           <w:rFonts w:cs="Times New Roman"/>
@@ -4111,27 +3826,22 @@
       <w:r>
         <w:rPr>
           <w:rFonts w:cs="Times New Roman"/>
-        </w:rPr>
-        <w:t xml:space="preserve">визуализирует процесс регистрации пользователя и связан с </w:t>
-      </w:r>
-      <w:proofErr w:type="spellStart"/>
-      <w:r>
-        <w:rPr>
-          <w:rFonts w:cs="Times New Roman"/>
-          <w:lang w:val="en-US"/>
-        </w:rPr>
-        <w:t>SignupViewModel</w:t>
-      </w:r>
-      <w:proofErr w:type="spellEnd"/>
-      <w:r>
-        <w:rPr>
-          <w:rFonts w:cs="Times New Roman"/>
-        </w:rPr>
-        <w:t>.</w:t>
-      </w:r>
-      <w:r>
-        <w:rPr>
-          <w:rFonts w:cs="Times New Roman"/>
+          <w:noProof/>
+        </w:rPr>
+        <w:t xml:space="preserve">Класс </w:t>
+      </w:r>
+      <w:r>
+        <w:rPr>
+          <w:rFonts w:cs="Times New Roman"/>
+          <w:noProof/>
+          <w:lang w:val="en-US"/>
+        </w:rPr>
+        <w:t>RepositoryManagementWindow</w:t>
+      </w:r>
+      <w:r>
+        <w:rPr>
+          <w:rFonts w:cs="Times New Roman"/>
+          <w:noProof/>
         </w:rPr>
         <w:t xml:space="preserve"> </w:t>
       </w:r>
@@ -4140,7 +3850,7 @@
           <w:rFonts w:cs="Times New Roman"/>
           <w:noProof/>
         </w:rPr>
-        <w:t xml:space="preserve">Класс </w:t>
+        <w:t xml:space="preserve">представляет пользователю возможность управления пользовательскими репозиториями. Класс </w:t>
       </w:r>
       <w:r>
         <w:rPr>
@@ -4148,7 +3858,7 @@
           <w:noProof/>
           <w:lang w:val="en-US"/>
         </w:rPr>
-        <w:t>RepositoryManagementWindow</w:t>
+        <w:t>RepositoryWindow</w:t>
       </w:r>
       <w:r>
         <w:rPr>
@@ -4162,36 +3872,39 @@
           <w:rFonts w:cs="Times New Roman"/>
           <w:noProof/>
         </w:rPr>
-        <w:t>представляет пользователю возможность управления пользовательскими репозиториями.</w:t>
+        <w:t xml:space="preserve">отвечает за визуализацию действий производимых с пользовательскими файлами, и основных комманд системы контроля версий. Каждой комманде соответствует свой класс </w:t>
       </w:r>
       <w:r>
         <w:rPr>
           <w:rFonts w:cs="Times New Roman"/>
           <w:noProof/>
-        </w:rPr>
-        <w:t xml:space="preserve"> Класс </w:t>
+          <w:lang w:val="en-US"/>
+        </w:rPr>
+        <w:t>Page</w:t>
       </w:r>
       <w:r>
         <w:rPr>
           <w:rFonts w:cs="Times New Roman"/>
           <w:noProof/>
-          <w:lang w:val="en-US"/>
-        </w:rPr>
-        <w:t>RepositoryWindow</w:t>
-      </w:r>
-      <w:r>
+        </w:rPr>
+        <w:t>, который связан с моделью представлений.</w:t>
+      </w:r>
+    </w:p>
+    <w:p>
+      <w:pPr>
+        <w:ind w:firstLine="708"/>
+        <w:jc w:val="both"/>
         <w:rPr>
           <w:rFonts w:cs="Times New Roman"/>
           <w:noProof/>
         </w:rPr>
-        <w:t xml:space="preserve"> </w:t>
-      </w:r>
+      </w:pPr>
       <w:r>
         <w:rPr>
           <w:rFonts w:cs="Times New Roman"/>
           <w:noProof/>
         </w:rPr>
-        <w:t xml:space="preserve">отвечает за визуализацию действий производимых с пользовательскими файлами, и основных комманд системы контроля версий. Каждой комманде соответствует свой класс </w:t>
+        <w:t xml:space="preserve">Хотелось бы отметить что в визуальном представлении рабочей директории используется элемент </w:t>
       </w:r>
       <w:r>
         <w:rPr>
@@ -4199,75 +3912,29 @@
           <w:noProof/>
           <w:lang w:val="en-US"/>
         </w:rPr>
-        <w:t>Page</w:t>
+        <w:t>TreeView</w:t>
       </w:r>
       <w:r>
         <w:rPr>
           <w:rFonts w:cs="Times New Roman"/>
           <w:noProof/>
         </w:rPr>
-        <w:t>, который связан с моделью представлений.</w:t>
-      </w:r>
-    </w:p>
-    <w:p>
-      <w:pPr>
-        <w:ind w:firstLine="708"/>
-        <w:jc w:val="both"/>
+        <w:t xml:space="preserve">, который позволяет представлять элементы иерархически, в виде раскрывающихся списков. Специально для этого была создана модель являющаяся узлом дерева, а для формирования дерева был написан класс </w:t>
+      </w:r>
+      <w:r>
         <w:rPr>
           <w:rFonts w:cs="Times New Roman"/>
           <w:noProof/>
-        </w:rPr>
-      </w:pPr>
+          <w:lang w:val="en-US"/>
+        </w:rPr>
+        <w:t>TreeBuilder</w:t>
+      </w:r>
       <w:r>
         <w:rPr>
           <w:rFonts w:cs="Times New Roman"/>
           <w:noProof/>
         </w:rPr>
-        <w:t xml:space="preserve">Хотелось бы отметить что в визуальном представлении рабочей директории используется элемент </w:t>
-      </w:r>
-      <w:r>
-        <w:rPr>
-          <w:rFonts w:cs="Times New Roman"/>
-          <w:noProof/>
-          <w:lang w:val="en-US"/>
-        </w:rPr>
-        <w:t>TreeView</w:t>
-      </w:r>
-      <w:r>
-        <w:rPr>
-          <w:rFonts w:cs="Times New Roman"/>
-          <w:noProof/>
-        </w:rPr>
-        <w:t>, который позволяет представлять элементы иерархически, в виде раскрывающихся списков.</w:t>
-      </w:r>
-      <w:r>
-        <w:rPr>
-          <w:rFonts w:cs="Times New Roman"/>
-          <w:noProof/>
-        </w:rPr>
-        <w:t xml:space="preserve"> Специально для этого была создана модель являющаяся узлом дерева, а для формирования дерева был написан класс </w:t>
-      </w:r>
-      <w:r>
-        <w:rPr>
-          <w:rFonts w:cs="Times New Roman"/>
-          <w:noProof/>
-          <w:lang w:val="en-US"/>
-        </w:rPr>
-        <w:t>TreeBuilder</w:t>
-      </w:r>
-      <w:r>
-        <w:rPr>
-          <w:rFonts w:cs="Times New Roman"/>
-          <w:noProof/>
-        </w:rPr>
-        <w:t>, который из списка файлов формирует дерево, также в процессе управления файлами пользователь может динамически добавлять и удалять узлы дерева.</w:t>
-      </w:r>
-      <w:r>
-        <w:rPr>
-          <w:rFonts w:cs="Times New Roman"/>
-          <w:noProof/>
-        </w:rPr>
-        <w:t xml:space="preserve"> На рисунке 3.3.3 представлена структура этих классов.</w:t>
+        <w:t>, который из списка файлов формирует дерево, также в процессе управления файлами пользователь может динамически добавлять и удалять узлы дерева. На рисунке 3.3.3 представлена структура этих классов.</w:t>
       </w:r>
     </w:p>
     <w:p>
@@ -4285,7 +3952,7 @@
           <w:lang w:eastAsia="ru-RU"/>
         </w:rPr>
         <w:drawing>
-          <wp:inline distT="0" distB="0" distL="0" distR="0">
+          <wp:inline distT="0" distB="0" distL="0" distR="0" wp14:anchorId="606D517E" wp14:editId="5CDC3EF1">
             <wp:extent cx="2576435" cy="2541319"/>
             <wp:effectExtent l="0" t="0" r="0" b="0"/>
             <wp:docPr id="5" name="Рисунок 5" descr="Lfk - Microsoft Visual Studio"/>
@@ -4398,27 +4065,7 @@
           <w:noProof/>
         </w:rPr>
         <w:tab/>
-      </w:r>
-      <w:r>
-        <w:rPr>
-          <w:rFonts w:cs="Times New Roman"/>
-          <w:noProof/>
-        </w:rPr>
-        <w:t xml:space="preserve">Механизмы построения, добавления, и удаления элементов, реализованы на основе рекурсивных алгоритмов обхода дерева. </w:t>
-      </w:r>
-      <w:r>
-        <w:rPr>
-          <w:rFonts w:cs="Times New Roman"/>
-          <w:noProof/>
-        </w:rPr>
-        <w:t xml:space="preserve"> На рисунке 3.3.4 представлен код рекурсивной функции, которая позволяет </w:t>
-      </w:r>
-      <w:r>
-        <w:rPr>
-          <w:rFonts w:cs="Times New Roman"/>
-          <w:noProof/>
-        </w:rPr>
-        <w:t>преобразовать узел в список путей файлов.</w:t>
+        <w:t>Механизмы построения, добавления, и удаления элементов, реализованы на основе рекурсивных алгоритмов обхода дерева.  На рисунке 3.3.4 представлен код рекурсивной функции, которая позволяет преобразовать узел в список путей файлов.</w:t>
       </w:r>
     </w:p>
     <w:p>
@@ -4455,7 +4102,7 @@
         </w:rPr>
         <w:lastRenderedPageBreak/>
         <w:drawing>
-          <wp:inline distT="0" distB="0" distL="0" distR="0">
+          <wp:inline distT="0" distB="0" distL="0" distR="0" wp14:anchorId="08677A2C" wp14:editId="04C69C91">
             <wp:extent cx="5118264" cy="2146819"/>
             <wp:effectExtent l="0" t="0" r="6350" b="6350"/>
             <wp:docPr id="7" name="Рисунок 7" descr="Lfk - Microsoft Visual Studio"/>
@@ -4561,94 +4208,59 @@
           <w:rFonts w:cs="Times New Roman"/>
           <w:noProof/>
         </w:rPr>
-        <w:t>Ниже представлена диаграмма классов моделей представления, тоесть классов, которые отвечают за обработку пользовательских действий, и последующий вызов функций остальных модулей.</w:t>
+        <w:t xml:space="preserve">Ниже представлена диаграмма классов моделей представления, тоесть классов, которые отвечают за обработку пользовательских действий, и последующий вызов функций остальных модулей. Необходим отметить что базовый для всех моделей представления класс реализует интерфейс </w:t>
       </w:r>
       <w:r>
         <w:rPr>
           <w:rFonts w:cs="Times New Roman"/>
           <w:noProof/>
-        </w:rPr>
-        <w:t xml:space="preserve"> </w:t>
+          <w:lang w:val="en-US"/>
+        </w:rPr>
+        <w:t>INotifyPropertyChanged</w:t>
       </w:r>
       <w:r>
         <w:rPr>
           <w:rFonts w:cs="Times New Roman"/>
           <w:noProof/>
         </w:rPr>
-        <w:t xml:space="preserve">Необходим отметить что базовый для всех моделей представления класс реализует интерфейс </w:t>
-      </w:r>
+        <w:t xml:space="preserve">, что позволяет оповещать привязанные к свойствам контролы, об изменении свойств. Также активно используется </w:t>
+      </w:r>
+      <w:r>
+        <w:t xml:space="preserve">специальный класс </w:t>
+      </w:r>
+      <w:proofErr w:type="spellStart"/>
+      <w:r>
+        <w:t>ObservableCollection</w:t>
+      </w:r>
+      <w:proofErr w:type="spellEnd"/>
+      <w:r>
+        <w:t xml:space="preserve">. Он по функциональности похож на список </w:t>
+      </w:r>
+      <w:proofErr w:type="spellStart"/>
+      <w:r>
+        <w:t>List</w:t>
+      </w:r>
+      <w:proofErr w:type="spellEnd"/>
+      <w:r>
+        <w:t xml:space="preserve"> за тем исключением, что позволяет известить внешние объекты о том, что коллекция была изменена.</w:t>
+      </w:r>
+    </w:p>
+    <w:p>
+      <w:pPr>
+        <w:rPr>
+          <w:rFonts w:cs="Times New Roman"/>
+          <w:sz w:val="24"/>
+        </w:rPr>
+      </w:pPr>
       <w:r>
         <w:rPr>
           <w:rFonts w:cs="Times New Roman"/>
           <w:noProof/>
-          <w:lang w:val="en-US"/>
-        </w:rPr>
-        <w:t>INotifyPropertyChanged</w:t>
-      </w:r>
-      <w:r>
-        <w:rPr>
-          <w:rFonts w:cs="Times New Roman"/>
-          <w:noProof/>
-        </w:rPr>
-        <w:t>, что позволяет оповещать прив</w:t>
-      </w:r>
-      <w:r>
-        <w:rPr>
-          <w:rFonts w:cs="Times New Roman"/>
-          <w:noProof/>
-        </w:rPr>
-        <w:t xml:space="preserve">язанные к свойствам контролы, об </w:t>
-      </w:r>
-      <w:r>
-        <w:rPr>
-          <w:rFonts w:cs="Times New Roman"/>
-          <w:noProof/>
-        </w:rPr>
-        <w:t>изменении свойств.</w:t>
-      </w:r>
-      <w:r>
-        <w:rPr>
-          <w:rFonts w:cs="Times New Roman"/>
-          <w:noProof/>
-        </w:rPr>
-        <w:t xml:space="preserve"> Также активно используется </w:t>
-      </w:r>
-      <w:r>
-        <w:t xml:space="preserve">специальный класс </w:t>
-      </w:r>
-      <w:proofErr w:type="spellStart"/>
-      <w:r>
-        <w:t>ObservableCollection</w:t>
-      </w:r>
-      <w:proofErr w:type="spellEnd"/>
-      <w:r>
-        <w:t xml:space="preserve">. Он по функциональности похож на список </w:t>
-      </w:r>
-      <w:proofErr w:type="spellStart"/>
-      <w:r>
-        <w:t>List</w:t>
-      </w:r>
-      <w:proofErr w:type="spellEnd"/>
-      <w:r>
-        <w:t xml:space="preserve"> за тем исключением, что позволяет известить внешние объекты о том, что коллекция была изменена.</w:t>
-      </w:r>
-    </w:p>
-    <w:p>
-      <w:pPr>
-        <w:rPr>
-          <w:rFonts w:cs="Times New Roman"/>
-          <w:sz w:val="24"/>
-        </w:rPr>
-      </w:pPr>
-      <w:r>
-        <w:rPr>
-          <w:rFonts w:cs="Times New Roman"/>
-          <w:noProof/>
           <w:sz w:val="24"/>
           <w:lang w:eastAsia="ru-RU"/>
         </w:rPr>
         <w:drawing>
-          <wp:inline distT="0" distB="0" distL="0" distR="0">
+          <wp:inline distT="0" distB="0" distL="0" distR="0" wp14:anchorId="52710B17" wp14:editId="55C355D5">
             <wp:extent cx="5937662" cy="4147717"/>
             <wp:effectExtent l="0" t="0" r="6350" b="5715"/>
             <wp:docPr id="3" name="Рисунок 3" descr="Lfk - Microsoft Visual Studio"/>
@@ -4820,14 +4432,6 @@
     </w:p>
     <w:p>
       <w:pPr>
-        <w:jc w:val="both"/>
-        <w:rPr>
-          <w:rFonts w:cs="Times New Roman"/>
-        </w:rPr>
-      </w:pPr>
-    </w:p>
-    <w:p>
-      <w:pPr>
         <w:jc w:val="center"/>
         <w:rPr>
           <w:rFonts w:cs="Times New Roman"/>
@@ -4840,7 +4444,7 @@
           <w:lang w:eastAsia="ru-RU"/>
         </w:rPr>
         <w:drawing>
-          <wp:inline distT="0" distB="0" distL="0" distR="0">
+          <wp:inline distT="0" distB="0" distL="0" distR="0" wp14:anchorId="41C0BC79" wp14:editId="1A0B3D9C">
             <wp:extent cx="3776353" cy="4478602"/>
             <wp:effectExtent l="0" t="0" r="0" b="0"/>
             <wp:docPr id="8" name="Рисунок 8" descr="Lfk - Microsoft Visual Studio"/>
@@ -4935,13 +4539,6 @@
     </w:p>
     <w:p>
       <w:pPr>
-        <w:rPr>
-          <w:rFonts w:cs="Times New Roman"/>
-        </w:rPr>
-      </w:pPr>
-    </w:p>
-    <w:p>
-      <w:pPr>
         <w:ind w:firstLine="708"/>
         <w:jc w:val="both"/>
         <w:rPr>
@@ -4952,13 +4549,21 @@
         <w:rPr>
           <w:rFonts w:cs="Times New Roman"/>
         </w:rPr>
-        <w:t>Каждая модель представления содержит в себе свойства, привязанные к элементам интерфейса, также, существует система валидации вводимых пользователем данных, которая основана на том, что пользователю не позволяется выполнять команды, пока введенные данные не удовлетворят необходимым условиям.</w:t>
-      </w:r>
-      <w:r>
-        <w:rPr>
-          <w:rFonts w:cs="Times New Roman"/>
-        </w:rPr>
-        <w:t xml:space="preserve"> Данная система основана на </w:t>
+        <w:t xml:space="preserve">Каждая модель представления содержит в себе свойства, привязанные к элементам интерфейса, также, существует система </w:t>
+      </w:r>
+      <w:proofErr w:type="spellStart"/>
+      <w:r>
+        <w:rPr>
+          <w:rFonts w:cs="Times New Roman"/>
+        </w:rPr>
+        <w:t>валидации</w:t>
+      </w:r>
+      <w:proofErr w:type="spellEnd"/>
+      <w:r>
+        <w:rPr>
+          <w:rFonts w:cs="Times New Roman"/>
+        </w:rPr>
+        <w:t xml:space="preserve"> вводимых пользователем данных, которая основана на том, что пользователю не позволяется выполнять команды, пока введенные данные не удовлетворят необходимым условиям. Данная система основана на </w:t>
       </w:r>
       <w:proofErr w:type="spellStart"/>
       <w:r>
@@ -4972,37 +4577,21 @@
         <w:rPr>
           <w:rFonts w:cs="Times New Roman"/>
         </w:rPr>
-        <w:t xml:space="preserve"> правилах и командах. </w:t>
-      </w:r>
-      <w:r>
-        <w:rPr>
-          <w:rFonts w:cs="Times New Roman"/>
-        </w:rPr>
-        <w:t>Ошибки отлавливаются на уровне представления, и при наличии хоть одной, во избежание непредвиденных последствий выполнение основных команд блокируется</w:t>
-      </w:r>
-      <w:r>
-        <w:rPr>
-          <w:rFonts w:cs="Times New Roman"/>
-        </w:rPr>
-        <w:t>, и элемент управления отвечающий за исполнение команды становится неактивным.</w:t>
-      </w:r>
-      <w:r>
-        <w:rPr>
-          <w:rFonts w:cs="Times New Roman"/>
-        </w:rPr>
-        <w:t xml:space="preserve"> На рисунке 3.3.4 представлена диаграмма классов, отвечающих за валидацию, которая в основана на механизме регулярных выражений. Также ниже отображен </w:t>
-      </w:r>
-      <w:r>
-        <w:rPr>
-          <w:rFonts w:cs="Times New Roman"/>
-        </w:rPr>
-        <w:t>класс,</w:t>
-      </w:r>
-      <w:r>
-        <w:rPr>
-          <w:rFonts w:cs="Times New Roman"/>
-        </w:rPr>
-        <w:t xml:space="preserve"> представляющий собой команду.</w:t>
+        <w:t xml:space="preserve"> правилах и командах. Ошибки отлавливаются на уровне представления, и при наличии хоть одной, во избежание непредвиденных последствий выполнение основных команд блокируется, и элемент управления отвечающий за исполнение команды становится неактивным. На рисунке 3.3.4 представлена диаграмма классов, отвечающих за </w:t>
+      </w:r>
+      <w:proofErr w:type="spellStart"/>
+      <w:r>
+        <w:rPr>
+          <w:rFonts w:cs="Times New Roman"/>
+        </w:rPr>
+        <w:t>валидацию</w:t>
+      </w:r>
+      <w:proofErr w:type="spellEnd"/>
+      <w:r>
+        <w:rPr>
+          <w:rFonts w:cs="Times New Roman"/>
+        </w:rPr>
+        <w:t>, которая в основана на механизме регулярных выражений. Также ниже отображен класс, представляющий собой команду.</w:t>
       </w:r>
     </w:p>
     <w:p>
@@ -5020,7 +4609,7 @@
         </w:rPr>
         <w:lastRenderedPageBreak/>
         <w:drawing>
-          <wp:inline distT="0" distB="0" distL="0" distR="0">
+          <wp:inline distT="0" distB="0" distL="0" distR="0" wp14:anchorId="3C47405F" wp14:editId="147D46EB">
             <wp:extent cx="5378943" cy="2766950"/>
             <wp:effectExtent l="0" t="0" r="0" b="0"/>
             <wp:docPr id="4" name="Рисунок 4" descr="Lfk - Microsoft Visual Studio"/>
@@ -5104,12 +4693,21 @@
         </w:rPr>
         <w:t xml:space="preserve"> – Диаграмма классов </w:t>
       </w:r>
-      <w:r>
-        <w:rPr>
-          <w:rFonts w:cs="Times New Roman"/>
-          <w:sz w:val="24"/>
-        </w:rPr>
-        <w:t>валидации и класса команды</w:t>
+      <w:proofErr w:type="spellStart"/>
+      <w:r>
+        <w:rPr>
+          <w:rFonts w:cs="Times New Roman"/>
+          <w:sz w:val="24"/>
+        </w:rPr>
+        <w:t>валидации</w:t>
+      </w:r>
+      <w:proofErr w:type="spellEnd"/>
+      <w:r>
+        <w:rPr>
+          <w:rFonts w:cs="Times New Roman"/>
+          <w:sz w:val="24"/>
+        </w:rPr>
+        <w:t xml:space="preserve"> и класса команды</w:t>
       </w:r>
     </w:p>
     <w:p>
@@ -5155,7 +4753,7 @@
           <w:lang w:eastAsia="ru-RU"/>
         </w:rPr>
         <w:drawing>
-          <wp:inline distT="0" distB="0" distL="0" distR="0">
+          <wp:inline distT="0" distB="0" distL="0" distR="0" wp14:anchorId="25166703" wp14:editId="677A960F">
             <wp:extent cx="5269020" cy="1865376"/>
             <wp:effectExtent l="0" t="0" r="8255" b="1905"/>
             <wp:docPr id="9" name="Рисунок 9" descr="Lfk - Microsoft Visual Studio"/>
@@ -5230,14 +4828,7 @@
           <w:rFonts w:cs="Times New Roman"/>
           <w:sz w:val="24"/>
         </w:rPr>
-        <w:t>.</w:t>
-      </w:r>
-      <w:r>
-        <w:rPr>
-          <w:rFonts w:cs="Times New Roman"/>
-          <w:sz w:val="24"/>
-        </w:rPr>
-        <w:t>8</w:t>
+        <w:t>.8</w:t>
       </w:r>
       <w:r>
         <w:rPr>
@@ -5267,8 +4858,17 @@
           <w:rFonts w:cs="Times New Roman"/>
           <w:sz w:val="24"/>
         </w:rPr>
-        <w:t xml:space="preserve"> отвечающего за валидацию</w:t>
-      </w:r>
+        <w:t xml:space="preserve"> отвечающего за </w:t>
+      </w:r>
+      <w:proofErr w:type="spellStart"/>
+      <w:r>
+        <w:rPr>
+          <w:rFonts w:cs="Times New Roman"/>
+          <w:sz w:val="24"/>
+        </w:rPr>
+        <w:t>валидацию</w:t>
+      </w:r>
+      <w:proofErr w:type="spellEnd"/>
     </w:p>
     <w:p>
       <w:pPr>
@@ -5282,11 +4882,6 @@
           <w:rFonts w:cs="Times New Roman"/>
         </w:rPr>
         <w:tab/>
-      </w:r>
-      <w:r>
-        <w:rPr>
-          <w:rFonts w:cs="Times New Roman"/>
-        </w:rPr>
         <w:t xml:space="preserve">Необходимо отметить, что для стилизации графического интерфейса использовалась библиотека </w:t>
       </w:r>
       <w:proofErr w:type="spellStart"/>
@@ -5380,20 +4975,71 @@
           <w:b/>
         </w:rPr>
         <w:lastRenderedPageBreak/>
-        <w:t>3</w:t>
-      </w:r>
+        <w:t xml:space="preserve">3.4 Модуль </w:t>
+      </w:r>
+      <w:proofErr w:type="spellStart"/>
       <w:r>
         <w:rPr>
           <w:rFonts w:cs="Times New Roman"/>
           <w:b/>
-        </w:rPr>
-        <w:t xml:space="preserve">.4 Модуль </w:t>
-      </w:r>
-      <w:proofErr w:type="spellStart"/>
-      <w:r>
+          <w:lang w:val="en-US"/>
+        </w:rPr>
+        <w:t>LfkClient</w:t>
+      </w:r>
+      <w:proofErr w:type="spellEnd"/>
+    </w:p>
+    <w:p>
+      <w:pPr>
         <w:rPr>
           <w:rFonts w:cs="Times New Roman"/>
           <w:b/>
+        </w:rPr>
+      </w:pPr>
+      <w:r>
+        <w:rPr>
+          <w:rFonts w:cs="Times New Roman"/>
+          <w:b/>
+        </w:rPr>
+        <w:t>Предназначение модуля</w:t>
+      </w:r>
+    </w:p>
+    <w:p>
+      <w:pPr>
+        <w:ind w:firstLine="708"/>
+        <w:jc w:val="both"/>
+      </w:pPr>
+      <w:r>
+        <w:t>Данный программный модуль предназначен для управления авторизацией, работы с основным функционалом системы контроля версий, и взаимодействия с серверной частью приложения.</w:t>
+      </w:r>
+    </w:p>
+    <w:p>
+      <w:pPr>
+        <w:rPr>
+          <w:b/>
+        </w:rPr>
+      </w:pPr>
+      <w:r>
+        <w:rPr>
+          <w:b/>
+        </w:rPr>
+        <w:t>Структура</w:t>
+      </w:r>
+      <w:r>
+        <w:rPr>
+          <w:b/>
+        </w:rPr>
+        <w:t xml:space="preserve"> модуля</w:t>
+      </w:r>
+      <w:r>
+        <w:rPr>
+          <w:b/>
+        </w:rPr>
+        <w:t xml:space="preserve"> </w:t>
+      </w:r>
+      <w:proofErr w:type="spellStart"/>
+      <w:r>
+        <w:rPr>
+          <w:b/>
           <w:lang w:val="en-US"/>
         </w:rPr>
         <w:t>LfkClient</w:t>
@@ -5402,88 +5048,24 @@
     </w:p>
     <w:p>
       <w:pPr>
-        <w:rPr>
-          <w:rFonts w:cs="Times New Roman"/>
-          <w:b/>
-        </w:rPr>
-      </w:pPr>
-      <w:r>
-        <w:rPr>
-          <w:rFonts w:cs="Times New Roman"/>
-          <w:b/>
-        </w:rPr>
-        <w:t>Предназначение модуля</w:t>
-      </w:r>
-    </w:p>
-    <w:p>
-      <w:pPr>
-        <w:ind w:firstLine="708"/>
-        <w:jc w:val="both"/>
-      </w:pPr>
-      <w:r>
-        <w:t xml:space="preserve">Данный программный модуль </w:t>
-      </w:r>
-      <w:r>
-        <w:t>предназначен для управления авторизацией, работы с основным функционалом системы контроля версий, и взаимодействия с серверной частью приложения.</w:t>
-      </w:r>
-    </w:p>
-    <w:p>
-      <w:pPr>
-        <w:rPr>
-          <w:b/>
-        </w:rPr>
-      </w:pPr>
-      <w:r>
-        <w:rPr>
-          <w:b/>
-        </w:rPr>
-        <w:t>Структура</w:t>
-      </w:r>
-      <w:r>
-        <w:rPr>
-          <w:b/>
-        </w:rPr>
-        <w:t xml:space="preserve"> модуля</w:t>
-      </w:r>
-      <w:r>
-        <w:rPr>
-          <w:b/>
-        </w:rPr>
+        <w:jc w:val="both"/>
+      </w:pPr>
+      <w:r>
+        <w:tab/>
+      </w:r>
+      <w:proofErr w:type="spellStart"/>
+      <w:r>
+        <w:rPr>
+          <w:lang w:val="en-US"/>
+        </w:rPr>
+        <w:t>LfkClient</w:t>
+      </w:r>
+      <w:proofErr w:type="spellEnd"/>
+      <w:r>
         <w:t xml:space="preserve"> </w:t>
       </w:r>
-      <w:proofErr w:type="spellStart"/>
-      <w:r>
-        <w:rPr>
-          <w:b/>
-          <w:lang w:val="en-US"/>
-        </w:rPr>
-        <w:t>LfkClient</w:t>
-      </w:r>
-      <w:proofErr w:type="spellEnd"/>
-    </w:p>
-    <w:p>
-      <w:pPr>
-        <w:jc w:val="both"/>
-      </w:pPr>
-      <w:r>
-        <w:tab/>
-      </w:r>
-      <w:proofErr w:type="spellStart"/>
-      <w:r>
-        <w:rPr>
-          <w:lang w:val="en-US"/>
-        </w:rPr>
-        <w:t>LfkClient</w:t>
-      </w:r>
-      <w:proofErr w:type="spellEnd"/>
-      <w:r>
-        <w:t xml:space="preserve"> </w:t>
-      </w:r>
-      <w:r>
-        <w:t xml:space="preserve">можно разделить на пять компонент, три основных и две вспомогательных. </w:t>
-      </w:r>
-      <w:r>
-        <w:t>Основные компоненты:</w:t>
+      <w:r>
+        <w:t>можно разделить на пять компонент, три основных и две вспомогательных. Основные компоненты:</w:t>
       </w:r>
     </w:p>
     <w:p>
@@ -5504,10 +5086,7 @@
       </w:r>
       <w:proofErr w:type="spellEnd"/>
       <w:r>
-        <w:t xml:space="preserve"> – компонента отвечающая за отправку идентификационных данных пользователя на сервер, и возврат ответа графическому интерфейсу</w:t>
-      </w:r>
-      <w:r>
-        <w:t>.</w:t>
+        <w:t xml:space="preserve"> – компонента отвечающая за отправку идентификационных данных пользователя на сервер, и возврат ответа графическому интерфейсу.</w:t>
       </w:r>
     </w:p>
     <w:p>
@@ -5539,22 +5118,15 @@
       </w:r>
       <w:proofErr w:type="spellEnd"/>
       <w:r>
-        <w:t xml:space="preserve">. Содержит функционал </w:t>
-      </w:r>
-      <w:r>
-        <w:t xml:space="preserve">инициализации, </w:t>
-      </w:r>
-      <w:r>
-        <w:t>создания,</w:t>
-      </w:r>
-      <w:r>
-        <w:t xml:space="preserve"> скачивания </w:t>
-      </w:r>
-      <w:r>
-        <w:t>и удаления</w:t>
-      </w:r>
-      <w:r>
-        <w:t xml:space="preserve"> репозиториев.</w:t>
+        <w:t xml:space="preserve">. Содержит функционал инициализации, создания, скачивания и удаления </w:t>
+      </w:r>
+      <w:proofErr w:type="spellStart"/>
+      <w:r>
+        <w:t>репозиториев</w:t>
+      </w:r>
+      <w:proofErr w:type="spellEnd"/>
+      <w:r>
+        <w:t>.</w:t>
       </w:r>
     </w:p>
     <w:p>
@@ -5575,22 +5147,10 @@
       </w:r>
       <w:proofErr w:type="spellEnd"/>
       <w:r>
-        <w:t xml:space="preserve"> -</w:t>
-      </w:r>
-      <w:r>
-        <w:t xml:space="preserve"> </w:t>
-      </w:r>
-      <w:r>
-        <w:t xml:space="preserve">компонента, отвечающая за основной функционал работы с локальным репозиторием. Отвечает за такие команды </w:t>
-      </w:r>
-      <w:r>
-        <w:t>как,</w:t>
-      </w:r>
-      <w:r>
-        <w:t xml:space="preserve"> включение пользовательских файлов в список отслеживаемых, </w:t>
-      </w:r>
-      <w:r>
-        <w:t>фиксация изменений, переключение между версиями, загрузка изменений на удаленный сервер.</w:t>
+        <w:t xml:space="preserve"> - </w:t>
+      </w:r>
+      <w:r>
+        <w:t>компонента, отвечающая за основной функционал работы с локальным репозиторием. Отвечает за такие команды как, включение пользовательских файлов в список отслеживаемых, фиксация изменений, переключение между версиями, загрузка изменений на удаленный сервер.</w:t>
       </w:r>
     </w:p>
     <w:p>
@@ -5659,34 +5219,13 @@
         </w:rPr>
       </w:pPr>
       <w:r>
-        <w:t xml:space="preserve">При разработке данного модуля </w:t>
-      </w:r>
-      <w:r>
-        <w:t>активно использовался</w:t>
-      </w:r>
-      <w:r>
-        <w:t xml:space="preserve"> шаблон </w:t>
-      </w:r>
-      <w:r>
-        <w:t>проектирования ф</w:t>
-      </w:r>
-      <w:r>
-        <w:t xml:space="preserve">асад - структурный шаблон, </w:t>
+        <w:t xml:space="preserve">При разработке данного модуля активно использовался шаблон проектирования фасад - структурный шаблон, </w:t>
       </w:r>
       <w:r>
         <w:t>позволяющий скрыть сложность системы путём сведения всех возможных внешних вызовов к одному объекту, делегирующему их соответствующим объектам системы.</w:t>
       </w:r>
       <w:r>
-        <w:t xml:space="preserve"> </w:t>
-      </w:r>
-      <w:r>
-        <w:t xml:space="preserve">На рисунке 3.4.1 представлена </w:t>
-      </w:r>
-      <w:r>
-        <w:t>схема взаимодействия</w:t>
-      </w:r>
-      <w:r>
-        <w:t xml:space="preserve"> модуля </w:t>
+        <w:t xml:space="preserve"> На рисунке 3.4.1 представлена схема взаимодействия модуля </w:t>
       </w:r>
       <w:proofErr w:type="spellStart"/>
       <w:r>
@@ -5705,15 +5244,6 @@
     </w:p>
     <w:p>
       <w:pPr>
-        <w:ind w:firstLine="708"/>
-        <w:jc w:val="both"/>
-        <w:rPr>
-          <w:lang w:val="en-US"/>
-        </w:rPr>
-      </w:pPr>
-    </w:p>
-    <w:p>
-      <w:pPr>
         <w:jc w:val="center"/>
         <w:rPr>
           <w:lang w:val="en-US"/>
@@ -5721,10 +5251,10 @@
       </w:pPr>
       <w:r>
         <w:object w:dxaOrig="18526" w:dyaOrig="17371">
-          <v:shape id="_x0000_i1026" type="#_x0000_t75" style="width:433.65pt;height:406.9pt" o:ole="">
+          <v:shape id="_x0000_i1026" type="#_x0000_t75" style="width:433.25pt;height:405.95pt" o:ole="">
             <v:imagedata r:id="rId22" o:title=""/>
           </v:shape>
-          <o:OLEObject Type="Embed" ProgID="Visio.Drawing.15" ShapeID="_x0000_i1026" DrawAspect="Content" ObjectID="_1558121498" r:id="rId23"/>
+          <o:OLEObject Type="Embed" ProgID="Visio.Drawing.15" ShapeID="_x0000_i1026" DrawAspect="Content" ObjectID="_1558124057" r:id="rId23"/>
         </w:object>
       </w:r>
     </w:p>
@@ -5806,62 +5336,47 @@
         <w:t xml:space="preserve">. </w:t>
       </w:r>
       <w:r>
-        <w:t>Класс</w:t>
+        <w:t xml:space="preserve">Класс </w:t>
+      </w:r>
+      <w:r>
+        <w:rPr>
+          <w:lang w:val="en-US"/>
+        </w:rPr>
+        <w:t>Repository</w:t>
       </w:r>
       <w:r>
         <w:t xml:space="preserve"> </w:t>
       </w:r>
       <w:r>
-        <w:rPr>
-          <w:lang w:val="en-US"/>
-        </w:rPr>
-        <w:t>Repository</w:t>
-      </w:r>
+        <w:t xml:space="preserve">помимо функций </w:t>
+      </w:r>
+      <w:proofErr w:type="spellStart"/>
+      <w:r>
+        <w:rPr>
+          <w:lang w:val="en-US"/>
+        </w:rPr>
+        <w:t>RepoAgent</w:t>
+      </w:r>
+      <w:proofErr w:type="spellEnd"/>
       <w:r>
         <w:t xml:space="preserve"> </w:t>
       </w:r>
       <w:r>
-        <w:t xml:space="preserve">помимо функций </w:t>
-      </w:r>
-      <w:proofErr w:type="spellStart"/>
-      <w:r>
-        <w:rPr>
-          <w:lang w:val="en-US"/>
-        </w:rPr>
-        <w:t>RepoAgent</w:t>
+        <w:t xml:space="preserve">и </w:t>
+      </w:r>
+      <w:proofErr w:type="spellStart"/>
+      <w:r>
+        <w:rPr>
+          <w:lang w:val="en-US"/>
+        </w:rPr>
+        <w:t>RepoController</w:t>
       </w:r>
       <w:proofErr w:type="spellEnd"/>
       <w:r>
         <w:t xml:space="preserve"> </w:t>
       </w:r>
       <w:r>
-        <w:t xml:space="preserve">и </w:t>
-      </w:r>
-      <w:proofErr w:type="spellStart"/>
-      <w:r>
-        <w:rPr>
-          <w:lang w:val="en-US"/>
-        </w:rPr>
-        <w:t>RepoController</w:t>
-      </w:r>
-      <w:proofErr w:type="spellEnd"/>
-      <w:r>
-        <w:t xml:space="preserve"> </w:t>
-      </w:r>
-      <w:r>
-        <w:t xml:space="preserve">также содержит некоторые дополнительные функции управления репозиторием, что обеспечивает использование всего функционала </w:t>
-      </w:r>
-      <w:r>
-        <w:t>системы контроля версий</w:t>
-      </w:r>
-      <w:r>
-        <w:t xml:space="preserve"> через один класс.</w:t>
-      </w:r>
-      <w:r>
-        <w:t xml:space="preserve"> На рисунке 3.4.2 изображена диаграмма основных классов</w:t>
-      </w:r>
-      <w:r>
-        <w:t>.</w:t>
+        <w:t>также содержит некоторые дополнительные функции управления репозиторием, что обеспечивает использование всего функционала системы контроля версий через один класс. На рисунке 3.4.2 изображена диаграмма основных классов.</w:t>
       </w:r>
     </w:p>
     <w:p>
@@ -5883,7 +5398,7 @@
         </w:rPr>
         <w:lastRenderedPageBreak/>
         <w:drawing>
-          <wp:inline distT="0" distB="0" distL="0" distR="0">
+          <wp:inline distT="0" distB="0" distL="0" distR="0" wp14:anchorId="64DBB196" wp14:editId="5B38B629">
             <wp:extent cx="4901610" cy="4567372"/>
             <wp:effectExtent l="0" t="0" r="0" b="5080"/>
             <wp:docPr id="2" name="Рисунок 2" descr="Lfk - Microsoft Visual Studio"/>
@@ -5986,34 +5501,7 @@
       </w:r>
       <w:proofErr w:type="spellEnd"/>
       <w:r>
-        <w:t xml:space="preserve">, помимо этого у него есть ряд </w:t>
-      </w:r>
-      <w:r>
-        <w:t>методов,</w:t>
-      </w:r>
-      <w:r>
-        <w:t xml:space="preserve"> проверяющих возможность выполнения той или иной команды.</w:t>
-      </w:r>
-      <w:r>
-        <w:t xml:space="preserve"> Результатом работы этих функция являются специально определенные перечисления, позволяющие точнее выявить причину невозможности выполнения действия.</w:t>
-      </w:r>
-      <w:r>
-        <w:t xml:space="preserve"> </w:t>
-      </w:r>
-      <w:r>
-        <w:t xml:space="preserve">На рисунке </w:t>
-      </w:r>
-      <w:r>
-        <w:t>3.4.3</w:t>
-      </w:r>
-      <w:r>
-        <w:t xml:space="preserve"> приведен пример функции создания</w:t>
-      </w:r>
-      <w:r>
-        <w:t xml:space="preserve"> пользовательского</w:t>
-      </w:r>
-      <w:r>
-        <w:t xml:space="preserve"> репозитория.</w:t>
+        <w:t>, помимо этого у него есть ряд методов, проверяющих возможность выполнения той или иной команды. Результатом работы этих функция являются специально определенные перечисления, позволяющие точнее выявить причину невозможности выполнения действия. На рисунке 3.4.3 приведен пример функции создания пользовательского репозитория.</w:t>
       </w:r>
     </w:p>
     <w:p>
@@ -6026,7 +5514,7 @@
           <w:lang w:eastAsia="ru-RU"/>
         </w:rPr>
         <w:drawing>
-          <wp:inline distT="0" distB="0" distL="0" distR="0">
+          <wp:inline distT="0" distB="0" distL="0" distR="0" wp14:anchorId="29B1279A" wp14:editId="0C48F738">
             <wp:extent cx="4698404" cy="2371060"/>
             <wp:effectExtent l="0" t="0" r="6985" b="0"/>
             <wp:docPr id="6" name="Рисунок 6" descr="Lfk - Microsoft Visual Studio"/>
@@ -6134,19 +5622,7 @@
         <w:rPr>
           <w:rFonts w:cs="Times New Roman"/>
         </w:rPr>
-        <w:t>содержит</w:t>
-      </w:r>
-      <w:r>
-        <w:rPr>
-          <w:rFonts w:cs="Times New Roman"/>
-        </w:rPr>
-        <w:t xml:space="preserve"> в себе основной функционал системы контроля версий, также в нем определены методы, для получения информации о статусе пользовательских файлов и самого репозитория.</w:t>
-      </w:r>
-      <w:r>
-        <w:rPr>
-          <w:rFonts w:cs="Times New Roman"/>
-        </w:rPr>
-        <w:t xml:space="preserve"> На рисунке 3.4.4 приведен код реализации функции </w:t>
+        <w:t xml:space="preserve">содержит в себе основной функционал системы контроля версий, также в нем определены методы, для получения информации о статусе пользовательских файлов и самого репозитория. На рисунке 3.4.4 приведен код реализации функции </w:t>
       </w:r>
       <w:r>
         <w:rPr>
@@ -6175,7 +5651,7 @@
           <w:lang w:eastAsia="ru-RU"/>
         </w:rPr>
         <w:drawing>
-          <wp:inline distT="0" distB="0" distL="0" distR="0">
+          <wp:inline distT="0" distB="0" distL="0" distR="0" wp14:anchorId="6640E2A1" wp14:editId="624318AC">
             <wp:extent cx="5422199" cy="3019647"/>
             <wp:effectExtent l="0" t="0" r="7620" b="0"/>
             <wp:docPr id="10" name="Рисунок 10" descr="Lfk - Microsoft Visual Studio"/>
@@ -6235,13 +5711,7 @@
         <w:rPr>
           <w:sz w:val="24"/>
         </w:rPr>
-        <w:t>Рисунок 3.4.</w:t>
-      </w:r>
-      <w:r>
-        <w:rPr>
-          <w:sz w:val="24"/>
-        </w:rPr>
-        <w:t>4</w:t>
+        <w:t>Рисунок 3.4.4</w:t>
       </w:r>
       <w:r>
         <w:rPr>
@@ -6253,13 +5723,7 @@
         <w:rPr>
           <w:sz w:val="24"/>
         </w:rPr>
-        <w:t>Программная р</w:t>
-      </w:r>
-      <w:r>
-        <w:rPr>
-          <w:sz w:val="24"/>
-        </w:rPr>
-        <w:t xml:space="preserve">еализация команды </w:t>
+        <w:t xml:space="preserve">Программная реализация команды </w:t>
       </w:r>
       <w:r>
         <w:rPr>
@@ -6301,13 +5765,7 @@
         <w:rPr>
           <w:rFonts w:cs="Times New Roman"/>
         </w:rPr>
-        <w:t>также включает в себя ряд вспомогательных классов, диаграмма которых представлена на рисунке 3.4.5</w:t>
-      </w:r>
-      <w:r>
-        <w:rPr>
-          <w:rFonts w:cs="Times New Roman"/>
-        </w:rPr>
-        <w:t>.</w:t>
+        <w:t>также включает в себя ряд вспомогательных классов, диаграмма которых представлена на рисунке 3.4.5.</w:t>
       </w:r>
     </w:p>
     <w:p>
@@ -6324,7 +5782,7 @@
           <w:lang w:eastAsia="ru-RU"/>
         </w:rPr>
         <w:drawing>
-          <wp:inline distT="0" distB="0" distL="0" distR="0">
+          <wp:inline distT="0" distB="0" distL="0" distR="0" wp14:anchorId="431664B0" wp14:editId="4D21847C">
             <wp:extent cx="4774019" cy="2643184"/>
             <wp:effectExtent l="0" t="0" r="7620" b="5080"/>
             <wp:docPr id="11" name="Рисунок 11" descr="Lfk - Microsoft Visual Studio"/>
@@ -6396,13 +5854,7 @@
         <w:rPr>
           <w:sz w:val="24"/>
         </w:rPr>
-        <w:t>Д</w:t>
-      </w:r>
-      <w:r>
-        <w:rPr>
-          <w:sz w:val="24"/>
-        </w:rPr>
-        <w:t>иаграмма вспомогательных классов</w:t>
+        <w:t>Диаграмма вспомогательных классов</w:t>
       </w:r>
       <w:r>
         <w:rPr>
@@ -6416,6 +5868,7 @@
         <w:jc w:val="both"/>
         <w:rPr>
           <w:rFonts w:cs="Times New Roman"/>
+          <w:lang w:val="en-US"/>
         </w:rPr>
       </w:pPr>
       <w:r>
@@ -6487,21 +5940,15 @@
         <w:rPr>
           <w:rFonts w:cs="Times New Roman"/>
         </w:rPr>
-        <w:t xml:space="preserve">, для записи и чтения соответственно. </w:t>
-      </w:r>
-      <w:r>
-        <w:rPr>
-          <w:rFonts w:cs="Times New Roman"/>
-        </w:rPr>
-        <w:t xml:space="preserve">Стоит отметить, что вся система </w:t>
-      </w:r>
-      <w:proofErr w:type="spellStart"/>
-      <w:r>
-        <w:rPr>
-          <w:rFonts w:cs="Times New Roman"/>
-          <w:lang w:val="en-US"/>
-        </w:rPr>
-        <w:t>Lfk</w:t>
+        <w:t xml:space="preserve">, для записи и чтения соответственно. Класс </w:t>
+      </w:r>
+      <w:proofErr w:type="spellStart"/>
+      <w:r>
+        <w:rPr>
+          <w:rFonts w:cs="Times New Roman"/>
+          <w:lang w:val="en-US"/>
+        </w:rPr>
+        <w:t>DataSender</w:t>
       </w:r>
       <w:proofErr w:type="spellEnd"/>
       <w:r>
@@ -6514,54 +5961,19 @@
         <w:rPr>
           <w:rFonts w:cs="Times New Roman"/>
         </w:rPr>
-        <w:t xml:space="preserve">заточена на работу с кодировкой </w:t>
-      </w:r>
-      <w:r>
-        <w:rPr>
-          <w:rFonts w:cs="Times New Roman"/>
-          <w:lang w:val="en-US"/>
-        </w:rPr>
-        <w:t>Unicode</w:t>
-      </w:r>
-      <w:r>
-        <w:rPr>
-          <w:rFonts w:cs="Times New Roman"/>
-        </w:rPr>
-        <w:t xml:space="preserve">: </w:t>
-      </w:r>
-      <w:r>
-        <w:rPr>
-          <w:rFonts w:cs="Times New Roman"/>
-        </w:rPr>
-        <w:t xml:space="preserve">любой пользовательский файл, попадающий под управление </w:t>
-      </w:r>
-      <w:proofErr w:type="spellStart"/>
-      <w:r>
-        <w:rPr>
-          <w:rFonts w:cs="Times New Roman"/>
-          <w:lang w:val="en-US"/>
-        </w:rPr>
-        <w:t>Lfk</w:t>
-      </w:r>
-      <w:proofErr w:type="spellEnd"/>
-      <w:r>
-        <w:rPr>
-          <w:rFonts w:cs="Times New Roman"/>
-        </w:rPr>
-        <w:t xml:space="preserve">, в первую очередь адаптируется под </w:t>
-      </w:r>
-      <w:r>
-        <w:rPr>
-          <w:rFonts w:cs="Times New Roman"/>
-          <w:lang w:val="en-US"/>
-        </w:rPr>
-        <w:t>Unicode</w:t>
-      </w:r>
-      <w:r>
-        <w:rPr>
-          <w:rFonts w:cs="Times New Roman"/>
-        </w:rPr>
-        <w:t>.  Это достигается помощью метода, реализация которого представлена на рисунке 3.4.6.</w:t>
+        <w:t>содержит в себе один единственный метод, отправки пакета на сервер, и последующего считывания ответа.</w:t>
+      </w:r>
+      <w:r>
+        <w:rPr>
+          <w:rFonts w:cs="Times New Roman"/>
+        </w:rPr>
+        <w:t xml:space="preserve"> </w:t>
+      </w:r>
+      <w:r>
+        <w:rPr>
+          <w:rFonts w:cs="Times New Roman"/>
+        </w:rPr>
+        <w:t xml:space="preserve">В случае возникновения неполадок на стороне сервера, вызывающим модулям будет отправлено соответствующее сообщение. На рисунке 3.4.6 представлена реализация этого класса. </w:t>
       </w:r>
     </w:p>
     <w:p>
@@ -6573,245 +5985,12 @@
       </w:pPr>
       <w:r>
         <w:rPr>
+          <w:rFonts w:cs="Times New Roman"/>
           <w:noProof/>
           <w:lang w:eastAsia="ru-RU"/>
         </w:rPr>
         <w:drawing>
-          <wp:inline distT="0" distB="0" distL="0" distR="0" wp14:anchorId="4302AB82" wp14:editId="12528672">
-            <wp:extent cx="5006400" cy="2137144"/>
-            <wp:effectExtent l="0" t="0" r="3810" b="0"/>
-            <wp:docPr id="21" name="Рисунок 21"/>
-            <wp:cNvGraphicFramePr>
-              <a:graphicFrameLocks xmlns:a="http://schemas.openxmlformats.org/drawingml/2006/main" noChangeAspect="1"/>
-            </wp:cNvGraphicFramePr>
-            <a:graphic xmlns:a="http://schemas.openxmlformats.org/drawingml/2006/main">
-              <a:graphicData uri="http://schemas.openxmlformats.org/drawingml/2006/picture">
-                <pic:pic xmlns:pic="http://schemas.openxmlformats.org/drawingml/2006/picture">
-                  <pic:nvPicPr>
-                    <pic:cNvPr id="1" name=""/>
-                    <pic:cNvPicPr/>
-                  </pic:nvPicPr>
-                  <pic:blipFill rotWithShape="1">
-                    <a:blip r:embed="rId28"/>
-                    <a:srcRect l="12887" t="33227" r="38061" b="27907"/>
-                    <a:stretch/>
-                  </pic:blipFill>
-                  <pic:spPr bwMode="auto">
-                    <a:xfrm>
-                      <a:off x="0" y="0"/>
-                      <a:ext cx="5050108" cy="2155802"/>
-                    </a:xfrm>
-                    <a:prstGeom prst="rect">
-                      <a:avLst/>
-                    </a:prstGeom>
-                    <a:ln>
-                      <a:noFill/>
-                    </a:ln>
-                    <a:extLst>
-                      <a:ext uri="{53640926-AAD7-44D8-BBD7-CCE9431645EC}">
-                        <a14:shadowObscured xmlns:a14="http://schemas.microsoft.com/office/drawing/2010/main"/>
-                      </a:ext>
-                    </a:extLst>
-                  </pic:spPr>
-                </pic:pic>
-              </a:graphicData>
-            </a:graphic>
-          </wp:inline>
-        </w:drawing>
-      </w:r>
-    </w:p>
-    <w:p>
-      <w:pPr>
-        <w:jc w:val="center"/>
-        <w:rPr>
-          <w:rFonts w:cs="Times New Roman"/>
-          <w:sz w:val="24"/>
-        </w:rPr>
-      </w:pPr>
-      <w:r>
-        <w:rPr>
-          <w:rFonts w:cs="Times New Roman"/>
-          <w:sz w:val="24"/>
-        </w:rPr>
-        <w:t xml:space="preserve">Рисунок 3.4.6 – Адаптация файла под кодировку </w:t>
-      </w:r>
-      <w:r>
-        <w:rPr>
-          <w:rFonts w:cs="Times New Roman"/>
-          <w:sz w:val="24"/>
-          <w:lang w:val="en-US"/>
-        </w:rPr>
-        <w:t>Unicode</w:t>
-      </w:r>
-      <w:r>
-        <w:rPr>
-          <w:rFonts w:cs="Times New Roman"/>
-          <w:sz w:val="24"/>
-        </w:rPr>
-        <w:t xml:space="preserve"> при считывании его содержимого</w:t>
-      </w:r>
-    </w:p>
-    <w:p>
-      <w:pPr>
-        <w:spacing w:after="0"/>
-        <w:jc w:val="both"/>
-        <w:rPr>
-          <w:rFonts w:cs="Times New Roman"/>
-          <w:sz w:val="24"/>
-        </w:rPr>
-      </w:pPr>
-      <w:r>
-        <w:rPr>
-          <w:rFonts w:cs="Times New Roman"/>
-          <w:sz w:val="24"/>
-        </w:rPr>
-        <w:tab/>
-      </w:r>
-      <w:r>
-        <w:rPr>
-          <w:rFonts w:cs="Times New Roman"/>
-        </w:rPr>
-        <w:t>Прежде чем считать</w:t>
-      </w:r>
-      <w:r>
-        <w:rPr>
-          <w:rFonts w:cs="Times New Roman"/>
-        </w:rPr>
-        <w:t xml:space="preserve"> содержимое файла, сперва вычисляется его кодировка. Если же она отлична от </w:t>
-      </w:r>
-      <w:r>
-        <w:rPr>
-          <w:rFonts w:cs="Times New Roman"/>
-          <w:lang w:val="en-US"/>
-        </w:rPr>
-        <w:t>Unicode</w:t>
-      </w:r>
-      <w:r>
-        <w:rPr>
-          <w:rFonts w:cs="Times New Roman"/>
-        </w:rPr>
-        <w:t>, то считанное содержимое перезаписывается в исходный файл в соответствии с данной кодировкой</w:t>
-      </w:r>
-      <w:r>
-        <w:rPr>
-          <w:rFonts w:cs="Times New Roman"/>
-        </w:rPr>
-        <w:t>.</w:t>
-      </w:r>
-      <w:r>
-        <w:rPr>
-          <w:rFonts w:cs="Times New Roman"/>
-        </w:rPr>
-        <w:t xml:space="preserve"> Такой подход был необходим в первую очередь для стабильной работы алгор</w:t>
-      </w:r>
-      <w:r>
-        <w:rPr>
-          <w:rFonts w:cs="Times New Roman"/>
-        </w:rPr>
-        <w:t xml:space="preserve">итма Хаффмана, описанного в 3.2, поскольку классическая реализация данного алгоритма подразумевает использование кодировки </w:t>
-      </w:r>
-      <w:r>
-        <w:rPr>
-          <w:rFonts w:cs="Times New Roman"/>
-          <w:lang w:val="en-US"/>
-        </w:rPr>
-        <w:t>ASCII</w:t>
-      </w:r>
-      <w:r>
-        <w:rPr>
-          <w:rFonts w:cs="Times New Roman"/>
-        </w:rPr>
-        <w:t>.</w:t>
-      </w:r>
-    </w:p>
-    <w:p>
-      <w:pPr>
-        <w:ind w:firstLine="708"/>
-        <w:jc w:val="both"/>
-        <w:rPr>
-          <w:rFonts w:cs="Times New Roman"/>
-        </w:rPr>
-      </w:pPr>
-      <w:r>
-        <w:rPr>
-          <w:rFonts w:cs="Times New Roman"/>
-        </w:rPr>
-        <w:t>К</w:t>
-      </w:r>
-      <w:r>
-        <w:rPr>
-          <w:rFonts w:cs="Times New Roman"/>
-        </w:rPr>
-        <w:t xml:space="preserve">ласс </w:t>
-      </w:r>
-      <w:proofErr w:type="spellStart"/>
-      <w:r>
-        <w:rPr>
-          <w:rFonts w:cs="Times New Roman"/>
-          <w:lang w:val="en-US"/>
-        </w:rPr>
-        <w:t>DataSender</w:t>
-      </w:r>
-      <w:proofErr w:type="spellEnd"/>
-      <w:r>
-        <w:rPr>
-          <w:rFonts w:cs="Times New Roman"/>
-        </w:rPr>
-        <w:t xml:space="preserve"> </w:t>
-      </w:r>
-      <w:r>
-        <w:rPr>
-          <w:rFonts w:cs="Times New Roman"/>
-        </w:rPr>
-        <w:t>содержит в себе один единственный метод, отправки пакета на сервер, и последующего считывания ответа.</w:t>
-      </w:r>
-      <w:r>
-        <w:rPr>
-          <w:rFonts w:cs="Times New Roman"/>
-        </w:rPr>
-        <w:t xml:space="preserve"> </w:t>
-      </w:r>
-      <w:r>
-        <w:rPr>
-          <w:rFonts w:cs="Times New Roman"/>
-        </w:rPr>
-        <w:t xml:space="preserve">В случае возникновения неполадок на стороне сервера, </w:t>
-      </w:r>
-      <w:r>
-        <w:rPr>
-          <w:rFonts w:cs="Times New Roman"/>
-        </w:rPr>
-        <w:t>вызывающим модулям будет отправлено соответствующее сообщение.</w:t>
-      </w:r>
-      <w:r>
-        <w:rPr>
-          <w:rFonts w:cs="Times New Roman"/>
-        </w:rPr>
-        <w:t xml:space="preserve"> На рисунке 3.4.7</w:t>
-      </w:r>
-      <w:r>
-        <w:rPr>
-          <w:rFonts w:cs="Times New Roman"/>
-        </w:rPr>
-        <w:t xml:space="preserve"> представлена реализация этого класса. </w:t>
-      </w:r>
-    </w:p>
-    <w:p>
-      <w:pPr>
-        <w:jc w:val="center"/>
-        <w:rPr>
-          <w:rFonts w:cs="Times New Roman"/>
-        </w:rPr>
-      </w:pPr>
-      <w:r>
-        <w:rPr>
-          <w:rFonts w:cs="Times New Roman"/>
-          <w:noProof/>
-          <w:lang w:eastAsia="ru-RU"/>
-        </w:rPr>
-        <w:lastRenderedPageBreak/>
-        <w:drawing>
-          <wp:inline distT="0" distB="0" distL="0" distR="0">
+          <wp:inline distT="0" distB="0" distL="0" distR="0" wp14:anchorId="19E46D01" wp14:editId="6B367EAD">
             <wp:extent cx="4965405" cy="4556082"/>
             <wp:effectExtent l="0" t="0" r="6985" b="0"/>
             <wp:docPr id="12" name="Рисунок 12" descr="Lfk - Microsoft Visual Studio"/>
@@ -6826,7 +6005,7 @@
                     <pic:cNvPicPr/>
                   </pic:nvPicPr>
                   <pic:blipFill rotWithShape="1">
-                    <a:blip r:embed="rId29">
+                    <a:blip r:embed="rId28">
                       <a:extLst>
                         <a:ext uri="{28A0092B-C50C-407E-A947-70E740481C1C}">
                           <a14:useLocalDpi xmlns:a14="http://schemas.microsoft.com/office/drawing/2010/main" val="0"/>
@@ -6871,7 +6050,7 @@
         <w:rPr>
           <w:sz w:val="24"/>
         </w:rPr>
-        <w:t>Рисунок 3.4.7</w:t>
+        <w:t>Рисунок 3.4.6</w:t>
       </w:r>
       <w:r>
         <w:rPr>
@@ -6963,63 +6142,6 @@
         </w:rPr>
         <w:t>.</w:t>
       </w:r>
-    </w:p>
-    <w:p>
-      <w:pPr>
-        <w:rPr>
-          <w:rFonts w:cs="Times New Roman"/>
-        </w:rPr>
-      </w:pPr>
-      <w:r>
-        <w:rPr>
-          <w:rFonts w:cs="Times New Roman"/>
-        </w:rPr>
-        <w:tab/>
-      </w:r>
-      <w:proofErr w:type="gramStart"/>
-      <w:r>
-        <w:rPr>
-          <w:rFonts w:cs="Times New Roman"/>
-        </w:rPr>
-        <w:t>Реализация</w:t>
-      </w:r>
-      <w:r>
-        <w:rPr>
-          <w:rFonts w:cs="Times New Roman"/>
-        </w:rPr>
-        <w:t xml:space="preserve"> :</w:t>
-      </w:r>
-      <w:proofErr w:type="gramEnd"/>
-      <w:r>
-        <w:rPr>
-          <w:rFonts w:cs="Times New Roman"/>
-        </w:rPr>
-        <w:t xml:space="preserve"> </w:t>
-      </w:r>
-      <w:proofErr w:type="spellStart"/>
-      <w:r>
-        <w:rPr>
-          <w:rFonts w:cs="Times New Roman"/>
-          <w:lang w:val="en-US"/>
-        </w:rPr>
-        <w:t>RepoController</w:t>
-      </w:r>
-      <w:proofErr w:type="spellEnd"/>
-      <w:r>
-        <w:rPr>
-          <w:rFonts w:cs="Times New Roman"/>
-        </w:rPr>
-        <w:t xml:space="preserve">, </w:t>
-      </w:r>
-      <w:proofErr w:type="spellStart"/>
-      <w:r>
-        <w:rPr>
-          <w:rFonts w:cs="Times New Roman"/>
-          <w:lang w:val="en-US"/>
-        </w:rPr>
-        <w:t>RepoAgent</w:t>
-      </w:r>
-      <w:proofErr w:type="spellEnd"/>
     </w:p>
     <w:p>
       <w:pPr>
@@ -7086,9 +6208,7 @@
     </w:p>
     <w:p>
       <w:pPr>
-        <w:rPr>
-          <w:rFonts w:cs="Times New Roman"/>
-        </w:rPr>
+        <w:jc w:val="both"/>
       </w:pPr>
       <w:r>
         <w:rPr>
@@ -7096,6 +6216,49 @@
         </w:rPr>
         <w:tab/>
       </w:r>
+    </w:p>
+    <w:p>
+      <w:pPr>
+        <w:jc w:val="both"/>
+      </w:pPr>
+      <w:r>
+        <w:t>Вынести в раздел о БД</w:t>
+      </w:r>
+    </w:p>
+    <w:tbl>
+      <w:tblPr>
+        <w:tblStyle w:val="a4"/>
+        <w:tblW w:w="0" w:type="auto"/>
+        <w:tblLook w:val="04A0" w:firstRow="1" w:lastRow="0" w:firstColumn="1" w:lastColumn="0" w:noHBand="0" w:noVBand="1"/>
+      </w:tblPr>
+      <w:tblGrid>
+        <w:gridCol w:w="9345"/>
+      </w:tblGrid>
+      <w:tr>
+        <w:tc>
+          <w:tcPr>
+            <w:tcW w:w="9345" w:type="dxa"/>
+          </w:tcPr>
+          <w:p>
+            <w:pPr>
+              <w:jc w:val="both"/>
+            </w:pPr>
+            <w:r>
+              <w:tab/>
+              <w:t>В типичном варианте работы программы, пользователь производит авторизацию, выбирает или создаёт репозиторий, а затем с помощью него осуществляет контроль за своей рабочей директорией. После сеанса работы, пользователь производит выгрузку локального репозитория на сервер.</w:t>
+            </w:r>
+          </w:p>
+        </w:tc>
+      </w:tr>
+    </w:tbl>
+    <w:p>
+      <w:pPr>
+        <w:rPr>
+          <w:rFonts w:cs="Times New Roman"/>
+        </w:rPr>
+      </w:pPr>
+      <w:bookmarkStart w:id="0" w:name="_GoBack"/>
+      <w:bookmarkEnd w:id="0"/>
       <w:proofErr w:type="gramStart"/>
       <w:r>
         <w:rPr>
@@ -7148,34 +6311,1711 @@
         <w:pStyle w:val="1"/>
         <w:rPr>
           <w:rFonts w:ascii="Times New Roman" w:eastAsiaTheme="minorHAnsi" w:hAnsi="Times New Roman" w:cs="Times New Roman"/>
+          <w:b/>
+          <w:color w:val="auto"/>
         </w:rPr>
       </w:pPr>
       <w:r>
         <w:rPr>
           <w:rFonts w:ascii="Times New Roman" w:eastAsiaTheme="minorHAnsi" w:hAnsi="Times New Roman" w:cs="Times New Roman"/>
+          <w:b/>
+          <w:color w:val="auto"/>
         </w:rPr>
         <w:lastRenderedPageBreak/>
+        <w:t>4. Руководство пользователя</w:t>
+      </w:r>
+    </w:p>
+    <w:p>
+      <w:pPr>
+        <w:rPr>
+          <w:b/>
+        </w:rPr>
+      </w:pPr>
+      <w:r>
+        <w:rPr>
+          <w:b/>
+        </w:rPr>
+        <w:tab/>
+        <w:t>Авторизация</w:t>
+      </w:r>
+    </w:p>
+    <w:p>
+      <w:pPr>
+        <w:ind w:firstLine="708"/>
+        <w:jc w:val="both"/>
+        <w:rPr>
+          <w:rFonts w:cs="Times New Roman"/>
+        </w:rPr>
+      </w:pPr>
+      <w:r>
+        <w:rPr>
+          <w:rFonts w:cs="Times New Roman"/>
+        </w:rPr>
+        <w:t xml:space="preserve">При запуске приложения пользователю предоставляется возможность войти с помощью </w:t>
+      </w:r>
+      <w:r>
+        <w:rPr>
+          <w:rFonts w:cs="Times New Roman"/>
+          <w:lang w:val="en-US"/>
+        </w:rPr>
+        <w:t>e</w:t>
+      </w:r>
+      <w:r>
+        <w:rPr>
+          <w:rFonts w:cs="Times New Roman"/>
+        </w:rPr>
+        <w:t>-</w:t>
+      </w:r>
+      <w:r>
+        <w:rPr>
+          <w:rFonts w:cs="Times New Roman"/>
+          <w:lang w:val="en-US"/>
+        </w:rPr>
+        <w:t>mail</w:t>
+      </w:r>
+      <w:r>
+        <w:rPr>
+          <w:rFonts w:cs="Times New Roman"/>
+        </w:rPr>
+        <w:t xml:space="preserve"> </w:t>
+      </w:r>
+      <w:r>
+        <w:rPr>
+          <w:rFonts w:cs="Times New Roman"/>
+        </w:rPr>
+        <w:t>и пароля, либо зарегистрировать новую учетную запись. На рисунке 4.1 представлено окно регистрации нового пользователя.</w:t>
+      </w:r>
+    </w:p>
+    <w:p>
+      <w:pPr>
+        <w:jc w:val="center"/>
+        <w:rPr>
+          <w:rFonts w:cs="Times New Roman"/>
+          <w:lang w:val="en-US"/>
+        </w:rPr>
+      </w:pPr>
+      <w:r>
+        <w:rPr>
+          <w:rFonts w:cs="Times New Roman"/>
+          <w:noProof/>
+          <w:lang w:eastAsia="ru-RU"/>
+        </w:rPr>
+        <w:drawing>
+          <wp:inline distT="0" distB="0" distL="0" distR="0" wp14:anchorId="65B3DC28" wp14:editId="4011EA36">
+            <wp:extent cx="2984740" cy="2984740"/>
+            <wp:effectExtent l="0" t="0" r="6350" b="6350"/>
+            <wp:docPr id="16" name="Рисунок 16" descr="Authorization"/>
+            <wp:cNvGraphicFramePr>
+              <a:graphicFrameLocks xmlns:a="http://schemas.openxmlformats.org/drawingml/2006/main" noChangeAspect="1"/>
+            </wp:cNvGraphicFramePr>
+            <a:graphic xmlns:a="http://schemas.openxmlformats.org/drawingml/2006/main">
+              <a:graphicData uri="http://schemas.openxmlformats.org/drawingml/2006/picture">
+                <pic:pic xmlns:pic="http://schemas.openxmlformats.org/drawingml/2006/picture">
+                  <pic:nvPicPr>
+                    <pic:cNvPr id="16" name="A1C4A20.tmp"/>
+                    <pic:cNvPicPr/>
+                  </pic:nvPicPr>
+                  <pic:blipFill>
+                    <a:blip r:embed="rId29">
+                      <a:extLst>
+                        <a:ext uri="{28A0092B-C50C-407E-A947-70E740481C1C}">
+                          <a14:useLocalDpi xmlns:a14="http://schemas.microsoft.com/office/drawing/2010/main" val="0"/>
+                        </a:ext>
+                      </a:extLst>
+                    </a:blip>
+                    <a:stretch>
+                      <a:fillRect/>
+                    </a:stretch>
+                  </pic:blipFill>
+                  <pic:spPr>
+                    <a:xfrm>
+                      <a:off x="0" y="0"/>
+                      <a:ext cx="2987327" cy="2987327"/>
+                    </a:xfrm>
+                    <a:prstGeom prst="rect">
+                      <a:avLst/>
+                    </a:prstGeom>
+                  </pic:spPr>
+                </pic:pic>
+              </a:graphicData>
+            </a:graphic>
+          </wp:inline>
+        </w:drawing>
+      </w:r>
+    </w:p>
+    <w:p>
+      <w:pPr>
+        <w:jc w:val="center"/>
+        <w:rPr>
+          <w:sz w:val="24"/>
+        </w:rPr>
+      </w:pPr>
+      <w:r>
+        <w:rPr>
+          <w:sz w:val="24"/>
+        </w:rPr>
+        <w:t xml:space="preserve">Рисунок </w:t>
+      </w:r>
+      <w:r>
+        <w:rPr>
+          <w:sz w:val="24"/>
+        </w:rPr>
+        <w:t>4.1</w:t>
+      </w:r>
+      <w:r>
+        <w:rPr>
+          <w:sz w:val="24"/>
+        </w:rPr>
+        <w:t xml:space="preserve"> –</w:t>
+      </w:r>
+      <w:r>
+        <w:rPr>
+          <w:sz w:val="24"/>
+        </w:rPr>
+        <w:t xml:space="preserve"> Окно регистрации пользователя</w:t>
+      </w:r>
+      <w:r>
+        <w:rPr>
+          <w:sz w:val="24"/>
+        </w:rPr>
+        <w:t>.</w:t>
+      </w:r>
+    </w:p>
+    <w:p>
+      <w:pPr>
+        <w:ind w:firstLine="708"/>
+        <w:jc w:val="both"/>
+        <w:rPr>
+          <w:rFonts w:cs="Times New Roman"/>
+        </w:rPr>
+      </w:pPr>
+      <w:r>
+        <w:rPr>
+          <w:rFonts w:cs="Times New Roman"/>
+        </w:rPr>
+        <w:t>При регистрации новой учетной записи существует ряд правил, которым пользователь должен следовать:</w:t>
+      </w:r>
+    </w:p>
+    <w:p>
+      <w:pPr>
+        <w:pStyle w:val="a3"/>
+        <w:numPr>
+          <w:ilvl w:val="0"/>
+          <w:numId w:val="7"/>
+        </w:numPr>
+        <w:jc w:val="both"/>
+        <w:rPr>
+          <w:rFonts w:cs="Times New Roman"/>
+        </w:rPr>
+      </w:pPr>
+      <w:r>
+        <w:rPr>
+          <w:rFonts w:cs="Times New Roman"/>
+        </w:rPr>
+        <w:t xml:space="preserve">Имя должно состоять только из латинских символов, включая верхний и нижний регистр. Минимальная длина имени </w:t>
+      </w:r>
+      <w:r>
+        <w:rPr>
+          <w:rFonts w:cs="Times New Roman"/>
+          <w:lang w:val="en-US"/>
+        </w:rPr>
+        <w:t xml:space="preserve">2 </w:t>
+      </w:r>
+      <w:r>
+        <w:rPr>
+          <w:rFonts w:cs="Times New Roman"/>
+        </w:rPr>
+        <w:t>символа, максимальна</w:t>
+      </w:r>
+      <w:r>
+        <w:rPr>
+          <w:rFonts w:cs="Times New Roman"/>
+        </w:rPr>
+        <w:t>я</w:t>
+      </w:r>
+      <w:r>
+        <w:rPr>
+          <w:rFonts w:cs="Times New Roman"/>
+        </w:rPr>
+        <w:t xml:space="preserve"> 24.</w:t>
+      </w:r>
+    </w:p>
+    <w:p>
+      <w:pPr>
+        <w:pStyle w:val="a3"/>
+        <w:numPr>
+          <w:ilvl w:val="0"/>
+          <w:numId w:val="7"/>
+        </w:numPr>
+        <w:jc w:val="both"/>
+        <w:rPr>
+          <w:rFonts w:cs="Times New Roman"/>
+        </w:rPr>
+      </w:pPr>
+      <w:r>
+        <w:rPr>
+          <w:rFonts w:cs="Times New Roman"/>
+          <w:lang w:val="en-US"/>
+        </w:rPr>
+        <w:t>E</w:t>
+      </w:r>
+      <w:r>
+        <w:rPr>
+          <w:rFonts w:cs="Times New Roman"/>
+        </w:rPr>
+        <w:t>-</w:t>
+      </w:r>
+      <w:r>
+        <w:rPr>
+          <w:rFonts w:cs="Times New Roman"/>
+          <w:lang w:val="en-US"/>
+        </w:rPr>
+        <w:t>mail</w:t>
+      </w:r>
+      <w:r>
+        <w:rPr>
+          <w:rFonts w:cs="Times New Roman"/>
+        </w:rPr>
+        <w:t xml:space="preserve"> </w:t>
+      </w:r>
+      <w:r>
+        <w:rPr>
+          <w:rFonts w:cs="Times New Roman"/>
+        </w:rPr>
+        <w:t>адрес должен соответствовать принятым стандартам, что означает состоять из двух частей разделенных символом «</w:t>
+      </w:r>
+      <w:r>
+        <w:rPr>
+          <w:rFonts w:cs="Times New Roman"/>
+        </w:rPr>
+        <w:t>@</w:t>
+      </w:r>
+      <w:r>
+        <w:rPr>
+          <w:rFonts w:cs="Times New Roman"/>
+        </w:rPr>
+        <w:t>», причем в правой части в части доменного имени сервера должно быть минимум два символа.</w:t>
+      </w:r>
+    </w:p>
+    <w:p>
+      <w:pPr>
+        <w:pStyle w:val="a3"/>
+        <w:numPr>
+          <w:ilvl w:val="0"/>
+          <w:numId w:val="7"/>
+        </w:numPr>
+        <w:jc w:val="both"/>
+        <w:rPr>
+          <w:rFonts w:cs="Times New Roman"/>
+        </w:rPr>
+      </w:pPr>
+      <w:r>
+        <w:rPr>
+          <w:rFonts w:cs="Times New Roman"/>
+        </w:rPr>
+        <w:t>Пароль должен содержать минимум один символ латиницы верхнего регистра, и одну или более цифр. Минимальная длина пароля 6 символа, максимальная - 24.</w:t>
+      </w:r>
+    </w:p>
+    <w:p>
+      <w:pPr>
+        <w:ind w:firstLine="708"/>
+        <w:jc w:val="both"/>
+        <w:rPr>
+          <w:rFonts w:cs="Times New Roman"/>
+        </w:rPr>
+      </w:pPr>
+      <w:r>
+        <w:rPr>
+          <w:rFonts w:cs="Times New Roman"/>
+        </w:rPr>
+        <w:t>При отсутствии соединения с сервером, пользователь получит соответствующее сообщение, но уже не сможет использовать основной функционал приложения.</w:t>
+      </w:r>
+    </w:p>
+    <w:p>
+      <w:pPr>
+        <w:ind w:firstLine="708"/>
+        <w:jc w:val="both"/>
+        <w:rPr>
+          <w:rFonts w:cs="Times New Roman"/>
+          <w:b/>
+        </w:rPr>
+      </w:pPr>
+      <w:r>
+        <w:rPr>
+          <w:rFonts w:cs="Times New Roman"/>
+          <w:b/>
+        </w:rPr>
+        <w:t xml:space="preserve">Управление пользовательскими </w:t>
+      </w:r>
+      <w:proofErr w:type="spellStart"/>
+      <w:r>
+        <w:rPr>
+          <w:rFonts w:cs="Times New Roman"/>
+          <w:b/>
+        </w:rPr>
+        <w:t>репозиториями</w:t>
+      </w:r>
+      <w:proofErr w:type="spellEnd"/>
+    </w:p>
+    <w:p>
+      <w:pPr>
+        <w:ind w:firstLine="708"/>
+        <w:jc w:val="both"/>
+        <w:rPr>
+          <w:rFonts w:cs="Times New Roman"/>
+        </w:rPr>
+      </w:pPr>
+      <w:r>
+        <w:rPr>
+          <w:rFonts w:cs="Times New Roman"/>
+        </w:rPr>
+        <w:t xml:space="preserve">В случае же успешной авторизации, пользователь перейдет к окну управления пользовательскими </w:t>
+      </w:r>
+      <w:proofErr w:type="spellStart"/>
+      <w:r>
+        <w:rPr>
+          <w:rFonts w:cs="Times New Roman"/>
+        </w:rPr>
+        <w:t>репозиториями</w:t>
+      </w:r>
+      <w:proofErr w:type="spellEnd"/>
+      <w:r>
+        <w:rPr>
+          <w:rFonts w:cs="Times New Roman"/>
+        </w:rPr>
+        <w:t xml:space="preserve">. Все управляемые </w:t>
+      </w:r>
+      <w:r>
+        <w:rPr>
+          <w:rFonts w:cs="Times New Roman"/>
+        </w:rPr>
+        <w:lastRenderedPageBreak/>
+        <w:t xml:space="preserve">пользователем репозитории будут автоматически привязываться к текущему пользователю. На рисунке 4.2 изображено главное окно управления пользовательскими </w:t>
+      </w:r>
+      <w:proofErr w:type="spellStart"/>
+      <w:r>
+        <w:rPr>
+          <w:rFonts w:cs="Times New Roman"/>
+        </w:rPr>
+        <w:t>репозиториями</w:t>
+      </w:r>
+      <w:proofErr w:type="spellEnd"/>
+      <w:r>
+        <w:rPr>
+          <w:rFonts w:cs="Times New Roman"/>
+        </w:rPr>
+        <w:t>.</w:t>
+      </w:r>
+    </w:p>
+    <w:p>
+      <w:pPr>
+        <w:jc w:val="center"/>
+        <w:rPr>
+          <w:rFonts w:cs="Times New Roman"/>
+          <w:lang w:val="en-US"/>
+        </w:rPr>
+      </w:pPr>
+      <w:r>
+        <w:rPr>
+          <w:rFonts w:cs="Times New Roman"/>
+          <w:noProof/>
+          <w:lang w:eastAsia="ru-RU"/>
+        </w:rPr>
+        <w:drawing>
+          <wp:inline distT="0" distB="0" distL="0" distR="0" wp14:anchorId="0A52E0E1" wp14:editId="2889C140">
+            <wp:extent cx="5210355" cy="2895075"/>
+            <wp:effectExtent l="0" t="0" r="0" b="635"/>
+            <wp:docPr id="15" name="Рисунок 15" descr="RepositoryManagementWindow"/>
+            <wp:cNvGraphicFramePr>
+              <a:graphicFrameLocks xmlns:a="http://schemas.openxmlformats.org/drawingml/2006/main" noChangeAspect="1"/>
+            </wp:cNvGraphicFramePr>
+            <a:graphic xmlns:a="http://schemas.openxmlformats.org/drawingml/2006/main">
+              <a:graphicData uri="http://schemas.openxmlformats.org/drawingml/2006/picture">
+                <pic:pic xmlns:pic="http://schemas.openxmlformats.org/drawingml/2006/picture">
+                  <pic:nvPicPr>
+                    <pic:cNvPr id="17" name="A1C3DE0.tmp"/>
+                    <pic:cNvPicPr/>
+                  </pic:nvPicPr>
+                  <pic:blipFill>
+                    <a:blip r:embed="rId30">
+                      <a:extLst>
+                        <a:ext uri="{28A0092B-C50C-407E-A947-70E740481C1C}">
+                          <a14:useLocalDpi xmlns:a14="http://schemas.microsoft.com/office/drawing/2010/main" val="0"/>
+                        </a:ext>
+                      </a:extLst>
+                    </a:blip>
+                    <a:stretch>
+                      <a:fillRect/>
+                    </a:stretch>
+                  </pic:blipFill>
+                  <pic:spPr>
+                    <a:xfrm>
+                      <a:off x="0" y="0"/>
+                      <a:ext cx="5221627" cy="2901338"/>
+                    </a:xfrm>
+                    <a:prstGeom prst="rect">
+                      <a:avLst/>
+                    </a:prstGeom>
+                  </pic:spPr>
+                </pic:pic>
+              </a:graphicData>
+            </a:graphic>
+          </wp:inline>
+        </w:drawing>
+      </w:r>
+    </w:p>
+    <w:p>
+      <w:pPr>
+        <w:jc w:val="center"/>
+        <w:rPr>
+          <w:sz w:val="24"/>
+        </w:rPr>
+      </w:pPr>
+      <w:r>
+        <w:rPr>
+          <w:sz w:val="24"/>
+        </w:rPr>
+        <w:t>Рисунок 4.</w:t>
+      </w:r>
+      <w:r>
+        <w:rPr>
+          <w:sz w:val="24"/>
+        </w:rPr>
+        <w:t>2</w:t>
+      </w:r>
+      <w:r>
+        <w:rPr>
+          <w:sz w:val="24"/>
+        </w:rPr>
+        <w:t xml:space="preserve"> –</w:t>
+      </w:r>
+      <w:r>
+        <w:rPr>
+          <w:sz w:val="24"/>
+        </w:rPr>
+        <w:t xml:space="preserve"> Окно управления пользовательскими </w:t>
+      </w:r>
+      <w:proofErr w:type="spellStart"/>
+      <w:r>
+        <w:rPr>
+          <w:sz w:val="24"/>
+        </w:rPr>
+        <w:t>репозиториями</w:t>
+      </w:r>
+      <w:proofErr w:type="spellEnd"/>
+      <w:r>
+        <w:rPr>
+          <w:sz w:val="24"/>
+        </w:rPr>
+        <w:t>.</w:t>
+      </w:r>
+    </w:p>
+    <w:p>
+      <w:pPr>
+        <w:ind w:firstLine="708"/>
+        <w:jc w:val="both"/>
+        <w:rPr>
+          <w:rFonts w:cs="Times New Roman"/>
+        </w:rPr>
+      </w:pPr>
+      <w:r>
+        <w:rPr>
+          <w:rFonts w:cs="Times New Roman"/>
+        </w:rPr>
+        <w:t xml:space="preserve">При открытии пользователь видит в левой части приложения два меню, одно из которых предназначено для работы с локальными </w:t>
+      </w:r>
+      <w:proofErr w:type="spellStart"/>
+      <w:r>
+        <w:rPr>
+          <w:rFonts w:cs="Times New Roman"/>
+        </w:rPr>
+        <w:t>репозиториями</w:t>
+      </w:r>
+      <w:proofErr w:type="spellEnd"/>
+      <w:r>
+        <w:rPr>
+          <w:rFonts w:cs="Times New Roman"/>
+        </w:rPr>
+        <w:t xml:space="preserve">, а другое позволяет управлять </w:t>
+      </w:r>
+      <w:proofErr w:type="spellStart"/>
+      <w:r>
+        <w:rPr>
+          <w:rFonts w:cs="Times New Roman"/>
+        </w:rPr>
+        <w:t>репозиториями</w:t>
+      </w:r>
+      <w:proofErr w:type="spellEnd"/>
+      <w:r>
+        <w:rPr>
+          <w:rFonts w:cs="Times New Roman"/>
+        </w:rPr>
+        <w:t xml:space="preserve"> которые находятся на сервере. </w:t>
+      </w:r>
+    </w:p>
+    <w:p>
+      <w:pPr>
+        <w:ind w:firstLine="708"/>
+        <w:jc w:val="both"/>
+        <w:rPr>
+          <w:rFonts w:cs="Times New Roman"/>
+          <w:b/>
+        </w:rPr>
+      </w:pPr>
+      <w:r>
+        <w:rPr>
+          <w:rFonts w:cs="Times New Roman"/>
+          <w:b/>
+        </w:rPr>
+        <w:t>Создание репозитория</w:t>
+      </w:r>
+    </w:p>
+    <w:p>
+      <w:pPr>
+        <w:ind w:firstLine="708"/>
+        <w:jc w:val="both"/>
+        <w:rPr>
+          <w:rFonts w:cs="Times New Roman"/>
+        </w:rPr>
+      </w:pPr>
+      <w:r>
+        <w:rPr>
+          <w:rFonts w:cs="Times New Roman"/>
+        </w:rPr>
+        <w:t>Для создания репозитория пользователь должен развернуть меню создания репозитория нажатием на пункт меню Создать. Далее необходимо ввести название и путь к существующей локальной директории, в которой будет располагаться репозиторий. Путь можно прописать в поле для ввода вручную, либо двойным щелчком левой клавиши мыши открыть диалоговое окно выбора директории.</w:t>
+      </w:r>
+    </w:p>
+    <w:p>
+      <w:pPr>
+        <w:jc w:val="both"/>
+        <w:rPr>
+          <w:rFonts w:cs="Times New Roman"/>
+        </w:rPr>
+      </w:pPr>
+      <w:r>
+        <w:rPr>
+          <w:rFonts w:cs="Times New Roman"/>
+        </w:rPr>
+        <w:tab/>
+        <w:t>При попытке создания репозитория в папке уже содержащей репозиторий, пользователю представиться выбор перезаписать репозиторий, либо выбрать другой каталог для создания репозитория.</w:t>
+      </w:r>
+    </w:p>
+    <w:p>
+      <w:pPr>
+        <w:jc w:val="both"/>
+        <w:rPr>
+          <w:rFonts w:cs="Times New Roman"/>
+          <w:b/>
+        </w:rPr>
+      </w:pPr>
+      <w:r>
+        <w:rPr>
+          <w:rFonts w:cs="Times New Roman"/>
+          <w:b/>
+        </w:rPr>
+        <w:tab/>
+        <w:t>Открытие существующего репозитория</w:t>
+      </w:r>
+    </w:p>
+    <w:p>
+      <w:pPr>
+        <w:jc w:val="both"/>
+        <w:rPr>
+          <w:rFonts w:cs="Times New Roman"/>
+        </w:rPr>
+      </w:pPr>
+      <w:r>
+        <w:rPr>
+          <w:rFonts w:cs="Times New Roman"/>
+        </w:rPr>
+        <w:tab/>
+        <w:t xml:space="preserve">Для открытия репозитория пользователь должен выбрать каталог, содержащий инициализационные файлы. В случае отсутствия в каталоге системных файлов приложение не может открыть каталог и возвращает управление окну управления пользовательскими </w:t>
+      </w:r>
+      <w:proofErr w:type="spellStart"/>
+      <w:r>
+        <w:rPr>
+          <w:rFonts w:cs="Times New Roman"/>
+        </w:rPr>
+        <w:t>репозиториями</w:t>
+      </w:r>
+      <w:proofErr w:type="spellEnd"/>
+      <w:r>
+        <w:rPr>
+          <w:rFonts w:cs="Times New Roman"/>
+        </w:rPr>
+        <w:t>.</w:t>
+      </w:r>
+    </w:p>
+    <w:p>
+      <w:pPr>
+        <w:ind w:firstLine="708"/>
+        <w:jc w:val="both"/>
+        <w:rPr>
+          <w:rFonts w:cs="Times New Roman"/>
+          <w:b/>
+        </w:rPr>
+      </w:pPr>
+    </w:p>
+    <w:p>
+      <w:pPr>
+        <w:ind w:firstLine="708"/>
+        <w:jc w:val="both"/>
+        <w:rPr>
+          <w:rFonts w:cs="Times New Roman"/>
+          <w:b/>
+        </w:rPr>
+      </w:pPr>
+    </w:p>
+    <w:p>
+      <w:pPr>
+        <w:ind w:firstLine="708"/>
+        <w:jc w:val="both"/>
+        <w:rPr>
+          <w:rFonts w:cs="Times New Roman"/>
+          <w:b/>
+        </w:rPr>
+      </w:pPr>
+      <w:r>
+        <w:rPr>
+          <w:rFonts w:cs="Times New Roman"/>
+          <w:b/>
+        </w:rPr>
+        <w:lastRenderedPageBreak/>
+        <w:t>Скачивание удаленного репозитория</w:t>
+      </w:r>
+    </w:p>
+    <w:p>
+      <w:pPr>
+        <w:jc w:val="both"/>
+        <w:rPr>
+          <w:rFonts w:cs="Times New Roman"/>
+        </w:rPr>
+      </w:pPr>
+      <w:r>
+        <w:rPr>
+          <w:rFonts w:cs="Times New Roman"/>
+          <w:b/>
+        </w:rPr>
+        <w:tab/>
+      </w:r>
+      <w:r>
+        <w:rPr>
+          <w:rFonts w:cs="Times New Roman"/>
+        </w:rPr>
+        <w:t>Для скачивания репозитория с сервера необходимо выбрать репозиторий из списка, и нажать кнопку скачать, после, приложение предложит пользователю выбрать каталог для размещения репозитория. В случае успешного скачивания, пользователь может отрыть данный репозиторий и начать с ним работать.</w:t>
+      </w:r>
+    </w:p>
+    <w:p>
+      <w:pPr>
+        <w:jc w:val="both"/>
+        <w:rPr>
+          <w:rFonts w:cs="Times New Roman"/>
+          <w:b/>
+        </w:rPr>
+      </w:pPr>
+      <w:r>
+        <w:rPr>
+          <w:rFonts w:cs="Times New Roman"/>
+          <w:b/>
+        </w:rPr>
+        <w:tab/>
+        <w:t>Удаление репозитория</w:t>
+      </w:r>
+    </w:p>
+    <w:p>
+      <w:pPr>
+        <w:jc w:val="both"/>
+        <w:rPr>
+          <w:rFonts w:cs="Times New Roman"/>
+        </w:rPr>
+      </w:pPr>
+      <w:r>
+        <w:rPr>
+          <w:rFonts w:cs="Times New Roman"/>
+        </w:rPr>
+        <w:tab/>
+        <w:t>Для удаления репозитория с сервера необходимо выбрать репозиторий из списка, и нажать кнопку удалить, после чего на сервере уничтожатся все данные связанные с этим репозиторием. Удалить локальный репозиторий можно просто удалив системную папку, созданную в рабочем каталоге.</w:t>
+      </w:r>
+    </w:p>
+    <w:p>
+      <w:pPr>
+        <w:jc w:val="both"/>
+        <w:rPr>
+          <w:rFonts w:cs="Times New Roman"/>
+          <w:b/>
+        </w:rPr>
+      </w:pPr>
+      <w:r>
+        <w:rPr>
+          <w:rFonts w:cs="Times New Roman"/>
+          <w:b/>
+        </w:rPr>
+        <w:tab/>
+        <w:t>Работа с репозиторием</w:t>
+      </w:r>
+    </w:p>
+    <w:p>
+      <w:pPr>
+        <w:jc w:val="both"/>
+        <w:rPr>
+          <w:rFonts w:cs="Times New Roman"/>
+        </w:rPr>
+      </w:pPr>
+      <w:r>
+        <w:rPr>
+          <w:rFonts w:cs="Times New Roman"/>
+        </w:rPr>
+        <w:tab/>
+        <w:t>При работе с репозиторием пользовательские файлы могу находится в одном из нескольких состояний:</w:t>
+      </w:r>
+    </w:p>
+    <w:p>
+      <w:pPr>
+        <w:pStyle w:val="a3"/>
+        <w:numPr>
+          <w:ilvl w:val="0"/>
+          <w:numId w:val="8"/>
+        </w:numPr>
+        <w:jc w:val="both"/>
+        <w:rPr>
+          <w:rFonts w:cs="Times New Roman"/>
+        </w:rPr>
+      </w:pPr>
+      <w:r>
+        <w:rPr>
+          <w:rFonts w:cs="Times New Roman"/>
+        </w:rPr>
+        <w:t>Не отслеживаемые файлы</w:t>
+      </w:r>
+      <w:r>
+        <w:rPr>
+          <w:rFonts w:cs="Times New Roman"/>
+        </w:rPr>
+        <w:t xml:space="preserve"> – </w:t>
+      </w:r>
+      <w:r>
+        <w:rPr>
+          <w:rFonts w:cs="Times New Roman"/>
+        </w:rPr>
+        <w:t>файлы, которые являются новыми для системы контроля версий</w:t>
+      </w:r>
+      <w:r>
+        <w:rPr>
+          <w:rFonts w:cs="Times New Roman"/>
+        </w:rPr>
+        <w:t>;</w:t>
+      </w:r>
+    </w:p>
+    <w:p>
+      <w:pPr>
+        <w:pStyle w:val="a3"/>
+        <w:numPr>
+          <w:ilvl w:val="0"/>
+          <w:numId w:val="8"/>
+        </w:numPr>
+        <w:jc w:val="both"/>
+        <w:rPr>
+          <w:rFonts w:cs="Times New Roman"/>
+        </w:rPr>
+      </w:pPr>
+      <w:r>
+        <w:rPr>
+          <w:rFonts w:cs="Times New Roman"/>
+        </w:rPr>
+        <w:t>Отслеживаемые файлы – файлы, изменения которых отслеживаются системой контроля версий;</w:t>
+      </w:r>
+    </w:p>
+    <w:p>
+      <w:pPr>
+        <w:pStyle w:val="a3"/>
+        <w:numPr>
+          <w:ilvl w:val="0"/>
+          <w:numId w:val="8"/>
+        </w:numPr>
+        <w:jc w:val="both"/>
+        <w:rPr>
+          <w:rFonts w:cs="Times New Roman"/>
+        </w:rPr>
+      </w:pPr>
+      <w:r>
+        <w:rPr>
+          <w:rFonts w:cs="Times New Roman"/>
+        </w:rPr>
+        <w:t>Добавленные для включения в следующий коммит файлы</w:t>
+      </w:r>
+      <w:r>
+        <w:rPr>
+          <w:rFonts w:cs="Times New Roman"/>
+        </w:rPr>
+        <w:t>;</w:t>
+      </w:r>
+    </w:p>
+    <w:p>
+      <w:pPr>
+        <w:ind w:firstLine="708"/>
+        <w:jc w:val="both"/>
+        <w:rPr>
+          <w:rFonts w:cs="Times New Roman"/>
+          <w:lang w:val="en-US"/>
+        </w:rPr>
+      </w:pPr>
+      <w:r>
+        <w:rPr>
+          <w:rFonts w:cs="Times New Roman"/>
+        </w:rPr>
+        <w:t xml:space="preserve">Изначально при создании репозитория, все пользовательские файлы являются не отслеживаемыми. Для включения файлов в список отслеживаемых необходимо использовать команду </w:t>
+      </w:r>
+      <w:r>
+        <w:rPr>
+          <w:rFonts w:cs="Times New Roman"/>
+          <w:lang w:val="en-US"/>
+        </w:rPr>
+        <w:t>Include</w:t>
+      </w:r>
+      <w:r>
+        <w:rPr>
+          <w:rFonts w:cs="Times New Roman"/>
+        </w:rPr>
+        <w:t xml:space="preserve">. </w:t>
+      </w:r>
+      <w:r>
+        <w:rPr>
+          <w:rFonts w:cs="Times New Roman"/>
+        </w:rPr>
+        <w:t xml:space="preserve">Рабочая директория на странице команды </w:t>
+      </w:r>
+      <w:r>
+        <w:rPr>
+          <w:rFonts w:cs="Times New Roman"/>
+          <w:lang w:val="en-US"/>
+        </w:rPr>
+        <w:t>Include</w:t>
+      </w:r>
+      <w:r>
+        <w:rPr>
+          <w:rFonts w:cs="Times New Roman"/>
+        </w:rPr>
+        <w:t xml:space="preserve"> </w:t>
+      </w:r>
+      <w:r>
+        <w:rPr>
+          <w:rFonts w:cs="Times New Roman"/>
+        </w:rPr>
+        <w:t>представлена в виде иерархического дерева файлов и директорий. На рисунке 4.3 представлена страница включения файлов в список отслеживаемых.</w:t>
+      </w:r>
+    </w:p>
+    <w:p>
+      <w:pPr>
+        <w:jc w:val="center"/>
+        <w:rPr>
+          <w:rFonts w:cs="Times New Roman"/>
+          <w:lang w:val="en-US"/>
+        </w:rPr>
+      </w:pPr>
+      <w:r>
+        <w:rPr>
+          <w:rFonts w:cs="Times New Roman"/>
+          <w:noProof/>
+          <w:lang w:eastAsia="ru-RU"/>
+        </w:rPr>
+        <w:drawing>
+          <wp:inline distT="0" distB="0" distL="0" distR="0" wp14:anchorId="47C77FDA" wp14:editId="4B80B299">
+            <wp:extent cx="4589253" cy="2549966"/>
+            <wp:effectExtent l="0" t="0" r="1905" b="3175"/>
+            <wp:docPr id="21" name="Рисунок 21" descr=" [ D:\test ] "/>
+            <wp:cNvGraphicFramePr>
+              <a:graphicFrameLocks xmlns:a="http://schemas.openxmlformats.org/drawingml/2006/main" noChangeAspect="1"/>
+            </wp:cNvGraphicFramePr>
+            <a:graphic xmlns:a="http://schemas.openxmlformats.org/drawingml/2006/main">
+              <a:graphicData uri="http://schemas.openxmlformats.org/drawingml/2006/picture">
+                <pic:pic xmlns:pic="http://schemas.openxmlformats.org/drawingml/2006/picture">
+                  <pic:nvPicPr>
+                    <pic:cNvPr id="21" name="A1CDFF2.tmp"/>
+                    <pic:cNvPicPr/>
+                  </pic:nvPicPr>
+                  <pic:blipFill>
+                    <a:blip r:embed="rId31">
+                      <a:extLst>
+                        <a:ext uri="{28A0092B-C50C-407E-A947-70E740481C1C}">
+                          <a14:useLocalDpi xmlns:a14="http://schemas.microsoft.com/office/drawing/2010/main" val="0"/>
+                        </a:ext>
+                      </a:extLst>
+                    </a:blip>
+                    <a:stretch>
+                      <a:fillRect/>
+                    </a:stretch>
+                  </pic:blipFill>
+                  <pic:spPr>
+                    <a:xfrm>
+                      <a:off x="0" y="0"/>
+                      <a:ext cx="4594164" cy="2552694"/>
+                    </a:xfrm>
+                    <a:prstGeom prst="rect">
+                      <a:avLst/>
+                    </a:prstGeom>
+                  </pic:spPr>
+                </pic:pic>
+              </a:graphicData>
+            </a:graphic>
+          </wp:inline>
+        </w:drawing>
+      </w:r>
+    </w:p>
+    <w:p>
+      <w:pPr>
+        <w:jc w:val="center"/>
+        <w:rPr>
+          <w:sz w:val="24"/>
+        </w:rPr>
+      </w:pPr>
+      <w:r>
+        <w:rPr>
+          <w:sz w:val="24"/>
+        </w:rPr>
+        <w:t>Рисунок 4.</w:t>
+      </w:r>
+      <w:r>
+        <w:rPr>
+          <w:sz w:val="24"/>
+        </w:rPr>
+        <w:t>3</w:t>
+      </w:r>
+      <w:r>
+        <w:rPr>
+          <w:sz w:val="24"/>
+        </w:rPr>
+        <w:t xml:space="preserve"> –</w:t>
+      </w:r>
+      <w:r>
+        <w:rPr>
+          <w:sz w:val="24"/>
+        </w:rPr>
+        <w:t xml:space="preserve"> Страница команды </w:t>
+      </w:r>
+      <w:r>
+        <w:rPr>
+          <w:sz w:val="24"/>
+          <w:lang w:val="en-US"/>
+        </w:rPr>
+        <w:t>Include</w:t>
+      </w:r>
+      <w:r>
+        <w:rPr>
+          <w:sz w:val="24"/>
+        </w:rPr>
+        <w:t>.</w:t>
+      </w:r>
+    </w:p>
+    <w:p>
+      <w:pPr>
+        <w:jc w:val="both"/>
+        <w:rPr>
+          <w:rFonts w:cs="Times New Roman"/>
+        </w:rPr>
+      </w:pPr>
+      <w:r>
+        <w:rPr>
+          <w:rFonts w:cs="Times New Roman"/>
+        </w:rPr>
+        <w:lastRenderedPageBreak/>
+        <w:tab/>
+        <w:t xml:space="preserve">Добавление файлов в список отслеживаемых производится перетаскиванием любого узла в область страницы соответствующую отслеживаемым файлам. На рисунке 4.4 отображена страница команды </w:t>
+      </w:r>
+      <w:r>
+        <w:rPr>
+          <w:rFonts w:cs="Times New Roman"/>
+          <w:lang w:val="en-US"/>
+        </w:rPr>
+        <w:t>Include</w:t>
+      </w:r>
+      <w:r>
+        <w:rPr>
+          <w:rFonts w:cs="Times New Roman"/>
+        </w:rPr>
+        <w:t xml:space="preserve"> </w:t>
+      </w:r>
+      <w:r>
+        <w:rPr>
+          <w:rFonts w:cs="Times New Roman"/>
+        </w:rPr>
+        <w:t>после включения файла</w:t>
+      </w:r>
+      <w:r>
+        <w:rPr>
+          <w:rFonts w:cs="Times New Roman"/>
+        </w:rPr>
+        <w:t xml:space="preserve"> </w:t>
+      </w:r>
+      <w:r>
+        <w:rPr>
+          <w:rFonts w:cs="Times New Roman"/>
+          <w:lang w:val="en-US"/>
+        </w:rPr>
+        <w:t>file</w:t>
+      </w:r>
+      <w:r>
+        <w:rPr>
+          <w:rFonts w:cs="Times New Roman"/>
+        </w:rPr>
+        <w:t>.</w:t>
+      </w:r>
+      <w:r>
+        <w:rPr>
+          <w:rFonts w:cs="Times New Roman"/>
+          <w:lang w:val="en-US"/>
+        </w:rPr>
+        <w:t>txt</w:t>
+      </w:r>
+      <w:r>
+        <w:rPr>
+          <w:rFonts w:cs="Times New Roman"/>
+        </w:rPr>
+        <w:t>.</w:t>
+      </w:r>
+      <w:r>
+        <w:rPr>
+          <w:rFonts w:cs="Times New Roman"/>
+          <w:lang w:val="en-US"/>
+        </w:rPr>
+        <w:t>txt</w:t>
+      </w:r>
+      <w:r>
+        <w:rPr>
+          <w:rFonts w:cs="Times New Roman"/>
+        </w:rPr>
+        <w:t>.</w:t>
+      </w:r>
+    </w:p>
+    <w:p>
+      <w:pPr>
+        <w:jc w:val="center"/>
+        <w:rPr>
+          <w:rFonts w:cs="Times New Roman"/>
+        </w:rPr>
+      </w:pPr>
+      <w:r>
+        <w:rPr>
+          <w:rFonts w:cs="Times New Roman"/>
+          <w:noProof/>
+          <w:lang w:eastAsia="ru-RU"/>
+        </w:rPr>
+        <w:drawing>
+          <wp:inline distT="0" distB="0" distL="0" distR="0" wp14:anchorId="235080B5" wp14:editId="62667386">
+            <wp:extent cx="4593265" cy="2552195"/>
+            <wp:effectExtent l="0" t="0" r="0" b="635"/>
+            <wp:docPr id="26" name="Рисунок 26" descr=" [ D:\test ] "/>
+            <wp:cNvGraphicFramePr>
+              <a:graphicFrameLocks xmlns:a="http://schemas.openxmlformats.org/drawingml/2006/main" noChangeAspect="1"/>
+            </wp:cNvGraphicFramePr>
+            <a:graphic xmlns:a="http://schemas.openxmlformats.org/drawingml/2006/main">
+              <a:graphicData uri="http://schemas.openxmlformats.org/drawingml/2006/picture">
+                <pic:pic xmlns:pic="http://schemas.openxmlformats.org/drawingml/2006/picture">
+                  <pic:nvPicPr>
+                    <pic:cNvPr id="22" name="A1C5803.tmp"/>
+                    <pic:cNvPicPr/>
+                  </pic:nvPicPr>
+                  <pic:blipFill>
+                    <a:blip r:embed="rId32">
+                      <a:extLst>
+                        <a:ext uri="{28A0092B-C50C-407E-A947-70E740481C1C}">
+                          <a14:useLocalDpi xmlns:a14="http://schemas.microsoft.com/office/drawing/2010/main" val="0"/>
+                        </a:ext>
+                      </a:extLst>
+                    </a:blip>
+                    <a:stretch>
+                      <a:fillRect/>
+                    </a:stretch>
+                  </pic:blipFill>
+                  <pic:spPr>
+                    <a:xfrm>
+                      <a:off x="0" y="0"/>
+                      <a:ext cx="4617825" cy="2565841"/>
+                    </a:xfrm>
+                    <a:prstGeom prst="rect">
+                      <a:avLst/>
+                    </a:prstGeom>
+                  </pic:spPr>
+                </pic:pic>
+              </a:graphicData>
+            </a:graphic>
+          </wp:inline>
+        </w:drawing>
+      </w:r>
+    </w:p>
+    <w:p>
+      <w:pPr>
+        <w:jc w:val="center"/>
+        <w:rPr>
+          <w:sz w:val="24"/>
+        </w:rPr>
+      </w:pPr>
+      <w:r>
+        <w:rPr>
+          <w:sz w:val="24"/>
+        </w:rPr>
+        <w:t>Рисунок 4.</w:t>
+      </w:r>
+      <w:r>
+        <w:rPr>
+          <w:sz w:val="24"/>
+        </w:rPr>
         <w:t>4</w:t>
       </w:r>
       <w:r>
         <w:rPr>
-          <w:rFonts w:ascii="Times New Roman" w:eastAsiaTheme="minorHAnsi" w:hAnsi="Times New Roman" w:cs="Times New Roman"/>
-        </w:rPr>
-        <w:t>. Руководство пользователя</w:t>
-      </w:r>
-    </w:p>
-    <w:p>
-      <w:pPr>
+          <w:sz w:val="24"/>
+        </w:rPr>
+        <w:t xml:space="preserve"> –</w:t>
+      </w:r>
+      <w:r>
+        <w:rPr>
+          <w:sz w:val="24"/>
+        </w:rPr>
+        <w:t xml:space="preserve"> Страница команды </w:t>
+      </w:r>
+      <w:r>
+        <w:rPr>
+          <w:sz w:val="24"/>
+          <w:lang w:val="en-US"/>
+        </w:rPr>
+        <w:t>Include</w:t>
+      </w:r>
+      <w:r>
+        <w:rPr>
+          <w:sz w:val="24"/>
+        </w:rPr>
+        <w:t>.</w:t>
+      </w:r>
+    </w:p>
+    <w:p>
+      <w:pPr>
+        <w:jc w:val="both"/>
+      </w:pPr>
+      <w:r>
+        <w:tab/>
+        <w:t xml:space="preserve">Для отмены отслеживания файла, необходимо перетащить его обратно в область не отслеживаемых файлов. Аналогичным образом производится выполнение команды </w:t>
+      </w:r>
+      <w:r>
+        <w:rPr>
+          <w:lang w:val="en-US"/>
+        </w:rPr>
+        <w:t>Add</w:t>
+      </w:r>
+      <w:r>
+        <w:t>.</w:t>
+      </w:r>
+    </w:p>
+    <w:p>
+      <w:pPr>
+        <w:jc w:val="both"/>
+      </w:pPr>
+      <w:r>
+        <w:tab/>
+        <w:t xml:space="preserve">Создание </w:t>
+      </w:r>
+      <w:proofErr w:type="spellStart"/>
+      <w:r>
+        <w:t>коммита</w:t>
+      </w:r>
+      <w:proofErr w:type="spellEnd"/>
+      <w:r>
+        <w:t xml:space="preserve"> происходит на вкладке </w:t>
+      </w:r>
+      <w:r>
+        <w:rPr>
+          <w:lang w:val="en-US"/>
+        </w:rPr>
+        <w:t>Commit</w:t>
+      </w:r>
+      <w:r>
+        <w:t xml:space="preserve">, которая изображена на рисунке 4.5. При создании </w:t>
+      </w:r>
+      <w:proofErr w:type="spellStart"/>
+      <w:r>
+        <w:t>коммита</w:t>
+      </w:r>
+      <w:proofErr w:type="spellEnd"/>
+      <w:r>
+        <w:t xml:space="preserve"> пользователю выводится список файлов, которые войдут в текущий коммит, также необходимо ввести сообщение </w:t>
+      </w:r>
+      <w:proofErr w:type="spellStart"/>
+      <w:r>
+        <w:t>коммита</w:t>
+      </w:r>
+      <w:proofErr w:type="spellEnd"/>
+      <w:r>
+        <w:t>, отражающее суть произведенных изменений.</w:t>
+      </w:r>
+    </w:p>
+    <w:p>
+      <w:pPr>
+        <w:jc w:val="center"/>
         <w:rPr>
           <w:rFonts w:eastAsiaTheme="majorEastAsia" w:cs="Times New Roman"/>
           <w:color w:val="2F5496" w:themeColor="accent1" w:themeShade="BF"/>
           <w:sz w:val="32"/>
           <w:szCs w:val="32"/>
-        </w:rPr>
-      </w:pPr>
-      <w:r>
-        <w:rPr>
-          <w:rFonts w:cs="Times New Roman"/>
+          <w:lang w:val="en-US"/>
+        </w:rPr>
+      </w:pPr>
+      <w:r>
+        <w:rPr>
+          <w:rFonts w:eastAsiaTheme="majorEastAsia" w:cs="Times New Roman"/>
+          <w:noProof/>
+          <w:color w:val="2F5496" w:themeColor="accent1" w:themeShade="BF"/>
+          <w:sz w:val="32"/>
+          <w:szCs w:val="32"/>
+          <w:lang w:eastAsia="ru-RU"/>
+        </w:rPr>
+        <w:drawing>
+          <wp:inline distT="0" distB="0" distL="0" distR="0" wp14:anchorId="0F6AB85F" wp14:editId="0C2FBC14">
+            <wp:extent cx="4614530" cy="2564011"/>
+            <wp:effectExtent l="0" t="0" r="0" b="8255"/>
+            <wp:docPr id="23" name="Рисунок 23" descr=" [ D:\test ] "/>
+            <wp:cNvGraphicFramePr>
+              <a:graphicFrameLocks xmlns:a="http://schemas.openxmlformats.org/drawingml/2006/main" noChangeAspect="1"/>
+            </wp:cNvGraphicFramePr>
+            <a:graphic xmlns:a="http://schemas.openxmlformats.org/drawingml/2006/main">
+              <a:graphicData uri="http://schemas.openxmlformats.org/drawingml/2006/picture">
+                <pic:pic xmlns:pic="http://schemas.openxmlformats.org/drawingml/2006/picture">
+                  <pic:nvPicPr>
+                    <pic:cNvPr id="23" name="A1C5690.tmp"/>
+                    <pic:cNvPicPr/>
+                  </pic:nvPicPr>
+                  <pic:blipFill>
+                    <a:blip r:embed="rId33">
+                      <a:extLst>
+                        <a:ext uri="{28A0092B-C50C-407E-A947-70E740481C1C}">
+                          <a14:useLocalDpi xmlns:a14="http://schemas.microsoft.com/office/drawing/2010/main" val="0"/>
+                        </a:ext>
+                      </a:extLst>
+                    </a:blip>
+                    <a:stretch>
+                      <a:fillRect/>
+                    </a:stretch>
+                  </pic:blipFill>
+                  <pic:spPr>
+                    <a:xfrm>
+                      <a:off x="0" y="0"/>
+                      <a:ext cx="4619486" cy="2566765"/>
+                    </a:xfrm>
+                    <a:prstGeom prst="rect">
+                      <a:avLst/>
+                    </a:prstGeom>
+                  </pic:spPr>
+                </pic:pic>
+              </a:graphicData>
+            </a:graphic>
+          </wp:inline>
+        </w:drawing>
+      </w:r>
+    </w:p>
+    <w:p>
+      <w:pPr>
+        <w:jc w:val="center"/>
+        <w:rPr>
+          <w:sz w:val="24"/>
+        </w:rPr>
+      </w:pPr>
+      <w:r>
+        <w:rPr>
+          <w:sz w:val="24"/>
+        </w:rPr>
+        <w:t>Рисунок 4.</w:t>
+      </w:r>
+      <w:r>
+        <w:rPr>
+          <w:sz w:val="24"/>
+        </w:rPr>
+        <w:t>4</w:t>
+      </w:r>
+      <w:r>
+        <w:rPr>
+          <w:sz w:val="24"/>
+        </w:rPr>
+        <w:t xml:space="preserve"> –</w:t>
+      </w:r>
+      <w:r>
+        <w:rPr>
+          <w:sz w:val="24"/>
+        </w:rPr>
+        <w:t xml:space="preserve"> Страница команды </w:t>
+      </w:r>
+      <w:r>
+        <w:rPr>
+          <w:sz w:val="24"/>
+          <w:lang w:val="en-US"/>
+        </w:rPr>
+        <w:t>Commit</w:t>
+      </w:r>
+      <w:r>
+        <w:rPr>
+          <w:sz w:val="24"/>
+        </w:rPr>
+        <w:t>.</w:t>
+      </w:r>
+    </w:p>
+    <w:p>
+      <w:pPr>
+        <w:jc w:val="both"/>
+        <w:rPr>
+          <w:lang w:val="en-US"/>
+        </w:rPr>
+      </w:pPr>
+      <w:r>
+        <w:tab/>
+        <w:t xml:space="preserve">Вкладка </w:t>
+      </w:r>
+      <w:r>
+        <w:rPr>
+          <w:lang w:val="en-US"/>
+        </w:rPr>
+        <w:t>History</w:t>
+      </w:r>
+      <w:r>
+        <w:t xml:space="preserve"> </w:t>
+      </w:r>
+      <w:r>
+        <w:t xml:space="preserve">позволяет пользователю просматривать историю </w:t>
+      </w:r>
+      <w:proofErr w:type="spellStart"/>
+      <w:r>
+        <w:t>коммитов</w:t>
+      </w:r>
+      <w:proofErr w:type="spellEnd"/>
+      <w:r>
+        <w:t xml:space="preserve">. Также на вкладке </w:t>
+      </w:r>
+      <w:r>
+        <w:rPr>
+          <w:lang w:val="en-US"/>
+        </w:rPr>
+        <w:t>History</w:t>
+      </w:r>
+      <w:r>
+        <w:t xml:space="preserve"> </w:t>
+      </w:r>
+      <w:r>
+        <w:t xml:space="preserve">присутствует кнопка, позволяющая </w:t>
+      </w:r>
+      <w:r>
+        <w:lastRenderedPageBreak/>
+        <w:t xml:space="preserve">переключиться на любой коммит, в результате чего изменится состояние пользовательского рабочего каталога. На рисунке 4.5 изображена страница </w:t>
+      </w:r>
+      <w:proofErr w:type="spellStart"/>
+      <w:r>
+        <w:t>комманды</w:t>
+      </w:r>
+      <w:proofErr w:type="spellEnd"/>
+      <w:r>
+        <w:t xml:space="preserve"> </w:t>
+      </w:r>
+      <w:r>
+        <w:rPr>
+          <w:lang w:val="en-US"/>
+        </w:rPr>
+        <w:t>History.</w:t>
+      </w:r>
+    </w:p>
+    <w:p>
+      <w:pPr>
+        <w:jc w:val="center"/>
+        <w:rPr>
+          <w:lang w:val="en-US"/>
+        </w:rPr>
+      </w:pPr>
+      <w:r>
+        <w:rPr>
+          <w:noProof/>
+          <w:lang w:eastAsia="ru-RU"/>
+        </w:rPr>
+        <w:drawing>
+          <wp:inline distT="0" distB="0" distL="0" distR="0" wp14:anchorId="1E4EFB26" wp14:editId="570596E7">
+            <wp:extent cx="4954772" cy="2753063"/>
+            <wp:effectExtent l="0" t="0" r="0" b="9525"/>
+            <wp:docPr id="24" name="Рисунок 24" descr=" [ D:\test ] "/>
+            <wp:cNvGraphicFramePr>
+              <a:graphicFrameLocks xmlns:a="http://schemas.openxmlformats.org/drawingml/2006/main" noChangeAspect="1"/>
+            </wp:cNvGraphicFramePr>
+            <a:graphic xmlns:a="http://schemas.openxmlformats.org/drawingml/2006/main">
+              <a:graphicData uri="http://schemas.openxmlformats.org/drawingml/2006/picture">
+                <pic:pic xmlns:pic="http://schemas.openxmlformats.org/drawingml/2006/picture">
+                  <pic:nvPicPr>
+                    <pic:cNvPr id="24" name="A1C8669.tmp"/>
+                    <pic:cNvPicPr/>
+                  </pic:nvPicPr>
+                  <pic:blipFill>
+                    <a:blip r:embed="rId34">
+                      <a:extLst>
+                        <a:ext uri="{28A0092B-C50C-407E-A947-70E740481C1C}">
+                          <a14:useLocalDpi xmlns:a14="http://schemas.microsoft.com/office/drawing/2010/main" val="0"/>
+                        </a:ext>
+                      </a:extLst>
+                    </a:blip>
+                    <a:stretch>
+                      <a:fillRect/>
+                    </a:stretch>
+                  </pic:blipFill>
+                  <pic:spPr>
+                    <a:xfrm>
+                      <a:off x="0" y="0"/>
+                      <a:ext cx="4960159" cy="2756056"/>
+                    </a:xfrm>
+                    <a:prstGeom prst="rect">
+                      <a:avLst/>
+                    </a:prstGeom>
+                  </pic:spPr>
+                </pic:pic>
+              </a:graphicData>
+            </a:graphic>
+          </wp:inline>
+        </w:drawing>
+      </w:r>
+    </w:p>
+    <w:p>
+      <w:pPr>
+        <w:jc w:val="center"/>
+        <w:rPr>
+          <w:sz w:val="24"/>
+        </w:rPr>
+      </w:pPr>
+      <w:r>
+        <w:rPr>
+          <w:sz w:val="24"/>
+        </w:rPr>
+        <w:t>Рисунок 4.</w:t>
+      </w:r>
+      <w:r>
+        <w:rPr>
+          <w:sz w:val="24"/>
+        </w:rPr>
+        <w:t>5</w:t>
+      </w:r>
+      <w:r>
+        <w:rPr>
+          <w:sz w:val="24"/>
+        </w:rPr>
+        <w:t xml:space="preserve"> –</w:t>
+      </w:r>
+      <w:r>
+        <w:rPr>
+          <w:sz w:val="24"/>
+        </w:rPr>
+        <w:t xml:space="preserve"> Страница команды </w:t>
+      </w:r>
+      <w:r>
+        <w:rPr>
+          <w:sz w:val="24"/>
+          <w:lang w:val="en-US"/>
+        </w:rPr>
+        <w:t>History</w:t>
+      </w:r>
+      <w:r>
+        <w:rPr>
+          <w:sz w:val="24"/>
+        </w:rPr>
+        <w:t>.</w:t>
+      </w:r>
+    </w:p>
+    <w:p>
+      <w:pPr>
+        <w:jc w:val="both"/>
+      </w:pPr>
+      <w:r>
+        <w:tab/>
+      </w:r>
+      <w:r>
+        <w:t xml:space="preserve">Команда </w:t>
+      </w:r>
+      <w:r>
+        <w:rPr>
+          <w:lang w:val="en-US"/>
+        </w:rPr>
+        <w:t>Update</w:t>
+      </w:r>
+      <w:r>
+        <w:t xml:space="preserve"> </w:t>
+      </w:r>
+      <w:r>
+        <w:t xml:space="preserve">позволяет загрузить текущее состояние репозитория на сервер. Выполнение команды </w:t>
+      </w:r>
+      <w:r>
+        <w:rPr>
+          <w:lang w:val="en-US"/>
+        </w:rPr>
+        <w:t>Update</w:t>
+      </w:r>
+      <w:r>
+        <w:t xml:space="preserve"> </w:t>
+      </w:r>
+      <w:r>
+        <w:t>возможно лишь в случае если в репозитории создан хотя бы один коммит.</w:t>
+      </w:r>
+    </w:p>
+    <w:p>
+      <w:pPr>
+        <w:jc w:val="both"/>
+      </w:pPr>
+      <w:r>
+        <w:tab/>
+        <w:t xml:space="preserve">Также в приложении </w:t>
+      </w:r>
+      <w:proofErr w:type="spellStart"/>
+      <w:r>
+        <w:rPr>
+          <w:lang w:val="en-US"/>
+        </w:rPr>
+        <w:t>Lfk</w:t>
+      </w:r>
+      <w:proofErr w:type="spellEnd"/>
+      <w:r>
+        <w:t xml:space="preserve"> </w:t>
+      </w:r>
+      <w:r>
+        <w:t>присутствует общее для всех окон меню настроек приложения, в котором можно переключить настройки стиля, и язык приложения. Данное меню продемонстрировано на рисунке 4.6.</w:t>
+      </w:r>
+    </w:p>
+    <w:p>
+      <w:pPr>
+        <w:jc w:val="center"/>
+      </w:pPr>
+      <w:r>
+        <w:rPr>
+          <w:noProof/>
+          <w:lang w:eastAsia="ru-RU"/>
+        </w:rPr>
+        <w:drawing>
+          <wp:inline distT="0" distB="0" distL="0" distR="0" wp14:anchorId="0C7AFB4E" wp14:editId="65079B94">
+            <wp:extent cx="4093535" cy="2572512"/>
+            <wp:effectExtent l="0" t="0" r="2540" b="0"/>
+            <wp:docPr id="31" name="Рисунок 31" descr=" [ D:\test ] "/>
+            <wp:cNvGraphicFramePr>
+              <a:graphicFrameLocks xmlns:a="http://schemas.openxmlformats.org/drawingml/2006/main" noChangeAspect="1"/>
+            </wp:cNvGraphicFramePr>
+            <a:graphic xmlns:a="http://schemas.openxmlformats.org/drawingml/2006/main">
+              <a:graphicData uri="http://schemas.openxmlformats.org/drawingml/2006/picture">
+                <pic:pic xmlns:pic="http://schemas.openxmlformats.org/drawingml/2006/picture">
+                  <pic:nvPicPr>
+                    <pic:cNvPr id="25" name="A1CC48A.tmp"/>
+                    <pic:cNvPicPr/>
+                  </pic:nvPicPr>
+                  <pic:blipFill>
+                    <a:blip r:embed="rId35">
+                      <a:extLst>
+                        <a:ext uri="{28A0092B-C50C-407E-A947-70E740481C1C}">
+                          <a14:useLocalDpi xmlns:a14="http://schemas.microsoft.com/office/drawing/2010/main" val="0"/>
+                        </a:ext>
+                      </a:extLst>
+                    </a:blip>
+                    <a:stretch>
+                      <a:fillRect/>
+                    </a:stretch>
+                  </pic:blipFill>
+                  <pic:spPr>
+                    <a:xfrm>
+                      <a:off x="0" y="0"/>
+                      <a:ext cx="4112932" cy="2584701"/>
+                    </a:xfrm>
+                    <a:prstGeom prst="rect">
+                      <a:avLst/>
+                    </a:prstGeom>
+                  </pic:spPr>
+                </pic:pic>
+              </a:graphicData>
+            </a:graphic>
+          </wp:inline>
+        </w:drawing>
+      </w:r>
+    </w:p>
+    <w:p>
+      <w:pPr>
+        <w:jc w:val="center"/>
+        <w:rPr>
+          <w:sz w:val="24"/>
+        </w:rPr>
+      </w:pPr>
+      <w:r>
+        <w:rPr>
+          <w:sz w:val="24"/>
+        </w:rPr>
+        <w:t>Рисунок 4.</w:t>
+      </w:r>
+      <w:r>
+        <w:rPr>
+          <w:sz w:val="24"/>
+        </w:rPr>
+        <w:t>6</w:t>
+      </w:r>
+      <w:r>
+        <w:rPr>
+          <w:sz w:val="24"/>
+        </w:rPr>
+        <w:t xml:space="preserve"> –</w:t>
+      </w:r>
+      <w:r>
+        <w:rPr>
+          <w:sz w:val="24"/>
+        </w:rPr>
+        <w:t xml:space="preserve"> Меню приложения </w:t>
+      </w:r>
+      <w:proofErr w:type="spellStart"/>
+      <w:r>
+        <w:rPr>
+          <w:sz w:val="24"/>
+        </w:rPr>
+        <w:t>Lfk</w:t>
+      </w:r>
+      <w:proofErr w:type="spellEnd"/>
+      <w:r>
+        <w:rPr>
+          <w:sz w:val="24"/>
+        </w:rPr>
+        <w:t>.</w:t>
+      </w:r>
+    </w:p>
+    <w:p>
+      <w:pPr>
+        <w:ind w:firstLine="708"/>
+        <w:jc w:val="both"/>
+      </w:pPr>
+      <w:r>
+        <w:t xml:space="preserve">Кнопка </w:t>
+      </w:r>
+      <w:r>
+        <w:rPr>
+          <w:lang w:val="en-US"/>
+        </w:rPr>
+        <w:t>change</w:t>
+      </w:r>
+      <w:r>
+        <w:t xml:space="preserve"> </w:t>
+      </w:r>
+      <w:r>
+        <w:rPr>
+          <w:lang w:val="en-US"/>
+        </w:rPr>
+        <w:t>user</w:t>
+      </w:r>
+      <w:r>
+        <w:t xml:space="preserve"> </w:t>
+      </w:r>
+      <w:r>
+        <w:t xml:space="preserve">позволяет сменить пользователя, что реализовано путем перенаправления пользователя на страницу авторизации. </w:t>
+      </w:r>
+    </w:p>
+    <w:p>
+      <w:pPr>
+        <w:rPr>
+          <w:rFonts w:eastAsiaTheme="majorEastAsia" w:cs="Times New Roman"/>
+          <w:b/>
+          <w:sz w:val="32"/>
+          <w:szCs w:val="32"/>
+        </w:rPr>
+      </w:pPr>
+      <w:r>
+        <w:rPr>
+          <w:rFonts w:cs="Times New Roman"/>
+          <w:b/>
         </w:rPr>
         <w:br w:type="page"/>
       </w:r>
@@ -7297,7 +8137,7 @@
                     <pic:cNvPicPr/>
                   </pic:nvPicPr>
                   <pic:blipFill>
-                    <a:blip r:embed="rId30">
+                    <a:blip r:embed="rId36">
                       <a:extLst>
                         <a:ext uri="{28A0092B-C50C-407E-A947-70E740481C1C}">
                           <a14:useLocalDpi xmlns:a14="http://schemas.microsoft.com/office/drawing/2010/main" val="0"/>
@@ -7437,7 +8277,7 @@
                     <pic:cNvPicPr/>
                   </pic:nvPicPr>
                   <pic:blipFill rotWithShape="1">
-                    <a:blip r:embed="rId31"/>
+                    <a:blip r:embed="rId37"/>
                     <a:srcRect l="66947" t="24054" r="16729" b="38521"/>
                     <a:stretch/>
                   </pic:blipFill>
@@ -7647,7 +8487,7 @@
                     <pic:cNvPicPr/>
                   </pic:nvPicPr>
                   <pic:blipFill>
-                    <a:blip r:embed="rId32">
+                    <a:blip r:embed="rId38">
                       <a:extLst>
                         <a:ext uri="{28A0092B-C50C-407E-A947-70E740481C1C}">
                           <a14:useLocalDpi xmlns:a14="http://schemas.microsoft.com/office/drawing/2010/main" val="0"/>
@@ -7768,7 +8608,7 @@
                     <pic:cNvPicPr/>
                   </pic:nvPicPr>
                   <pic:blipFill>
-                    <a:blip r:embed="rId33">
+                    <a:blip r:embed="rId39">
                       <a:extLst>
                         <a:ext uri="{28A0092B-C50C-407E-A947-70E740481C1C}">
                           <a14:useLocalDpi xmlns:a14="http://schemas.microsoft.com/office/drawing/2010/main" val="0"/>
@@ -7885,7 +8725,7 @@
                     <pic:cNvPicPr/>
                   </pic:nvPicPr>
                   <pic:blipFill>
-                    <a:blip r:embed="rId34">
+                    <a:blip r:embed="rId40">
                       <a:extLst>
                         <a:ext uri="{28A0092B-C50C-407E-A947-70E740481C1C}">
                           <a14:useLocalDpi xmlns:a14="http://schemas.microsoft.com/office/drawing/2010/main" val="0"/>
@@ -8344,16 +9184,129 @@
     </w:lvl>
   </w:abstractNum>
   <w:abstractNum w:abstractNumId="3" w15:restartNumberingAfterBreak="0">
-    <w:nsid w:val="48244E48"/>
+    <w:nsid w:val="402935E2"/>
     <w:multiLevelType w:val="hybridMultilevel"/>
-    <w:tmpl w:val="014C275C"/>
-    <w:lvl w:ilvl="0" w:tplc="0419000F">
+    <w:tmpl w:val="985EB4D4"/>
+    <w:lvl w:ilvl="0" w:tplc="04190001">
+      <w:start w:val="1"/>
+      <w:numFmt w:val="bullet"/>
+      <w:lvlText w:val=""/>
+      <w:lvlJc w:val="left"/>
+      <w:pPr>
+        <w:ind w:left="720" w:hanging="360"/>
+      </w:pPr>
+      <w:rPr>
+        <w:rFonts w:ascii="Symbol" w:hAnsi="Symbol" w:hint="default"/>
+      </w:rPr>
+    </w:lvl>
+    <w:lvl w:ilvl="1" w:tplc="04190003" w:tentative="1">
+      <w:start w:val="1"/>
+      <w:numFmt w:val="bullet"/>
+      <w:lvlText w:val="o"/>
+      <w:lvlJc w:val="left"/>
+      <w:pPr>
+        <w:ind w:left="1440" w:hanging="360"/>
+      </w:pPr>
+      <w:rPr>
+        <w:rFonts w:ascii="Courier New" w:hAnsi="Courier New" w:cs="Courier New" w:hint="default"/>
+      </w:rPr>
+    </w:lvl>
+    <w:lvl w:ilvl="2" w:tplc="04190005" w:tentative="1">
+      <w:start w:val="1"/>
+      <w:numFmt w:val="bullet"/>
+      <w:lvlText w:val=""/>
+      <w:lvlJc w:val="left"/>
+      <w:pPr>
+        <w:ind w:left="2160" w:hanging="360"/>
+      </w:pPr>
+      <w:rPr>
+        <w:rFonts w:ascii="Wingdings" w:hAnsi="Wingdings" w:hint="default"/>
+      </w:rPr>
+    </w:lvl>
+    <w:lvl w:ilvl="3" w:tplc="04190001" w:tentative="1">
+      <w:start w:val="1"/>
+      <w:numFmt w:val="bullet"/>
+      <w:lvlText w:val=""/>
+      <w:lvlJc w:val="left"/>
+      <w:pPr>
+        <w:ind w:left="2880" w:hanging="360"/>
+      </w:pPr>
+      <w:rPr>
+        <w:rFonts w:ascii="Symbol" w:hAnsi="Symbol" w:hint="default"/>
+      </w:rPr>
+    </w:lvl>
+    <w:lvl w:ilvl="4" w:tplc="04190003" w:tentative="1">
+      <w:start w:val="1"/>
+      <w:numFmt w:val="bullet"/>
+      <w:lvlText w:val="o"/>
+      <w:lvlJc w:val="left"/>
+      <w:pPr>
+        <w:ind w:left="3600" w:hanging="360"/>
+      </w:pPr>
+      <w:rPr>
+        <w:rFonts w:ascii="Courier New" w:hAnsi="Courier New" w:cs="Courier New" w:hint="default"/>
+      </w:rPr>
+    </w:lvl>
+    <w:lvl w:ilvl="5" w:tplc="04190005" w:tentative="1">
+      <w:start w:val="1"/>
+      <w:numFmt w:val="bullet"/>
+      <w:lvlText w:val=""/>
+      <w:lvlJc w:val="left"/>
+      <w:pPr>
+        <w:ind w:left="4320" w:hanging="360"/>
+      </w:pPr>
+      <w:rPr>
+        <w:rFonts w:ascii="Wingdings" w:hAnsi="Wingdings" w:hint="default"/>
+      </w:rPr>
+    </w:lvl>
+    <w:lvl w:ilvl="6" w:tplc="04190001" w:tentative="1">
+      <w:start w:val="1"/>
+      <w:numFmt w:val="bullet"/>
+      <w:lvlText w:val=""/>
+      <w:lvlJc w:val="left"/>
+      <w:pPr>
+        <w:ind w:left="5040" w:hanging="360"/>
+      </w:pPr>
+      <w:rPr>
+        <w:rFonts w:ascii="Symbol" w:hAnsi="Symbol" w:hint="default"/>
+      </w:rPr>
+    </w:lvl>
+    <w:lvl w:ilvl="7" w:tplc="04190003" w:tentative="1">
+      <w:start w:val="1"/>
+      <w:numFmt w:val="bullet"/>
+      <w:lvlText w:val="o"/>
+      <w:lvlJc w:val="left"/>
+      <w:pPr>
+        <w:ind w:left="5760" w:hanging="360"/>
+      </w:pPr>
+      <w:rPr>
+        <w:rFonts w:ascii="Courier New" w:hAnsi="Courier New" w:cs="Courier New" w:hint="default"/>
+      </w:rPr>
+    </w:lvl>
+    <w:lvl w:ilvl="8" w:tplc="04190005" w:tentative="1">
+      <w:start w:val="1"/>
+      <w:numFmt w:val="bullet"/>
+      <w:lvlText w:val=""/>
+      <w:lvlJc w:val="left"/>
+      <w:pPr>
+        <w:ind w:left="6480" w:hanging="360"/>
+      </w:pPr>
+      <w:rPr>
+        <w:rFonts w:ascii="Wingdings" w:hAnsi="Wingdings" w:hint="default"/>
+      </w:rPr>
+    </w:lvl>
+  </w:abstractNum>
+  <w:abstractNum w:abstractNumId="4" w15:restartNumberingAfterBreak="0">
+    <w:nsid w:val="41ED74AB"/>
+    <w:multiLevelType w:val="hybridMultilevel"/>
+    <w:tmpl w:val="A094FFA6"/>
+    <w:lvl w:ilvl="0" w:tplc="7820EB9E">
       <w:start w:val="1"/>
       <w:numFmt w:val="decimal"/>
       <w:lvlText w:val="%1."/>
       <w:lvlJc w:val="left"/>
       <w:pPr>
-        <w:ind w:left="720" w:hanging="360"/>
+        <w:ind w:left="1068" w:hanging="360"/>
       </w:pPr>
       <w:rPr>
         <w:rFonts w:hint="default"/>
@@ -8365,7 +9318,7 @@
       <w:lvlText w:val="%2."/>
       <w:lvlJc w:val="left"/>
       <w:pPr>
-        <w:ind w:left="1440" w:hanging="360"/>
+        <w:ind w:left="1788" w:hanging="360"/>
       </w:pPr>
     </w:lvl>
     <w:lvl w:ilvl="2" w:tplc="0419001B" w:tentative="1">
@@ -8374,7 +9327,7 @@
       <w:lvlText w:val="%3."/>
       <w:lvlJc w:val="right"/>
       <w:pPr>
-        <w:ind w:left="2160" w:hanging="180"/>
+        <w:ind w:left="2508" w:hanging="180"/>
       </w:pPr>
     </w:lvl>
     <w:lvl w:ilvl="3" w:tplc="0419000F" w:tentative="1">
@@ -8383,7 +9336,7 @@
       <w:lvlText w:val="%4."/>
       <w:lvlJc w:val="left"/>
       <w:pPr>
-        <w:ind w:left="2880" w:hanging="360"/>
+        <w:ind w:left="3228" w:hanging="360"/>
       </w:pPr>
     </w:lvl>
     <w:lvl w:ilvl="4" w:tplc="04190019" w:tentative="1">
@@ -8392,7 +9345,7 @@
       <w:lvlText w:val="%5."/>
       <w:lvlJc w:val="left"/>
       <w:pPr>
-        <w:ind w:left="3600" w:hanging="360"/>
+        <w:ind w:left="3948" w:hanging="360"/>
       </w:pPr>
     </w:lvl>
     <w:lvl w:ilvl="5" w:tplc="0419001B" w:tentative="1">
@@ -8401,7 +9354,7 @@
       <w:lvlText w:val="%6."/>
       <w:lvlJc w:val="right"/>
       <w:pPr>
-        <w:ind w:left="4320" w:hanging="180"/>
+        <w:ind w:left="4668" w:hanging="180"/>
       </w:pPr>
     </w:lvl>
     <w:lvl w:ilvl="6" w:tplc="0419000F" w:tentative="1">
@@ -8410,7 +9363,7 @@
       <w:lvlText w:val="%7."/>
       <w:lvlJc w:val="left"/>
       <w:pPr>
-        <w:ind w:left="5040" w:hanging="360"/>
+        <w:ind w:left="5388" w:hanging="360"/>
       </w:pPr>
     </w:lvl>
     <w:lvl w:ilvl="7" w:tplc="04190019" w:tentative="1">
@@ -8419,7 +9372,7 @@
       <w:lvlText w:val="%8."/>
       <w:lvlJc w:val="left"/>
       <w:pPr>
-        <w:ind w:left="5760" w:hanging="360"/>
+        <w:ind w:left="6108" w:hanging="360"/>
       </w:pPr>
     </w:lvl>
     <w:lvl w:ilvl="8" w:tplc="0419001B" w:tentative="1">
@@ -8428,21 +9381,21 @@
       <w:lvlText w:val="%9."/>
       <w:lvlJc w:val="right"/>
       <w:pPr>
-        <w:ind w:left="6480" w:hanging="180"/>
+        <w:ind w:left="6828" w:hanging="180"/>
       </w:pPr>
     </w:lvl>
   </w:abstractNum>
-  <w:abstractNum w:abstractNumId="4" w15:restartNumberingAfterBreak="0">
-    <w:nsid w:val="57EE014D"/>
+  <w:abstractNum w:abstractNumId="5" w15:restartNumberingAfterBreak="0">
+    <w:nsid w:val="48244E48"/>
     <w:multiLevelType w:val="hybridMultilevel"/>
-    <w:tmpl w:val="191210C8"/>
-    <w:lvl w:ilvl="0" w:tplc="45E83664">
+    <w:tmpl w:val="014C275C"/>
+    <w:lvl w:ilvl="0" w:tplc="0419000F">
       <w:start w:val="1"/>
       <w:numFmt w:val="decimal"/>
       <w:lvlText w:val="%1."/>
       <w:lvlJc w:val="left"/>
       <w:pPr>
-        <w:ind w:left="1080" w:hanging="360"/>
+        <w:ind w:left="720" w:hanging="360"/>
       </w:pPr>
       <w:rPr>
         <w:rFonts w:hint="default"/>
@@ -8454,7 +9407,7 @@
       <w:lvlText w:val="%2."/>
       <w:lvlJc w:val="left"/>
       <w:pPr>
-        <w:ind w:left="1800" w:hanging="360"/>
+        <w:ind w:left="1440" w:hanging="360"/>
       </w:pPr>
     </w:lvl>
     <w:lvl w:ilvl="2" w:tplc="0419001B" w:tentative="1">
@@ -8463,7 +9416,7 @@
       <w:lvlText w:val="%3."/>
       <w:lvlJc w:val="right"/>
       <w:pPr>
-        <w:ind w:left="2520" w:hanging="180"/>
+        <w:ind w:left="2160" w:hanging="180"/>
       </w:pPr>
     </w:lvl>
     <w:lvl w:ilvl="3" w:tplc="0419000F" w:tentative="1">
@@ -8472,7 +9425,7 @@
       <w:lvlText w:val="%4."/>
       <w:lvlJc w:val="left"/>
       <w:pPr>
-        <w:ind w:left="3240" w:hanging="360"/>
+        <w:ind w:left="2880" w:hanging="360"/>
       </w:pPr>
     </w:lvl>
     <w:lvl w:ilvl="4" w:tplc="04190019" w:tentative="1">
@@ -8481,7 +9434,7 @@
       <w:lvlText w:val="%5."/>
       <w:lvlJc w:val="left"/>
       <w:pPr>
-        <w:ind w:left="3960" w:hanging="360"/>
+        <w:ind w:left="3600" w:hanging="360"/>
       </w:pPr>
     </w:lvl>
     <w:lvl w:ilvl="5" w:tplc="0419001B" w:tentative="1">
@@ -8490,7 +9443,7 @@
       <w:lvlText w:val="%6."/>
       <w:lvlJc w:val="right"/>
       <w:pPr>
-        <w:ind w:left="4680" w:hanging="180"/>
+        <w:ind w:left="4320" w:hanging="180"/>
       </w:pPr>
     </w:lvl>
     <w:lvl w:ilvl="6" w:tplc="0419000F" w:tentative="1">
@@ -8499,7 +9452,7 @@
       <w:lvlText w:val="%7."/>
       <w:lvlJc w:val="left"/>
       <w:pPr>
-        <w:ind w:left="5400" w:hanging="360"/>
+        <w:ind w:left="5040" w:hanging="360"/>
       </w:pPr>
     </w:lvl>
     <w:lvl w:ilvl="7" w:tplc="04190019" w:tentative="1">
@@ -8508,7 +9461,7 @@
       <w:lvlText w:val="%8."/>
       <w:lvlJc w:val="left"/>
       <w:pPr>
-        <w:ind w:left="6120" w:hanging="360"/>
+        <w:ind w:left="5760" w:hanging="360"/>
       </w:pPr>
     </w:lvl>
     <w:lvl w:ilvl="8" w:tplc="0419001B" w:tentative="1">
@@ -8517,11 +9470,100 @@
       <w:lvlText w:val="%9."/>
       <w:lvlJc w:val="right"/>
       <w:pPr>
-        <w:ind w:left="6840" w:hanging="180"/>
+        <w:ind w:left="6480" w:hanging="180"/>
       </w:pPr>
     </w:lvl>
   </w:abstractNum>
-  <w:abstractNum w:abstractNumId="5" w15:restartNumberingAfterBreak="0">
+  <w:abstractNum w:abstractNumId="6" w15:restartNumberingAfterBreak="0">
+    <w:nsid w:val="57EE014D"/>
+    <w:multiLevelType w:val="hybridMultilevel"/>
+    <w:tmpl w:val="191210C8"/>
+    <w:lvl w:ilvl="0" w:tplc="45E83664">
+      <w:start w:val="1"/>
+      <w:numFmt w:val="decimal"/>
+      <w:lvlText w:val="%1."/>
+      <w:lvlJc w:val="left"/>
+      <w:pPr>
+        <w:ind w:left="1080" w:hanging="360"/>
+      </w:pPr>
+      <w:rPr>
+        <w:rFonts w:hint="default"/>
+      </w:rPr>
+    </w:lvl>
+    <w:lvl w:ilvl="1" w:tplc="04190019" w:tentative="1">
+      <w:start w:val="1"/>
+      <w:numFmt w:val="lowerLetter"/>
+      <w:lvlText w:val="%2."/>
+      <w:lvlJc w:val="left"/>
+      <w:pPr>
+        <w:ind w:left="1800" w:hanging="360"/>
+      </w:pPr>
+    </w:lvl>
+    <w:lvl w:ilvl="2" w:tplc="0419001B" w:tentative="1">
+      <w:start w:val="1"/>
+      <w:numFmt w:val="lowerRoman"/>
+      <w:lvlText w:val="%3."/>
+      <w:lvlJc w:val="right"/>
+      <w:pPr>
+        <w:ind w:left="2520" w:hanging="180"/>
+      </w:pPr>
+    </w:lvl>
+    <w:lvl w:ilvl="3" w:tplc="0419000F" w:tentative="1">
+      <w:start w:val="1"/>
+      <w:numFmt w:val="decimal"/>
+      <w:lvlText w:val="%4."/>
+      <w:lvlJc w:val="left"/>
+      <w:pPr>
+        <w:ind w:left="3240" w:hanging="360"/>
+      </w:pPr>
+    </w:lvl>
+    <w:lvl w:ilvl="4" w:tplc="04190019" w:tentative="1">
+      <w:start w:val="1"/>
+      <w:numFmt w:val="lowerLetter"/>
+      <w:lvlText w:val="%5."/>
+      <w:lvlJc w:val="left"/>
+      <w:pPr>
+        <w:ind w:left="3960" w:hanging="360"/>
+      </w:pPr>
+    </w:lvl>
+    <w:lvl w:ilvl="5" w:tplc="0419001B" w:tentative="1">
+      <w:start w:val="1"/>
+      <w:numFmt w:val="lowerRoman"/>
+      <w:lvlText w:val="%6."/>
+      <w:lvlJc w:val="right"/>
+      <w:pPr>
+        <w:ind w:left="4680" w:hanging="180"/>
+      </w:pPr>
+    </w:lvl>
+    <w:lvl w:ilvl="6" w:tplc="0419000F" w:tentative="1">
+      <w:start w:val="1"/>
+      <w:numFmt w:val="decimal"/>
+      <w:lvlText w:val="%7."/>
+      <w:lvlJc w:val="left"/>
+      <w:pPr>
+        <w:ind w:left="5400" w:hanging="360"/>
+      </w:pPr>
+    </w:lvl>
+    <w:lvl w:ilvl="7" w:tplc="04190019" w:tentative="1">
+      <w:start w:val="1"/>
+      <w:numFmt w:val="lowerLetter"/>
+      <w:lvlText w:val="%8."/>
+      <w:lvlJc w:val="left"/>
+      <w:pPr>
+        <w:ind w:left="6120" w:hanging="360"/>
+      </w:pPr>
+    </w:lvl>
+    <w:lvl w:ilvl="8" w:tplc="0419001B" w:tentative="1">
+      <w:start w:val="1"/>
+      <w:numFmt w:val="lowerRoman"/>
+      <w:lvlText w:val="%9."/>
+      <w:lvlJc w:val="right"/>
+      <w:pPr>
+        <w:ind w:left="6840" w:hanging="180"/>
+      </w:pPr>
+    </w:lvl>
+  </w:abstractNum>
+  <w:abstractNum w:abstractNumId="7" w15:restartNumberingAfterBreak="0">
     <w:nsid w:val="6C293413"/>
     <w:multiLevelType w:val="multilevel"/>
     <w:tmpl w:val="D2A215D8"/>
@@ -8646,7 +9688,7 @@
     <w:abstractNumId w:val="0"/>
   </w:num>
   <w:num w:numId="2">
-    <w:abstractNumId w:val="5"/>
+    <w:abstractNumId w:val="7"/>
   </w:num>
   <w:num w:numId="3">
     <w:abstractNumId w:val="1"/>
@@ -8655,9 +9697,15 @@
     <w:abstractNumId w:val="2"/>
   </w:num>
   <w:num w:numId="5">
+    <w:abstractNumId w:val="6"/>
+  </w:num>
+  <w:num w:numId="6">
+    <w:abstractNumId w:val="5"/>
+  </w:num>
+  <w:num w:numId="7">
     <w:abstractNumId w:val="4"/>
   </w:num>
-  <w:num w:numId="6">
+  <w:num w:numId="8">
     <w:abstractNumId w:val="3"/>
   </w:num>
 </w:numbering>

</xml_diff>

<commit_message>
doc: add chapter 5
</commit_message>
<xml_diff>
--- a/doc/note.docx
+++ b/doc/note.docx
@@ -1763,7 +1763,13 @@
       </w:pPr>
       <w:r>
         <w:tab/>
-        <w:t>Рассмотрим две основополагающих абстрактных модели пользователя и репозитория, диаграмма которых представлена на рисунке 3.2.2.</w:t>
+        <w:t>Рассмотрим две основополагающих абстрактных модели пользователя и репозитория, диаграмма котор</w:t>
+      </w:r>
+      <w:r>
+        <w:t>ых представлена на рисунке 3.2.3</w:t>
+      </w:r>
+      <w:r>
+        <w:t>.</w:t>
       </w:r>
     </w:p>
     <w:p>
@@ -1836,7 +1842,21 @@
           <w:noProof/>
           <w:lang w:eastAsia="ru-RU"/>
         </w:rPr>
-        <w:t>Рисунок 3.2.2 – Основополагающие модели системы</w:t>
+        <w:t>Рисунок 3.2.</w:t>
+      </w:r>
+      <w:r>
+        <w:rPr>
+          <w:noProof/>
+          <w:lang w:eastAsia="ru-RU"/>
+        </w:rPr>
+        <w:t>3</w:t>
+      </w:r>
+      <w:r>
+        <w:rPr>
+          <w:noProof/>
+          <w:lang w:eastAsia="ru-RU"/>
+        </w:rPr>
+        <w:t xml:space="preserve"> – Основополагающие модели системы</w:t>
       </w:r>
     </w:p>
     <w:p>
@@ -1928,7 +1948,13 @@
         <w:t xml:space="preserve"> </w:t>
       </w:r>
       <w:r>
-        <w:t>проходит по всему циклу работы системы контроля версий, каждый из этапов представлен соответствующим классом, диаграмма которых представлена на рисунке 3.2.3.</w:t>
+        <w:t>проходит по всему циклу работы системы контроля версий, каждый из этапов представлен соответствующим классом, диаграмма котор</w:t>
+      </w:r>
+      <w:r>
+        <w:t>ых представлена на рисунке 3.2.4</w:t>
+      </w:r>
+      <w:r>
+        <w:t>.</w:t>
       </w:r>
     </w:p>
     <w:p>
@@ -1998,7 +2024,13 @@
         <w:rPr>
           <w:sz w:val="24"/>
         </w:rPr>
-        <w:t xml:space="preserve">Рисунок 3.2.3 – Диаграмма классов, представляющих модели, </w:t>
+        <w:t>Рисунок 3.2.4</w:t>
+      </w:r>
+      <w:r>
+        <w:rPr>
+          <w:sz w:val="24"/>
+        </w:rPr>
+        <w:t xml:space="preserve"> – Диаграмма классов, представляющих модели, </w:t>
       </w:r>
       <w:r>
         <w:rPr>
@@ -2335,7 +2367,10 @@
         <w:t>, все эти модели трансформируются в соответствующие им серверные аналоги, классы которы</w:t>
       </w:r>
       <w:r>
-        <w:t>х представлены на рисунке 3.2.4.</w:t>
+        <w:t>х представлены на рисунке 3.2.5</w:t>
+      </w:r>
+      <w:r>
+        <w:t>.</w:t>
       </w:r>
     </w:p>
     <w:p>
@@ -2401,7 +2436,13 @@
         </w:rPr>
       </w:pPr>
       <w:r>
-        <w:t xml:space="preserve">Рисунок 3.2.4 - </w:t>
+        <w:t>Рисунок 3.2.</w:t>
+      </w:r>
+      <w:r>
+        <w:t>5</w:t>
+      </w:r>
+      <w:r>
+        <w:t xml:space="preserve"> - </w:t>
       </w:r>
       <w:r>
         <w:rPr>
@@ -2438,7 +2479,13 @@
       </w:r>
       <w:proofErr w:type="spellEnd"/>
       <w:r>
-        <w:t>, представленного на рисунке 3.2.2.</w:t>
+        <w:t xml:space="preserve">, </w:t>
+      </w:r>
+      <w:r>
+        <w:t>представленного на рисунке 3.2.3</w:t>
+      </w:r>
+      <w:r>
+        <w:t>.</w:t>
       </w:r>
       <w:r>
         <w:t xml:space="preserve"> </w:t>
@@ -2488,7 +2535,13 @@
         <w:t>является необходимым при передачи данных со стороны клиента к стороне сервера. Основу данного компонента составляет иерархия классов, предс</w:t>
       </w:r>
       <w:r>
-        <w:t>тавляющих собою сетевые пакеты, в которых содержится передаваемая информация, а также некоторые метаданные. Диаграмма классов, представляющих сетевые пакеты, представлена на рисунке 3.2.3.</w:t>
+        <w:t>тавляющих собою сетевые пакеты, в которых содержится передаваемая информация, а также некоторые метаданные. Диаграмма классов, представляющих сетевые пакет</w:t>
+      </w:r>
+      <w:r>
+        <w:t>ы, представлена на рисунке 3.2.6</w:t>
+      </w:r>
+      <w:r>
+        <w:t>.</w:t>
       </w:r>
     </w:p>
     <w:p>
@@ -2555,7 +2608,13 @@
         <w:rPr>
           <w:sz w:val="24"/>
         </w:rPr>
-        <w:t>Рисунок 3.2.3 – Диаграмма классов, представляющих сетевые пакеты</w:t>
+        <w:t>Рисунок 3.2.6</w:t>
+      </w:r>
+      <w:r>
+        <w:rPr>
+          <w:sz w:val="24"/>
+        </w:rPr>
+        <w:t xml:space="preserve"> – Диаграмма классов, представляющих сетевые пакеты</w:t>
       </w:r>
     </w:p>
     <w:p>
@@ -2626,7 +2685,13 @@
       </w:r>
       <w:proofErr w:type="spellEnd"/>
       <w:r>
-        <w:t>, структура которого представлена на рисунке 3.2.4.</w:t>
+        <w:t>, структура которо</w:t>
+      </w:r>
+      <w:r>
+        <w:t>го представлена на рисунке 3.2.7</w:t>
+      </w:r>
+      <w:r>
+        <w:t>.</w:t>
       </w:r>
     </w:p>
     <w:p>
@@ -2689,7 +2754,10 @@
         <w:jc w:val="center"/>
       </w:pPr>
       <w:r>
-        <w:t xml:space="preserve">Рисунок 3.2.4 – Структура класса </w:t>
+        <w:t>Рисунок 3.2.7</w:t>
+      </w:r>
+      <w:r>
+        <w:t xml:space="preserve"> – Структура класса </w:t>
       </w:r>
       <w:proofErr w:type="spellStart"/>
       <w:r>
@@ -2797,7 +2865,13 @@
       </w:r>
       <w:proofErr w:type="spellEnd"/>
       <w:r>
-        <w:t xml:space="preserve"> представлена на рисунке 3.2.5.</w:t>
+        <w:t xml:space="preserve"> представлена на рисунке 3.2.</w:t>
+      </w:r>
+      <w:r>
+        <w:t>8</w:t>
+      </w:r>
+      <w:r>
+        <w:t>.</w:t>
       </w:r>
     </w:p>
     <w:p>
@@ -2864,7 +2938,19 @@
         <w:rPr>
           <w:sz w:val="24"/>
         </w:rPr>
-        <w:t xml:space="preserve">Рисунок 3.2.5 – Классы для десериализации и </w:t>
+        <w:t>Рисунок 3.2.</w:t>
+      </w:r>
+      <w:r>
+        <w:rPr>
+          <w:sz w:val="24"/>
+        </w:rPr>
+        <w:t>8</w:t>
+      </w:r>
+      <w:r>
+        <w:rPr>
+          <w:sz w:val="24"/>
+        </w:rPr>
+        <w:t xml:space="preserve"> – Классы для десериализации и </w:t>
       </w:r>
       <w:proofErr w:type="spellStart"/>
       <w:r>
@@ -3370,10 +3456,10 @@
             <v:path o:extrusionok="f" gradientshapeok="t" o:connecttype="rect"/>
             <o:lock v:ext="edit" aspectratio="t"/>
           </v:shapetype>
-          <v:shape id="_x0000_i1025" type="#_x0000_t75" style="width:427.05pt;height:316.55pt" o:ole="">
+          <v:shape id="_x0000_i1025" type="#_x0000_t75" style="width:426.3pt;height:316.4pt" o:ole="">
             <v:imagedata r:id="rId13" o:title=""/>
           </v:shape>
-          <o:OLEObject Type="Embed" ProgID="Visio.Drawing.15" ShapeID="_x0000_i1025" DrawAspect="Content" ObjectID="_1558124056" r:id="rId14"/>
+          <o:OLEObject Type="Embed" ProgID="Visio.Drawing.15" ShapeID="_x0000_i1025" DrawAspect="Content" ObjectID="_1558128684" r:id="rId14"/>
         </w:object>
       </w:r>
     </w:p>
@@ -5251,10 +5337,10 @@
       </w:pPr>
       <w:r>
         <w:object w:dxaOrig="18526" w:dyaOrig="17371">
-          <v:shape id="_x0000_i1026" type="#_x0000_t75" style="width:433.25pt;height:405.95pt" o:ole="">
+          <v:shape id="_x0000_i1026" type="#_x0000_t75" style="width:433.9pt;height:405.45pt" o:ole="">
             <v:imagedata r:id="rId22" o:title=""/>
           </v:shape>
-          <o:OLEObject Type="Embed" ProgID="Visio.Drawing.15" ShapeID="_x0000_i1026" DrawAspect="Content" ObjectID="_1558124057" r:id="rId23"/>
+          <o:OLEObject Type="Embed" ProgID="Visio.Drawing.15" ShapeID="_x0000_i1026" DrawAspect="Content" ObjectID="_1558128685" r:id="rId23"/>
         </w:object>
       </w:r>
     </w:p>
@@ -5311,6 +5397,7 @@
     <w:p>
       <w:pPr>
         <w:ind w:firstLine="708"/>
+        <w:jc w:val="both"/>
       </w:pPr>
       <w:r>
         <w:t xml:space="preserve">При разработке данного модуля использовался паттерн проектирования «Фасад». Фасадными объектами являются классы: </w:t>
@@ -6160,46 +6247,120 @@
     <w:p>
       <w:pPr>
         <w:pStyle w:val="2"/>
-        <w:ind w:firstLine="360"/>
-        <w:rPr>
-          <w:rFonts w:cs="Times New Roman"/>
-        </w:rPr>
-      </w:pPr>
-      <w:r>
-        <w:rPr>
-          <w:rFonts w:cs="Times New Roman"/>
+        <w:numPr>
+          <w:ilvl w:val="1"/>
+          <w:numId w:val="3"/>
+        </w:numPr>
+        <w:rPr>
+          <w:rFonts w:cs="Times New Roman"/>
+          <w:b/>
+          <w:lang w:val="en-US"/>
+        </w:rPr>
+      </w:pPr>
+      <w:r>
+        <w:rPr>
+          <w:rFonts w:cs="Times New Roman"/>
+          <w:b/>
         </w:rPr>
         <w:lastRenderedPageBreak/>
-        <w:t>3</w:t>
-      </w:r>
-      <w:r>
-        <w:rPr>
-          <w:rFonts w:cs="Times New Roman"/>
+        <w:t xml:space="preserve">Модуль </w:t>
+      </w:r>
+      <w:proofErr w:type="spellStart"/>
+      <w:r>
+        <w:rPr>
+          <w:rFonts w:cs="Times New Roman"/>
+          <w:b/>
+          <w:lang w:val="en-US"/>
+        </w:rPr>
+        <w:t>LfkServer</w:t>
+      </w:r>
+      <w:proofErr w:type="spellEnd"/>
+    </w:p>
+    <w:p>
+      <w:pPr>
+        <w:rPr>
+          <w:b/>
+        </w:rPr>
+      </w:pPr>
+      <w:r>
+        <w:rPr>
+          <w:b/>
+        </w:rPr>
+        <w:t>Предназначение модуля</w:t>
+      </w:r>
+    </w:p>
+    <w:p>
+      <w:pPr>
+        <w:ind w:left="360"/>
+        <w:jc w:val="both"/>
+      </w:pPr>
+      <w:r>
+        <w:rPr>
+          <w:b/>
+        </w:rPr>
+        <w:tab/>
+      </w:r>
+      <w:r>
+        <w:t xml:space="preserve">Система контроля версий </w:t>
+      </w:r>
+      <w:proofErr w:type="spellStart"/>
+      <w:r>
+        <w:rPr>
+          <w:lang w:val="en-US"/>
+        </w:rPr>
+        <w:t>Lfk</w:t>
+      </w:r>
+      <w:proofErr w:type="spellEnd"/>
+      <w:r>
+        <w:t xml:space="preserve"> </w:t>
+      </w:r>
+      <w:r>
+        <w:t xml:space="preserve">является централизованной, то есть основным хранилищем пользовательских данных выступает сервер, куда можно сохранять и откуда можно выгружать необходимые репозитории. Реализацией такого сервера выступает модуль </w:t>
+      </w:r>
+      <w:proofErr w:type="spellStart"/>
+      <w:r>
+        <w:rPr>
+          <w:lang w:val="en-US"/>
+        </w:rPr>
+        <w:t>LfkServer</w:t>
+      </w:r>
+      <w:proofErr w:type="spellEnd"/>
+      <w:r>
+        <w:rPr>
+          <w:lang w:val="en-US"/>
         </w:rPr>
         <w:t>.</w:t>
       </w:r>
-      <w:r>
-        <w:rPr>
-          <w:rFonts w:cs="Times New Roman"/>
-        </w:rPr>
-        <w:t xml:space="preserve">5 </w:t>
-      </w:r>
-      <w:r>
-        <w:rPr>
-          <w:rFonts w:cs="Times New Roman"/>
-        </w:rPr>
-        <w:t>Модуль</w:t>
-      </w:r>
-      <w:r>
-        <w:rPr>
-          <w:rFonts w:cs="Times New Roman"/>
+    </w:p>
+    <w:p>
+      <w:pPr>
+        <w:rPr>
+          <w:b/>
+          <w:lang w:val="en-US"/>
+        </w:rPr>
+      </w:pPr>
+      <w:r>
+        <w:rPr>
+          <w:b/>
+        </w:rPr>
+        <w:t>Структура</w:t>
+      </w:r>
+      <w:r>
+        <w:rPr>
+          <w:b/>
+        </w:rPr>
+        <w:t xml:space="preserve"> модуля</w:t>
+      </w:r>
+      <w:r>
+        <w:rPr>
+          <w:b/>
         </w:rPr>
         <w:t xml:space="preserve"> </w:t>
       </w:r>
       <w:proofErr w:type="spellStart"/>
       <w:r>
         <w:rPr>
-          <w:rFonts w:cs="Times New Roman"/>
+          <w:b/>
           <w:lang w:val="en-US"/>
         </w:rPr>
         <w:t>LfkServer</w:t>
@@ -6208,84 +6369,800 @@
     </w:p>
     <w:p>
       <w:pPr>
-        <w:jc w:val="both"/>
-      </w:pPr>
-      <w:r>
-        <w:rPr>
-          <w:rFonts w:cs="Times New Roman"/>
+        <w:rPr>
+          <w:noProof/>
+          <w:lang w:eastAsia="ru-RU"/>
+        </w:rPr>
+      </w:pPr>
+      <w:r>
+        <w:rPr>
+          <w:noProof/>
+          <w:lang w:eastAsia="ru-RU"/>
         </w:rPr>
         <w:tab/>
       </w:r>
-    </w:p>
-    <w:p>
-      <w:pPr>
-        <w:jc w:val="both"/>
-      </w:pPr>
-      <w:r>
-        <w:t>Вынести в раздел о БД</w:t>
-      </w:r>
-    </w:p>
-    <w:tbl>
-      <w:tblPr>
-        <w:tblStyle w:val="a4"/>
-        <w:tblW w:w="0" w:type="auto"/>
-        <w:tblLook w:val="04A0" w:firstRow="1" w:lastRow="0" w:firstColumn="1" w:lastColumn="0" w:noHBand="0" w:noVBand="1"/>
-      </w:tblPr>
-      <w:tblGrid>
-        <w:gridCol w:w="9345"/>
-      </w:tblGrid>
-      <w:tr>
-        <w:tc>
-          <w:tcPr>
-            <w:tcW w:w="9345" w:type="dxa"/>
-          </w:tcPr>
-          <w:p>
-            <w:pPr>
-              <w:jc w:val="both"/>
-            </w:pPr>
-            <w:r>
-              <w:tab/>
-              <w:t>В типичном варианте работы программы, пользователь производит авторизацию, выбирает или создаёт репозиторий, а затем с помощью него осуществляет контроль за своей рабочей директорией. После сеанса работы, пользователь производит выгрузку локального репозитория на сервер.</w:t>
-            </w:r>
-          </w:p>
-        </w:tc>
-      </w:tr>
-    </w:tbl>
-    <w:p>
-      <w:pPr>
-        <w:rPr>
-          <w:rFonts w:cs="Times New Roman"/>
-        </w:rPr>
-      </w:pPr>
+      <w:r>
+        <w:rPr>
+          <w:noProof/>
+          <w:lang w:eastAsia="ru-RU"/>
+        </w:rPr>
+        <w:t xml:space="preserve">Общая схема работы модуля </w:t>
+      </w:r>
+      <w:r>
+        <w:rPr>
+          <w:noProof/>
+          <w:lang w:val="en-US" w:eastAsia="ru-RU"/>
+        </w:rPr>
+        <w:t>LfkServer</w:t>
+      </w:r>
+      <w:r>
+        <w:rPr>
+          <w:noProof/>
+          <w:lang w:eastAsia="ru-RU"/>
+        </w:rPr>
+        <w:t xml:space="preserve"> </w:t>
+      </w:r>
+      <w:r>
+        <w:rPr>
+          <w:noProof/>
+          <w:lang w:eastAsia="ru-RU"/>
+        </w:rPr>
+        <w:t>представлена на рисунке 3.5.1.</w:t>
+      </w:r>
+    </w:p>
+    <w:p>
+      <w:pPr>
+        <w:jc w:val="center"/>
+        <w:rPr>
+          <w:b/>
+          <w:lang w:val="en-US"/>
+        </w:rPr>
+      </w:pPr>
+      <w:r>
+        <w:rPr>
+          <w:noProof/>
+          <w:lang w:eastAsia="ru-RU"/>
+        </w:rPr>
+        <w:drawing>
+          <wp:inline distT="0" distB="0" distL="0" distR="0" wp14:anchorId="0D739BFC" wp14:editId="0C7701A1">
+            <wp:extent cx="4772025" cy="4327157"/>
+            <wp:effectExtent l="0" t="0" r="0" b="0"/>
+            <wp:docPr id="34" name="Рисунок 34"/>
+            <wp:cNvGraphicFramePr>
+              <a:graphicFrameLocks xmlns:a="http://schemas.openxmlformats.org/drawingml/2006/main" noChangeAspect="1"/>
+            </wp:cNvGraphicFramePr>
+            <a:graphic xmlns:a="http://schemas.openxmlformats.org/drawingml/2006/main">
+              <a:graphicData uri="http://schemas.openxmlformats.org/drawingml/2006/picture">
+                <pic:pic xmlns:pic="http://schemas.openxmlformats.org/drawingml/2006/picture">
+                  <pic:nvPicPr>
+                    <pic:cNvPr id="1" name=""/>
+                    <pic:cNvPicPr/>
+                  </pic:nvPicPr>
+                  <pic:blipFill rotWithShape="1">
+                    <a:blip r:embed="rId29"/>
+                    <a:srcRect l="27743" t="23923" r="34303" b="12196"/>
+                    <a:stretch/>
+                  </pic:blipFill>
+                  <pic:spPr bwMode="auto">
+                    <a:xfrm>
+                      <a:off x="0" y="0"/>
+                      <a:ext cx="4809855" cy="4361460"/>
+                    </a:xfrm>
+                    <a:prstGeom prst="rect">
+                      <a:avLst/>
+                    </a:prstGeom>
+                    <a:ln>
+                      <a:noFill/>
+                    </a:ln>
+                    <a:extLst>
+                      <a:ext uri="{53640926-AAD7-44D8-BBD7-CCE9431645EC}">
+                        <a14:shadowObscured xmlns:a14="http://schemas.microsoft.com/office/drawing/2010/main"/>
+                      </a:ext>
+                    </a:extLst>
+                  </pic:spPr>
+                </pic:pic>
+              </a:graphicData>
+            </a:graphic>
+          </wp:inline>
+        </w:drawing>
+      </w:r>
+    </w:p>
+    <w:p>
+      <w:pPr>
+        <w:jc w:val="center"/>
+        <w:rPr>
+          <w:sz w:val="24"/>
+        </w:rPr>
+      </w:pPr>
+      <w:r>
+        <w:rPr>
+          <w:sz w:val="24"/>
+        </w:rPr>
+        <w:t xml:space="preserve">Рисунок 3.5.1 – Схема работы модуля </w:t>
+      </w:r>
+      <w:proofErr w:type="spellStart"/>
+      <w:r>
+        <w:rPr>
+          <w:sz w:val="24"/>
+          <w:lang w:val="en-US"/>
+        </w:rPr>
+        <w:t>LfkServer</w:t>
+      </w:r>
+      <w:proofErr w:type="spellEnd"/>
+    </w:p>
+    <w:p>
+      <w:pPr>
+        <w:jc w:val="both"/>
+      </w:pPr>
+      <w:r>
+        <w:tab/>
+      </w:r>
+      <w:r>
+        <w:t>В течение работы сервера происходит ожидание клиентов (</w:t>
+      </w:r>
+      <w:r>
+        <w:rPr>
+          <w:lang w:val="en-US"/>
+        </w:rPr>
+        <w:t>Server</w:t>
+      </w:r>
+      <w:r>
+        <w:t>)</w:t>
+      </w:r>
+      <w:r>
+        <w:t>. Как только на сервер поступает запрос, он отправляется на обработку (</w:t>
+      </w:r>
+      <w:proofErr w:type="spellStart"/>
+      <w:r>
+        <w:rPr>
+          <w:lang w:val="en-US"/>
+        </w:rPr>
+        <w:t>HandleClinet</w:t>
+      </w:r>
+      <w:proofErr w:type="spellEnd"/>
+      <w:r>
+        <w:t>)</w:t>
+      </w:r>
+      <w:r>
+        <w:t xml:space="preserve">, </w:t>
+      </w:r>
+      <w:r>
+        <w:t>в этот же момент возобновляется ожидание клиентов,</w:t>
+      </w:r>
+      <w:r>
+        <w:t xml:space="preserve"> а полученный запрос перенаправляется</w:t>
+      </w:r>
+      <w:r>
+        <w:t xml:space="preserve"> к соответствующему обработчику, указанному в пункте назначения сетевого пакета (</w:t>
+      </w:r>
+      <w:proofErr w:type="spellStart"/>
+      <w:r>
+        <w:rPr>
+          <w:lang w:val="en-US"/>
+        </w:rPr>
+        <w:t>HandlerUserRequest</w:t>
+      </w:r>
+      <w:proofErr w:type="spellEnd"/>
+      <w:r>
+        <w:t xml:space="preserve">, если пунктом назначения является работа с пользователями и </w:t>
+      </w:r>
+      <w:proofErr w:type="spellStart"/>
+      <w:r>
+        <w:rPr>
+          <w:lang w:val="en-US"/>
+        </w:rPr>
+        <w:t>HandleRepositoryRequest</w:t>
+      </w:r>
+      <w:proofErr w:type="spellEnd"/>
+      <w:r>
+        <w:t xml:space="preserve">, </w:t>
+      </w:r>
+      <w:r>
+        <w:t xml:space="preserve">если пунктом назначения является работа с </w:t>
+      </w:r>
+      <w:proofErr w:type="spellStart"/>
+      <w:r>
+        <w:t>репозиториями</w:t>
+      </w:r>
+      <w:proofErr w:type="spellEnd"/>
+      <w:r>
+        <w:t xml:space="preserve">). Далее, данные, содержащиеся в сетевом пакете, отправляются на уровень ниже к обработчикам конкретных действий (авторизация, создание, удаление, обновление и так далее). Эти данные </w:t>
+      </w:r>
+      <w:r>
+        <w:lastRenderedPageBreak/>
+        <w:t>разбираются соответствующим обработчиком, который на их основе конструирует серверные модели, которые впоследствии отправляются к необходимым подключателям (</w:t>
+      </w:r>
+      <w:proofErr w:type="spellStart"/>
+      <w:r>
+        <w:rPr>
+          <w:lang w:val="en-US"/>
+        </w:rPr>
+        <w:t>UserConnector</w:t>
+      </w:r>
+      <w:proofErr w:type="spellEnd"/>
+      <w:r>
+        <w:t xml:space="preserve">, </w:t>
+      </w:r>
+      <w:proofErr w:type="spellStart"/>
+      <w:r>
+        <w:rPr>
+          <w:lang w:val="en-US"/>
+        </w:rPr>
+        <w:t>RepositoryConnector</w:t>
+      </w:r>
+      <w:proofErr w:type="spellEnd"/>
+      <w:r>
+        <w:t>)</w:t>
+      </w:r>
+      <w:r>
+        <w:t xml:space="preserve">, формирующих непосредственно запросы к базе данных.  СУБД обрабатывает входной запрос и возвращает результаты своей работы подключателям, которые передают ответ всем вышестоящим слоям. В конечном итоге формируется сетевой пакет, содержащий ответ на клиентский запрос, который передаётся в вызывающий модуль </w:t>
+      </w:r>
+      <w:proofErr w:type="spellStart"/>
+      <w:r>
+        <w:rPr>
+          <w:lang w:val="en-US"/>
+        </w:rPr>
+        <w:t>LfkClient</w:t>
+      </w:r>
+      <w:proofErr w:type="spellEnd"/>
+      <w:r>
+        <w:t>.</w:t>
+      </w:r>
+    </w:p>
+    <w:p>
+      <w:pPr>
+        <w:rPr>
+          <w:rFonts w:cs="Times New Roman"/>
+          <w:b/>
+        </w:rPr>
+      </w:pPr>
+      <w:r>
+        <w:rPr>
+          <w:rFonts w:cs="Times New Roman"/>
+          <w:b/>
+        </w:rPr>
+        <w:t>Диаграммы, описание и реализация классов модуля</w:t>
+      </w:r>
+    </w:p>
+    <w:p>
+      <w:pPr>
+        <w:spacing w:after="0"/>
+        <w:jc w:val="both"/>
+      </w:pPr>
+      <w:r>
+        <w:rPr>
+          <w:b/>
+          <w:lang w:val="en-US"/>
+        </w:rPr>
+        <w:tab/>
+      </w:r>
+      <w:r>
+        <w:t xml:space="preserve">Главным достоинством сервера является его асинхронность, что позволяет принимать запросы следующего клиента сразу после получения предыдущего, не дожидаясь обработки последнего. Помимо этого, для выявления ошибок в случае аварийного завершения работы сервера, используется тщательное </w:t>
+      </w:r>
+      <w:proofErr w:type="spellStart"/>
+      <w:r>
+        <w:t>логгирование</w:t>
+      </w:r>
+      <w:proofErr w:type="spellEnd"/>
+      <w:r>
+        <w:t xml:space="preserve"> работы каждого его компонента.</w:t>
+      </w:r>
+    </w:p>
+    <w:p>
+      <w:pPr>
+        <w:jc w:val="both"/>
+      </w:pPr>
+      <w:r>
+        <w:tab/>
+        <w:t xml:space="preserve">Логика обработки запроса и формирования ответа заключена в классе </w:t>
+      </w:r>
+      <w:proofErr w:type="spellStart"/>
+      <w:r>
+        <w:rPr>
+          <w:lang w:val="en-US"/>
+        </w:rPr>
+        <w:t>ClientController</w:t>
+      </w:r>
+      <w:proofErr w:type="spellEnd"/>
+      <w:r>
+        <w:t xml:space="preserve">, который опирается на работу классов </w:t>
+      </w:r>
+      <w:proofErr w:type="spellStart"/>
+      <w:r>
+        <w:rPr>
+          <w:lang w:val="en-US"/>
+        </w:rPr>
+        <w:t>RepositoryContoller</w:t>
+      </w:r>
+      <w:proofErr w:type="spellEnd"/>
+      <w:r>
+        <w:t xml:space="preserve"> </w:t>
+      </w:r>
+      <w:r>
+        <w:t xml:space="preserve">и </w:t>
+      </w:r>
+      <w:proofErr w:type="spellStart"/>
+      <w:r>
+        <w:rPr>
+          <w:lang w:val="en-US"/>
+        </w:rPr>
+        <w:t>UserColtroller</w:t>
+      </w:r>
+      <w:proofErr w:type="spellEnd"/>
+      <w:r>
+        <w:t>. Диаграмма данных классов представлена на рисунке 3.5.2.</w:t>
+      </w:r>
+    </w:p>
+    <w:p>
+      <w:pPr>
+        <w:jc w:val="center"/>
+      </w:pPr>
+      <w:r>
+        <w:rPr>
+          <w:noProof/>
+          <w:lang w:eastAsia="ru-RU"/>
+        </w:rPr>
+        <w:drawing>
+          <wp:inline distT="0" distB="0" distL="0" distR="0" wp14:anchorId="03FAFA1E" wp14:editId="2D8B0FFC">
+            <wp:extent cx="5059930" cy="1913861"/>
+            <wp:effectExtent l="0" t="0" r="7620" b="0"/>
+            <wp:docPr id="35" name="Рисунок 35"/>
+            <wp:cNvGraphicFramePr>
+              <a:graphicFrameLocks xmlns:a="http://schemas.openxmlformats.org/drawingml/2006/main" noChangeAspect="1"/>
+            </wp:cNvGraphicFramePr>
+            <a:graphic xmlns:a="http://schemas.openxmlformats.org/drawingml/2006/main">
+              <a:graphicData uri="http://schemas.openxmlformats.org/drawingml/2006/picture">
+                <pic:pic xmlns:pic="http://schemas.openxmlformats.org/drawingml/2006/picture">
+                  <pic:nvPicPr>
+                    <pic:cNvPr id="1" name=""/>
+                    <pic:cNvPicPr/>
+                  </pic:nvPicPr>
+                  <pic:blipFill rotWithShape="1">
+                    <a:blip r:embed="rId30"/>
+                    <a:srcRect l="9307" t="35557" r="48610" b="34899"/>
+                    <a:stretch/>
+                  </pic:blipFill>
+                  <pic:spPr bwMode="auto">
+                    <a:xfrm>
+                      <a:off x="0" y="0"/>
+                      <a:ext cx="5080828" cy="1921766"/>
+                    </a:xfrm>
+                    <a:prstGeom prst="rect">
+                      <a:avLst/>
+                    </a:prstGeom>
+                    <a:ln>
+                      <a:noFill/>
+                    </a:ln>
+                    <a:extLst>
+                      <a:ext uri="{53640926-AAD7-44D8-BBD7-CCE9431645EC}">
+                        <a14:shadowObscured xmlns:a14="http://schemas.microsoft.com/office/drawing/2010/main"/>
+                      </a:ext>
+                    </a:extLst>
+                  </pic:spPr>
+                </pic:pic>
+              </a:graphicData>
+            </a:graphic>
+          </wp:inline>
+        </w:drawing>
+      </w:r>
+    </w:p>
+    <w:p>
+      <w:pPr>
+        <w:jc w:val="center"/>
+        <w:rPr>
+          <w:sz w:val="24"/>
+        </w:rPr>
+      </w:pPr>
+      <w:r>
+        <w:rPr>
+          <w:sz w:val="24"/>
+        </w:rPr>
+        <w:t>Рисунок 3.2.5 – Основные обработчики запросов</w:t>
+      </w:r>
+    </w:p>
+    <w:p>
+      <w:r>
+        <w:rPr>
+          <w:sz w:val="24"/>
+        </w:rPr>
+        <w:tab/>
+      </w:r>
+      <w:proofErr w:type="spellStart"/>
+      <w:r>
+        <w:rPr>
+          <w:lang w:val="en-US"/>
+        </w:rPr>
+        <w:t>ClientController</w:t>
+      </w:r>
+      <w:proofErr w:type="spellEnd"/>
+      <w:r>
+        <w:t xml:space="preserve"> считывает содержимое сетевого пакета</w:t>
+      </w:r>
+      <w:r>
+        <w:t xml:space="preserve">, определяет пункт назначения, запускает </w:t>
+      </w:r>
+      <w:r>
+        <w:t>соответствующий обработчик</w:t>
+      </w:r>
+      <w:r>
+        <w:t>, дожидается результата и формирует пакет с ответом</w:t>
+      </w:r>
+      <w:r>
+        <w:t>.</w:t>
+      </w:r>
+      <w:r>
+        <w:t xml:space="preserve"> Реализация данных действий показана на рисунке 3.2.6.</w:t>
+      </w:r>
+    </w:p>
+    <w:p>
+      <w:pPr>
+        <w:jc w:val="center"/>
+      </w:pPr>
+      <w:r>
+        <w:rPr>
+          <w:noProof/>
+          <w:lang w:eastAsia="ru-RU"/>
+        </w:rPr>
+        <w:lastRenderedPageBreak/>
+        <w:drawing>
+          <wp:inline distT="0" distB="0" distL="0" distR="0" wp14:anchorId="2EF9B5B2" wp14:editId="7E32E840">
+            <wp:extent cx="4710223" cy="4044576"/>
+            <wp:effectExtent l="0" t="0" r="0" b="0"/>
+            <wp:docPr id="37" name="Рисунок 37"/>
+            <wp:cNvGraphicFramePr>
+              <a:graphicFrameLocks xmlns:a="http://schemas.openxmlformats.org/drawingml/2006/main" noChangeAspect="1"/>
+            </wp:cNvGraphicFramePr>
+            <a:graphic xmlns:a="http://schemas.openxmlformats.org/drawingml/2006/main">
+              <a:graphicData uri="http://schemas.openxmlformats.org/drawingml/2006/picture">
+                <pic:pic xmlns:pic="http://schemas.openxmlformats.org/drawingml/2006/picture">
+                  <pic:nvPicPr>
+                    <pic:cNvPr id="1" name=""/>
+                    <pic:cNvPicPr/>
+                  </pic:nvPicPr>
+                  <pic:blipFill rotWithShape="1">
+                    <a:blip r:embed="rId31"/>
+                    <a:srcRect l="11634" t="20932" r="43969" b="8305"/>
+                    <a:stretch/>
+                  </pic:blipFill>
+                  <pic:spPr bwMode="auto">
+                    <a:xfrm>
+                      <a:off x="0" y="0"/>
+                      <a:ext cx="4724850" cy="4057136"/>
+                    </a:xfrm>
+                    <a:prstGeom prst="rect">
+                      <a:avLst/>
+                    </a:prstGeom>
+                    <a:ln>
+                      <a:noFill/>
+                    </a:ln>
+                    <a:extLst>
+                      <a:ext uri="{53640926-AAD7-44D8-BBD7-CCE9431645EC}">
+                        <a14:shadowObscured xmlns:a14="http://schemas.microsoft.com/office/drawing/2010/main"/>
+                      </a:ext>
+                    </a:extLst>
+                  </pic:spPr>
+                </pic:pic>
+              </a:graphicData>
+            </a:graphic>
+          </wp:inline>
+        </w:drawing>
+      </w:r>
+    </w:p>
+    <w:p>
+      <w:pPr>
+        <w:jc w:val="center"/>
+        <w:rPr>
+          <w:sz w:val="24"/>
+        </w:rPr>
+      </w:pPr>
+      <w:r>
+        <w:rPr>
+          <w:sz w:val="24"/>
+        </w:rPr>
+        <w:t>Рисунок 3.2.6 – Реализация обработки клиентского запроса</w:t>
+      </w:r>
+    </w:p>
+    <w:p>
+      <w:pPr>
+        <w:spacing w:after="0"/>
+        <w:jc w:val="both"/>
+      </w:pPr>
+      <w:r>
+        <w:rPr>
+          <w:sz w:val="24"/>
+        </w:rPr>
+        <w:tab/>
+      </w:r>
+      <w:r>
+        <w:t xml:space="preserve">Классы-обработчики </w:t>
+      </w:r>
+      <w:proofErr w:type="spellStart"/>
+      <w:r>
+        <w:rPr>
+          <w:lang w:val="en-US"/>
+        </w:rPr>
+        <w:t>UserController</w:t>
+      </w:r>
+      <w:proofErr w:type="spellEnd"/>
+      <w:r>
+        <w:t xml:space="preserve"> и </w:t>
+      </w:r>
+      <w:proofErr w:type="spellStart"/>
+      <w:r>
+        <w:rPr>
+          <w:lang w:val="en-US"/>
+        </w:rPr>
+        <w:t>RepositoryController</w:t>
+      </w:r>
+      <w:proofErr w:type="spellEnd"/>
+      <w:r>
+        <w:t xml:space="preserve"> приводят входные данные к нужному виду и перенаправляют их к подключателям в соответствии с необходимым действием для непосредственного контакта с базой данных.</w:t>
+      </w:r>
+    </w:p>
+    <w:p>
+      <w:pPr>
+        <w:jc w:val="both"/>
+      </w:pPr>
+      <w:r>
+        <w:tab/>
+      </w:r>
+      <w:proofErr w:type="spellStart"/>
+      <w:r>
+        <w:t>Подключатели</w:t>
+      </w:r>
+      <w:proofErr w:type="spellEnd"/>
+      <w:r>
+        <w:t xml:space="preserve"> </w:t>
+      </w:r>
+      <w:proofErr w:type="spellStart"/>
+      <w:r>
+        <w:rPr>
+          <w:lang w:val="en-US"/>
+        </w:rPr>
+        <w:t>UserConnector</w:t>
+      </w:r>
+      <w:proofErr w:type="spellEnd"/>
+      <w:r>
+        <w:t xml:space="preserve"> </w:t>
+      </w:r>
+      <w:r>
+        <w:t>и</w:t>
+      </w:r>
+      <w:r>
+        <w:t xml:space="preserve"> </w:t>
+      </w:r>
+      <w:proofErr w:type="spellStart"/>
+      <w:r>
+        <w:rPr>
+          <w:lang w:val="en-US"/>
+        </w:rPr>
+        <w:t>RepositoryConnector</w:t>
+      </w:r>
+      <w:proofErr w:type="spellEnd"/>
+      <w:r>
+        <w:t xml:space="preserve"> </w:t>
+      </w:r>
+      <w:r>
+        <w:t>базируются</w:t>
+      </w:r>
+      <w:r>
+        <w:t xml:space="preserve"> </w:t>
+      </w:r>
+      <w:r>
+        <w:t>на</w:t>
+      </w:r>
+      <w:r>
+        <w:t xml:space="preserve"> </w:t>
+      </w:r>
+      <w:r>
+        <w:t>абстрактном классе</w:t>
+      </w:r>
+      <w:r>
+        <w:t xml:space="preserve"> </w:t>
+      </w:r>
+      <w:proofErr w:type="spellStart"/>
+      <w:r>
+        <w:rPr>
+          <w:lang w:val="en-US"/>
+        </w:rPr>
+        <w:t>DatabaseConnector</w:t>
+      </w:r>
+      <w:proofErr w:type="spellEnd"/>
+      <w:r>
+        <w:t xml:space="preserve">, </w:t>
+      </w:r>
+      <w:r>
+        <w:t>хранящего в себе подключение к базе данных, а также методы его открытия и закрытия. Сами ж</w:t>
+      </w:r>
+      <w:r>
+        <w:t xml:space="preserve">е </w:t>
+      </w:r>
+      <w:proofErr w:type="spellStart"/>
+      <w:r>
+        <w:rPr>
+          <w:lang w:val="en-US"/>
+        </w:rPr>
+        <w:t>UserConnector</w:t>
+      </w:r>
+      <w:proofErr w:type="spellEnd"/>
+      <w:r>
+        <w:t xml:space="preserve"> </w:t>
+      </w:r>
+      <w:r>
+        <w:t xml:space="preserve">и </w:t>
+      </w:r>
+      <w:proofErr w:type="spellStart"/>
+      <w:r>
+        <w:rPr>
+          <w:lang w:val="en-US"/>
+        </w:rPr>
+        <w:t>RepositoryConnector</w:t>
+      </w:r>
+      <w:proofErr w:type="spellEnd"/>
+      <w:r>
+        <w:t xml:space="preserve"> </w:t>
+      </w:r>
+      <w:r>
+        <w:t>имеют методы для обр</w:t>
+      </w:r>
       <w:bookmarkStart w:id="0" w:name="_GoBack"/>
       <w:bookmarkEnd w:id="0"/>
-      <w:proofErr w:type="gramStart"/>
-      <w:r>
-        <w:rPr>
-          <w:rFonts w:cs="Times New Roman"/>
-        </w:rPr>
-        <w:t>Реализация :</w:t>
-      </w:r>
-      <w:proofErr w:type="gramEnd"/>
-      <w:r>
-        <w:rPr>
-          <w:rFonts w:cs="Times New Roman"/>
-        </w:rPr>
-        <w:t xml:space="preserve"> Контроллер</w:t>
+      <w:r>
+        <w:t>аботки всех возможных действий в пределах соответствующего им пункта назначения.</w:t>
+      </w:r>
+      <w:r>
+        <w:t xml:space="preserve"> Эти методы производят трансформацию моделей и осуществляют запросы к базе данных. Диаграмма этих классов представлена на рисунке 3.2.7.</w:t>
+      </w:r>
+    </w:p>
+    <w:p>
+      <w:pPr>
+        <w:jc w:val="both"/>
+      </w:pPr>
+    </w:p>
+    <w:p>
+      <w:pPr>
+        <w:jc w:val="center"/>
+        <w:rPr>
+          <w:sz w:val="24"/>
+        </w:rPr>
+      </w:pPr>
+      <w:r>
+        <w:rPr>
+          <w:noProof/>
+          <w:lang w:eastAsia="ru-RU"/>
+        </w:rPr>
+        <w:lastRenderedPageBreak/>
+        <w:drawing>
+          <wp:inline distT="0" distB="0" distL="0" distR="0" wp14:anchorId="16940344" wp14:editId="5C71B3E7">
+            <wp:extent cx="3369738" cy="3948144"/>
+            <wp:effectExtent l="0" t="0" r="2540" b="0"/>
+            <wp:docPr id="38" name="Рисунок 38"/>
+            <wp:cNvGraphicFramePr>
+              <a:graphicFrameLocks xmlns:a="http://schemas.openxmlformats.org/drawingml/2006/main" noChangeAspect="1"/>
+            </wp:cNvGraphicFramePr>
+            <a:graphic xmlns:a="http://schemas.openxmlformats.org/drawingml/2006/main">
+              <a:graphicData uri="http://schemas.openxmlformats.org/drawingml/2006/picture">
+                <pic:pic xmlns:pic="http://schemas.openxmlformats.org/drawingml/2006/picture">
+                  <pic:nvPicPr>
+                    <pic:cNvPr id="1" name=""/>
+                    <pic:cNvPicPr/>
+                  </pic:nvPicPr>
+                  <pic:blipFill rotWithShape="1">
+                    <a:blip r:embed="rId32"/>
+                    <a:srcRect l="5012" t="19937" r="61687" b="7641"/>
+                    <a:stretch/>
+                  </pic:blipFill>
+                  <pic:spPr bwMode="auto">
+                    <a:xfrm>
+                      <a:off x="0" y="0"/>
+                      <a:ext cx="3382802" cy="3963450"/>
+                    </a:xfrm>
+                    <a:prstGeom prst="rect">
+                      <a:avLst/>
+                    </a:prstGeom>
+                    <a:ln>
+                      <a:noFill/>
+                    </a:ln>
+                    <a:extLst>
+                      <a:ext uri="{53640926-AAD7-44D8-BBD7-CCE9431645EC}">
+                        <a14:shadowObscured xmlns:a14="http://schemas.microsoft.com/office/drawing/2010/main"/>
+                      </a:ext>
+                    </a:extLst>
+                  </pic:spPr>
+                </pic:pic>
+              </a:graphicData>
+            </a:graphic>
+          </wp:inline>
+        </w:drawing>
+      </w:r>
+    </w:p>
+    <w:p>
+      <w:pPr>
+        <w:jc w:val="center"/>
+        <w:rPr>
+          <w:sz w:val="24"/>
+        </w:rPr>
+      </w:pPr>
+      <w:r>
+        <w:rPr>
+          <w:sz w:val="24"/>
+        </w:rPr>
+        <w:t>Рисунок 3.2.7 – Диаграмма классов, реализующих взаимодействие с базой данных</w:t>
+      </w:r>
+    </w:p>
+    <w:p>
+      <w:pPr>
+        <w:jc w:val="both"/>
+      </w:pPr>
+      <w:r>
+        <w:rPr>
+          <w:sz w:val="24"/>
+        </w:rPr>
+        <w:tab/>
+      </w:r>
+      <w:r>
+        <w:t xml:space="preserve">Результат запроса к базе данных возвращается классам </w:t>
+      </w:r>
+      <w:proofErr w:type="spellStart"/>
+      <w:r>
+        <w:rPr>
+          <w:lang w:val="en-US"/>
+        </w:rPr>
+        <w:t>UserConnector</w:t>
+      </w:r>
+      <w:proofErr w:type="spellEnd"/>
+      <w:r>
+        <w:t xml:space="preserve"> и </w:t>
+      </w:r>
+      <w:proofErr w:type="spellStart"/>
+      <w:r>
+        <w:rPr>
+          <w:lang w:val="en-US"/>
+        </w:rPr>
+        <w:t>RepositoryConnector</w:t>
+      </w:r>
+      <w:proofErr w:type="spellEnd"/>
+      <w:r>
+        <w:t xml:space="preserve">, которые отправляют его выше по стеку вызовов, где данный результат наращивается и превращается в полноценный сетевой пакет для отправки обратно по сети в классе </w:t>
+      </w:r>
+      <w:proofErr w:type="spellStart"/>
+      <w:r>
+        <w:rPr>
+          <w:lang w:val="en-US"/>
+        </w:rPr>
+        <w:t>ClientController</w:t>
+      </w:r>
+      <w:proofErr w:type="spellEnd"/>
+      <w:r>
+        <w:t>.</w:t>
+      </w:r>
+    </w:p>
+    <w:p>
+      <w:pPr>
+        <w:rPr>
+          <w:rFonts w:eastAsiaTheme="majorEastAsia" w:cs="Times New Roman"/>
+          <w:szCs w:val="26"/>
+        </w:rPr>
+      </w:pPr>
+      <w:r>
+        <w:rPr>
+          <w:rFonts w:cs="Times New Roman"/>
+        </w:rPr>
+        <w:br w:type="page"/>
       </w:r>
     </w:p>
     <w:p>
       <w:pPr>
         <w:pStyle w:val="2"/>
-        <w:ind w:firstLine="360"/>
-        <w:rPr>
-          <w:rFonts w:cs="Times New Roman"/>
-        </w:rPr>
-      </w:pPr>
-      <w:r>
-        <w:rPr>
-          <w:rFonts w:cs="Times New Roman"/>
-        </w:rPr>
+        <w:rPr>
+          <w:rFonts w:cs="Times New Roman"/>
+        </w:rPr>
+      </w:pPr>
+      <w:r>
+        <w:rPr>
+          <w:rFonts w:cs="Times New Roman"/>
+        </w:rPr>
+        <w:lastRenderedPageBreak/>
         <w:t>3</w:t>
       </w:r>
       <w:r>
@@ -6416,7 +7293,7 @@
                     <pic:cNvPicPr/>
                   </pic:nvPicPr>
                   <pic:blipFill>
-                    <a:blip r:embed="rId29">
+                    <a:blip r:embed="rId33">
                       <a:extLst>
                         <a:ext uri="{28A0092B-C50C-407E-A947-70E740481C1C}">
                           <a14:useLocalDpi xmlns:a14="http://schemas.microsoft.com/office/drawing/2010/main" val="0"/>
@@ -6737,7 +7614,7 @@
                     <pic:cNvPicPr/>
                   </pic:nvPicPr>
                   <pic:blipFill>
-                    <a:blip r:embed="rId30">
+                    <a:blip r:embed="rId34">
                       <a:extLst>
                         <a:ext uri="{28A0092B-C50C-407E-A947-70E740481C1C}">
                           <a14:useLocalDpi xmlns:a14="http://schemas.microsoft.com/office/drawing/2010/main" val="0"/>
@@ -7234,7 +8111,7 @@
                     <pic:cNvPicPr/>
                   </pic:nvPicPr>
                   <pic:blipFill>
-                    <a:blip r:embed="rId31">
+                    <a:blip r:embed="rId35">
                       <a:extLst>
                         <a:ext uri="{28A0092B-C50C-407E-A947-70E740481C1C}">
                           <a14:useLocalDpi xmlns:a14="http://schemas.microsoft.com/office/drawing/2010/main" val="0"/>
@@ -7415,7 +8292,7 @@
                     <pic:cNvPicPr/>
                   </pic:nvPicPr>
                   <pic:blipFill>
-                    <a:blip r:embed="rId32">
+                    <a:blip r:embed="rId36">
                       <a:extLst>
                         <a:ext uri="{28A0092B-C50C-407E-A947-70E740481C1C}">
                           <a14:useLocalDpi xmlns:a14="http://schemas.microsoft.com/office/drawing/2010/main" val="0"/>
@@ -7583,7 +8460,7 @@
                     <pic:cNvPicPr/>
                   </pic:nvPicPr>
                   <pic:blipFill>
-                    <a:blip r:embed="rId33">
+                    <a:blip r:embed="rId37">
                       <a:extLst>
                         <a:ext uri="{28A0092B-C50C-407E-A947-70E740481C1C}">
                           <a14:useLocalDpi xmlns:a14="http://schemas.microsoft.com/office/drawing/2010/main" val="0"/>
@@ -7745,7 +8622,7 @@
                     <pic:cNvPicPr/>
                   </pic:nvPicPr>
                   <pic:blipFill>
-                    <a:blip r:embed="rId34">
+                    <a:blip r:embed="rId38">
                       <a:extLst>
                         <a:ext uri="{28A0092B-C50C-407E-A947-70E740481C1C}">
                           <a14:useLocalDpi xmlns:a14="http://schemas.microsoft.com/office/drawing/2010/main" val="0"/>
@@ -7900,7 +8777,7 @@
                     <pic:cNvPicPr/>
                   </pic:nvPicPr>
                   <pic:blipFill>
-                    <a:blip r:embed="rId35">
+                    <a:blip r:embed="rId39">
                       <a:extLst>
                         <a:ext uri="{28A0092B-C50C-407E-A947-70E740481C1C}">
                           <a14:useLocalDpi xmlns:a14="http://schemas.microsoft.com/office/drawing/2010/main" val="0"/>
@@ -8137,7 +9014,7 @@
                     <pic:cNvPicPr/>
                   </pic:nvPicPr>
                   <pic:blipFill>
-                    <a:blip r:embed="rId36">
+                    <a:blip r:embed="rId40">
                       <a:extLst>
                         <a:ext uri="{28A0092B-C50C-407E-A947-70E740481C1C}">
                           <a14:useLocalDpi xmlns:a14="http://schemas.microsoft.com/office/drawing/2010/main" val="0"/>
@@ -8277,7 +9154,7 @@
                     <pic:cNvPicPr/>
                   </pic:nvPicPr>
                   <pic:blipFill rotWithShape="1">
-                    <a:blip r:embed="rId37"/>
+                    <a:blip r:embed="rId41"/>
                     <a:srcRect l="66947" t="24054" r="16729" b="38521"/>
                     <a:stretch/>
                   </pic:blipFill>
@@ -8487,7 +9364,7 @@
                     <pic:cNvPicPr/>
                   </pic:nvPicPr>
                   <pic:blipFill>
-                    <a:blip r:embed="rId38">
+                    <a:blip r:embed="rId42">
                       <a:extLst>
                         <a:ext uri="{28A0092B-C50C-407E-A947-70E740481C1C}">
                           <a14:useLocalDpi xmlns:a14="http://schemas.microsoft.com/office/drawing/2010/main" val="0"/>
@@ -8608,7 +9485,7 @@
                     <pic:cNvPicPr/>
                   </pic:nvPicPr>
                   <pic:blipFill>
-                    <a:blip r:embed="rId39">
+                    <a:blip r:embed="rId43">
                       <a:extLst>
                         <a:ext uri="{28A0092B-C50C-407E-A947-70E740481C1C}">
                           <a14:useLocalDpi xmlns:a14="http://schemas.microsoft.com/office/drawing/2010/main" val="0"/>
@@ -8725,7 +9602,7 @@
                     <pic:cNvPicPr/>
                   </pic:nvPicPr>
                   <pic:blipFill>
-                    <a:blip r:embed="rId40">
+                    <a:blip r:embed="rId44">
                       <a:extLst>
                         <a:ext uri="{28A0092B-C50C-407E-A947-70E740481C1C}">
                           <a14:useLocalDpi xmlns:a14="http://schemas.microsoft.com/office/drawing/2010/main" val="0"/>
@@ -9007,9 +9884,9 @@
   </w:abstractNum>
   <w:abstractNum w:abstractNumId="1" w15:restartNumberingAfterBreak="0">
     <w:nsid w:val="2A537781"/>
-    <w:multiLevelType w:val="hybridMultilevel"/>
-    <w:tmpl w:val="EA6CD33C"/>
-    <w:lvl w:ilvl="0" w:tplc="0419000F">
+    <w:multiLevelType w:val="multilevel"/>
+    <w:tmpl w:val="FC9C7C90"/>
+    <w:lvl w:ilvl="0">
       <w:start w:val="1"/>
       <w:numFmt w:val="decimal"/>
       <w:lvlText w:val="%1."/>
@@ -9021,77 +9898,109 @@
         <w:rFonts w:hint="default"/>
       </w:rPr>
     </w:lvl>
-    <w:lvl w:ilvl="1" w:tplc="04190019" w:tentative="1">
-      <w:start w:val="1"/>
-      <w:numFmt w:val="lowerLetter"/>
-      <w:lvlText w:val="%2."/>
+    <w:lvl w:ilvl="1">
+      <w:start w:val="5"/>
+      <w:numFmt w:val="decimal"/>
+      <w:isLgl/>
+      <w:lvlText w:val="%1.%2"/>
       <w:lvlJc w:val="left"/>
       <w:pPr>
-        <w:ind w:left="1440" w:hanging="360"/>
-      </w:pPr>
+        <w:ind w:left="780" w:hanging="420"/>
+      </w:pPr>
+      <w:rPr>
+        <w:rFonts w:hint="default"/>
+      </w:rPr>
     </w:lvl>
-    <w:lvl w:ilvl="2" w:tplc="0419001B" w:tentative="1">
-      <w:start w:val="1"/>
-      <w:numFmt w:val="lowerRoman"/>
-      <w:lvlText w:val="%3."/>
-      <w:lvlJc w:val="right"/>
-      <w:pPr>
-        <w:ind w:left="2160" w:hanging="180"/>
-      </w:pPr>
-    </w:lvl>
-    <w:lvl w:ilvl="3" w:tplc="0419000F" w:tentative="1">
+    <w:lvl w:ilvl="2">
       <w:start w:val="1"/>
       <w:numFmt w:val="decimal"/>
-      <w:lvlText w:val="%4."/>
+      <w:isLgl/>
+      <w:lvlText w:val="%1.%2.%3"/>
       <w:lvlJc w:val="left"/>
       <w:pPr>
-        <w:ind w:left="2880" w:hanging="360"/>
-      </w:pPr>
+        <w:ind w:left="1080" w:hanging="720"/>
+      </w:pPr>
+      <w:rPr>
+        <w:rFonts w:hint="default"/>
+      </w:rPr>
     </w:lvl>
-    <w:lvl w:ilvl="4" w:tplc="04190019" w:tentative="1">
-      <w:start w:val="1"/>
-      <w:numFmt w:val="lowerLetter"/>
-      <w:lvlText w:val="%5."/>
-      <w:lvlJc w:val="left"/>
-      <w:pPr>
-        <w:ind w:left="3600" w:hanging="360"/>
-      </w:pPr>
-    </w:lvl>
-    <w:lvl w:ilvl="5" w:tplc="0419001B" w:tentative="1">
-      <w:start w:val="1"/>
-      <w:numFmt w:val="lowerRoman"/>
-      <w:lvlText w:val="%6."/>
-      <w:lvlJc w:val="right"/>
-      <w:pPr>
-        <w:ind w:left="4320" w:hanging="180"/>
-      </w:pPr>
-    </w:lvl>
-    <w:lvl w:ilvl="6" w:tplc="0419000F" w:tentative="1">
+    <w:lvl w:ilvl="3">
       <w:start w:val="1"/>
       <w:numFmt w:val="decimal"/>
-      <w:lvlText w:val="%7."/>
+      <w:isLgl/>
+      <w:lvlText w:val="%1.%2.%3.%4"/>
       <w:lvlJc w:val="left"/>
       <w:pPr>
-        <w:ind w:left="5040" w:hanging="360"/>
-      </w:pPr>
+        <w:ind w:left="1440" w:hanging="1080"/>
+      </w:pPr>
+      <w:rPr>
+        <w:rFonts w:hint="default"/>
+      </w:rPr>
     </w:lvl>
-    <w:lvl w:ilvl="7" w:tplc="04190019" w:tentative="1">
+    <w:lvl w:ilvl="4">
       <w:start w:val="1"/>
-      <w:numFmt w:val="lowerLetter"/>
-      <w:lvlText w:val="%8."/>
+      <w:numFmt w:val="decimal"/>
+      <w:isLgl/>
+      <w:lvlText w:val="%1.%2.%3.%4.%5"/>
       <w:lvlJc w:val="left"/>
       <w:pPr>
-        <w:ind w:left="5760" w:hanging="360"/>
-      </w:pPr>
+        <w:ind w:left="1440" w:hanging="1080"/>
+      </w:pPr>
+      <w:rPr>
+        <w:rFonts w:hint="default"/>
+      </w:rPr>
     </w:lvl>
-    <w:lvl w:ilvl="8" w:tplc="0419001B" w:tentative="1">
+    <w:lvl w:ilvl="5">
       <w:start w:val="1"/>
-      <w:numFmt w:val="lowerRoman"/>
-      <w:lvlText w:val="%9."/>
-      <w:lvlJc w:val="right"/>
-      <w:pPr>
-        <w:ind w:left="6480" w:hanging="180"/>
-      </w:pPr>
+      <w:numFmt w:val="decimal"/>
+      <w:isLgl/>
+      <w:lvlText w:val="%1.%2.%3.%4.%5.%6"/>
+      <w:lvlJc w:val="left"/>
+      <w:pPr>
+        <w:ind w:left="1800" w:hanging="1440"/>
+      </w:pPr>
+      <w:rPr>
+        <w:rFonts w:hint="default"/>
+      </w:rPr>
+    </w:lvl>
+    <w:lvl w:ilvl="6">
+      <w:start w:val="1"/>
+      <w:numFmt w:val="decimal"/>
+      <w:isLgl/>
+      <w:lvlText w:val="%1.%2.%3.%4.%5.%6.%7"/>
+      <w:lvlJc w:val="left"/>
+      <w:pPr>
+        <w:ind w:left="1800" w:hanging="1440"/>
+      </w:pPr>
+      <w:rPr>
+        <w:rFonts w:hint="default"/>
+      </w:rPr>
+    </w:lvl>
+    <w:lvl w:ilvl="7">
+      <w:start w:val="1"/>
+      <w:numFmt w:val="decimal"/>
+      <w:isLgl/>
+      <w:lvlText w:val="%1.%2.%3.%4.%5.%6.%7.%8"/>
+      <w:lvlJc w:val="left"/>
+      <w:pPr>
+        <w:ind w:left="2160" w:hanging="1800"/>
+      </w:pPr>
+      <w:rPr>
+        <w:rFonts w:hint="default"/>
+      </w:rPr>
+    </w:lvl>
+    <w:lvl w:ilvl="8">
+      <w:start w:val="1"/>
+      <w:numFmt w:val="decimal"/>
+      <w:isLgl/>
+      <w:lvlText w:val="%1.%2.%3.%4.%5.%6.%7.%8.%9"/>
+      <w:lvlJc w:val="left"/>
+      <w:pPr>
+        <w:ind w:left="2520" w:hanging="2160"/>
+      </w:pPr>
+      <w:rPr>
+        <w:rFonts w:hint="default"/>
+      </w:rPr>
     </w:lvl>
   </w:abstractNum>
   <w:abstractNum w:abstractNumId="2" w15:restartNumberingAfterBreak="0">

</xml_diff>

<commit_message>
doc: update titles of pictures
</commit_message>
<xml_diff>
--- a/doc/note.docx
+++ b/doc/note.docx
@@ -1839,7 +1839,7 @@
           <w:ilvl w:val="0"/>
           <w:numId w:val="13"/>
         </w:numPr>
-        <w:spacing w:before="240" w:after="120" w:line="240" w:lineRule="auto"/>
+        <w:spacing w:before="240" w:after="120"/>
         <w:ind w:left="1066" w:hanging="357"/>
         <w:jc w:val="both"/>
         <w:rPr>
@@ -1869,7 +1869,7 @@
           <w:ilvl w:val="0"/>
           <w:numId w:val="13"/>
         </w:numPr>
-        <w:spacing w:before="240" w:after="120" w:line="240" w:lineRule="auto"/>
+        <w:spacing w:before="240" w:after="120"/>
         <w:ind w:left="1066" w:hanging="357"/>
         <w:jc w:val="both"/>
         <w:rPr>
@@ -2233,7 +2233,7 @@
     </w:p>
     <w:p>
       <w:pPr>
-        <w:pStyle w:val="3"/>
+        <w:pStyle w:val="a3"/>
       </w:pPr>
       <w:r>
         <w:t xml:space="preserve">Рисунок 2.1.1 – Схема взаимодействия модулей </w:t>
@@ -2707,13 +2707,6 @@
       <w:r>
         <w:t>отвечает за сериализацию и десериализацию любого объекта системы.</w:t>
       </w:r>
-    </w:p>
-    <w:p>
-      <w:pPr>
-        <w:pStyle w:val="a3"/>
-        <w:spacing w:line="20" w:lineRule="atLeast"/>
-        <w:jc w:val="both"/>
-      </w:pPr>
     </w:p>
     <w:p>
       <w:pPr>
@@ -2842,7 +2835,7 @@
     </w:p>
     <w:p>
       <w:pPr>
-        <w:pStyle w:val="3"/>
+        <w:pStyle w:val="a3"/>
         <w:rPr>
           <w:noProof/>
           <w:lang w:eastAsia="ru-RU"/>
@@ -2853,7 +2846,6 @@
           <w:noProof/>
           <w:lang w:eastAsia="ru-RU"/>
         </w:rPr>
-        <w:lastRenderedPageBreak/>
         <w:t>Рисунок 2</w:t>
       </w:r>
       <w:r>
@@ -2951,7 +2943,11 @@
         <w:t>представляет</w:t>
       </w:r>
       <w:r>
-        <w:t xml:space="preserve"> из себя информацию, которую хранит в себе узел дерева Хаффмана, то есть символ, количество его вхождений в исходную строку, а также его код, который формируется после построения дерева.</w:t>
+        <w:t xml:space="preserve"> из себя информацию, которую хранит в себе </w:t>
+      </w:r>
+      <w:r>
+        <w:lastRenderedPageBreak/>
+        <w:t>узел дерева Хаффмана, то есть символ, количество его вхождений в исходную строку, а также его код, который формируется после построения дерева.</w:t>
       </w:r>
     </w:p>
     <w:p>
@@ -3068,7 +3064,7 @@
     </w:p>
     <w:p>
       <w:pPr>
-        <w:pStyle w:val="3"/>
+        <w:pStyle w:val="a3"/>
       </w:pPr>
       <w:r>
         <w:t>Рисунок 2</w:t>
@@ -3183,31 +3179,9 @@
     </w:p>
     <w:p>
       <w:pPr>
-        <w:spacing w:line="20" w:lineRule="atLeast"/>
-        <w:ind w:firstLine="708"/>
-        <w:jc w:val="both"/>
-      </w:pPr>
-    </w:p>
-    <w:p>
-      <w:pPr>
-        <w:spacing w:line="20" w:lineRule="atLeast"/>
-        <w:ind w:firstLine="708"/>
-        <w:jc w:val="both"/>
-      </w:pPr>
-    </w:p>
-    <w:p>
-      <w:pPr>
-        <w:spacing w:line="20" w:lineRule="atLeast"/>
-        <w:ind w:firstLine="708"/>
-        <w:jc w:val="both"/>
-      </w:pPr>
-    </w:p>
-    <w:p>
-      <w:pPr>
         <w:pStyle w:val="a7"/>
       </w:pPr>
       <w:r>
-        <w:lastRenderedPageBreak/>
         <w:t>Таблица 2</w:t>
       </w:r>
       <w:r>
@@ -3363,7 +3337,11 @@
               <w:jc w:val="both"/>
             </w:pPr>
             <w:r>
-              <w:t>Ошибка в результате попытки открыть репозиторий, принадлежащий другому пользователю</w:t>
+              <w:t xml:space="preserve">Ошибка в результате попытки открыть репозиторий, </w:t>
+            </w:r>
+            <w:r>
+              <w:lastRenderedPageBreak/>
+              <w:t>принадлежащий другому пользователю</w:t>
             </w:r>
           </w:p>
         </w:tc>
@@ -3385,6 +3363,7 @@
               <w:rPr>
                 <w:lang w:val="en-US"/>
               </w:rPr>
+              <w:lastRenderedPageBreak/>
               <w:t>RepositoryUpdateWithoutCommitsException</w:t>
             </w:r>
           </w:p>
@@ -3907,11 +3886,7 @@
         <w:t xml:space="preserve">. </w:t>
       </w:r>
       <w:r>
-        <w:t xml:space="preserve">Это сделано с той целью, чтобы не хранить на соответствующей стороне </w:t>
-      </w:r>
-      <w:r>
-        <w:lastRenderedPageBreak/>
-        <w:t xml:space="preserve">ненужную ей информацию. </w:t>
+        <w:t xml:space="preserve">Это сделано с той целью, чтобы не хранить на соответствующей стороне ненужную ей информацию. </w:t>
       </w:r>
       <w:r>
         <w:t>Совокупность всех моделей отражает две важнейшие сущности: пользователь и репозиторий.</w:t>
@@ -3959,6 +3934,7 @@
           <w:noProof/>
           <w:lang w:eastAsia="ru-RU"/>
         </w:rPr>
+        <w:lastRenderedPageBreak/>
         <w:drawing>
           <wp:inline distT="0" distB="0" distL="0" distR="0" wp14:anchorId="65861E5E" wp14:editId="5B2AE370">
             <wp:extent cx="5541217" cy="2316538"/>
@@ -4005,7 +3981,7 @@
     </w:p>
     <w:p>
       <w:pPr>
-        <w:pStyle w:val="3"/>
+        <w:pStyle w:val="a3"/>
         <w:rPr>
           <w:noProof/>
           <w:lang w:eastAsia="ru-RU"/>
@@ -4199,103 +4175,103 @@
     </w:p>
     <w:p>
       <w:pPr>
-        <w:pStyle w:val="3"/>
+        <w:pStyle w:val="a3"/>
+      </w:pPr>
+      <w:r>
+        <w:t xml:space="preserve">Рисунок </w:t>
+      </w:r>
+      <w:r>
+        <w:t>2</w:t>
+      </w:r>
+      <w:r>
+        <w:t>.2.4</w:t>
+      </w:r>
+      <w:r>
+        <w:t xml:space="preserve"> – Диаграмма классов, представляющих модели, </w:t>
+      </w:r>
+      <w:r>
+        <w:t>используемые</w:t>
+      </w:r>
+      <w:r>
+        <w:t xml:space="preserve"> в течение всего цикла</w:t>
+      </w:r>
+      <w:r>
+        <w:t xml:space="preserve"> работы системы</w:t>
+      </w:r>
+      <w:r>
+        <w:t xml:space="preserve"> Lfk</w:t>
+      </w:r>
+    </w:p>
+    <w:p>
+      <w:pPr>
+        <w:spacing w:line="20" w:lineRule="atLeast"/>
+        <w:jc w:val="both"/>
+      </w:pPr>
+      <w:r>
+        <w:rPr>
+          <w:sz w:val="24"/>
+        </w:rPr>
+        <w:tab/>
+      </w:r>
+      <w:r>
+        <w:t xml:space="preserve">Как только файл попадает под контроль системы </w:t>
+      </w:r>
+      <w:r>
+        <w:rPr>
+          <w:lang w:val="en-US"/>
+        </w:rPr>
+        <w:t>Lfk</w:t>
+      </w:r>
+      <w:r>
+        <w:t xml:space="preserve"> в результате выполнения команды </w:t>
+      </w:r>
+      <w:r>
+        <w:rPr>
+          <w:lang w:val="en-US"/>
+        </w:rPr>
+        <w:t>include</w:t>
+      </w:r>
+      <w:r>
+        <w:t>,</w:t>
+      </w:r>
+      <w:r>
+        <w:t xml:space="preserve"> для него вычисляется 128-битный глобальный уникальный идентификатор (</w:t>
+      </w:r>
+      <w:r>
+        <w:rPr>
+          <w:lang w:val="en-US"/>
+        </w:rPr>
+        <w:t>GUID</w:t>
+      </w:r>
+      <w:r>
+        <w:t xml:space="preserve">), после чего имя данного файла и вычисленный идентификатор сохраняются в системный файл </w:t>
+      </w:r>
+      <w:r>
+        <w:rPr>
+          <w:lang w:val="en-US"/>
+        </w:rPr>
+        <w:t>files</w:t>
+      </w:r>
+      <w:r>
+        <w:t>.</w:t>
+      </w:r>
+      <w:r>
+        <w:rPr>
+          <w:lang w:val="en-US"/>
+        </w:rPr>
+        <w:t>json</w:t>
+      </w:r>
+      <w:r>
+        <w:t>. Данная модель необходима для того, чтобы в ходе выполнения цикла работы не терялась информация о названиях файлах.</w:t>
+      </w:r>
+    </w:p>
+    <w:p>
+      <w:pPr>
+        <w:spacing w:line="20" w:lineRule="atLeast"/>
+        <w:jc w:val="both"/>
       </w:pPr>
       <w:r>
         <w:lastRenderedPageBreak/>
-        <w:t xml:space="preserve">Рисунок </w:t>
-      </w:r>
-      <w:r>
-        <w:t>2</w:t>
-      </w:r>
-      <w:r>
-        <w:t>.2.4</w:t>
-      </w:r>
-      <w:r>
-        <w:t xml:space="preserve"> – Диаграмма классов, представляющих модели, </w:t>
-      </w:r>
-      <w:r>
-        <w:t>используемые</w:t>
-      </w:r>
-      <w:r>
-        <w:t xml:space="preserve"> в течение всего цикла</w:t>
-      </w:r>
-      <w:r>
-        <w:t xml:space="preserve"> работы системы</w:t>
-      </w:r>
-      <w:r>
-        <w:t xml:space="preserve"> Lfk</w:t>
-      </w:r>
-    </w:p>
-    <w:p>
-      <w:pPr>
-        <w:spacing w:line="20" w:lineRule="atLeast"/>
-        <w:jc w:val="both"/>
-      </w:pPr>
-      <w:r>
-        <w:rPr>
-          <w:sz w:val="24"/>
-        </w:rPr>
-        <w:tab/>
-      </w:r>
-      <w:r>
-        <w:t xml:space="preserve">Как только файл попадает под контроль системы </w:t>
-      </w:r>
-      <w:r>
-        <w:rPr>
-          <w:lang w:val="en-US"/>
-        </w:rPr>
-        <w:t>Lfk</w:t>
-      </w:r>
-      <w:r>
-        <w:t xml:space="preserve"> в результате выполнения команды </w:t>
-      </w:r>
-      <w:r>
-        <w:rPr>
-          <w:lang w:val="en-US"/>
-        </w:rPr>
-        <w:t>include</w:t>
-      </w:r>
-      <w:r>
-        <w:t>,</w:t>
-      </w:r>
-      <w:r>
-        <w:t xml:space="preserve"> для него вычисляется 128-битный глобальный уникальный идентификатор (</w:t>
-      </w:r>
-      <w:r>
-        <w:rPr>
-          <w:lang w:val="en-US"/>
-        </w:rPr>
-        <w:t>GUID</w:t>
-      </w:r>
-      <w:r>
-        <w:t xml:space="preserve">), после чего имя данного файла и вычисленный идентификатор сохраняются в системный файл </w:t>
-      </w:r>
-      <w:r>
-        <w:rPr>
-          <w:lang w:val="en-US"/>
-        </w:rPr>
-        <w:t>files</w:t>
-      </w:r>
-      <w:r>
-        <w:t>.</w:t>
-      </w:r>
-      <w:r>
-        <w:rPr>
-          <w:lang w:val="en-US"/>
-        </w:rPr>
-        <w:t>json</w:t>
-      </w:r>
-      <w:r>
-        <w:t>. Данная модель необходима для того, чтобы в ходе выполнения цикла работы не терялась информация о названиях файлах.</w:t>
-      </w:r>
-    </w:p>
-    <w:p>
-      <w:pPr>
-        <w:spacing w:line="20" w:lineRule="atLeast"/>
-        <w:jc w:val="both"/>
-      </w:pPr>
-      <w:r>
         <w:tab/>
         <w:t xml:space="preserve">После выполнения </w:t>
       </w:r>
@@ -4531,10 +4507,9 @@
     </w:p>
     <w:p>
       <w:pPr>
-        <w:pStyle w:val="3"/>
-      </w:pPr>
-      <w:r>
-        <w:lastRenderedPageBreak/>
+        <w:pStyle w:val="a3"/>
+      </w:pPr>
+      <w:r>
         <w:t>Рисунок 2</w:t>
       </w:r>
       <w:r>
@@ -4626,7 +4601,11 @@
         <w:t>является необходимым при передачи данных со стороны клиента к стороне сервера. Основу данного компонента составляет иерархия классов, предс</w:t>
       </w:r>
       <w:r>
-        <w:t>тавляющих собою сетевые пакеты, в которых содержится передаваемая информация, а также некоторые метаданные. Диаграмма классов, представляющих сетевые пакет</w:t>
+        <w:t xml:space="preserve">тавляющих собою сетевые пакеты, в которых содержится </w:t>
+      </w:r>
+      <w:r>
+        <w:lastRenderedPageBreak/>
+        <w:t>передаваемая информация, а также некоторые метаданные. Диаграмма классов, представляющих сетевые пакет</w:t>
       </w:r>
       <w:r>
         <w:t xml:space="preserve">ы, представлена на рисунке </w:t>
@@ -4696,7 +4675,7 @@
     </w:p>
     <w:p>
       <w:pPr>
-        <w:pStyle w:val="3"/>
+        <w:pStyle w:val="a3"/>
       </w:pPr>
       <w:r>
         <w:t>Рисунок 2</w:t>
@@ -4791,7 +4770,6 @@
           <w:noProof/>
           <w:lang w:eastAsia="ru-RU"/>
         </w:rPr>
-        <w:lastRenderedPageBreak/>
         <w:drawing>
           <wp:inline distT="0" distB="0" distL="0" distR="0" wp14:anchorId="59996FA8" wp14:editId="23131F64">
             <wp:extent cx="3274828" cy="2307561"/>
@@ -4838,7 +4816,7 @@
     </w:p>
     <w:p>
       <w:pPr>
-        <w:pStyle w:val="3"/>
+        <w:pStyle w:val="a3"/>
         <w:rPr>
           <w:lang w:val="en-US"/>
         </w:rPr>
@@ -4886,7 +4864,11 @@
         <w:t xml:space="preserve"> </w:t>
       </w:r>
       <w:r>
-        <w:t xml:space="preserve">заключается в том, что данные между сервером и клиентом передаются в виде потока байт, и необходим некоторый посредник, способный корректно преобразовывать сформированные в ходе работы объекты в байты, и наоборот, превращать поток байт в объекты, которыми оперируют клиентская и серверная стороны. </w:t>
+        <w:t xml:space="preserve">заключается в том, что данные между сервером и клиентом передаются в виде потока байт, и необходим </w:t>
+      </w:r>
+      <w:r>
+        <w:lastRenderedPageBreak/>
+        <w:t xml:space="preserve">некоторый посредник, способный корректно преобразовывать сформированные в ходе работы объекты в байты, и наоборот, превращать поток байт в объекты, которыми оперируют клиентская и серверная стороны. </w:t>
       </w:r>
     </w:p>
     <w:p>
@@ -5008,7 +4990,7 @@
     </w:p>
     <w:p>
       <w:pPr>
-        <w:pStyle w:val="3"/>
+        <w:pStyle w:val="a3"/>
       </w:pPr>
       <w:r>
         <w:t>Рисунок 2</w:t>
@@ -5138,7 +5120,6 @@
         <w:rPr>
           <w:rFonts w:cs="Times New Roman"/>
         </w:rPr>
-        <w:lastRenderedPageBreak/>
         <w:t xml:space="preserve">Данный программный модуль предназначен для визуализации рабочего процесса системы контроля версий </w:t>
       </w:r>
       <w:r>
@@ -5452,13 +5433,13 @@
           <v:shape id="_x0000_i1025" type="#_x0000_t75" style="width:427pt;height:316.45pt" o:ole="">
             <v:imagedata r:id="rId15" o:title=""/>
           </v:shape>
-          <o:OLEObject Type="Embed" ProgID="Visio.Drawing.15" ShapeID="_x0000_i1025" DrawAspect="Content" ObjectID="_1558199958" r:id="rId16"/>
+          <o:OLEObject Type="Embed" ProgID="Visio.Drawing.15" ShapeID="_x0000_i1025" DrawAspect="Content" ObjectID="_1558200432" r:id="rId16"/>
         </w:object>
       </w:r>
     </w:p>
     <w:p>
       <w:pPr>
-        <w:pStyle w:val="3"/>
+        <w:pStyle w:val="a3"/>
       </w:pPr>
       <w:r>
         <w:t>Рисунок 2</w:t>
@@ -5626,7 +5607,7 @@
     </w:p>
     <w:p>
       <w:pPr>
-        <w:pStyle w:val="3"/>
+        <w:pStyle w:val="a3"/>
       </w:pPr>
       <w:r>
         <w:t>Рисунок 2</w:t>
@@ -6071,7 +6052,7 @@
     </w:p>
     <w:p>
       <w:pPr>
-        <w:pStyle w:val="3"/>
+        <w:pStyle w:val="a3"/>
       </w:pPr>
       <w:r>
         <w:tab/>
@@ -6202,7 +6183,7 @@
     </w:p>
     <w:p>
       <w:pPr>
-        <w:pStyle w:val="3"/>
+        <w:pStyle w:val="a3"/>
       </w:pPr>
       <w:r>
         <w:tab/>
@@ -6328,7 +6309,7 @@
     </w:p>
     <w:p>
       <w:pPr>
-        <w:pStyle w:val="3"/>
+        <w:pStyle w:val="a3"/>
       </w:pPr>
       <w:r>
         <w:t xml:space="preserve">Рисунок </w:t>
@@ -6502,7 +6483,7 @@
     </w:p>
     <w:p>
       <w:pPr>
-        <w:pStyle w:val="3"/>
+        <w:pStyle w:val="a3"/>
       </w:pPr>
       <w:r>
         <w:t>Рисунок 2</w:t>
@@ -6601,7 +6582,7 @@
     </w:p>
     <w:p>
       <w:pPr>
-        <w:pStyle w:val="3"/>
+        <w:pStyle w:val="a3"/>
       </w:pPr>
       <w:r>
         <w:tab/>
@@ -6711,7 +6692,7 @@
     </w:p>
     <w:p>
       <w:pPr>
-        <w:pStyle w:val="3"/>
+        <w:pStyle w:val="a3"/>
       </w:pPr>
       <w:r>
         <w:tab/>
@@ -7130,13 +7111,13 @@
           <v:shape id="_x0000_i1026" type="#_x0000_t75" style="width:433.65pt;height:407.7pt" o:ole="">
             <v:imagedata r:id="rId24" o:title=""/>
           </v:shape>
-          <o:OLEObject Type="Embed" ProgID="Visio.Drawing.15" ShapeID="_x0000_i1026" DrawAspect="Content" ObjectID="_1558199959" r:id="rId25"/>
+          <o:OLEObject Type="Embed" ProgID="Visio.Drawing.15" ShapeID="_x0000_i1026" DrawAspect="Content" ObjectID="_1558200433" r:id="rId25"/>
         </w:object>
       </w:r>
     </w:p>
     <w:p>
       <w:pPr>
-        <w:pStyle w:val="3"/>
+        <w:pStyle w:val="a3"/>
       </w:pPr>
       <w:r>
         <w:t>Рисунок 2</w:t>
@@ -7326,7 +7307,7 @@
     </w:p>
     <w:p>
       <w:pPr>
-        <w:pStyle w:val="3"/>
+        <w:pStyle w:val="a3"/>
       </w:pPr>
       <w:r>
         <w:t>Рисунок 2</w:t>
@@ -7360,12 +7341,7 @@
         <w:t xml:space="preserve"> </w:t>
       </w:r>
       <w:r>
-        <w:t>предоставляет функции работы с пользовательскими репозиториями, помимо этого у него есть ряд методов, проверяющих возможность выполнения той или иной команды. Результатом работы этих функция являются специально определенные переч</w:t>
-      </w:r>
-      <w:bookmarkStart w:id="0" w:name="_GoBack"/>
-      <w:bookmarkEnd w:id="0"/>
-      <w:r>
-        <w:t xml:space="preserve">исления, позволяющие точнее выявить причину невозможности выполнения действия. На рисунке </w:t>
+        <w:t xml:space="preserve">предоставляет функции работы с пользовательскими репозиториями, помимо этого у него есть ряд методов, проверяющих возможность выполнения той или иной команды. Результатом работы этих функция являются специально определенные перечисления, позволяющие точнее выявить причину невозможности выполнения действия. На рисунке </w:t>
       </w:r>
       <w:r>
         <w:t>2</w:t>
@@ -7435,10 +7411,9 @@
     </w:p>
     <w:p>
       <w:pPr>
-        <w:pStyle w:val="3"/>
-      </w:pPr>
-      <w:r>
-        <w:lastRenderedPageBreak/>
+        <w:pStyle w:val="a3"/>
+      </w:pPr>
+      <w:r>
         <w:t xml:space="preserve">Рисунок </w:t>
       </w:r>
       <w:r>
@@ -7584,7 +7559,7 @@
     </w:p>
     <w:p>
       <w:pPr>
-        <w:pStyle w:val="3"/>
+        <w:pStyle w:val="a3"/>
       </w:pPr>
       <w:r>
         <w:t>Рисунок 2</w:t>
@@ -7706,10 +7681,9 @@
     </w:p>
     <w:p>
       <w:pPr>
-        <w:pStyle w:val="3"/>
-      </w:pPr>
-      <w:r>
-        <w:lastRenderedPageBreak/>
+        <w:pStyle w:val="a3"/>
+      </w:pPr>
+      <w:r>
         <w:t>Рисунок 2</w:t>
       </w:r>
       <w:r>
@@ -7755,7 +7729,14 @@
         <w:rPr>
           <w:rFonts w:cs="Times New Roman"/>
         </w:rPr>
-        <w:t xml:space="preserve">инкапсулирует в себе всю работу с пользовательскими файлами и директориями, такой подход позволяет обрабатывать исключения ввода-вывода в одном месте и определить свою логику их обработки. Обязанности работы с файловой системой распределены между двумя классами </w:t>
+        <w:t xml:space="preserve">инкапсулирует в себе всю работу с пользовательскими файлами и директориями, такой подход позволяет обрабатывать исключения ввода-вывода в одном месте и определить свою логику их обработки. Обязанности работы </w:t>
+      </w:r>
+      <w:r>
+        <w:rPr>
+          <w:rFonts w:cs="Times New Roman"/>
+        </w:rPr>
+        <w:lastRenderedPageBreak/>
+        <w:t xml:space="preserve">с файловой системой распределены между двумя классами </w:t>
       </w:r>
       <w:r>
         <w:rPr>
@@ -7894,7 +7875,7 @@
     </w:p>
     <w:p>
       <w:pPr>
-        <w:pStyle w:val="3"/>
+        <w:pStyle w:val="a3"/>
       </w:pPr>
       <w:r>
         <w:t>Рисунок 2</w:t>
@@ -8045,7 +8026,6 @@
         <w:rPr>
           <w:b/>
         </w:rPr>
-        <w:lastRenderedPageBreak/>
         <w:tab/>
       </w:r>
       <w:r>
@@ -8237,7 +8217,7 @@
     </w:p>
     <w:p>
       <w:pPr>
-        <w:pStyle w:val="3"/>
+        <w:pStyle w:val="a3"/>
         <w:rPr>
           <w:lang w:val="en-US"/>
         </w:rPr>
@@ -8342,11 +8322,7 @@
         <w:t>)</w:t>
       </w:r>
       <w:r>
-        <w:t xml:space="preserve">, формирующих непосредственно запросы к базе данных.  </w:t>
-      </w:r>
-      <w:r>
-        <w:lastRenderedPageBreak/>
-        <w:t xml:space="preserve">СУБД обрабатывает входной запрос и возвращает результаты своей работы подключателям, которые передают ответ всем вышестоящим слоям. В конечном итоге формируется сетевой пакет, содержащий ответ на клиентский запрос, который передаётся в вызывающий модуль </w:t>
+        <w:t xml:space="preserve">, формирующих непосредственно запросы к базе данных.  СУБД обрабатывает входной запрос и возвращает результаты своей работы подключателям, которые передают ответ всем вышестоящим слоям. В конечном итоге формируется сетевой пакет, содержащий ответ на клиентский запрос, который передаётся в вызывающий модуль </w:t>
       </w:r>
       <w:r>
         <w:rPr>
@@ -8566,7 +8542,7 @@
     </w:p>
     <w:p>
       <w:pPr>
-        <w:pStyle w:val="3"/>
+        <w:pStyle w:val="a3"/>
       </w:pPr>
       <w:r>
         <w:t xml:space="preserve">Рисунок </w:t>
@@ -8691,7 +8667,7 @@
     </w:p>
     <w:p>
       <w:pPr>
-        <w:pStyle w:val="3"/>
+        <w:pStyle w:val="a3"/>
       </w:pPr>
       <w:r>
         <w:t>Рисунок 2</w:t>
@@ -8913,7 +8889,7 @@
     </w:p>
     <w:p>
       <w:pPr>
-        <w:pStyle w:val="3"/>
+        <w:pStyle w:val="a3"/>
       </w:pPr>
       <w:r>
         <w:t>Рисунок 2</w:t>
@@ -9055,7 +9031,7 @@
     </w:p>
     <w:p>
       <w:pPr>
-        <w:pStyle w:val="3"/>
+        <w:pStyle w:val="a3"/>
       </w:pPr>
       <w:r>
         <w:t xml:space="preserve">Рисунок 2.6.1 – Диаграммы базы данных системы </w:t>
@@ -10421,7 +10397,7 @@
     </w:p>
     <w:p>
       <w:pPr>
-        <w:pStyle w:val="3"/>
+        <w:pStyle w:val="a3"/>
       </w:pPr>
       <w:r>
         <w:t xml:space="preserve">Рисунок </w:t>
@@ -10436,7 +10412,16 @@
         <w:t xml:space="preserve"> –</w:t>
       </w:r>
       <w:r>
-        <w:t xml:space="preserve"> Окно регистрации пользователя</w:t>
+        <w:t xml:space="preserve"> </w:t>
+      </w:r>
+      <w:r>
+        <w:rPr>
+          <w:rStyle w:val="a8"/>
+        </w:rPr>
+        <w:t>Окно</w:t>
+      </w:r>
+      <w:r>
+        <w:t xml:space="preserve"> регистрации пользователя</w:t>
       </w:r>
     </w:p>
     <w:p>
@@ -10646,14 +10631,7 @@
         <w:rPr>
           <w:rFonts w:cs="Times New Roman"/>
         </w:rPr>
-        <w:t xml:space="preserve">В случае же успешной авторизации, пользователь перейдет к окну управления пользовательскими репозиториями. Все управляемые пользователем репозитории </w:t>
-      </w:r>
-      <w:r>
-        <w:rPr>
-          <w:rFonts w:cs="Times New Roman"/>
-        </w:rPr>
-        <w:lastRenderedPageBreak/>
-        <w:t>будут автоматически привязываться к тек</w:t>
+        <w:t>В случае же успешной авторизации, пользователь перейдет к окну управления пользовательскими репозиториями. Все управляемые пользователем репозитории будут автоматически привязываться к тек</w:t>
       </w:r>
       <w:r>
         <w:rPr>
@@ -10680,6 +10658,7 @@
           <w:noProof/>
           <w:lang w:eastAsia="ru-RU"/>
         </w:rPr>
+        <w:lastRenderedPageBreak/>
         <w:drawing>
           <wp:inline distT="0" distB="0" distL="0" distR="0" wp14:anchorId="0A52E0E1" wp14:editId="2889C140">
             <wp:extent cx="5210355" cy="2895075"/>
@@ -10725,7 +10704,7 @@
     </w:p>
     <w:p>
       <w:pPr>
-        <w:pStyle w:val="3"/>
+        <w:pStyle w:val="a3"/>
       </w:pPr>
       <w:r>
         <w:t>Рисунок 3</w:t>
@@ -10942,39 +10921,33 @@
         <w:rPr>
           <w:rFonts w:cs="Times New Roman"/>
         </w:rPr>
-        <w:t xml:space="preserve">Для скачивания репозитория с сервера необходимо выбрать репозиторий из списка, и нажать кнопку скачать, после, приложение предложит пользователю </w:t>
-      </w:r>
-      <w:r>
-        <w:rPr>
-          <w:rFonts w:cs="Times New Roman"/>
+        <w:t>Для скачивания репозитория с сервера необходимо выбрать репозиторий из списка, и нажать кнопку скачать, после, приложение предложит пользователю выбрать каталог для размещения репозитория. В случае успешного скачивания, пользователь может отрыть данный репозиторий и начать с ним работать.</w:t>
+      </w:r>
+    </w:p>
+    <w:p>
+      <w:pPr>
+        <w:spacing w:line="20" w:lineRule="atLeast"/>
+        <w:jc w:val="both"/>
+        <w:rPr>
+          <w:rFonts w:cs="Times New Roman"/>
+        </w:rPr>
+      </w:pPr>
+    </w:p>
+    <w:p>
+      <w:pPr>
+        <w:spacing w:line="20" w:lineRule="atLeast"/>
+        <w:jc w:val="both"/>
+        <w:rPr>
+          <w:rFonts w:cs="Times New Roman"/>
+          <w:b/>
+        </w:rPr>
+      </w:pPr>
+      <w:r>
+        <w:rPr>
+          <w:rFonts w:cs="Times New Roman"/>
+          <w:b/>
         </w:rPr>
         <w:lastRenderedPageBreak/>
-        <w:t>выбрать каталог для размещения репозитория. В случае успешного скачивания, пользователь может отрыть данный репозиторий и начать с ним работать.</w:t>
-      </w:r>
-    </w:p>
-    <w:p>
-      <w:pPr>
-        <w:spacing w:line="20" w:lineRule="atLeast"/>
-        <w:jc w:val="both"/>
-        <w:rPr>
-          <w:rFonts w:cs="Times New Roman"/>
-        </w:rPr>
-      </w:pPr>
-    </w:p>
-    <w:p>
-      <w:pPr>
-        <w:spacing w:line="20" w:lineRule="atLeast"/>
-        <w:jc w:val="both"/>
-        <w:rPr>
-          <w:rFonts w:cs="Times New Roman"/>
-          <w:b/>
-        </w:rPr>
-      </w:pPr>
-      <w:r>
-        <w:rPr>
-          <w:rFonts w:cs="Times New Roman"/>
-          <w:b/>
-        </w:rPr>
         <w:tab/>
         <w:t>Удаление репозитория</w:t>
       </w:r>
@@ -11237,7 +11210,7 @@
     </w:p>
     <w:p>
       <w:pPr>
-        <w:pStyle w:val="3"/>
+        <w:pStyle w:val="a3"/>
       </w:pPr>
       <w:r>
         <w:t>Рисунок 3</w:t>
@@ -11408,7 +11381,7 @@
     </w:p>
     <w:p>
       <w:pPr>
-        <w:pStyle w:val="3"/>
+        <w:pStyle w:val="a3"/>
       </w:pPr>
       <w:r>
         <w:t>Рисунок 3</w:t>
@@ -11535,7 +11508,7 @@
     </w:p>
     <w:p>
       <w:pPr>
-        <w:pStyle w:val="3"/>
+        <w:pStyle w:val="a3"/>
       </w:pPr>
       <w:r>
         <w:t>Рисунок 3</w:t>
@@ -11663,7 +11636,7 @@
     </w:p>
     <w:p>
       <w:pPr>
-        <w:pStyle w:val="3"/>
+        <w:pStyle w:val="a3"/>
       </w:pPr>
       <w:r>
         <w:t>Рисунок 3</w:t>
@@ -11805,7 +11778,7 @@
     </w:p>
     <w:p>
       <w:pPr>
-        <w:pStyle w:val="3"/>
+        <w:pStyle w:val="a3"/>
       </w:pPr>
       <w:r>
         <w:t>Рисунок 3</w:t>
@@ -12030,7 +12003,7 @@
     </w:p>
     <w:p>
       <w:pPr>
-        <w:pStyle w:val="3"/>
+        <w:pStyle w:val="a3"/>
       </w:pPr>
       <w:r>
         <w:t xml:space="preserve">Рисунок </w:t>
@@ -12334,7 +12307,7 @@
     </w:p>
     <w:p>
       <w:pPr>
-        <w:pStyle w:val="3"/>
+        <w:pStyle w:val="a3"/>
       </w:pPr>
       <w:r>
         <w:t xml:space="preserve">Рисунок </w:t>
@@ -12446,7 +12419,7 @@
     </w:p>
     <w:p>
       <w:pPr>
-        <w:pStyle w:val="3"/>
+        <w:pStyle w:val="a3"/>
       </w:pPr>
       <w:r>
         <w:t>Рисунок 4.</w:t>
@@ -12546,37 +12519,42 @@
     </w:p>
     <w:p>
       <w:pPr>
-        <w:pStyle w:val="3"/>
-      </w:pPr>
-      <w:r>
+        <w:pStyle w:val="a3"/>
+      </w:pPr>
+      <w:r>
+        <w:t>Рисунок 4.2.3</w:t>
+      </w:r>
+      <w:r>
+        <w:t xml:space="preserve"> – </w:t>
+      </w:r>
+      <w:r>
+        <w:t>Попы</w:t>
+      </w:r>
+      <w:bookmarkStart w:id="0" w:name="_GoBack"/>
+      <w:bookmarkEnd w:id="0"/>
+      <w:r>
+        <w:t>тка открыть чужой репозиторий</w:t>
+      </w:r>
+      <w:r>
+        <w:t>.</w:t>
+      </w:r>
+    </w:p>
+    <w:p>
+      <w:pPr>
+        <w:pStyle w:val="2"/>
+        <w:spacing w:line="20" w:lineRule="atLeast"/>
+        <w:ind w:firstLine="360"/>
+        <w:rPr>
+          <w:rFonts w:cs="Times New Roman"/>
+          <w:b/>
+        </w:rPr>
+      </w:pPr>
+      <w:r>
+        <w:rPr>
+          <w:rFonts w:cs="Times New Roman"/>
+          <w:b/>
+        </w:rPr>
         <w:lastRenderedPageBreak/>
-        <w:t>Рисунок 4.2.3</w:t>
-      </w:r>
-      <w:r>
-        <w:t xml:space="preserve"> – </w:t>
-      </w:r>
-      <w:r>
-        <w:t>Попытка открыть чужой репозиторий</w:t>
-      </w:r>
-      <w:r>
-        <w:t>.</w:t>
-      </w:r>
-    </w:p>
-    <w:p>
-      <w:pPr>
-        <w:pStyle w:val="2"/>
-        <w:spacing w:line="20" w:lineRule="atLeast"/>
-        <w:ind w:firstLine="360"/>
-        <w:rPr>
-          <w:rFonts w:cs="Times New Roman"/>
-          <w:b/>
-        </w:rPr>
-      </w:pPr>
-      <w:r>
-        <w:rPr>
-          <w:rFonts w:cs="Times New Roman"/>
-          <w:b/>
-        </w:rPr>
         <w:t>4</w:t>
       </w:r>
       <w:r>
@@ -14740,14 +14718,19 @@
   </w:style>
   <w:style w:type="paragraph" w:styleId="a3">
     <w:name w:val="List Paragraph"/>
+    <w:aliases w:val="Подпись рисунка"/>
     <w:basedOn w:val="a"/>
     <w:uiPriority w:val="34"/>
     <w:qFormat/>
-    <w:rsid w:val="00061642"/>
+    <w:rsid w:val="009E7350"/>
     <w:pPr>
-      <w:ind w:left="720"/>
+      <w:spacing w:before="280" w:after="280" w:line="240" w:lineRule="auto"/>
       <w:contextualSpacing/>
+      <w:jc w:val="center"/>
     </w:pPr>
+    <w:rPr>
+      <w:sz w:val="24"/>
+    </w:rPr>
   </w:style>
   <w:style w:type="character" w:customStyle="1" w:styleId="10">
     <w:name w:val="Заголовок 1 Знак"/>
@@ -14906,6 +14889,17 @@
       <w:rFonts w:eastAsiaTheme="minorEastAsia"/>
       <w:color w:val="5A5A5A" w:themeColor="text1" w:themeTint="A5"/>
       <w:spacing w:val="15"/>
+    </w:rPr>
+  </w:style>
+  <w:style w:type="character" w:styleId="ab">
+    <w:name w:val="Emphasis"/>
+    <w:basedOn w:val="a0"/>
+    <w:uiPriority w:val="20"/>
+    <w:qFormat/>
+    <w:rsid w:val="009E7350"/>
+    <w:rPr>
+      <w:i/>
+      <w:iCs/>
     </w:rPr>
   </w:style>
 </w:styles>
@@ -15177,7 +15171,7 @@
 </file>
 
 <file path=customXml/itemProps1.xml><?xml version="1.0" encoding="utf-8"?>
-<ds:datastoreItem xmlns:ds="http://schemas.openxmlformats.org/officeDocument/2006/customXml" ds:itemID="{0DFED277-9742-4A47-A41B-13FB5E9E43B6}">
+<ds:datastoreItem xmlns:ds="http://schemas.openxmlformats.org/officeDocument/2006/customXml" ds:itemID="{1E609092-E9F8-44CE-ABC6-D2E212DC1E9C}">
   <ds:schemaRefs>
     <ds:schemaRef ds:uri="http://schemas.openxmlformats.org/officeDocument/2006/bibliography"/>
   </ds:schemaRefs>

</xml_diff>

<commit_message>
doc: almost complete note
</commit_message>
<xml_diff>
--- a/doc/note.docx
+++ b/doc/note.docx
@@ -1461,24 +1461,14 @@
         <w:pStyle w:val="a3"/>
         <w:numPr>
           <w:ilvl w:val="0"/>
-          <w:numId w:val="10"/>
+          <w:numId w:val="19"/>
         </w:numPr>
-        <w:spacing w:line="20" w:lineRule="atLeast"/>
         <w:jc w:val="both"/>
-        <w:rPr>
-          <w:rFonts w:cs="Times New Roman"/>
-        </w:rPr>
-      </w:pPr>
-      <w:r>
-        <w:rPr>
-          <w:rFonts w:cs="Times New Roman"/>
-        </w:rPr>
+      </w:pPr>
+      <w:r>
         <w:t>локальные, работа которых основана на наборе патчей (патч — файл, описывающий различие между файлами), которые хранятся</w:t>
       </w:r>
       <w:r>
-        <w:rPr>
-          <w:rFonts w:cs="Times New Roman"/>
-        </w:rPr>
         <w:t xml:space="preserve"> в специальном формате на диске;</w:t>
       </w:r>
     </w:p>
@@ -1487,30 +1477,17 @@
         <w:pStyle w:val="a3"/>
         <w:numPr>
           <w:ilvl w:val="0"/>
-          <w:numId w:val="10"/>
+          <w:numId w:val="19"/>
         </w:numPr>
-        <w:spacing w:line="20" w:lineRule="atLeast"/>
         <w:jc w:val="both"/>
-        <w:rPr>
-          <w:rFonts w:cs="Times New Roman"/>
-        </w:rPr>
-      </w:pPr>
-      <w:r>
-        <w:rPr>
-          <w:rFonts w:cs="Times New Roman"/>
-        </w:rPr>
+      </w:pPr>
+      <w:r>
         <w:t>централизованные, в которых</w:t>
       </w:r>
       <w:r>
-        <w:rPr>
-          <w:rFonts w:cs="Times New Roman"/>
-        </w:rPr>
         <w:t xml:space="preserve"> есть центральный сервер, на котором хранятся все файлы под версионным контролем, и ряд клиентов, которы</w:t>
       </w:r>
       <w:r>
-        <w:rPr>
-          <w:rFonts w:cs="Times New Roman"/>
-        </w:rPr>
         <w:t>е получают копии файлов из него;</w:t>
       </w:r>
     </w:p>
@@ -1519,48 +1496,31 @@
         <w:pStyle w:val="a3"/>
         <w:numPr>
           <w:ilvl w:val="0"/>
-          <w:numId w:val="10"/>
+          <w:numId w:val="19"/>
         </w:numPr>
-        <w:spacing w:line="20" w:lineRule="atLeast"/>
         <w:jc w:val="both"/>
-        <w:rPr>
-          <w:rFonts w:cs="Times New Roman"/>
-        </w:rPr>
-      </w:pPr>
-      <w:r>
-        <w:rPr>
-          <w:rFonts w:cs="Times New Roman"/>
-        </w:rPr>
-        <w:t xml:space="preserve">распределённые, которые </w:t>
-      </w:r>
-      <w:r>
-        <w:rPr>
-          <w:rFonts w:cs="Times New Roman"/>
-        </w:rPr>
+      </w:pPr>
+      <w:r>
+        <w:t>распределённые, которые</w:t>
+      </w:r>
+      <w:bookmarkStart w:id="0" w:name="_GoBack"/>
+      <w:bookmarkEnd w:id="0"/>
+      <w:r>
+        <w:t xml:space="preserve"> </w:t>
+      </w:r>
+      <w:r>
         <w:t xml:space="preserve">не просто выгружают последние версии файлов, а полностью копируют весь репозиторий. Поэтому в случае, когда </w:t>
       </w:r>
       <w:r>
-        <w:rPr>
-          <w:rFonts w:cs="Times New Roman"/>
-        </w:rPr>
         <w:t>возникает сбой на</w:t>
       </w:r>
       <w:r>
-        <w:rPr>
-          <w:rFonts w:cs="Times New Roman"/>
-        </w:rPr>
         <w:t xml:space="preserve"> сервер</w:t>
       </w:r>
       <w:r>
-        <w:rPr>
-          <w:rFonts w:cs="Times New Roman"/>
-        </w:rPr>
         <w:t>е</w:t>
       </w:r>
       <w:r>
-        <w:rPr>
-          <w:rFonts w:cs="Times New Roman"/>
-        </w:rPr>
         <w:t>, через который шла работа, любой клиентский репозиторий может быть скопирован обратно на сервер, чтобы восстановить базу данных.</w:t>
       </w:r>
     </w:p>
@@ -1700,7 +1660,6 @@
           <w:ilvl w:val="0"/>
           <w:numId w:val="11"/>
         </w:numPr>
-        <w:spacing w:line="20" w:lineRule="atLeast"/>
         <w:jc w:val="both"/>
       </w:pPr>
       <w:r>
@@ -1714,7 +1673,6 @@
           <w:ilvl w:val="0"/>
           <w:numId w:val="11"/>
         </w:numPr>
-        <w:spacing w:line="20" w:lineRule="atLeast"/>
         <w:jc w:val="both"/>
       </w:pPr>
       <w:r>
@@ -1728,7 +1686,6 @@
           <w:ilvl w:val="0"/>
           <w:numId w:val="11"/>
         </w:numPr>
-        <w:spacing w:line="20" w:lineRule="atLeast"/>
         <w:jc w:val="both"/>
       </w:pPr>
       <w:r>
@@ -1837,10 +1794,8 @@
         <w:pStyle w:val="a3"/>
         <w:numPr>
           <w:ilvl w:val="0"/>
-          <w:numId w:val="13"/>
+          <w:numId w:val="20"/>
         </w:numPr>
-        <w:spacing w:before="240" w:after="120"/>
-        <w:ind w:left="1066" w:hanging="357"/>
         <w:jc w:val="both"/>
         <w:rPr>
           <w:lang w:val="en-US"/>
@@ -1850,16 +1805,13 @@
         <w:rPr>
           <w:lang w:val="en-US"/>
         </w:rPr>
-        <w:t xml:space="preserve">Subversion </w:t>
-      </w:r>
-    </w:p>
-    <w:p>
-      <w:pPr>
-        <w:ind w:firstLine="708"/>
-        <w:jc w:val="both"/>
-      </w:pPr>
-      <w:r>
-        <w:t xml:space="preserve">Subversion — централизованная система (в отличие от распределённых систем, таких, как Git или Mercurial), то есть данные хранятся в едином хранилище. Хранилище может располагаться на локальном диске или на сетевом сервере. Работа в Subversion мало отличается от работы в других централизованных системах управления версиями. Клиенты копируют файлы из хранилища, создавая локальные рабочие копии, затем вносят изменения в рабочие копии и фиксируют эти изменения в хранилище. Несколько клиентов могут одновременно обращаться к хранилищу. </w:t>
+        <w:t>Subversion</w:t>
+      </w:r>
+      <w:r>
+        <w:t xml:space="preserve"> </w:t>
+      </w:r>
+      <w:r>
+        <w:t xml:space="preserve">— централизованная система (в отличие от распределённых систем, таких, как Git или Mercurial), то есть данные хранятся в едином хранилище. Хранилище может располагаться на локальном диске или на сетевом сервере. Работа в Subversion мало отличается от работы в других централизованных системах управления версиями. Клиенты копируют файлы из хранилища, создавая локальные рабочие копии, затем вносят изменения в рабочие копии и фиксируют эти изменения в хранилище. Несколько клиентов могут одновременно обращаться к хранилищу. </w:t>
       </w:r>
     </w:p>
     <w:p>
@@ -1867,26 +1819,12 @@
         <w:pStyle w:val="a3"/>
         <w:numPr>
           <w:ilvl w:val="0"/>
-          <w:numId w:val="13"/>
+          <w:numId w:val="20"/>
         </w:numPr>
-        <w:spacing w:before="240" w:after="120"/>
-        <w:ind w:left="1066" w:hanging="357"/>
         <w:jc w:val="both"/>
         <w:rPr>
           <w:lang w:val="en-US"/>
         </w:rPr>
-      </w:pPr>
-      <w:r>
-        <w:rPr>
-          <w:lang w:val="en-US"/>
-        </w:rPr>
-        <w:t>Mercurial</w:t>
-      </w:r>
-    </w:p>
-    <w:p>
-      <w:pPr>
-        <w:ind w:firstLine="708"/>
-        <w:jc w:val="both"/>
       </w:pPr>
       <w:r>
         <w:rPr>
@@ -1915,86 +1853,102 @@
         <w:pStyle w:val="a3"/>
         <w:numPr>
           <w:ilvl w:val="0"/>
-          <w:numId w:val="13"/>
+          <w:numId w:val="20"/>
         </w:numPr>
-        <w:spacing w:before="240" w:after="120"/>
-        <w:ind w:left="1066" w:hanging="357"/>
         <w:jc w:val="both"/>
-        <w:rPr>
-          <w:lang w:val="en-US"/>
-        </w:rPr>
       </w:pPr>
       <w:r>
         <w:rPr>
           <w:lang w:val="en-US"/>
         </w:rPr>
         <w:t>Git</w:t>
+      </w:r>
+      <w:r>
+        <w:t xml:space="preserve"> </w:t>
+      </w:r>
+      <w:r>
+        <w:t>–</w:t>
+      </w:r>
+      <w:r>
+        <w:t xml:space="preserve"> </w:t>
+      </w:r>
+      <w:r>
+        <w:t xml:space="preserve">распределённая система контроля версий. </w:t>
+      </w:r>
+      <w:r>
+        <w:t>Главное отличие Git</w:t>
+      </w:r>
+      <w:r>
+        <w:t xml:space="preserve"> </w:t>
+      </w:r>
+      <w:r>
+        <w:t>от любых других СКВ — это то, как Git смотрит на свои данные. В принципе, большинство других систем хранит информацию как список изменений (патчей) для файлов.</w:t>
+      </w:r>
+      <w:r>
+        <w:t xml:space="preserve"> Git не хранит свои данные в таком виде. Вместо этого Git считает хранимые данные набором слепков</w:t>
+      </w:r>
+      <w:r>
+        <w:t>[8</w:t>
+      </w:r>
+      <w:r>
+        <w:t>]</w:t>
+      </w:r>
+      <w:r>
+        <w:t xml:space="preserve"> </w:t>
+      </w:r>
+      <w:r>
+        <w:t xml:space="preserve">небольшой файловой системы. Git больше похож на небольшую файловую систему с невероятно мощными инструментами, работающими поверх неё, чем на просто СКВ. </w:t>
+      </w:r>
+      <w:r>
+        <w:t>На данный момент является самой известной и мощной системой контроля версий.</w:t>
+      </w:r>
+    </w:p>
+    <w:p>
+      <w:pPr>
+        <w:pStyle w:val="2"/>
+        <w:rPr>
+          <w:b/>
+        </w:rPr>
+      </w:pPr>
+      <w:r>
+        <w:rPr>
+          <w:b/>
+        </w:rPr>
+        <w:t>1</w:t>
+      </w:r>
+      <w:r>
+        <w:rPr>
+          <w:b/>
+        </w:rPr>
+        <w:t xml:space="preserve">.2. </w:t>
+      </w:r>
+      <w:r>
+        <w:rPr>
+          <w:b/>
+        </w:rPr>
+        <w:t>Актуальность решаемой задачи</w:t>
       </w:r>
     </w:p>
     <w:p>
       <w:pPr>
         <w:ind w:firstLine="708"/>
         <w:jc w:val="both"/>
-      </w:pPr>
-      <w:r>
-        <w:t>Главное отличие Git</w:t>
-      </w:r>
-      <w:r>
-        <w:t xml:space="preserve"> от любых других СКВ — это то, как Git смотрит на свои данные. В принципе, большинство других систем хранит информацию как список изменений (патчей) для файлов.</w:t>
-      </w:r>
-      <w:r>
-        <w:t xml:space="preserve"> Git не хранит свои данные в таком виде. Вместо этого Git считает хранимые данные набором слепков небольшой файловой системы. Git больше похож на небольшую файловую систему с невероятно мощными инструментами, работающими поверх неё, чем на просто СКВ. </w:t>
-      </w:r>
-      <w:r>
-        <w:t>На данный момент является самой известной и мощной системой контроля версий.</w:t>
-      </w:r>
-    </w:p>
-    <w:p>
-      <w:pPr>
-        <w:pStyle w:val="2"/>
-        <w:rPr>
-          <w:b/>
-        </w:rPr>
-      </w:pPr>
-      <w:r>
-        <w:rPr>
-          <w:b/>
-        </w:rPr>
-        <w:t>1</w:t>
-      </w:r>
-      <w:r>
-        <w:rPr>
-          <w:b/>
-        </w:rPr>
-        <w:t xml:space="preserve">.2. </w:t>
-      </w:r>
-      <w:r>
-        <w:rPr>
-          <w:b/>
-        </w:rPr>
-        <w:t>Актуальность решаемой задачи</w:t>
-      </w:r>
-    </w:p>
-    <w:p>
-      <w:pPr>
-        <w:ind w:firstLine="708"/>
-        <w:jc w:val="both"/>
-        <w:rPr>
-          <w:rFonts w:cs="Times New Roman"/>
-        </w:rPr>
-      </w:pPr>
-      <w:r>
-        <w:rPr>
-          <w:rFonts w:cs="Times New Roman"/>
-        </w:rPr>
-        <w:t xml:space="preserve">Ситуация, в которой электронный документ за время своего существования претерпевает ряд изменений, достаточно типична. При этом часто бывает важно </w:t>
+        <w:rPr>
+          <w:rFonts w:cs="Times New Roman"/>
+        </w:rPr>
+      </w:pPr>
+      <w:r>
+        <w:rPr>
+          <w:rFonts w:cs="Times New Roman"/>
+        </w:rPr>
+        <w:t xml:space="preserve">Ситуация, в которой электронный документ за время своего существования претерпевает ряд изменений, достаточно типична. При этом часто бывает важно иметь не только последнюю версию, но и несколько предыдущих. В простейшем случае можно просто хранить несколько вариантов документа, нумеруя их соответствующим образом. Такой способ неэффективен (приходится хранить несколько практически идентичных копий), требует повышенного внимания и </w:t>
       </w:r>
       <w:r>
         <w:rPr>
           <w:rFonts w:cs="Times New Roman"/>
         </w:rPr>
         <w:lastRenderedPageBreak/>
-        <w:t xml:space="preserve">иметь не только последнюю версию, но и несколько предыдущих. В простейшем случае можно просто хранить несколько вариантов документа, нумеруя их соответствующим образом. Такой способ неэффективен (приходится хранить несколько практически идентичных копий), требует повышенного внимания и дисциплины и часто ведёт к ошибкам, поэтому </w:t>
+        <w:t xml:space="preserve">дисциплины и часто ведёт к ошибкам, поэтому </w:t>
       </w:r>
       <w:r>
         <w:rPr>
@@ -2233,7 +2187,7 @@
     </w:p>
     <w:p>
       <w:pPr>
-        <w:pStyle w:val="a3"/>
+        <w:pStyle w:val="21"/>
       </w:pPr>
       <w:r>
         <w:t xml:space="preserve">Рисунок 2.1.1 – Схема взаимодействия модулей </w:t>
@@ -2542,10 +2496,8 @@
         <w:pStyle w:val="a3"/>
         <w:numPr>
           <w:ilvl w:val="0"/>
-          <w:numId w:val="6"/>
+          <w:numId w:val="21"/>
         </w:numPr>
-        <w:spacing w:line="20" w:lineRule="atLeast"/>
-        <w:jc w:val="both"/>
       </w:pPr>
       <w:r>
         <w:rPr>
@@ -2589,10 +2541,8 @@
         <w:pStyle w:val="a3"/>
         <w:numPr>
           <w:ilvl w:val="0"/>
-          <w:numId w:val="6"/>
+          <w:numId w:val="21"/>
         </w:numPr>
-        <w:spacing w:line="20" w:lineRule="atLeast"/>
-        <w:jc w:val="both"/>
       </w:pPr>
       <w:r>
         <w:rPr>
@@ -2621,10 +2571,8 @@
         <w:pStyle w:val="a3"/>
         <w:numPr>
           <w:ilvl w:val="0"/>
-          <w:numId w:val="6"/>
+          <w:numId w:val="21"/>
         </w:numPr>
-        <w:spacing w:line="20" w:lineRule="atLeast"/>
-        <w:jc w:val="both"/>
       </w:pPr>
       <w:r>
         <w:rPr>
@@ -2644,10 +2592,8 @@
         <w:pStyle w:val="a3"/>
         <w:numPr>
           <w:ilvl w:val="0"/>
-          <w:numId w:val="6"/>
+          <w:numId w:val="21"/>
         </w:numPr>
-        <w:spacing w:line="20" w:lineRule="atLeast"/>
-        <w:jc w:val="both"/>
       </w:pPr>
       <w:r>
         <w:rPr>
@@ -2667,10 +2613,8 @@
         <w:pStyle w:val="a3"/>
         <w:numPr>
           <w:ilvl w:val="0"/>
-          <w:numId w:val="6"/>
+          <w:numId w:val="21"/>
         </w:numPr>
-        <w:spacing w:line="20" w:lineRule="atLeast"/>
-        <w:jc w:val="both"/>
       </w:pPr>
       <w:r>
         <w:rPr>
@@ -2690,22 +2634,41 @@
         <w:pStyle w:val="a3"/>
         <w:numPr>
           <w:ilvl w:val="0"/>
-          <w:numId w:val="6"/>
+          <w:numId w:val="21"/>
         </w:numPr>
+      </w:pPr>
+      <w:r>
+        <w:rPr>
+          <w:lang w:val="en-US"/>
+        </w:rPr>
+        <w:t>Serialization</w:t>
+      </w:r>
+      <w:r>
+        <w:t xml:space="preserve">: </w:t>
+      </w:r>
+      <w:r>
+        <w:t>отвечает за сериализацию и десериализацию любого объекта системы.</w:t>
+      </w:r>
+    </w:p>
+    <w:p>
+      <w:pPr>
+        <w:pStyle w:val="a3"/>
+        <w:ind w:left="720"/>
+      </w:pPr>
+    </w:p>
+    <w:p>
+      <w:pPr>
         <w:spacing w:line="20" w:lineRule="atLeast"/>
         <w:jc w:val="both"/>
-      </w:pPr>
-      <w:r>
-        <w:rPr>
-          <w:lang w:val="en-US"/>
-        </w:rPr>
-        <w:t>Serialization</w:t>
-      </w:r>
-      <w:r>
-        <w:t xml:space="preserve">: </w:t>
-      </w:r>
-      <w:r>
-        <w:t>отвечает за сериализацию и десериализацию любого объекта системы.</w:t>
+        <w:rPr>
+          <w:b/>
+        </w:rPr>
+      </w:pPr>
+      <w:r>
+        <w:rPr>
+          <w:b/>
+        </w:rPr>
+        <w:t>Диаграммы, описание и реализация классов модуля</w:t>
       </w:r>
     </w:p>
     <w:p>
@@ -2716,22 +2679,16 @@
           <w:b/>
         </w:rPr>
       </w:pPr>
+    </w:p>
+    <w:p>
+      <w:pPr>
+        <w:spacing w:line="20" w:lineRule="atLeast"/>
+        <w:jc w:val="both"/>
+      </w:pPr>
       <w:r>
         <w:rPr>
           <w:b/>
         </w:rPr>
-        <w:t>Диаграммы, описание и реализация классов модуля</w:t>
-      </w:r>
-    </w:p>
-    <w:p>
-      <w:pPr>
-        <w:spacing w:line="20" w:lineRule="atLeast"/>
-        <w:jc w:val="both"/>
-      </w:pPr>
-      <w:r>
-        <w:rPr>
-          <w:b/>
-        </w:rPr>
         <w:tab/>
       </w:r>
       <w:r>
@@ -2750,7 +2707,16 @@
         <w:t xml:space="preserve">было решено использовать популярный </w:t>
       </w:r>
       <w:r>
-        <w:t xml:space="preserve">и достаточно эффективный алгоритм Хаффмана, в основе которого лежит две основные идеи: построение оптимального кодового дерева и построение отображения код-символ на основе </w:t>
+        <w:t>и достаточно эффективный алгоритм Хаффмана</w:t>
+      </w:r>
+      <w:r>
+        <w:t>[6</w:t>
+      </w:r>
+      <w:r>
+        <w:t>]</w:t>
+      </w:r>
+      <w:r>
+        <w:t xml:space="preserve">, в основе которого лежит две основные идеи: построение оптимального кодового дерева и построение отображения код-символ на основе </w:t>
       </w:r>
       <w:r>
         <w:t>данного</w:t>
@@ -2835,7 +2801,7 @@
     </w:p>
     <w:p>
       <w:pPr>
-        <w:pStyle w:val="a3"/>
+        <w:pStyle w:val="21"/>
         <w:rPr>
           <w:noProof/>
           <w:lang w:eastAsia="ru-RU"/>
@@ -2846,6 +2812,7 @@
           <w:noProof/>
           <w:lang w:eastAsia="ru-RU"/>
         </w:rPr>
+        <w:lastRenderedPageBreak/>
         <w:t>Рисунок 2</w:t>
       </w:r>
       <w:r>
@@ -2943,11 +2910,7 @@
         <w:t>представляет</w:t>
       </w:r>
       <w:r>
-        <w:t xml:space="preserve"> из себя информацию, которую хранит в себе </w:t>
-      </w:r>
-      <w:r>
-        <w:lastRenderedPageBreak/>
-        <w:t>узел дерева Хаффмана, то есть символ, количество его вхождений в исходную строку, а также его код, который формируется после построения дерева.</w:t>
+        <w:t xml:space="preserve"> из себя информацию, которую хранит в себе узел дерева Хаффмана, то есть символ, количество его вхождений в исходную строку, а также его код, который формируется после построения дерева.</w:t>
       </w:r>
     </w:p>
     <w:p>
@@ -2978,13 +2941,7 @@
         <w:t>20-60%.</w:t>
       </w:r>
       <w:r>
-        <w:t xml:space="preserve"> Более подробно с принципами работы алгоритма Хаффмана можно ознакомиться в </w:t>
-      </w:r>
-      <w:r>
-        <w:rPr>
-          <w:color w:val="FF0000"/>
-        </w:rPr>
-        <w:t>приложении таком-то.</w:t>
+        <w:t xml:space="preserve"> </w:t>
       </w:r>
     </w:p>
     <w:p>
@@ -3064,7 +3021,7 @@
     </w:p>
     <w:p>
       <w:pPr>
-        <w:pStyle w:val="a3"/>
+        <w:pStyle w:val="21"/>
       </w:pPr>
       <w:r>
         <w:t>Рисунок 2</w:t>
@@ -3287,6 +3244,7 @@
               <w:rPr>
                 <w:lang w:val="en-US"/>
               </w:rPr>
+              <w:lastRenderedPageBreak/>
               <w:t>FolderAlreadyContainsRepositoryException</w:t>
             </w:r>
           </w:p>
@@ -3337,11 +3295,7 @@
               <w:jc w:val="both"/>
             </w:pPr>
             <w:r>
-              <w:t xml:space="preserve">Ошибка в результате попытки открыть репозиторий, </w:t>
-            </w:r>
-            <w:r>
-              <w:lastRenderedPageBreak/>
-              <w:t>принадлежащий другому пользователю</w:t>
+              <w:t>Ошибка в результате попытки открыть репозиторий, принадлежащий другому пользователю</w:t>
             </w:r>
           </w:p>
         </w:tc>
@@ -3363,7 +3317,6 @@
               <w:rPr>
                 <w:lang w:val="en-US"/>
               </w:rPr>
-              <w:lastRenderedPageBreak/>
               <w:t>RepositoryUpdateWithoutCommitsException</w:t>
             </w:r>
           </w:p>
@@ -3981,7 +3934,7 @@
     </w:p>
     <w:p>
       <w:pPr>
-        <w:pStyle w:val="a3"/>
+        <w:pStyle w:val="21"/>
         <w:rPr>
           <w:noProof/>
           <w:lang w:eastAsia="ru-RU"/>
@@ -4175,7 +4128,7 @@
     </w:p>
     <w:p>
       <w:pPr>
-        <w:pStyle w:val="a3"/>
+        <w:pStyle w:val="21"/>
       </w:pPr>
       <w:r>
         <w:t xml:space="preserve">Рисунок </w:t>
@@ -4507,7 +4460,7 @@
     </w:p>
     <w:p>
       <w:pPr>
-        <w:pStyle w:val="a3"/>
+        <w:pStyle w:val="21"/>
       </w:pPr>
       <w:r>
         <w:t>Рисунок 2</w:t>
@@ -4675,7 +4628,7 @@
     </w:p>
     <w:p>
       <w:pPr>
-        <w:pStyle w:val="a3"/>
+        <w:pStyle w:val="21"/>
       </w:pPr>
       <w:r>
         <w:t>Рисунок 2</w:t>
@@ -4816,7 +4769,7 @@
     </w:p>
     <w:p>
       <w:pPr>
-        <w:pStyle w:val="a3"/>
+        <w:pStyle w:val="21"/>
         <w:rPr>
           <w:lang w:val="en-US"/>
         </w:rPr>
@@ -4990,7 +4943,7 @@
     </w:p>
     <w:p>
       <w:pPr>
-        <w:pStyle w:val="a3"/>
+        <w:pStyle w:val="21"/>
       </w:pPr>
       <w:r>
         <w:t>Рисунок 2</w:t>
@@ -5110,6 +5063,15 @@
     <w:p>
       <w:pPr>
         <w:spacing w:line="20" w:lineRule="atLeast"/>
+        <w:rPr>
+          <w:rFonts w:cs="Times New Roman"/>
+          <w:b/>
+        </w:rPr>
+      </w:pPr>
+    </w:p>
+    <w:p>
+      <w:pPr>
+        <w:spacing w:line="20" w:lineRule="atLeast"/>
         <w:ind w:firstLine="708"/>
         <w:jc w:val="both"/>
         <w:rPr>
@@ -5200,6 +5162,14 @@
     <w:p>
       <w:pPr>
         <w:spacing w:line="20" w:lineRule="atLeast"/>
+        <w:rPr>
+          <w:b/>
+        </w:rPr>
+      </w:pPr>
+    </w:p>
+    <w:p>
+      <w:pPr>
+        <w:spacing w:line="20" w:lineRule="atLeast"/>
         <w:jc w:val="both"/>
         <w:rPr>
           <w:rFonts w:cs="Times New Roman"/>
@@ -5383,7 +5353,14 @@
         <w:rPr>
           <w:rFonts w:cs="Times New Roman"/>
         </w:rPr>
-        <w:t>ловари локализации. На рисунке 2.3.1</w:t>
+        <w:t xml:space="preserve">ловари </w:t>
+      </w:r>
+      <w:r>
+        <w:rPr>
+          <w:rFonts w:cs="Times New Roman"/>
+        </w:rPr>
+        <w:lastRenderedPageBreak/>
+        <w:t>локализации. На рисунке 2.3.1</w:t>
       </w:r>
       <w:r>
         <w:rPr>
@@ -5430,16 +5407,16 @@
             <v:path o:extrusionok="f" gradientshapeok="t" o:connecttype="rect"/>
             <o:lock v:ext="edit" aspectratio="t"/>
           </v:shapetype>
-          <v:shape id="_x0000_i1025" type="#_x0000_t75" style="width:427pt;height:316.45pt" o:ole="">
+          <v:shape id="_x0000_i1027" type="#_x0000_t75" style="width:427.05pt;height:316.55pt" o:ole="">
             <v:imagedata r:id="rId15" o:title=""/>
           </v:shape>
-          <o:OLEObject Type="Embed" ProgID="Visio.Drawing.15" ShapeID="_x0000_i1025" DrawAspect="Content" ObjectID="_1558200432" r:id="rId16"/>
+          <o:OLEObject Type="Embed" ProgID="Visio.Drawing.15" ShapeID="_x0000_i1027" DrawAspect="Content" ObjectID="_1558202828" r:id="rId16"/>
         </w:object>
       </w:r>
     </w:p>
     <w:p>
       <w:pPr>
-        <w:pStyle w:val="a3"/>
+        <w:pStyle w:val="21"/>
       </w:pPr>
       <w:r>
         <w:t>Рисунок 2</w:t>
@@ -5472,6 +5449,15 @@
         </w:rPr>
         <w:t>Диаграммы, описание и реализация классов модуля</w:t>
       </w:r>
+    </w:p>
+    <w:p>
+      <w:pPr>
+        <w:spacing w:line="20" w:lineRule="atLeast"/>
+        <w:rPr>
+          <w:rFonts w:cs="Times New Roman"/>
+          <w:b/>
+        </w:rPr>
+      </w:pPr>
     </w:p>
     <w:p>
       <w:pPr>
@@ -5607,7 +5593,7 @@
     </w:p>
     <w:p>
       <w:pPr>
-        <w:pStyle w:val="a3"/>
+        <w:pStyle w:val="21"/>
       </w:pPr>
       <w:r>
         <w:t>Рисунок 2</w:t>
@@ -6052,7 +6038,7 @@
     </w:p>
     <w:p>
       <w:pPr>
-        <w:pStyle w:val="a3"/>
+        <w:pStyle w:val="21"/>
       </w:pPr>
       <w:r>
         <w:tab/>
@@ -6183,7 +6169,7 @@
     </w:p>
     <w:p>
       <w:pPr>
-        <w:pStyle w:val="a3"/>
+        <w:pStyle w:val="21"/>
       </w:pPr>
       <w:r>
         <w:tab/>
@@ -6309,7 +6295,7 @@
     </w:p>
     <w:p>
       <w:pPr>
-        <w:pStyle w:val="a3"/>
+        <w:pStyle w:val="21"/>
       </w:pPr>
       <w:r>
         <w:t xml:space="preserve">Рисунок </w:t>
@@ -6483,7 +6469,7 @@
     </w:p>
     <w:p>
       <w:pPr>
-        <w:pStyle w:val="a3"/>
+        <w:pStyle w:val="21"/>
       </w:pPr>
       <w:r>
         <w:t>Рисунок 2</w:t>
@@ -6517,7 +6503,19 @@
         <w:rPr>
           <w:rFonts w:cs="Times New Roman"/>
         </w:rPr>
-        <w:t>Каждая модель представления содержит в себе свойства, привязанные к элементам интерфейса, также, существует система валидации вводимых пользователем данных, которая основана на том, что пользователю не позволяется выполнять команды, пока введенные данные не удовлетворят необходимым условиям. Данная система основана на валидационных правилах и командах. Ошибки отлавливаются на уровне представления, и при наличии хоть одной, во избежание непредвиденных последствий выполнение основных команд блокируется, и элемент управления отвечающий за исполнение команды становится неактивным. На рисунке 3.3.4 представлена диаграмма классов, отвечающих за валидацию, которая в основана на механизме регулярных выражений. Также ниже отображен класс, представляющий собой команду.</w:t>
+        <w:t>Каждая модель представления содержит в себе свойства, привязанные к элементам интерфейса, также, существует система валидации вводимых пользователем данных, которая основана на том, что пользователю не позволяется выполнять команды, пока введенные данные не удовлетворят необходимым условиям. Данная система основана на валидационных правилах и командах. Ошибки отлавливаются на уровне представления, и при наличии хоть одной, во избежание непредвиденных последствий выполнение основных команд блокируется, и элемент управления отвечающий за исполнение команды становится неактивным. На рисунке 3.3.4 представлена диаграмма классов, отвечающих за валидацию, которая в основана на механизме регулярных выражений</w:t>
+      </w:r>
+      <w:r>
+        <w:rPr>
+          <w:rFonts w:cs="Times New Roman"/>
+        </w:rPr>
+        <w:t>[3]</w:t>
+      </w:r>
+      <w:r>
+        <w:rPr>
+          <w:rFonts w:cs="Times New Roman"/>
+        </w:rPr>
+        <w:t>. Также ниже отображен класс, представляющий собой команду.</w:t>
       </w:r>
     </w:p>
     <w:p>
@@ -6582,7 +6580,7 @@
     </w:p>
     <w:p>
       <w:pPr>
-        <w:pStyle w:val="a3"/>
+        <w:pStyle w:val="21"/>
       </w:pPr>
       <w:r>
         <w:tab/>
@@ -6692,7 +6690,7 @@
     </w:p>
     <w:p>
       <w:pPr>
-        <w:pStyle w:val="a3"/>
+        <w:pStyle w:val="21"/>
       </w:pPr>
       <w:r>
         <w:tab/>
@@ -6944,10 +6942,8 @@
         <w:pStyle w:val="a3"/>
         <w:numPr>
           <w:ilvl w:val="0"/>
-          <w:numId w:val="3"/>
+          <w:numId w:val="22"/>
         </w:numPr>
-        <w:spacing w:line="20" w:lineRule="atLeast"/>
-        <w:jc w:val="both"/>
       </w:pPr>
       <w:r>
         <w:rPr>
@@ -6964,10 +6960,8 @@
         <w:pStyle w:val="a3"/>
         <w:numPr>
           <w:ilvl w:val="0"/>
-          <w:numId w:val="3"/>
+          <w:numId w:val="22"/>
         </w:numPr>
-        <w:spacing w:line="20" w:lineRule="atLeast"/>
-        <w:jc w:val="both"/>
       </w:pPr>
       <w:r>
         <w:rPr>
@@ -6987,10 +6981,8 @@
         <w:pStyle w:val="a3"/>
         <w:numPr>
           <w:ilvl w:val="0"/>
-          <w:numId w:val="3"/>
+          <w:numId w:val="22"/>
         </w:numPr>
-        <w:spacing w:line="20" w:lineRule="atLeast"/>
-        <w:jc w:val="both"/>
       </w:pPr>
       <w:r>
         <w:rPr>
@@ -7007,9 +6999,7 @@
     </w:p>
     <w:p>
       <w:pPr>
-        <w:spacing w:line="20" w:lineRule="atLeast"/>
-        <w:ind w:firstLine="708"/>
-        <w:jc w:val="both"/>
+        <w:pStyle w:val="a3"/>
       </w:pPr>
       <w:r>
         <w:t>Дополнительные компоненты:</w:t>
@@ -7020,10 +7010,8 @@
         <w:pStyle w:val="a3"/>
         <w:numPr>
           <w:ilvl w:val="0"/>
-          <w:numId w:val="5"/>
+          <w:numId w:val="23"/>
         </w:numPr>
-        <w:spacing w:line="20" w:lineRule="atLeast"/>
-        <w:jc w:val="both"/>
       </w:pPr>
       <w:r>
         <w:rPr>
@@ -7043,10 +7031,8 @@
         <w:pStyle w:val="a3"/>
         <w:numPr>
           <w:ilvl w:val="0"/>
-          <w:numId w:val="5"/>
+          <w:numId w:val="23"/>
         </w:numPr>
-        <w:spacing w:line="20" w:lineRule="atLeast"/>
-        <w:jc w:val="both"/>
       </w:pPr>
       <w:r>
         <w:rPr>
@@ -7091,16 +7077,6 @@
     </w:p>
     <w:p>
       <w:pPr>
-        <w:spacing w:line="20" w:lineRule="atLeast"/>
-        <w:ind w:firstLine="708"/>
-        <w:jc w:val="both"/>
-        <w:rPr>
-          <w:lang w:val="en-US"/>
-        </w:rPr>
-      </w:pPr>
-    </w:p>
-    <w:p>
-      <w:pPr>
         <w:pStyle w:val="a9"/>
         <w:rPr>
           <w:lang w:val="en-US"/>
@@ -7108,16 +7084,16 @@
       </w:pPr>
       <w:r>
         <w:object w:dxaOrig="18526" w:dyaOrig="17371">
-          <v:shape id="_x0000_i1026" type="#_x0000_t75" style="width:433.65pt;height:407.7pt" o:ole="">
+          <v:shape id="_x0000_i1026" type="#_x0000_t75" style="width:433.25pt;height:407.15pt" o:ole="">
             <v:imagedata r:id="rId24" o:title=""/>
           </v:shape>
-          <o:OLEObject Type="Embed" ProgID="Visio.Drawing.15" ShapeID="_x0000_i1026" DrawAspect="Content" ObjectID="_1558200433" r:id="rId25"/>
+          <o:OLEObject Type="Embed" ProgID="Visio.Drawing.15" ShapeID="_x0000_i1026" DrawAspect="Content" ObjectID="_1558202829" r:id="rId25"/>
         </w:object>
       </w:r>
     </w:p>
     <w:p>
       <w:pPr>
-        <w:pStyle w:val="a3"/>
+        <w:pStyle w:val="21"/>
       </w:pPr>
       <w:r>
         <w:t>Рисунок 2</w:t>
@@ -7307,7 +7283,7 @@
     </w:p>
     <w:p>
       <w:pPr>
-        <w:pStyle w:val="a3"/>
+        <w:pStyle w:val="21"/>
       </w:pPr>
       <w:r>
         <w:t>Рисунок 2</w:t>
@@ -7411,7 +7387,7 @@
     </w:p>
     <w:p>
       <w:pPr>
-        <w:pStyle w:val="a3"/>
+        <w:pStyle w:val="21"/>
       </w:pPr>
       <w:r>
         <w:t xml:space="preserve">Рисунок </w:t>
@@ -7559,7 +7535,7 @@
     </w:p>
     <w:p>
       <w:pPr>
-        <w:pStyle w:val="a3"/>
+        <w:pStyle w:val="21"/>
       </w:pPr>
       <w:r>
         <w:t>Рисунок 2</w:t>
@@ -7681,7 +7657,7 @@
     </w:p>
     <w:p>
       <w:pPr>
-        <w:pStyle w:val="a3"/>
+        <w:pStyle w:val="21"/>
       </w:pPr>
       <w:r>
         <w:t>Рисунок 2</w:t>
@@ -7875,7 +7851,7 @@
     </w:p>
     <w:p>
       <w:pPr>
-        <w:pStyle w:val="a3"/>
+        <w:pStyle w:val="21"/>
       </w:pPr>
       <w:r>
         <w:t>Рисунок 2</w:t>
@@ -8060,6 +8036,13 @@
     <w:p>
       <w:pPr>
         <w:spacing w:line="20" w:lineRule="atLeast"/>
+        <w:ind w:left="360"/>
+        <w:jc w:val="both"/>
+      </w:pPr>
+    </w:p>
+    <w:p>
+      <w:pPr>
+        <w:spacing w:line="20" w:lineRule="atLeast"/>
         <w:rPr>
           <w:b/>
           <w:lang w:val="en-US"/>
@@ -8069,6 +8052,7 @@
         <w:rPr>
           <w:b/>
         </w:rPr>
+        <w:lastRenderedPageBreak/>
         <w:t>Структура</w:t>
       </w:r>
       <w:r>
@@ -8217,7 +8201,7 @@
     </w:p>
     <w:p>
       <w:pPr>
-        <w:pStyle w:val="a3"/>
+        <w:pStyle w:val="21"/>
         <w:rPr>
           <w:lang w:val="en-US"/>
         </w:rPr>
@@ -8353,6 +8337,7 @@
           <w:rFonts w:cs="Times New Roman"/>
           <w:b/>
         </w:rPr>
+        <w:lastRenderedPageBreak/>
         <w:t>Диаграммы, описание и реализация классов модуля</w:t>
       </w:r>
     </w:p>
@@ -8396,7 +8381,19 @@
         <w:t>C</w:t>
       </w:r>
       <w:r>
-        <w:t xml:space="preserve"># 5.0 </w:t>
+        <w:t># 5.0</w:t>
+      </w:r>
+      <w:r>
+        <w:t>[</w:t>
+      </w:r>
+      <w:r>
+        <w:t>1</w:t>
+      </w:r>
+      <w:r>
+        <w:t>]</w:t>
+      </w:r>
+      <w:r>
+        <w:t xml:space="preserve"> </w:t>
       </w:r>
       <w:r>
         <w:t xml:space="preserve">на основе </w:t>
@@ -8542,7 +8539,7 @@
     </w:p>
     <w:p>
       <w:pPr>
-        <w:pStyle w:val="a3"/>
+        <w:pStyle w:val="21"/>
       </w:pPr>
       <w:r>
         <w:t xml:space="preserve">Рисунок </w:t>
@@ -8667,7 +8664,7 @@
     </w:p>
     <w:p>
       <w:pPr>
-        <w:pStyle w:val="a3"/>
+        <w:pStyle w:val="21"/>
       </w:pPr>
       <w:r>
         <w:t>Рисунок 2</w:t>
@@ -8889,7 +8886,7 @@
     </w:p>
     <w:p>
       <w:pPr>
-        <w:pStyle w:val="a3"/>
+        <w:pStyle w:val="21"/>
       </w:pPr>
       <w:r>
         <w:t>Рисунок 2</w:t>
@@ -9023,7 +9020,7 @@
       <w:r>
         <w:lastRenderedPageBreak/>
         <w:pict>
-          <v:shape id="_x0000_i1027" type="#_x0000_t75" style="width:473pt;height:247.8pt">
+          <v:shape id="_x0000_i1025" type="#_x0000_t75" style="width:472.95pt;height:248.3pt">
             <v:imagedata r:id="rId35" o:title="БД"/>
           </v:shape>
         </w:pict>
@@ -9031,7 +9028,7 @@
     </w:p>
     <w:p>
       <w:pPr>
-        <w:pStyle w:val="a3"/>
+        <w:pStyle w:val="21"/>
       </w:pPr>
       <w:r>
         <w:t xml:space="preserve">Рисунок 2.6.1 – Диаграммы базы данных системы </w:t>
@@ -10215,7 +10212,13 @@
         <w:t>Все вышеописанные таблицы приведены к нормализированным форма</w:t>
       </w:r>
       <w:r>
-        <w:t xml:space="preserve">м, наделены необходимыми ограничениями целостности и объединены между собою внешними связями. </w:t>
+        <w:t>м</w:t>
+      </w:r>
+      <w:r>
+        <w:t>[4]</w:t>
+      </w:r>
+      <w:r>
+        <w:t xml:space="preserve">, наделены необходимыми ограничениями целостности и объединены между собою внешними связями. </w:t>
       </w:r>
       <w:r>
         <w:br w:type="page"/>
@@ -10397,7 +10400,7 @@
     </w:p>
     <w:p>
       <w:pPr>
-        <w:pStyle w:val="a3"/>
+        <w:pStyle w:val="21"/>
       </w:pPr>
       <w:r>
         <w:t xml:space="preserve">Рисунок </w:t>
@@ -10445,43 +10448,25 @@
         <w:pStyle w:val="a3"/>
         <w:numPr>
           <w:ilvl w:val="0"/>
-          <w:numId w:val="7"/>
+          <w:numId w:val="24"/>
         </w:numPr>
-        <w:spacing w:line="20" w:lineRule="atLeast"/>
-        <w:jc w:val="both"/>
-        <w:rPr>
-          <w:rFonts w:cs="Times New Roman"/>
-        </w:rPr>
-      </w:pPr>
-      <w:r>
-        <w:rPr>
-          <w:rFonts w:cs="Times New Roman"/>
-        </w:rPr>
+      </w:pPr>
+      <w:r>
         <w:t xml:space="preserve">Имя должно состоять только из латинских символов, включая верхний и нижний регистр. Минимальная длина имени </w:t>
       </w:r>
       <w:r>
         <w:rPr>
-          <w:rFonts w:cs="Times New Roman"/>
           <w:lang w:val="en-US"/>
         </w:rPr>
         <w:t xml:space="preserve">2 </w:t>
       </w:r>
       <w:r>
-        <w:rPr>
-          <w:rFonts w:cs="Times New Roman"/>
-        </w:rPr>
         <w:t>символа, максимальна</w:t>
       </w:r>
       <w:r>
-        <w:rPr>
-          <w:rFonts w:cs="Times New Roman"/>
-        </w:rPr>
         <w:t>я</w:t>
       </w:r>
       <w:r>
-        <w:rPr>
-          <w:rFonts w:cs="Times New Roman"/>
-        </w:rPr>
         <w:t xml:space="preserve"> 24.</w:t>
       </w:r>
     </w:p>
@@ -10490,56 +10475,34 @@
         <w:pStyle w:val="a3"/>
         <w:numPr>
           <w:ilvl w:val="0"/>
-          <w:numId w:val="7"/>
+          <w:numId w:val="24"/>
         </w:numPr>
-        <w:spacing w:line="20" w:lineRule="atLeast"/>
-        <w:jc w:val="both"/>
-        <w:rPr>
-          <w:rFonts w:cs="Times New Roman"/>
-        </w:rPr>
-      </w:pPr>
-      <w:r>
-        <w:rPr>
-          <w:rFonts w:cs="Times New Roman"/>
+      </w:pPr>
+      <w:r>
+        <w:rPr>
           <w:lang w:val="en-US"/>
         </w:rPr>
         <w:t>E</w:t>
       </w:r>
       <w:r>
-        <w:rPr>
-          <w:rFonts w:cs="Times New Roman"/>
-        </w:rPr>
         <w:t>-</w:t>
       </w:r>
       <w:r>
         <w:rPr>
-          <w:rFonts w:cs="Times New Roman"/>
           <w:lang w:val="en-US"/>
         </w:rPr>
         <w:t>mail</w:t>
       </w:r>
       <w:r>
-        <w:rPr>
-          <w:rFonts w:cs="Times New Roman"/>
-        </w:rPr>
         <w:t xml:space="preserve"> </w:t>
       </w:r>
       <w:r>
-        <w:rPr>
-          <w:rFonts w:cs="Times New Roman"/>
-        </w:rPr>
         <w:t>адрес должен соответствовать принятым стандартам, что означает состоять из двух частей разделенных символом «</w:t>
       </w:r>
       <w:r>
-        <w:rPr>
-          <w:rFonts w:cs="Times New Roman"/>
-        </w:rPr>
         <w:t>@</w:t>
       </w:r>
       <w:r>
-        <w:rPr>
-          <w:rFonts w:cs="Times New Roman"/>
-        </w:rPr>
         <w:t>», причем в правой части в части доменного имени сервера должно быть минимум два символа.</w:t>
       </w:r>
     </w:p>
@@ -10548,18 +10511,10 @@
         <w:pStyle w:val="a3"/>
         <w:numPr>
           <w:ilvl w:val="0"/>
-          <w:numId w:val="7"/>
+          <w:numId w:val="24"/>
         </w:numPr>
-        <w:spacing w:line="20" w:lineRule="atLeast"/>
-        <w:jc w:val="both"/>
-        <w:rPr>
-          <w:rFonts w:cs="Times New Roman"/>
-        </w:rPr>
-      </w:pPr>
-      <w:r>
-        <w:rPr>
-          <w:rFonts w:cs="Times New Roman"/>
-        </w:rPr>
+      </w:pPr>
+      <w:r>
         <w:t>Пароль должен содержать минимум один символ латиницы верхнего регистра, и одну или более цифр. Минимальная длина пароля 6 символа, максимальная - 24.</w:t>
       </w:r>
     </w:p>
@@ -10704,7 +10659,7 @@
     </w:p>
     <w:p>
       <w:pPr>
-        <w:pStyle w:val="a3"/>
+        <w:pStyle w:val="21"/>
       </w:pPr>
       <w:r>
         <w:t>Рисунок 3</w:t>
@@ -10958,6 +10913,16 @@
         <w:jc w:val="both"/>
         <w:rPr>
           <w:rFonts w:cs="Times New Roman"/>
+          <w:b/>
+        </w:rPr>
+      </w:pPr>
+    </w:p>
+    <w:p>
+      <w:pPr>
+        <w:spacing w:line="20" w:lineRule="atLeast"/>
+        <w:jc w:val="both"/>
+        <w:rPr>
+          <w:rFonts w:cs="Times New Roman"/>
         </w:rPr>
       </w:pPr>
       <w:r>
@@ -11026,18 +10991,10 @@
         <w:pStyle w:val="a3"/>
         <w:numPr>
           <w:ilvl w:val="0"/>
-          <w:numId w:val="14"/>
+          <w:numId w:val="25"/>
         </w:numPr>
-        <w:spacing w:line="20" w:lineRule="atLeast"/>
-        <w:jc w:val="both"/>
-        <w:rPr>
-          <w:rFonts w:cs="Times New Roman"/>
-        </w:rPr>
-      </w:pPr>
-      <w:r>
-        <w:rPr>
-          <w:rFonts w:cs="Times New Roman"/>
-        </w:rPr>
+      </w:pPr>
+      <w:r>
         <w:t>Не отслеживаемые файлы – файлы, которые являются новыми для системы контроля версий;</w:t>
       </w:r>
     </w:p>
@@ -11046,18 +11003,10 @@
         <w:pStyle w:val="a3"/>
         <w:numPr>
           <w:ilvl w:val="0"/>
-          <w:numId w:val="14"/>
+          <w:numId w:val="25"/>
         </w:numPr>
-        <w:spacing w:line="20" w:lineRule="atLeast"/>
-        <w:jc w:val="both"/>
-        <w:rPr>
-          <w:rFonts w:cs="Times New Roman"/>
-        </w:rPr>
-      </w:pPr>
-      <w:r>
-        <w:rPr>
-          <w:rFonts w:cs="Times New Roman"/>
-        </w:rPr>
+      </w:pPr>
+      <w:r>
         <w:t>Отслеживаемые файлы – файлы, изменения которых отслеживаются системой контроля версий;</w:t>
       </w:r>
     </w:p>
@@ -11066,24 +11015,13 @@
         <w:pStyle w:val="a3"/>
         <w:numPr>
           <w:ilvl w:val="0"/>
-          <w:numId w:val="14"/>
+          <w:numId w:val="25"/>
         </w:numPr>
-        <w:spacing w:line="20" w:lineRule="atLeast"/>
-        <w:jc w:val="both"/>
-        <w:rPr>
-          <w:rFonts w:cs="Times New Roman"/>
-        </w:rPr>
-      </w:pPr>
-      <w:r>
-        <w:rPr>
-          <w:rFonts w:cs="Times New Roman"/>
-        </w:rPr>
+      </w:pPr>
+      <w:r>
         <w:t>Добавленные для включения в следующий коммит файлы</w:t>
       </w:r>
       <w:r>
-        <w:rPr>
-          <w:rFonts w:cs="Times New Roman"/>
-        </w:rPr>
         <w:t>.</w:t>
       </w:r>
     </w:p>
@@ -11210,7 +11148,7 @@
     </w:p>
     <w:p>
       <w:pPr>
-        <w:pStyle w:val="a3"/>
+        <w:pStyle w:val="21"/>
       </w:pPr>
       <w:r>
         <w:t>Рисунок 3</w:t>
@@ -11381,7 +11319,7 @@
     </w:p>
     <w:p>
       <w:pPr>
-        <w:pStyle w:val="a3"/>
+        <w:pStyle w:val="21"/>
       </w:pPr>
       <w:r>
         <w:t>Рисунок 3</w:t>
@@ -11508,7 +11446,7 @@
     </w:p>
     <w:p>
       <w:pPr>
-        <w:pStyle w:val="a3"/>
+        <w:pStyle w:val="21"/>
       </w:pPr>
       <w:r>
         <w:t>Рисунок 3</w:t>
@@ -11636,7 +11574,7 @@
     </w:p>
     <w:p>
       <w:pPr>
-        <w:pStyle w:val="a3"/>
+        <w:pStyle w:val="21"/>
       </w:pPr>
       <w:r>
         <w:t>Рисунок 3</w:t>
@@ -11778,7 +11716,7 @@
     </w:p>
     <w:p>
       <w:pPr>
-        <w:pStyle w:val="a3"/>
+        <w:pStyle w:val="21"/>
       </w:pPr>
       <w:r>
         <w:t>Рисунок 3</w:t>
@@ -12003,7 +11941,7 @@
     </w:p>
     <w:p>
       <w:pPr>
-        <w:pStyle w:val="a3"/>
+        <w:pStyle w:val="21"/>
       </w:pPr>
       <w:r>
         <w:t xml:space="preserve">Рисунок </w:t>
@@ -12307,7 +12245,7 @@
     </w:p>
     <w:p>
       <w:pPr>
-        <w:pStyle w:val="a3"/>
+        <w:pStyle w:val="21"/>
       </w:pPr>
       <w:r>
         <w:t xml:space="preserve">Рисунок </w:t>
@@ -12419,7 +12357,7 @@
     </w:p>
     <w:p>
       <w:pPr>
-        <w:pStyle w:val="a3"/>
+        <w:pStyle w:val="21"/>
       </w:pPr>
       <w:r>
         <w:t>Рисунок 4.</w:t>
@@ -12519,7 +12457,7 @@
     </w:p>
     <w:p>
       <w:pPr>
-        <w:pStyle w:val="a3"/>
+        <w:pStyle w:val="21"/>
       </w:pPr>
       <w:r>
         <w:t>Рисунок 4.2.3</w:t>
@@ -12528,12 +12466,7 @@
         <w:t xml:space="preserve"> – </w:t>
       </w:r>
       <w:r>
-        <w:t>Попы</w:t>
-      </w:r>
-      <w:bookmarkStart w:id="0" w:name="_GoBack"/>
-      <w:bookmarkEnd w:id="0"/>
-      <w:r>
-        <w:t>тка открыть чужой репозиторий</w:t>
+        <w:t>Попытка открыть чужой репозиторий</w:t>
       </w:r>
       <w:r>
         <w:t>.</w:t>
@@ -12688,10 +12621,438 @@
         <w:t>Список литераторы</w:t>
       </w:r>
     </w:p>
-    <w:p/>
-    <w:p/>
-    <w:p/>
-    <w:p/>
+    <w:p>
+      <w:pPr>
+        <w:pStyle w:val="a3"/>
+        <w:numPr>
+          <w:ilvl w:val="0"/>
+          <w:numId w:val="28"/>
+        </w:numPr>
+        <w:jc w:val="both"/>
+      </w:pPr>
+      <w:r>
+        <w:t xml:space="preserve">Рихтер, Дж. </w:t>
+      </w:r>
+      <w:r>
+        <w:rPr>
+          <w:lang w:val="en-US"/>
+        </w:rPr>
+        <w:t>CLR</w:t>
+      </w:r>
+      <w:r>
+        <w:t xml:space="preserve"> </w:t>
+      </w:r>
+      <w:r>
+        <w:rPr>
+          <w:lang w:val="en-US"/>
+        </w:rPr>
+        <w:t>via</w:t>
+      </w:r>
+      <w:r>
+        <w:t xml:space="preserve"> </w:t>
+      </w:r>
+      <w:r>
+        <w:rPr>
+          <w:lang w:val="en-US"/>
+        </w:rPr>
+        <w:t>C</w:t>
+      </w:r>
+      <w:r>
+        <w:t xml:space="preserve"># / </w:t>
+      </w:r>
+      <w:r>
+        <w:t>Дж. Рихтер. – СПб.: Питер, 2017. – 896 с.</w:t>
+      </w:r>
+    </w:p>
+    <w:p>
+      <w:pPr>
+        <w:pStyle w:val="a3"/>
+        <w:numPr>
+          <w:ilvl w:val="0"/>
+          <w:numId w:val="28"/>
+        </w:numPr>
+        <w:jc w:val="both"/>
+      </w:pPr>
+      <w:r>
+        <w:t xml:space="preserve">Скит Дж. </w:t>
+      </w:r>
+      <w:r>
+        <w:rPr>
+          <w:lang w:val="en-US"/>
+        </w:rPr>
+        <w:t>C</w:t>
+      </w:r>
+      <w:r>
+        <w:t xml:space="preserve"># </w:t>
+      </w:r>
+      <w:r>
+        <w:t xml:space="preserve">для профессионалов </w:t>
+      </w:r>
+      <w:r>
+        <w:t xml:space="preserve">/ </w:t>
+      </w:r>
+      <w:r>
+        <w:t>Дж. Скит. – М.: Вильямс, 2014. – 544 с.</w:t>
+      </w:r>
+    </w:p>
+    <w:p>
+      <w:pPr>
+        <w:pStyle w:val="a3"/>
+        <w:numPr>
+          <w:ilvl w:val="0"/>
+          <w:numId w:val="28"/>
+        </w:numPr>
+        <w:jc w:val="both"/>
+      </w:pPr>
+      <w:r>
+        <w:t xml:space="preserve">Фридл, Дж. Регулярные выражения </w:t>
+      </w:r>
+      <w:r>
+        <w:t xml:space="preserve">/ </w:t>
+      </w:r>
+      <w:r>
+        <w:t>Дж. Фридл. – СПб.: Символ-плюс, 2008. – 608 с.</w:t>
+      </w:r>
+    </w:p>
+    <w:p>
+      <w:pPr>
+        <w:pStyle w:val="a3"/>
+        <w:numPr>
+          <w:ilvl w:val="0"/>
+          <w:numId w:val="28"/>
+        </w:numPr>
+        <w:jc w:val="both"/>
+      </w:pPr>
+      <w:r>
+        <w:t xml:space="preserve">Дэйт, Дж. Введение в системы баз данных </w:t>
+      </w:r>
+      <w:r>
+        <w:t xml:space="preserve">/ </w:t>
+      </w:r>
+      <w:r>
+        <w:t>Дж. Дэйт. – М.: Вильямс, 2017. – 1328 с.</w:t>
+      </w:r>
+    </w:p>
+    <w:p>
+      <w:pPr>
+        <w:pStyle w:val="a3"/>
+        <w:numPr>
+          <w:ilvl w:val="0"/>
+          <w:numId w:val="28"/>
+        </w:numPr>
+        <w:jc w:val="both"/>
+      </w:pPr>
+      <w:r>
+        <w:t>Пацей, Н.В. Курс лекций по язык</w:t>
+      </w:r>
+      <w:r>
+        <w:t xml:space="preserve">у программирования C# </w:t>
+      </w:r>
+      <w:r>
+        <w:t xml:space="preserve">/ Н.В. </w:t>
+      </w:r>
+      <w:r>
+        <w:t>Пацей. –Минск: БГТУ, 2016. –175 с.</w:t>
+      </w:r>
+    </w:p>
+    <w:p>
+      <w:pPr>
+        <w:pStyle w:val="a3"/>
+        <w:numPr>
+          <w:ilvl w:val="0"/>
+          <w:numId w:val="28"/>
+        </w:numPr>
+        <w:jc w:val="both"/>
+      </w:pPr>
+      <w:r>
+        <w:t xml:space="preserve">Алгоритм Хаффмана на пальцах </w:t>
+      </w:r>
+      <w:r>
+        <w:t>[</w:t>
+      </w:r>
+      <w:r>
+        <w:t>Электронный ресурс</w:t>
+      </w:r>
+      <w:r>
+        <w:t xml:space="preserve">] </w:t>
+      </w:r>
+      <w:r>
+        <w:t>–</w:t>
+      </w:r>
+      <w:r>
+        <w:t xml:space="preserve"> </w:t>
+      </w:r>
+      <w:r>
+        <w:t xml:space="preserve">Режим доступа: </w:t>
+      </w:r>
+      <w:hyperlink r:id="rId48" w:history="1">
+        <w:r>
+          <w:rPr>
+            <w:rStyle w:val="ac"/>
+          </w:rPr>
+          <w:t>https://habrahabr.ru/post/144200/</w:t>
+        </w:r>
+      </w:hyperlink>
+      <w:r>
+        <w:t xml:space="preserve"> - Дата доступа: 11.05.2017.</w:t>
+      </w:r>
+    </w:p>
+    <w:p>
+      <w:pPr>
+        <w:pStyle w:val="a3"/>
+        <w:numPr>
+          <w:ilvl w:val="0"/>
+          <w:numId w:val="28"/>
+        </w:numPr>
+        <w:jc w:val="both"/>
+      </w:pPr>
+      <w:r>
+        <w:t xml:space="preserve">Как работает </w:t>
+      </w:r>
+      <w:r>
+        <w:rPr>
+          <w:lang w:val="en-US"/>
+        </w:rPr>
+        <w:t>Git</w:t>
+      </w:r>
+      <w:r>
+        <w:t xml:space="preserve"> [</w:t>
+      </w:r>
+      <w:r>
+        <w:t>Электронный ресурс</w:t>
+      </w:r>
+      <w:r>
+        <w:t xml:space="preserve">] </w:t>
+      </w:r>
+      <w:r>
+        <w:t>–</w:t>
+      </w:r>
+      <w:r>
+        <w:t xml:space="preserve"> </w:t>
+      </w:r>
+      <w:r>
+        <w:t xml:space="preserve">Режим доступа: </w:t>
+      </w:r>
+      <w:hyperlink r:id="rId49" w:history="1">
+        <w:r>
+          <w:rPr>
+            <w:rStyle w:val="ac"/>
+            <w:lang w:val="en-US"/>
+          </w:rPr>
+          <w:t>https</w:t>
+        </w:r>
+        <w:r>
+          <w:rPr>
+            <w:rStyle w:val="ac"/>
+          </w:rPr>
+          <w:t>://</w:t>
+        </w:r>
+        <w:r>
+          <w:rPr>
+            <w:rStyle w:val="ac"/>
+            <w:lang w:val="en-US"/>
+          </w:rPr>
+          <w:t>habrahabr</w:t>
+        </w:r>
+        <w:r>
+          <w:rPr>
+            <w:rStyle w:val="ac"/>
+          </w:rPr>
+          <w:t>.</w:t>
+        </w:r>
+        <w:r>
+          <w:rPr>
+            <w:rStyle w:val="ac"/>
+            <w:lang w:val="en-US"/>
+          </w:rPr>
+          <w:t>ru</w:t>
+        </w:r>
+        <w:r>
+          <w:rPr>
+            <w:rStyle w:val="ac"/>
+          </w:rPr>
+          <w:t>/</w:t>
+        </w:r>
+        <w:r>
+          <w:rPr>
+            <w:rStyle w:val="ac"/>
+            <w:lang w:val="en-US"/>
+          </w:rPr>
+          <w:t>post</w:t>
+        </w:r>
+        <w:r>
+          <w:rPr>
+            <w:rStyle w:val="ac"/>
+          </w:rPr>
+          <w:t>/313890/</w:t>
+        </w:r>
+      </w:hyperlink>
+      <w:r>
+        <w:t xml:space="preserve"> - Дата доступа: 23.03.2017.</w:t>
+      </w:r>
+    </w:p>
+    <w:p>
+      <w:pPr>
+        <w:pStyle w:val="a3"/>
+        <w:numPr>
+          <w:ilvl w:val="0"/>
+          <w:numId w:val="28"/>
+        </w:numPr>
+        <w:jc w:val="both"/>
+      </w:pPr>
+      <w:r>
+        <w:rPr>
+          <w:lang w:val="en-US"/>
+        </w:rPr>
+        <w:t>Pro</w:t>
+      </w:r>
+      <w:r>
+        <w:t xml:space="preserve"> </w:t>
+      </w:r>
+      <w:r>
+        <w:rPr>
+          <w:lang w:val="en-US"/>
+        </w:rPr>
+        <w:t>Git</w:t>
+      </w:r>
+      <w:r>
+        <w:t xml:space="preserve"> [</w:t>
+      </w:r>
+      <w:r>
+        <w:t>Электронный ресурс</w:t>
+      </w:r>
+      <w:r>
+        <w:t xml:space="preserve">] – </w:t>
+      </w:r>
+      <w:r>
+        <w:t xml:space="preserve">Режим доступа: </w:t>
+      </w:r>
+      <w:hyperlink r:id="rId50" w:history="1">
+        <w:r>
+          <w:rPr>
+            <w:rStyle w:val="ac"/>
+          </w:rPr>
+          <w:t>https://git-scm.com/book/en/v2</w:t>
+        </w:r>
+      </w:hyperlink>
+      <w:r>
+        <w:t xml:space="preserve"> - Дата доступа: 19.02.2017.</w:t>
+      </w:r>
+    </w:p>
+    <w:p>
+      <w:pPr>
+        <w:pStyle w:val="a3"/>
+        <w:numPr>
+          <w:ilvl w:val="0"/>
+          <w:numId w:val="28"/>
+        </w:numPr>
+        <w:jc w:val="both"/>
+      </w:pPr>
+      <w:r>
+        <w:t xml:space="preserve">Правильное логгирование в </w:t>
+      </w:r>
+      <w:r>
+        <w:rPr>
+          <w:lang w:val="en-US"/>
+        </w:rPr>
+        <w:t>Microsoft</w:t>
+      </w:r>
+      <w:r>
+        <w:t xml:space="preserve"> .</w:t>
+      </w:r>
+      <w:r>
+        <w:rPr>
+          <w:lang w:val="en-US"/>
+        </w:rPr>
+        <w:t>NET</w:t>
+      </w:r>
+      <w:r>
+        <w:t xml:space="preserve"> </w:t>
+      </w:r>
+      <w:r>
+        <w:rPr>
+          <w:lang w:val="en-US"/>
+        </w:rPr>
+        <w:t>Framework</w:t>
+      </w:r>
+      <w:r>
+        <w:t xml:space="preserve"> [</w:t>
+      </w:r>
+      <w:r>
+        <w:t>Электронный ресурс</w:t>
+      </w:r>
+      <w:r>
+        <w:t xml:space="preserve">] </w:t>
+      </w:r>
+      <w:r>
+        <w:t>–</w:t>
+      </w:r>
+      <w:r>
+        <w:t xml:space="preserve"> </w:t>
+      </w:r>
+      <w:r>
+        <w:t xml:space="preserve">Режим доступа: </w:t>
+      </w:r>
+      <w:hyperlink r:id="rId51" w:history="1">
+        <w:r>
+          <w:rPr>
+            <w:rStyle w:val="ac"/>
+          </w:rPr>
+          <w:t>https://habrahabr.ru/post/98638/</w:t>
+        </w:r>
+      </w:hyperlink>
+      <w:r>
+        <w:t xml:space="preserve"> - Дата доступа: 29.05.2017.</w:t>
+      </w:r>
+    </w:p>
+    <w:p>
+      <w:pPr>
+        <w:pStyle w:val="a3"/>
+        <w:numPr>
+          <w:ilvl w:val="0"/>
+          <w:numId w:val="28"/>
+        </w:numPr>
+        <w:jc w:val="both"/>
+      </w:pPr>
+      <w:r>
+        <w:t xml:space="preserve">Руководство по программированию на </w:t>
+      </w:r>
+      <w:r>
+        <w:rPr>
+          <w:lang w:val="en-US"/>
+        </w:rPr>
+        <w:t>C</w:t>
+      </w:r>
+      <w:r>
+        <w:t># [</w:t>
+      </w:r>
+      <w:r>
+        <w:t>Электронный ресурс</w:t>
+      </w:r>
+      <w:r>
+        <w:t xml:space="preserve">] </w:t>
+      </w:r>
+      <w:r>
+        <w:t>–</w:t>
+      </w:r>
+      <w:r>
+        <w:t xml:space="preserve"> </w:t>
+      </w:r>
+      <w:r>
+        <w:t xml:space="preserve">Режим доступа: </w:t>
+      </w:r>
+      <w:hyperlink r:id="rId52" w:history="1">
+        <w:r>
+          <w:rPr>
+            <w:rStyle w:val="ac"/>
+          </w:rPr>
+          <w:t>https://msdn.microsoft.com/ru-ru/library/67ef8sbd(v=vs.120).aspx</w:t>
+        </w:r>
+      </w:hyperlink>
+      <w:r>
+        <w:t xml:space="preserve"> – Дата доступа: 05.06.2017.</w:t>
+      </w:r>
+    </w:p>
     <w:p>
       <w:pPr>
         <w:tabs>
@@ -12806,6 +13167,297 @@
     </w:lvl>
   </w:abstractNum>
   <w:abstractNum w:abstractNumId="1" w15:restartNumberingAfterBreak="0">
+    <w:nsid w:val="166B42E5"/>
+    <w:multiLevelType w:val="hybridMultilevel"/>
+    <w:tmpl w:val="2E96A6A8"/>
+    <w:lvl w:ilvl="0" w:tplc="0419000F">
+      <w:start w:val="1"/>
+      <w:numFmt w:val="decimal"/>
+      <w:lvlText w:val="%1."/>
+      <w:lvlJc w:val="left"/>
+      <w:pPr>
+        <w:ind w:left="720" w:hanging="360"/>
+      </w:pPr>
+      <w:rPr>
+        <w:rFonts w:hint="default"/>
+      </w:rPr>
+    </w:lvl>
+    <w:lvl w:ilvl="1" w:tplc="04190019" w:tentative="1">
+      <w:start w:val="1"/>
+      <w:numFmt w:val="lowerLetter"/>
+      <w:lvlText w:val="%2."/>
+      <w:lvlJc w:val="left"/>
+      <w:pPr>
+        <w:ind w:left="1440" w:hanging="360"/>
+      </w:pPr>
+    </w:lvl>
+    <w:lvl w:ilvl="2" w:tplc="0419001B" w:tentative="1">
+      <w:start w:val="1"/>
+      <w:numFmt w:val="lowerRoman"/>
+      <w:lvlText w:val="%3."/>
+      <w:lvlJc w:val="right"/>
+      <w:pPr>
+        <w:ind w:left="2160" w:hanging="180"/>
+      </w:pPr>
+    </w:lvl>
+    <w:lvl w:ilvl="3" w:tplc="0419000F" w:tentative="1">
+      <w:start w:val="1"/>
+      <w:numFmt w:val="decimal"/>
+      <w:lvlText w:val="%4."/>
+      <w:lvlJc w:val="left"/>
+      <w:pPr>
+        <w:ind w:left="2880" w:hanging="360"/>
+      </w:pPr>
+    </w:lvl>
+    <w:lvl w:ilvl="4" w:tplc="04190019" w:tentative="1">
+      <w:start w:val="1"/>
+      <w:numFmt w:val="lowerLetter"/>
+      <w:lvlText w:val="%5."/>
+      <w:lvlJc w:val="left"/>
+      <w:pPr>
+        <w:ind w:left="3600" w:hanging="360"/>
+      </w:pPr>
+    </w:lvl>
+    <w:lvl w:ilvl="5" w:tplc="0419001B" w:tentative="1">
+      <w:start w:val="1"/>
+      <w:numFmt w:val="lowerRoman"/>
+      <w:lvlText w:val="%6."/>
+      <w:lvlJc w:val="right"/>
+      <w:pPr>
+        <w:ind w:left="4320" w:hanging="180"/>
+      </w:pPr>
+    </w:lvl>
+    <w:lvl w:ilvl="6" w:tplc="0419000F" w:tentative="1">
+      <w:start w:val="1"/>
+      <w:numFmt w:val="decimal"/>
+      <w:lvlText w:val="%7."/>
+      <w:lvlJc w:val="left"/>
+      <w:pPr>
+        <w:ind w:left="5040" w:hanging="360"/>
+      </w:pPr>
+    </w:lvl>
+    <w:lvl w:ilvl="7" w:tplc="04190019" w:tentative="1">
+      <w:start w:val="1"/>
+      <w:numFmt w:val="lowerLetter"/>
+      <w:lvlText w:val="%8."/>
+      <w:lvlJc w:val="left"/>
+      <w:pPr>
+        <w:ind w:left="5760" w:hanging="360"/>
+      </w:pPr>
+    </w:lvl>
+    <w:lvl w:ilvl="8" w:tplc="0419001B" w:tentative="1">
+      <w:start w:val="1"/>
+      <w:numFmt w:val="lowerRoman"/>
+      <w:lvlText w:val="%9."/>
+      <w:lvlJc w:val="right"/>
+      <w:pPr>
+        <w:ind w:left="6480" w:hanging="180"/>
+      </w:pPr>
+    </w:lvl>
+  </w:abstractNum>
+  <w:abstractNum w:abstractNumId="2" w15:restartNumberingAfterBreak="0">
+    <w:nsid w:val="25AD1391"/>
+    <w:multiLevelType w:val="hybridMultilevel"/>
+    <w:tmpl w:val="CD7C8CA6"/>
+    <w:lvl w:ilvl="0" w:tplc="0419000F">
+      <w:start w:val="1"/>
+      <w:numFmt w:val="decimal"/>
+      <w:lvlText w:val="%1."/>
+      <w:lvlJc w:val="left"/>
+      <w:pPr>
+        <w:ind w:left="720" w:hanging="360"/>
+      </w:pPr>
+      <w:rPr>
+        <w:rFonts w:hint="default"/>
+      </w:rPr>
+    </w:lvl>
+    <w:lvl w:ilvl="1" w:tplc="04190019" w:tentative="1">
+      <w:start w:val="1"/>
+      <w:numFmt w:val="lowerLetter"/>
+      <w:lvlText w:val="%2."/>
+      <w:lvlJc w:val="left"/>
+      <w:pPr>
+        <w:ind w:left="1440" w:hanging="360"/>
+      </w:pPr>
+    </w:lvl>
+    <w:lvl w:ilvl="2" w:tplc="0419001B" w:tentative="1">
+      <w:start w:val="1"/>
+      <w:numFmt w:val="lowerRoman"/>
+      <w:lvlText w:val="%3."/>
+      <w:lvlJc w:val="right"/>
+      <w:pPr>
+        <w:ind w:left="2160" w:hanging="180"/>
+      </w:pPr>
+    </w:lvl>
+    <w:lvl w:ilvl="3" w:tplc="0419000F" w:tentative="1">
+      <w:start w:val="1"/>
+      <w:numFmt w:val="decimal"/>
+      <w:lvlText w:val="%4."/>
+      <w:lvlJc w:val="left"/>
+      <w:pPr>
+        <w:ind w:left="2880" w:hanging="360"/>
+      </w:pPr>
+    </w:lvl>
+    <w:lvl w:ilvl="4" w:tplc="04190019" w:tentative="1">
+      <w:start w:val="1"/>
+      <w:numFmt w:val="lowerLetter"/>
+      <w:lvlText w:val="%5."/>
+      <w:lvlJc w:val="left"/>
+      <w:pPr>
+        <w:ind w:left="3600" w:hanging="360"/>
+      </w:pPr>
+    </w:lvl>
+    <w:lvl w:ilvl="5" w:tplc="0419001B" w:tentative="1">
+      <w:start w:val="1"/>
+      <w:numFmt w:val="lowerRoman"/>
+      <w:lvlText w:val="%6."/>
+      <w:lvlJc w:val="right"/>
+      <w:pPr>
+        <w:ind w:left="4320" w:hanging="180"/>
+      </w:pPr>
+    </w:lvl>
+    <w:lvl w:ilvl="6" w:tplc="0419000F" w:tentative="1">
+      <w:start w:val="1"/>
+      <w:numFmt w:val="decimal"/>
+      <w:lvlText w:val="%7."/>
+      <w:lvlJc w:val="left"/>
+      <w:pPr>
+        <w:ind w:left="5040" w:hanging="360"/>
+      </w:pPr>
+    </w:lvl>
+    <w:lvl w:ilvl="7" w:tplc="04190019" w:tentative="1">
+      <w:start w:val="1"/>
+      <w:numFmt w:val="lowerLetter"/>
+      <w:lvlText w:val="%8."/>
+      <w:lvlJc w:val="left"/>
+      <w:pPr>
+        <w:ind w:left="5760" w:hanging="360"/>
+      </w:pPr>
+    </w:lvl>
+    <w:lvl w:ilvl="8" w:tplc="0419001B" w:tentative="1">
+      <w:start w:val="1"/>
+      <w:numFmt w:val="lowerRoman"/>
+      <w:lvlText w:val="%9."/>
+      <w:lvlJc w:val="right"/>
+      <w:pPr>
+        <w:ind w:left="6480" w:hanging="180"/>
+      </w:pPr>
+    </w:lvl>
+  </w:abstractNum>
+  <w:abstractNum w:abstractNumId="3" w15:restartNumberingAfterBreak="0">
+    <w:nsid w:val="27E52609"/>
+    <w:multiLevelType w:val="hybridMultilevel"/>
+    <w:tmpl w:val="275E9590"/>
+    <w:lvl w:ilvl="0" w:tplc="181C597A">
+      <w:start w:val="1"/>
+      <w:numFmt w:val="bullet"/>
+      <w:lvlText w:val=""/>
+      <w:lvlJc w:val="left"/>
+      <w:pPr>
+        <w:ind w:left="1429" w:hanging="360"/>
+      </w:pPr>
+      <w:rPr>
+        <w:rFonts w:ascii="Symbol" w:hAnsi="Symbol" w:hint="default"/>
+      </w:rPr>
+    </w:lvl>
+    <w:lvl w:ilvl="1" w:tplc="04190003" w:tentative="1">
+      <w:start w:val="1"/>
+      <w:numFmt w:val="bullet"/>
+      <w:lvlText w:val="o"/>
+      <w:lvlJc w:val="left"/>
+      <w:pPr>
+        <w:ind w:left="2149" w:hanging="360"/>
+      </w:pPr>
+      <w:rPr>
+        <w:rFonts w:ascii="Courier New" w:hAnsi="Courier New" w:cs="Courier New" w:hint="default"/>
+      </w:rPr>
+    </w:lvl>
+    <w:lvl w:ilvl="2" w:tplc="04190005" w:tentative="1">
+      <w:start w:val="1"/>
+      <w:numFmt w:val="bullet"/>
+      <w:lvlText w:val=""/>
+      <w:lvlJc w:val="left"/>
+      <w:pPr>
+        <w:ind w:left="2869" w:hanging="360"/>
+      </w:pPr>
+      <w:rPr>
+        <w:rFonts w:ascii="Wingdings" w:hAnsi="Wingdings" w:hint="default"/>
+      </w:rPr>
+    </w:lvl>
+    <w:lvl w:ilvl="3" w:tplc="04190001" w:tentative="1">
+      <w:start w:val="1"/>
+      <w:numFmt w:val="bullet"/>
+      <w:lvlText w:val=""/>
+      <w:lvlJc w:val="left"/>
+      <w:pPr>
+        <w:ind w:left="3589" w:hanging="360"/>
+      </w:pPr>
+      <w:rPr>
+        <w:rFonts w:ascii="Symbol" w:hAnsi="Symbol" w:hint="default"/>
+      </w:rPr>
+    </w:lvl>
+    <w:lvl w:ilvl="4" w:tplc="04190003" w:tentative="1">
+      <w:start w:val="1"/>
+      <w:numFmt w:val="bullet"/>
+      <w:lvlText w:val="o"/>
+      <w:lvlJc w:val="left"/>
+      <w:pPr>
+        <w:ind w:left="4309" w:hanging="360"/>
+      </w:pPr>
+      <w:rPr>
+        <w:rFonts w:ascii="Courier New" w:hAnsi="Courier New" w:cs="Courier New" w:hint="default"/>
+      </w:rPr>
+    </w:lvl>
+    <w:lvl w:ilvl="5" w:tplc="04190005" w:tentative="1">
+      <w:start w:val="1"/>
+      <w:numFmt w:val="bullet"/>
+      <w:lvlText w:val=""/>
+      <w:lvlJc w:val="left"/>
+      <w:pPr>
+        <w:ind w:left="5029" w:hanging="360"/>
+      </w:pPr>
+      <w:rPr>
+        <w:rFonts w:ascii="Wingdings" w:hAnsi="Wingdings" w:hint="default"/>
+      </w:rPr>
+    </w:lvl>
+    <w:lvl w:ilvl="6" w:tplc="04190001" w:tentative="1">
+      <w:start w:val="1"/>
+      <w:numFmt w:val="bullet"/>
+      <w:lvlText w:val=""/>
+      <w:lvlJc w:val="left"/>
+      <w:pPr>
+        <w:ind w:left="5749" w:hanging="360"/>
+      </w:pPr>
+      <w:rPr>
+        <w:rFonts w:ascii="Symbol" w:hAnsi="Symbol" w:hint="default"/>
+      </w:rPr>
+    </w:lvl>
+    <w:lvl w:ilvl="7" w:tplc="04190003" w:tentative="1">
+      <w:start w:val="1"/>
+      <w:numFmt w:val="bullet"/>
+      <w:lvlText w:val="o"/>
+      <w:lvlJc w:val="left"/>
+      <w:pPr>
+        <w:ind w:left="6469" w:hanging="360"/>
+      </w:pPr>
+      <w:rPr>
+        <w:rFonts w:ascii="Courier New" w:hAnsi="Courier New" w:cs="Courier New" w:hint="default"/>
+      </w:rPr>
+    </w:lvl>
+    <w:lvl w:ilvl="8" w:tplc="04190005" w:tentative="1">
+      <w:start w:val="1"/>
+      <w:numFmt w:val="bullet"/>
+      <w:lvlText w:val=""/>
+      <w:lvlJc w:val="left"/>
+      <w:pPr>
+        <w:ind w:left="7189" w:hanging="360"/>
+      </w:pPr>
+      <w:rPr>
+        <w:rFonts w:ascii="Wingdings" w:hAnsi="Wingdings" w:hint="default"/>
+      </w:rPr>
+    </w:lvl>
+  </w:abstractNum>
+  <w:abstractNum w:abstractNumId="4" w15:restartNumberingAfterBreak="0">
     <w:nsid w:val="2A537781"/>
     <w:multiLevelType w:val="multilevel"/>
     <w:tmpl w:val="FC9C7C90"/>
@@ -12926,7 +13578,233 @@
       </w:rPr>
     </w:lvl>
   </w:abstractNum>
-  <w:abstractNum w:abstractNumId="2" w15:restartNumberingAfterBreak="0">
+  <w:abstractNum w:abstractNumId="5" w15:restartNumberingAfterBreak="0">
+    <w:nsid w:val="316A64C0"/>
+    <w:multiLevelType w:val="hybridMultilevel"/>
+    <w:tmpl w:val="9154B8F8"/>
+    <w:lvl w:ilvl="0" w:tplc="181C597A">
+      <w:start w:val="1"/>
+      <w:numFmt w:val="bullet"/>
+      <w:lvlText w:val=""/>
+      <w:lvlJc w:val="left"/>
+      <w:pPr>
+        <w:ind w:left="720" w:hanging="360"/>
+      </w:pPr>
+      <w:rPr>
+        <w:rFonts w:ascii="Symbol" w:hAnsi="Symbol" w:hint="default"/>
+      </w:rPr>
+    </w:lvl>
+    <w:lvl w:ilvl="1" w:tplc="04190003" w:tentative="1">
+      <w:start w:val="1"/>
+      <w:numFmt w:val="bullet"/>
+      <w:lvlText w:val="o"/>
+      <w:lvlJc w:val="left"/>
+      <w:pPr>
+        <w:ind w:left="1440" w:hanging="360"/>
+      </w:pPr>
+      <w:rPr>
+        <w:rFonts w:ascii="Courier New" w:hAnsi="Courier New" w:cs="Courier New" w:hint="default"/>
+      </w:rPr>
+    </w:lvl>
+    <w:lvl w:ilvl="2" w:tplc="04190005" w:tentative="1">
+      <w:start w:val="1"/>
+      <w:numFmt w:val="bullet"/>
+      <w:lvlText w:val=""/>
+      <w:lvlJc w:val="left"/>
+      <w:pPr>
+        <w:ind w:left="2160" w:hanging="360"/>
+      </w:pPr>
+      <w:rPr>
+        <w:rFonts w:ascii="Wingdings" w:hAnsi="Wingdings" w:hint="default"/>
+      </w:rPr>
+    </w:lvl>
+    <w:lvl w:ilvl="3" w:tplc="04190001" w:tentative="1">
+      <w:start w:val="1"/>
+      <w:numFmt w:val="bullet"/>
+      <w:lvlText w:val=""/>
+      <w:lvlJc w:val="left"/>
+      <w:pPr>
+        <w:ind w:left="2880" w:hanging="360"/>
+      </w:pPr>
+      <w:rPr>
+        <w:rFonts w:ascii="Symbol" w:hAnsi="Symbol" w:hint="default"/>
+      </w:rPr>
+    </w:lvl>
+    <w:lvl w:ilvl="4" w:tplc="04190003" w:tentative="1">
+      <w:start w:val="1"/>
+      <w:numFmt w:val="bullet"/>
+      <w:lvlText w:val="o"/>
+      <w:lvlJc w:val="left"/>
+      <w:pPr>
+        <w:ind w:left="3600" w:hanging="360"/>
+      </w:pPr>
+      <w:rPr>
+        <w:rFonts w:ascii="Courier New" w:hAnsi="Courier New" w:cs="Courier New" w:hint="default"/>
+      </w:rPr>
+    </w:lvl>
+    <w:lvl w:ilvl="5" w:tplc="04190005" w:tentative="1">
+      <w:start w:val="1"/>
+      <w:numFmt w:val="bullet"/>
+      <w:lvlText w:val=""/>
+      <w:lvlJc w:val="left"/>
+      <w:pPr>
+        <w:ind w:left="4320" w:hanging="360"/>
+      </w:pPr>
+      <w:rPr>
+        <w:rFonts w:ascii="Wingdings" w:hAnsi="Wingdings" w:hint="default"/>
+      </w:rPr>
+    </w:lvl>
+    <w:lvl w:ilvl="6" w:tplc="04190001" w:tentative="1">
+      <w:start w:val="1"/>
+      <w:numFmt w:val="bullet"/>
+      <w:lvlText w:val=""/>
+      <w:lvlJc w:val="left"/>
+      <w:pPr>
+        <w:ind w:left="5040" w:hanging="360"/>
+      </w:pPr>
+      <w:rPr>
+        <w:rFonts w:ascii="Symbol" w:hAnsi="Symbol" w:hint="default"/>
+      </w:rPr>
+    </w:lvl>
+    <w:lvl w:ilvl="7" w:tplc="04190003" w:tentative="1">
+      <w:start w:val="1"/>
+      <w:numFmt w:val="bullet"/>
+      <w:lvlText w:val="o"/>
+      <w:lvlJc w:val="left"/>
+      <w:pPr>
+        <w:ind w:left="5760" w:hanging="360"/>
+      </w:pPr>
+      <w:rPr>
+        <w:rFonts w:ascii="Courier New" w:hAnsi="Courier New" w:cs="Courier New" w:hint="default"/>
+      </w:rPr>
+    </w:lvl>
+    <w:lvl w:ilvl="8" w:tplc="04190005" w:tentative="1">
+      <w:start w:val="1"/>
+      <w:numFmt w:val="bullet"/>
+      <w:lvlText w:val=""/>
+      <w:lvlJc w:val="left"/>
+      <w:pPr>
+        <w:ind w:left="6480" w:hanging="360"/>
+      </w:pPr>
+      <w:rPr>
+        <w:rFonts w:ascii="Wingdings" w:hAnsi="Wingdings" w:hint="default"/>
+      </w:rPr>
+    </w:lvl>
+  </w:abstractNum>
+  <w:abstractNum w:abstractNumId="6" w15:restartNumberingAfterBreak="0">
+    <w:nsid w:val="338F42DA"/>
+    <w:multiLevelType w:val="hybridMultilevel"/>
+    <w:tmpl w:val="33021A26"/>
+    <w:lvl w:ilvl="0" w:tplc="181C597A">
+      <w:start w:val="1"/>
+      <w:numFmt w:val="bullet"/>
+      <w:lvlText w:val=""/>
+      <w:lvlJc w:val="left"/>
+      <w:pPr>
+        <w:ind w:left="720" w:hanging="360"/>
+      </w:pPr>
+      <w:rPr>
+        <w:rFonts w:ascii="Symbol" w:hAnsi="Symbol" w:hint="default"/>
+      </w:rPr>
+    </w:lvl>
+    <w:lvl w:ilvl="1" w:tplc="04190003" w:tentative="1">
+      <w:start w:val="1"/>
+      <w:numFmt w:val="bullet"/>
+      <w:lvlText w:val="o"/>
+      <w:lvlJc w:val="left"/>
+      <w:pPr>
+        <w:ind w:left="1440" w:hanging="360"/>
+      </w:pPr>
+      <w:rPr>
+        <w:rFonts w:ascii="Courier New" w:hAnsi="Courier New" w:cs="Courier New" w:hint="default"/>
+      </w:rPr>
+    </w:lvl>
+    <w:lvl w:ilvl="2" w:tplc="04190005" w:tentative="1">
+      <w:start w:val="1"/>
+      <w:numFmt w:val="bullet"/>
+      <w:lvlText w:val=""/>
+      <w:lvlJc w:val="left"/>
+      <w:pPr>
+        <w:ind w:left="2160" w:hanging="360"/>
+      </w:pPr>
+      <w:rPr>
+        <w:rFonts w:ascii="Wingdings" w:hAnsi="Wingdings" w:hint="default"/>
+      </w:rPr>
+    </w:lvl>
+    <w:lvl w:ilvl="3" w:tplc="04190001" w:tentative="1">
+      <w:start w:val="1"/>
+      <w:numFmt w:val="bullet"/>
+      <w:lvlText w:val=""/>
+      <w:lvlJc w:val="left"/>
+      <w:pPr>
+        <w:ind w:left="2880" w:hanging="360"/>
+      </w:pPr>
+      <w:rPr>
+        <w:rFonts w:ascii="Symbol" w:hAnsi="Symbol" w:hint="default"/>
+      </w:rPr>
+    </w:lvl>
+    <w:lvl w:ilvl="4" w:tplc="04190003" w:tentative="1">
+      <w:start w:val="1"/>
+      <w:numFmt w:val="bullet"/>
+      <w:lvlText w:val="o"/>
+      <w:lvlJc w:val="left"/>
+      <w:pPr>
+        <w:ind w:left="3600" w:hanging="360"/>
+      </w:pPr>
+      <w:rPr>
+        <w:rFonts w:ascii="Courier New" w:hAnsi="Courier New" w:cs="Courier New" w:hint="default"/>
+      </w:rPr>
+    </w:lvl>
+    <w:lvl w:ilvl="5" w:tplc="04190005" w:tentative="1">
+      <w:start w:val="1"/>
+      <w:numFmt w:val="bullet"/>
+      <w:lvlText w:val=""/>
+      <w:lvlJc w:val="left"/>
+      <w:pPr>
+        <w:ind w:left="4320" w:hanging="360"/>
+      </w:pPr>
+      <w:rPr>
+        <w:rFonts w:ascii="Wingdings" w:hAnsi="Wingdings" w:hint="default"/>
+      </w:rPr>
+    </w:lvl>
+    <w:lvl w:ilvl="6" w:tplc="04190001" w:tentative="1">
+      <w:start w:val="1"/>
+      <w:numFmt w:val="bullet"/>
+      <w:lvlText w:val=""/>
+      <w:lvlJc w:val="left"/>
+      <w:pPr>
+        <w:ind w:left="5040" w:hanging="360"/>
+      </w:pPr>
+      <w:rPr>
+        <w:rFonts w:ascii="Symbol" w:hAnsi="Symbol" w:hint="default"/>
+      </w:rPr>
+    </w:lvl>
+    <w:lvl w:ilvl="7" w:tplc="04190003" w:tentative="1">
+      <w:start w:val="1"/>
+      <w:numFmt w:val="bullet"/>
+      <w:lvlText w:val="o"/>
+      <w:lvlJc w:val="left"/>
+      <w:pPr>
+        <w:ind w:left="5760" w:hanging="360"/>
+      </w:pPr>
+      <w:rPr>
+        <w:rFonts w:ascii="Courier New" w:hAnsi="Courier New" w:cs="Courier New" w:hint="default"/>
+      </w:rPr>
+    </w:lvl>
+    <w:lvl w:ilvl="8" w:tplc="04190005" w:tentative="1">
+      <w:start w:val="1"/>
+      <w:numFmt w:val="bullet"/>
+      <w:lvlText w:val=""/>
+      <w:lvlJc w:val="left"/>
+      <w:pPr>
+        <w:ind w:left="6480" w:hanging="360"/>
+      </w:pPr>
+      <w:rPr>
+        <w:rFonts w:ascii="Wingdings" w:hAnsi="Wingdings" w:hint="default"/>
+      </w:rPr>
+    </w:lvl>
+  </w:abstractNum>
+  <w:abstractNum w:abstractNumId="7" w15:restartNumberingAfterBreak="0">
     <w:nsid w:val="35B779B4"/>
     <w:multiLevelType w:val="hybridMultilevel"/>
     <w:tmpl w:val="67A46E60"/>
@@ -13039,7 +13917,96 @@
       </w:rPr>
     </w:lvl>
   </w:abstractNum>
-  <w:abstractNum w:abstractNumId="3" w15:restartNumberingAfterBreak="0">
+  <w:abstractNum w:abstractNumId="8" w15:restartNumberingAfterBreak="0">
+    <w:nsid w:val="37561BA3"/>
+    <w:multiLevelType w:val="hybridMultilevel"/>
+    <w:tmpl w:val="09567B9E"/>
+    <w:lvl w:ilvl="0" w:tplc="0419000F">
+      <w:start w:val="1"/>
+      <w:numFmt w:val="decimal"/>
+      <w:lvlText w:val="%1."/>
+      <w:lvlJc w:val="left"/>
+      <w:pPr>
+        <w:ind w:left="720" w:hanging="360"/>
+      </w:pPr>
+      <w:rPr>
+        <w:rFonts w:hint="default"/>
+      </w:rPr>
+    </w:lvl>
+    <w:lvl w:ilvl="1" w:tplc="04190019" w:tentative="1">
+      <w:start w:val="1"/>
+      <w:numFmt w:val="lowerLetter"/>
+      <w:lvlText w:val="%2."/>
+      <w:lvlJc w:val="left"/>
+      <w:pPr>
+        <w:ind w:left="1440" w:hanging="360"/>
+      </w:pPr>
+    </w:lvl>
+    <w:lvl w:ilvl="2" w:tplc="0419001B" w:tentative="1">
+      <w:start w:val="1"/>
+      <w:numFmt w:val="lowerRoman"/>
+      <w:lvlText w:val="%3."/>
+      <w:lvlJc w:val="right"/>
+      <w:pPr>
+        <w:ind w:left="2160" w:hanging="180"/>
+      </w:pPr>
+    </w:lvl>
+    <w:lvl w:ilvl="3" w:tplc="0419000F" w:tentative="1">
+      <w:start w:val="1"/>
+      <w:numFmt w:val="decimal"/>
+      <w:lvlText w:val="%4."/>
+      <w:lvlJc w:val="left"/>
+      <w:pPr>
+        <w:ind w:left="2880" w:hanging="360"/>
+      </w:pPr>
+    </w:lvl>
+    <w:lvl w:ilvl="4" w:tplc="04190019" w:tentative="1">
+      <w:start w:val="1"/>
+      <w:numFmt w:val="lowerLetter"/>
+      <w:lvlText w:val="%5."/>
+      <w:lvlJc w:val="left"/>
+      <w:pPr>
+        <w:ind w:left="3600" w:hanging="360"/>
+      </w:pPr>
+    </w:lvl>
+    <w:lvl w:ilvl="5" w:tplc="0419001B" w:tentative="1">
+      <w:start w:val="1"/>
+      <w:numFmt w:val="lowerRoman"/>
+      <w:lvlText w:val="%6."/>
+      <w:lvlJc w:val="right"/>
+      <w:pPr>
+        <w:ind w:left="4320" w:hanging="180"/>
+      </w:pPr>
+    </w:lvl>
+    <w:lvl w:ilvl="6" w:tplc="0419000F" w:tentative="1">
+      <w:start w:val="1"/>
+      <w:numFmt w:val="decimal"/>
+      <w:lvlText w:val="%7."/>
+      <w:lvlJc w:val="left"/>
+      <w:pPr>
+        <w:ind w:left="5040" w:hanging="360"/>
+      </w:pPr>
+    </w:lvl>
+    <w:lvl w:ilvl="7" w:tplc="04190019" w:tentative="1">
+      <w:start w:val="1"/>
+      <w:numFmt w:val="lowerLetter"/>
+      <w:lvlText w:val="%8."/>
+      <w:lvlJc w:val="left"/>
+      <w:pPr>
+        <w:ind w:left="5760" w:hanging="360"/>
+      </w:pPr>
+    </w:lvl>
+    <w:lvl w:ilvl="8" w:tplc="0419001B" w:tentative="1">
+      <w:start w:val="1"/>
+      <w:numFmt w:val="lowerRoman"/>
+      <w:lvlText w:val="%9."/>
+      <w:lvlJc w:val="right"/>
+      <w:pPr>
+        <w:ind w:left="6480" w:hanging="180"/>
+      </w:pPr>
+    </w:lvl>
+  </w:abstractNum>
+  <w:abstractNum w:abstractNumId="9" w15:restartNumberingAfterBreak="0">
     <w:nsid w:val="3EB036C3"/>
     <w:multiLevelType w:val="hybridMultilevel"/>
     <w:tmpl w:val="CDCA5192"/>
@@ -13128,7 +14095,7 @@
       </w:pPr>
     </w:lvl>
   </w:abstractNum>
-  <w:abstractNum w:abstractNumId="4" w15:restartNumberingAfterBreak="0">
+  <w:abstractNum w:abstractNumId="10" w15:restartNumberingAfterBreak="0">
     <w:nsid w:val="402935E2"/>
     <w:multiLevelType w:val="hybridMultilevel"/>
     <w:tmpl w:val="985EB4D4"/>
@@ -13241,7 +14208,7 @@
       </w:rPr>
     </w:lvl>
   </w:abstractNum>
-  <w:abstractNum w:abstractNumId="5" w15:restartNumberingAfterBreak="0">
+  <w:abstractNum w:abstractNumId="11" w15:restartNumberingAfterBreak="0">
     <w:nsid w:val="41BE66CC"/>
     <w:multiLevelType w:val="hybridMultilevel"/>
     <w:tmpl w:val="04FEF1C2"/>
@@ -13354,7 +14321,7 @@
       </w:rPr>
     </w:lvl>
   </w:abstractNum>
-  <w:abstractNum w:abstractNumId="6" w15:restartNumberingAfterBreak="0">
+  <w:abstractNum w:abstractNumId="12" w15:restartNumberingAfterBreak="0">
     <w:nsid w:val="41ED74AB"/>
     <w:multiLevelType w:val="hybridMultilevel"/>
     <w:tmpl w:val="A094FFA6"/>
@@ -13443,7 +14410,120 @@
       </w:pPr>
     </w:lvl>
   </w:abstractNum>
-  <w:abstractNum w:abstractNumId="7" w15:restartNumberingAfterBreak="0">
+  <w:abstractNum w:abstractNumId="13" w15:restartNumberingAfterBreak="0">
+    <w:nsid w:val="42CE0CD5"/>
+    <w:multiLevelType w:val="hybridMultilevel"/>
+    <w:tmpl w:val="E92C001E"/>
+    <w:lvl w:ilvl="0" w:tplc="181C597A">
+      <w:start w:val="1"/>
+      <w:numFmt w:val="bullet"/>
+      <w:lvlText w:val=""/>
+      <w:lvlJc w:val="left"/>
+      <w:pPr>
+        <w:ind w:left="720" w:hanging="360"/>
+      </w:pPr>
+      <w:rPr>
+        <w:rFonts w:ascii="Symbol" w:hAnsi="Symbol" w:hint="default"/>
+      </w:rPr>
+    </w:lvl>
+    <w:lvl w:ilvl="1" w:tplc="04190003" w:tentative="1">
+      <w:start w:val="1"/>
+      <w:numFmt w:val="bullet"/>
+      <w:lvlText w:val="o"/>
+      <w:lvlJc w:val="left"/>
+      <w:pPr>
+        <w:ind w:left="1440" w:hanging="360"/>
+      </w:pPr>
+      <w:rPr>
+        <w:rFonts w:ascii="Courier New" w:hAnsi="Courier New" w:cs="Courier New" w:hint="default"/>
+      </w:rPr>
+    </w:lvl>
+    <w:lvl w:ilvl="2" w:tplc="04190005" w:tentative="1">
+      <w:start w:val="1"/>
+      <w:numFmt w:val="bullet"/>
+      <w:lvlText w:val=""/>
+      <w:lvlJc w:val="left"/>
+      <w:pPr>
+        <w:ind w:left="2160" w:hanging="360"/>
+      </w:pPr>
+      <w:rPr>
+        <w:rFonts w:ascii="Wingdings" w:hAnsi="Wingdings" w:hint="default"/>
+      </w:rPr>
+    </w:lvl>
+    <w:lvl w:ilvl="3" w:tplc="04190001" w:tentative="1">
+      <w:start w:val="1"/>
+      <w:numFmt w:val="bullet"/>
+      <w:lvlText w:val=""/>
+      <w:lvlJc w:val="left"/>
+      <w:pPr>
+        <w:ind w:left="2880" w:hanging="360"/>
+      </w:pPr>
+      <w:rPr>
+        <w:rFonts w:ascii="Symbol" w:hAnsi="Symbol" w:hint="default"/>
+      </w:rPr>
+    </w:lvl>
+    <w:lvl w:ilvl="4" w:tplc="04190003" w:tentative="1">
+      <w:start w:val="1"/>
+      <w:numFmt w:val="bullet"/>
+      <w:lvlText w:val="o"/>
+      <w:lvlJc w:val="left"/>
+      <w:pPr>
+        <w:ind w:left="3600" w:hanging="360"/>
+      </w:pPr>
+      <w:rPr>
+        <w:rFonts w:ascii="Courier New" w:hAnsi="Courier New" w:cs="Courier New" w:hint="default"/>
+      </w:rPr>
+    </w:lvl>
+    <w:lvl w:ilvl="5" w:tplc="04190005" w:tentative="1">
+      <w:start w:val="1"/>
+      <w:numFmt w:val="bullet"/>
+      <w:lvlText w:val=""/>
+      <w:lvlJc w:val="left"/>
+      <w:pPr>
+        <w:ind w:left="4320" w:hanging="360"/>
+      </w:pPr>
+      <w:rPr>
+        <w:rFonts w:ascii="Wingdings" w:hAnsi="Wingdings" w:hint="default"/>
+      </w:rPr>
+    </w:lvl>
+    <w:lvl w:ilvl="6" w:tplc="04190001" w:tentative="1">
+      <w:start w:val="1"/>
+      <w:numFmt w:val="bullet"/>
+      <w:lvlText w:val=""/>
+      <w:lvlJc w:val="left"/>
+      <w:pPr>
+        <w:ind w:left="5040" w:hanging="360"/>
+      </w:pPr>
+      <w:rPr>
+        <w:rFonts w:ascii="Symbol" w:hAnsi="Symbol" w:hint="default"/>
+      </w:rPr>
+    </w:lvl>
+    <w:lvl w:ilvl="7" w:tplc="04190003" w:tentative="1">
+      <w:start w:val="1"/>
+      <w:numFmt w:val="bullet"/>
+      <w:lvlText w:val="o"/>
+      <w:lvlJc w:val="left"/>
+      <w:pPr>
+        <w:ind w:left="5760" w:hanging="360"/>
+      </w:pPr>
+      <w:rPr>
+        <w:rFonts w:ascii="Courier New" w:hAnsi="Courier New" w:cs="Courier New" w:hint="default"/>
+      </w:rPr>
+    </w:lvl>
+    <w:lvl w:ilvl="8" w:tplc="04190005" w:tentative="1">
+      <w:start w:val="1"/>
+      <w:numFmt w:val="bullet"/>
+      <w:lvlText w:val=""/>
+      <w:lvlJc w:val="left"/>
+      <w:pPr>
+        <w:ind w:left="6480" w:hanging="360"/>
+      </w:pPr>
+      <w:rPr>
+        <w:rFonts w:ascii="Wingdings" w:hAnsi="Wingdings" w:hint="default"/>
+      </w:rPr>
+    </w:lvl>
+  </w:abstractNum>
+  <w:abstractNum w:abstractNumId="14" w15:restartNumberingAfterBreak="0">
     <w:nsid w:val="43362E10"/>
     <w:multiLevelType w:val="hybridMultilevel"/>
     <w:tmpl w:val="D68C3560"/>
@@ -13532,7 +14612,7 @@
       </w:pPr>
     </w:lvl>
   </w:abstractNum>
-  <w:abstractNum w:abstractNumId="8" w15:restartNumberingAfterBreak="0">
+  <w:abstractNum w:abstractNumId="15" w15:restartNumberingAfterBreak="0">
     <w:nsid w:val="4813470F"/>
     <w:multiLevelType w:val="hybridMultilevel"/>
     <w:tmpl w:val="A5FC3420"/>
@@ -13645,7 +14725,7 @@
       </w:rPr>
     </w:lvl>
   </w:abstractNum>
-  <w:abstractNum w:abstractNumId="9" w15:restartNumberingAfterBreak="0">
+  <w:abstractNum w:abstractNumId="16" w15:restartNumberingAfterBreak="0">
     <w:nsid w:val="48244E48"/>
     <w:multiLevelType w:val="hybridMultilevel"/>
     <w:tmpl w:val="014C275C"/>
@@ -13734,7 +14814,7 @@
       </w:pPr>
     </w:lvl>
   </w:abstractNum>
-  <w:abstractNum w:abstractNumId="10" w15:restartNumberingAfterBreak="0">
+  <w:abstractNum w:abstractNumId="17" w15:restartNumberingAfterBreak="0">
     <w:nsid w:val="504F302A"/>
     <w:multiLevelType w:val="hybridMultilevel"/>
     <w:tmpl w:val="D8528458"/>
@@ -13823,7 +14903,96 @@
       </w:pPr>
     </w:lvl>
   </w:abstractNum>
-  <w:abstractNum w:abstractNumId="11" w15:restartNumberingAfterBreak="0">
+  <w:abstractNum w:abstractNumId="18" w15:restartNumberingAfterBreak="0">
+    <w:nsid w:val="539C5A66"/>
+    <w:multiLevelType w:val="hybridMultilevel"/>
+    <w:tmpl w:val="46D85FA2"/>
+    <w:lvl w:ilvl="0" w:tplc="0419000F">
+      <w:start w:val="1"/>
+      <w:numFmt w:val="decimal"/>
+      <w:lvlText w:val="%1."/>
+      <w:lvlJc w:val="left"/>
+      <w:pPr>
+        <w:ind w:left="720" w:hanging="360"/>
+      </w:pPr>
+      <w:rPr>
+        <w:rFonts w:hint="default"/>
+      </w:rPr>
+    </w:lvl>
+    <w:lvl w:ilvl="1" w:tplc="04190019" w:tentative="1">
+      <w:start w:val="1"/>
+      <w:numFmt w:val="lowerLetter"/>
+      <w:lvlText w:val="%2."/>
+      <w:lvlJc w:val="left"/>
+      <w:pPr>
+        <w:ind w:left="1440" w:hanging="360"/>
+      </w:pPr>
+    </w:lvl>
+    <w:lvl w:ilvl="2" w:tplc="0419001B" w:tentative="1">
+      <w:start w:val="1"/>
+      <w:numFmt w:val="lowerRoman"/>
+      <w:lvlText w:val="%3."/>
+      <w:lvlJc w:val="right"/>
+      <w:pPr>
+        <w:ind w:left="2160" w:hanging="180"/>
+      </w:pPr>
+    </w:lvl>
+    <w:lvl w:ilvl="3" w:tplc="0419000F" w:tentative="1">
+      <w:start w:val="1"/>
+      <w:numFmt w:val="decimal"/>
+      <w:lvlText w:val="%4."/>
+      <w:lvlJc w:val="left"/>
+      <w:pPr>
+        <w:ind w:left="2880" w:hanging="360"/>
+      </w:pPr>
+    </w:lvl>
+    <w:lvl w:ilvl="4" w:tplc="04190019" w:tentative="1">
+      <w:start w:val="1"/>
+      <w:numFmt w:val="lowerLetter"/>
+      <w:lvlText w:val="%5."/>
+      <w:lvlJc w:val="left"/>
+      <w:pPr>
+        <w:ind w:left="3600" w:hanging="360"/>
+      </w:pPr>
+    </w:lvl>
+    <w:lvl w:ilvl="5" w:tplc="0419001B" w:tentative="1">
+      <w:start w:val="1"/>
+      <w:numFmt w:val="lowerRoman"/>
+      <w:lvlText w:val="%6."/>
+      <w:lvlJc w:val="right"/>
+      <w:pPr>
+        <w:ind w:left="4320" w:hanging="180"/>
+      </w:pPr>
+    </w:lvl>
+    <w:lvl w:ilvl="6" w:tplc="0419000F" w:tentative="1">
+      <w:start w:val="1"/>
+      <w:numFmt w:val="decimal"/>
+      <w:lvlText w:val="%7."/>
+      <w:lvlJc w:val="left"/>
+      <w:pPr>
+        <w:ind w:left="5040" w:hanging="360"/>
+      </w:pPr>
+    </w:lvl>
+    <w:lvl w:ilvl="7" w:tplc="04190019" w:tentative="1">
+      <w:start w:val="1"/>
+      <w:numFmt w:val="lowerLetter"/>
+      <w:lvlText w:val="%8."/>
+      <w:lvlJc w:val="left"/>
+      <w:pPr>
+        <w:ind w:left="5760" w:hanging="360"/>
+      </w:pPr>
+    </w:lvl>
+    <w:lvl w:ilvl="8" w:tplc="0419001B" w:tentative="1">
+      <w:start w:val="1"/>
+      <w:numFmt w:val="lowerRoman"/>
+      <w:lvlText w:val="%9."/>
+      <w:lvlJc w:val="right"/>
+      <w:pPr>
+        <w:ind w:left="6480" w:hanging="180"/>
+      </w:pPr>
+    </w:lvl>
+  </w:abstractNum>
+  <w:abstractNum w:abstractNumId="19" w15:restartNumberingAfterBreak="0">
     <w:nsid w:val="57EE014D"/>
     <w:multiLevelType w:val="multilevel"/>
     <w:tmpl w:val="CFC0ADD0"/>
@@ -13944,7 +15113,387 @@
       </w:rPr>
     </w:lvl>
   </w:abstractNum>
-  <w:abstractNum w:abstractNumId="12" w15:restartNumberingAfterBreak="0">
+  <w:abstractNum w:abstractNumId="20" w15:restartNumberingAfterBreak="0">
+    <w:nsid w:val="58C7130A"/>
+    <w:multiLevelType w:val="hybridMultilevel"/>
+    <w:tmpl w:val="6A3C1ADA"/>
+    <w:lvl w:ilvl="0" w:tplc="0419000F">
+      <w:start w:val="1"/>
+      <w:numFmt w:val="decimal"/>
+      <w:lvlText w:val="%1."/>
+      <w:lvlJc w:val="left"/>
+      <w:pPr>
+        <w:ind w:left="720" w:hanging="360"/>
+      </w:pPr>
+      <w:rPr>
+        <w:rFonts w:hint="default"/>
+      </w:rPr>
+    </w:lvl>
+    <w:lvl w:ilvl="1" w:tplc="04190019" w:tentative="1">
+      <w:start w:val="1"/>
+      <w:numFmt w:val="lowerLetter"/>
+      <w:lvlText w:val="%2."/>
+      <w:lvlJc w:val="left"/>
+      <w:pPr>
+        <w:ind w:left="1440" w:hanging="360"/>
+      </w:pPr>
+    </w:lvl>
+    <w:lvl w:ilvl="2" w:tplc="0419001B" w:tentative="1">
+      <w:start w:val="1"/>
+      <w:numFmt w:val="lowerRoman"/>
+      <w:lvlText w:val="%3."/>
+      <w:lvlJc w:val="right"/>
+      <w:pPr>
+        <w:ind w:left="2160" w:hanging="180"/>
+      </w:pPr>
+    </w:lvl>
+    <w:lvl w:ilvl="3" w:tplc="0419000F" w:tentative="1">
+      <w:start w:val="1"/>
+      <w:numFmt w:val="decimal"/>
+      <w:lvlText w:val="%4."/>
+      <w:lvlJc w:val="left"/>
+      <w:pPr>
+        <w:ind w:left="2880" w:hanging="360"/>
+      </w:pPr>
+    </w:lvl>
+    <w:lvl w:ilvl="4" w:tplc="04190019" w:tentative="1">
+      <w:start w:val="1"/>
+      <w:numFmt w:val="lowerLetter"/>
+      <w:lvlText w:val="%5."/>
+      <w:lvlJc w:val="left"/>
+      <w:pPr>
+        <w:ind w:left="3600" w:hanging="360"/>
+      </w:pPr>
+    </w:lvl>
+    <w:lvl w:ilvl="5" w:tplc="0419001B" w:tentative="1">
+      <w:start w:val="1"/>
+      <w:numFmt w:val="lowerRoman"/>
+      <w:lvlText w:val="%6."/>
+      <w:lvlJc w:val="right"/>
+      <w:pPr>
+        <w:ind w:left="4320" w:hanging="180"/>
+      </w:pPr>
+    </w:lvl>
+    <w:lvl w:ilvl="6" w:tplc="0419000F" w:tentative="1">
+      <w:start w:val="1"/>
+      <w:numFmt w:val="decimal"/>
+      <w:lvlText w:val="%7."/>
+      <w:lvlJc w:val="left"/>
+      <w:pPr>
+        <w:ind w:left="5040" w:hanging="360"/>
+      </w:pPr>
+    </w:lvl>
+    <w:lvl w:ilvl="7" w:tplc="04190019" w:tentative="1">
+      <w:start w:val="1"/>
+      <w:numFmt w:val="lowerLetter"/>
+      <w:lvlText w:val="%8."/>
+      <w:lvlJc w:val="left"/>
+      <w:pPr>
+        <w:ind w:left="5760" w:hanging="360"/>
+      </w:pPr>
+    </w:lvl>
+    <w:lvl w:ilvl="8" w:tplc="0419001B" w:tentative="1">
+      <w:start w:val="1"/>
+      <w:numFmt w:val="lowerRoman"/>
+      <w:lvlText w:val="%9."/>
+      <w:lvlJc w:val="right"/>
+      <w:pPr>
+        <w:ind w:left="6480" w:hanging="180"/>
+      </w:pPr>
+    </w:lvl>
+  </w:abstractNum>
+  <w:abstractNum w:abstractNumId="21" w15:restartNumberingAfterBreak="0">
+    <w:nsid w:val="594B5CA9"/>
+    <w:multiLevelType w:val="hybridMultilevel"/>
+    <w:tmpl w:val="52923FF6"/>
+    <w:lvl w:ilvl="0" w:tplc="0419000F">
+      <w:start w:val="1"/>
+      <w:numFmt w:val="decimal"/>
+      <w:lvlText w:val="%1."/>
+      <w:lvlJc w:val="left"/>
+      <w:pPr>
+        <w:ind w:left="720" w:hanging="360"/>
+      </w:pPr>
+      <w:rPr>
+        <w:rFonts w:hint="default"/>
+      </w:rPr>
+    </w:lvl>
+    <w:lvl w:ilvl="1" w:tplc="04190019" w:tentative="1">
+      <w:start w:val="1"/>
+      <w:numFmt w:val="lowerLetter"/>
+      <w:lvlText w:val="%2."/>
+      <w:lvlJc w:val="left"/>
+      <w:pPr>
+        <w:ind w:left="1440" w:hanging="360"/>
+      </w:pPr>
+    </w:lvl>
+    <w:lvl w:ilvl="2" w:tplc="0419001B" w:tentative="1">
+      <w:start w:val="1"/>
+      <w:numFmt w:val="lowerRoman"/>
+      <w:lvlText w:val="%3."/>
+      <w:lvlJc w:val="right"/>
+      <w:pPr>
+        <w:ind w:left="2160" w:hanging="180"/>
+      </w:pPr>
+    </w:lvl>
+    <w:lvl w:ilvl="3" w:tplc="0419000F" w:tentative="1">
+      <w:start w:val="1"/>
+      <w:numFmt w:val="decimal"/>
+      <w:lvlText w:val="%4."/>
+      <w:lvlJc w:val="left"/>
+      <w:pPr>
+        <w:ind w:left="2880" w:hanging="360"/>
+      </w:pPr>
+    </w:lvl>
+    <w:lvl w:ilvl="4" w:tplc="04190019" w:tentative="1">
+      <w:start w:val="1"/>
+      <w:numFmt w:val="lowerLetter"/>
+      <w:lvlText w:val="%5."/>
+      <w:lvlJc w:val="left"/>
+      <w:pPr>
+        <w:ind w:left="3600" w:hanging="360"/>
+      </w:pPr>
+    </w:lvl>
+    <w:lvl w:ilvl="5" w:tplc="0419001B" w:tentative="1">
+      <w:start w:val="1"/>
+      <w:numFmt w:val="lowerRoman"/>
+      <w:lvlText w:val="%6."/>
+      <w:lvlJc w:val="right"/>
+      <w:pPr>
+        <w:ind w:left="4320" w:hanging="180"/>
+      </w:pPr>
+    </w:lvl>
+    <w:lvl w:ilvl="6" w:tplc="0419000F" w:tentative="1">
+      <w:start w:val="1"/>
+      <w:numFmt w:val="decimal"/>
+      <w:lvlText w:val="%7."/>
+      <w:lvlJc w:val="left"/>
+      <w:pPr>
+        <w:ind w:left="5040" w:hanging="360"/>
+      </w:pPr>
+    </w:lvl>
+    <w:lvl w:ilvl="7" w:tplc="04190019" w:tentative="1">
+      <w:start w:val="1"/>
+      <w:numFmt w:val="lowerLetter"/>
+      <w:lvlText w:val="%8."/>
+      <w:lvlJc w:val="left"/>
+      <w:pPr>
+        <w:ind w:left="5760" w:hanging="360"/>
+      </w:pPr>
+    </w:lvl>
+    <w:lvl w:ilvl="8" w:tplc="0419001B" w:tentative="1">
+      <w:start w:val="1"/>
+      <w:numFmt w:val="lowerRoman"/>
+      <w:lvlText w:val="%9."/>
+      <w:lvlJc w:val="right"/>
+      <w:pPr>
+        <w:ind w:left="6480" w:hanging="180"/>
+      </w:pPr>
+    </w:lvl>
+  </w:abstractNum>
+  <w:abstractNum w:abstractNumId="22" w15:restartNumberingAfterBreak="0">
+    <w:nsid w:val="5B186604"/>
+    <w:multiLevelType w:val="hybridMultilevel"/>
+    <w:tmpl w:val="82EC3E7E"/>
+    <w:lvl w:ilvl="0" w:tplc="181C597A">
+      <w:start w:val="1"/>
+      <w:numFmt w:val="bullet"/>
+      <w:lvlText w:val=""/>
+      <w:lvlJc w:val="left"/>
+      <w:pPr>
+        <w:ind w:left="720" w:hanging="360"/>
+      </w:pPr>
+      <w:rPr>
+        <w:rFonts w:ascii="Symbol" w:hAnsi="Symbol" w:hint="default"/>
+      </w:rPr>
+    </w:lvl>
+    <w:lvl w:ilvl="1" w:tplc="04190003" w:tentative="1">
+      <w:start w:val="1"/>
+      <w:numFmt w:val="bullet"/>
+      <w:lvlText w:val="o"/>
+      <w:lvlJc w:val="left"/>
+      <w:pPr>
+        <w:ind w:left="1440" w:hanging="360"/>
+      </w:pPr>
+      <w:rPr>
+        <w:rFonts w:ascii="Courier New" w:hAnsi="Courier New" w:cs="Courier New" w:hint="default"/>
+      </w:rPr>
+    </w:lvl>
+    <w:lvl w:ilvl="2" w:tplc="04190005" w:tentative="1">
+      <w:start w:val="1"/>
+      <w:numFmt w:val="bullet"/>
+      <w:lvlText w:val=""/>
+      <w:lvlJc w:val="left"/>
+      <w:pPr>
+        <w:ind w:left="2160" w:hanging="360"/>
+      </w:pPr>
+      <w:rPr>
+        <w:rFonts w:ascii="Wingdings" w:hAnsi="Wingdings" w:hint="default"/>
+      </w:rPr>
+    </w:lvl>
+    <w:lvl w:ilvl="3" w:tplc="04190001" w:tentative="1">
+      <w:start w:val="1"/>
+      <w:numFmt w:val="bullet"/>
+      <w:lvlText w:val=""/>
+      <w:lvlJc w:val="left"/>
+      <w:pPr>
+        <w:ind w:left="2880" w:hanging="360"/>
+      </w:pPr>
+      <w:rPr>
+        <w:rFonts w:ascii="Symbol" w:hAnsi="Symbol" w:hint="default"/>
+      </w:rPr>
+    </w:lvl>
+    <w:lvl w:ilvl="4" w:tplc="04190003" w:tentative="1">
+      <w:start w:val="1"/>
+      <w:numFmt w:val="bullet"/>
+      <w:lvlText w:val="o"/>
+      <w:lvlJc w:val="left"/>
+      <w:pPr>
+        <w:ind w:left="3600" w:hanging="360"/>
+      </w:pPr>
+      <w:rPr>
+        <w:rFonts w:ascii="Courier New" w:hAnsi="Courier New" w:cs="Courier New" w:hint="default"/>
+      </w:rPr>
+    </w:lvl>
+    <w:lvl w:ilvl="5" w:tplc="04190005" w:tentative="1">
+      <w:start w:val="1"/>
+      <w:numFmt w:val="bullet"/>
+      <w:lvlText w:val=""/>
+      <w:lvlJc w:val="left"/>
+      <w:pPr>
+        <w:ind w:left="4320" w:hanging="360"/>
+      </w:pPr>
+      <w:rPr>
+        <w:rFonts w:ascii="Wingdings" w:hAnsi="Wingdings" w:hint="default"/>
+      </w:rPr>
+    </w:lvl>
+    <w:lvl w:ilvl="6" w:tplc="04190001" w:tentative="1">
+      <w:start w:val="1"/>
+      <w:numFmt w:val="bullet"/>
+      <w:lvlText w:val=""/>
+      <w:lvlJc w:val="left"/>
+      <w:pPr>
+        <w:ind w:left="5040" w:hanging="360"/>
+      </w:pPr>
+      <w:rPr>
+        <w:rFonts w:ascii="Symbol" w:hAnsi="Symbol" w:hint="default"/>
+      </w:rPr>
+    </w:lvl>
+    <w:lvl w:ilvl="7" w:tplc="04190003" w:tentative="1">
+      <w:start w:val="1"/>
+      <w:numFmt w:val="bullet"/>
+      <w:lvlText w:val="o"/>
+      <w:lvlJc w:val="left"/>
+      <w:pPr>
+        <w:ind w:left="5760" w:hanging="360"/>
+      </w:pPr>
+      <w:rPr>
+        <w:rFonts w:ascii="Courier New" w:hAnsi="Courier New" w:cs="Courier New" w:hint="default"/>
+      </w:rPr>
+    </w:lvl>
+    <w:lvl w:ilvl="8" w:tplc="04190005" w:tentative="1">
+      <w:start w:val="1"/>
+      <w:numFmt w:val="bullet"/>
+      <w:lvlText w:val=""/>
+      <w:lvlJc w:val="left"/>
+      <w:pPr>
+        <w:ind w:left="6480" w:hanging="360"/>
+      </w:pPr>
+      <w:rPr>
+        <w:rFonts w:ascii="Wingdings" w:hAnsi="Wingdings" w:hint="default"/>
+      </w:rPr>
+    </w:lvl>
+  </w:abstractNum>
+  <w:abstractNum w:abstractNumId="23" w15:restartNumberingAfterBreak="0">
+    <w:nsid w:val="630E6E3D"/>
+    <w:multiLevelType w:val="hybridMultilevel"/>
+    <w:tmpl w:val="EF88CF94"/>
+    <w:lvl w:ilvl="0" w:tplc="0419000F">
+      <w:start w:val="1"/>
+      <w:numFmt w:val="decimal"/>
+      <w:lvlText w:val="%1."/>
+      <w:lvlJc w:val="left"/>
+      <w:pPr>
+        <w:ind w:left="720" w:hanging="360"/>
+      </w:pPr>
+      <w:rPr>
+        <w:rFonts w:hint="default"/>
+      </w:rPr>
+    </w:lvl>
+    <w:lvl w:ilvl="1" w:tplc="04190019" w:tentative="1">
+      <w:start w:val="1"/>
+      <w:numFmt w:val="lowerLetter"/>
+      <w:lvlText w:val="%2."/>
+      <w:lvlJc w:val="left"/>
+      <w:pPr>
+        <w:ind w:left="1440" w:hanging="360"/>
+      </w:pPr>
+    </w:lvl>
+    <w:lvl w:ilvl="2" w:tplc="0419001B" w:tentative="1">
+      <w:start w:val="1"/>
+      <w:numFmt w:val="lowerRoman"/>
+      <w:lvlText w:val="%3."/>
+      <w:lvlJc w:val="right"/>
+      <w:pPr>
+        <w:ind w:left="2160" w:hanging="180"/>
+      </w:pPr>
+    </w:lvl>
+    <w:lvl w:ilvl="3" w:tplc="0419000F" w:tentative="1">
+      <w:start w:val="1"/>
+      <w:numFmt w:val="decimal"/>
+      <w:lvlText w:val="%4."/>
+      <w:lvlJc w:val="left"/>
+      <w:pPr>
+        <w:ind w:left="2880" w:hanging="360"/>
+      </w:pPr>
+    </w:lvl>
+    <w:lvl w:ilvl="4" w:tplc="04190019" w:tentative="1">
+      <w:start w:val="1"/>
+      <w:numFmt w:val="lowerLetter"/>
+      <w:lvlText w:val="%5."/>
+      <w:lvlJc w:val="left"/>
+      <w:pPr>
+        <w:ind w:left="3600" w:hanging="360"/>
+      </w:pPr>
+    </w:lvl>
+    <w:lvl w:ilvl="5" w:tplc="0419001B" w:tentative="1">
+      <w:start w:val="1"/>
+      <w:numFmt w:val="lowerRoman"/>
+      <w:lvlText w:val="%6."/>
+      <w:lvlJc w:val="right"/>
+      <w:pPr>
+        <w:ind w:left="4320" w:hanging="180"/>
+      </w:pPr>
+    </w:lvl>
+    <w:lvl w:ilvl="6" w:tplc="0419000F" w:tentative="1">
+      <w:start w:val="1"/>
+      <w:numFmt w:val="decimal"/>
+      <w:lvlText w:val="%7."/>
+      <w:lvlJc w:val="left"/>
+      <w:pPr>
+        <w:ind w:left="5040" w:hanging="360"/>
+      </w:pPr>
+    </w:lvl>
+    <w:lvl w:ilvl="7" w:tplc="04190019" w:tentative="1">
+      <w:start w:val="1"/>
+      <w:numFmt w:val="lowerLetter"/>
+      <w:lvlText w:val="%8."/>
+      <w:lvlJc w:val="left"/>
+      <w:pPr>
+        <w:ind w:left="5760" w:hanging="360"/>
+      </w:pPr>
+    </w:lvl>
+    <w:lvl w:ilvl="8" w:tplc="0419001B" w:tentative="1">
+      <w:start w:val="1"/>
+      <w:numFmt w:val="lowerRoman"/>
+      <w:lvlText w:val="%9."/>
+      <w:lvlJc w:val="right"/>
+      <w:pPr>
+        <w:ind w:left="6480" w:hanging="180"/>
+      </w:pPr>
+    </w:lvl>
+  </w:abstractNum>
+  <w:abstractNum w:abstractNumId="24" w15:restartNumberingAfterBreak="0">
     <w:nsid w:val="6C293413"/>
     <w:multiLevelType w:val="multilevel"/>
     <w:tmpl w:val="D2A215D8"/>
@@ -14065,10 +15614,10 @@
       </w:rPr>
     </w:lvl>
   </w:abstractNum>
-  <w:abstractNum w:abstractNumId="13" w15:restartNumberingAfterBreak="0">
+  <w:abstractNum w:abstractNumId="25" w15:restartNumberingAfterBreak="0">
     <w:nsid w:val="760D30B3"/>
     <w:multiLevelType w:val="hybridMultilevel"/>
-    <w:tmpl w:val="BE1AA138"/>
+    <w:tmpl w:val="61407262"/>
     <w:lvl w:ilvl="0" w:tplc="181C597A">
       <w:start w:val="1"/>
       <w:numFmt w:val="bullet"/>
@@ -14172,6 +15721,208 @@
       <w:lvlJc w:val="left"/>
       <w:pPr>
         <w:ind w:left="7188" w:hanging="360"/>
+      </w:pPr>
+      <w:rPr>
+        <w:rFonts w:ascii="Wingdings" w:hAnsi="Wingdings" w:hint="default"/>
+      </w:rPr>
+    </w:lvl>
+  </w:abstractNum>
+  <w:abstractNum w:abstractNumId="26" w15:restartNumberingAfterBreak="0">
+    <w:nsid w:val="78B6321B"/>
+    <w:multiLevelType w:val="hybridMultilevel"/>
+    <w:tmpl w:val="C4DCC8FA"/>
+    <w:lvl w:ilvl="0" w:tplc="0419000F">
+      <w:start w:val="1"/>
+      <w:numFmt w:val="decimal"/>
+      <w:lvlText w:val="%1."/>
+      <w:lvlJc w:val="left"/>
+      <w:pPr>
+        <w:ind w:left="720" w:hanging="360"/>
+      </w:pPr>
+      <w:rPr>
+        <w:rFonts w:hint="default"/>
+      </w:rPr>
+    </w:lvl>
+    <w:lvl w:ilvl="1" w:tplc="04190019" w:tentative="1">
+      <w:start w:val="1"/>
+      <w:numFmt w:val="lowerLetter"/>
+      <w:lvlText w:val="%2."/>
+      <w:lvlJc w:val="left"/>
+      <w:pPr>
+        <w:ind w:left="1440" w:hanging="360"/>
+      </w:pPr>
+    </w:lvl>
+    <w:lvl w:ilvl="2" w:tplc="0419001B" w:tentative="1">
+      <w:start w:val="1"/>
+      <w:numFmt w:val="lowerRoman"/>
+      <w:lvlText w:val="%3."/>
+      <w:lvlJc w:val="right"/>
+      <w:pPr>
+        <w:ind w:left="2160" w:hanging="180"/>
+      </w:pPr>
+    </w:lvl>
+    <w:lvl w:ilvl="3" w:tplc="0419000F" w:tentative="1">
+      <w:start w:val="1"/>
+      <w:numFmt w:val="decimal"/>
+      <w:lvlText w:val="%4."/>
+      <w:lvlJc w:val="left"/>
+      <w:pPr>
+        <w:ind w:left="2880" w:hanging="360"/>
+      </w:pPr>
+    </w:lvl>
+    <w:lvl w:ilvl="4" w:tplc="04190019" w:tentative="1">
+      <w:start w:val="1"/>
+      <w:numFmt w:val="lowerLetter"/>
+      <w:lvlText w:val="%5."/>
+      <w:lvlJc w:val="left"/>
+      <w:pPr>
+        <w:ind w:left="3600" w:hanging="360"/>
+      </w:pPr>
+    </w:lvl>
+    <w:lvl w:ilvl="5" w:tplc="0419001B" w:tentative="1">
+      <w:start w:val="1"/>
+      <w:numFmt w:val="lowerRoman"/>
+      <w:lvlText w:val="%6."/>
+      <w:lvlJc w:val="right"/>
+      <w:pPr>
+        <w:ind w:left="4320" w:hanging="180"/>
+      </w:pPr>
+    </w:lvl>
+    <w:lvl w:ilvl="6" w:tplc="0419000F" w:tentative="1">
+      <w:start w:val="1"/>
+      <w:numFmt w:val="decimal"/>
+      <w:lvlText w:val="%7."/>
+      <w:lvlJc w:val="left"/>
+      <w:pPr>
+        <w:ind w:left="5040" w:hanging="360"/>
+      </w:pPr>
+    </w:lvl>
+    <w:lvl w:ilvl="7" w:tplc="04190019" w:tentative="1">
+      <w:start w:val="1"/>
+      <w:numFmt w:val="lowerLetter"/>
+      <w:lvlText w:val="%8."/>
+      <w:lvlJc w:val="left"/>
+      <w:pPr>
+        <w:ind w:left="5760" w:hanging="360"/>
+      </w:pPr>
+    </w:lvl>
+    <w:lvl w:ilvl="8" w:tplc="0419001B" w:tentative="1">
+      <w:start w:val="1"/>
+      <w:numFmt w:val="lowerRoman"/>
+      <w:lvlText w:val="%9."/>
+      <w:lvlJc w:val="right"/>
+      <w:pPr>
+        <w:ind w:left="6480" w:hanging="180"/>
+      </w:pPr>
+    </w:lvl>
+  </w:abstractNum>
+  <w:abstractNum w:abstractNumId="27" w15:restartNumberingAfterBreak="0">
+    <w:nsid w:val="7BD84E7E"/>
+    <w:multiLevelType w:val="hybridMultilevel"/>
+    <w:tmpl w:val="4AB09CAA"/>
+    <w:lvl w:ilvl="0" w:tplc="181C597A">
+      <w:start w:val="1"/>
+      <w:numFmt w:val="bullet"/>
+      <w:lvlText w:val=""/>
+      <w:lvlJc w:val="left"/>
+      <w:pPr>
+        <w:ind w:left="720" w:hanging="360"/>
+      </w:pPr>
+      <w:rPr>
+        <w:rFonts w:ascii="Symbol" w:hAnsi="Symbol" w:hint="default"/>
+      </w:rPr>
+    </w:lvl>
+    <w:lvl w:ilvl="1" w:tplc="04190003" w:tentative="1">
+      <w:start w:val="1"/>
+      <w:numFmt w:val="bullet"/>
+      <w:lvlText w:val="o"/>
+      <w:lvlJc w:val="left"/>
+      <w:pPr>
+        <w:ind w:left="1440" w:hanging="360"/>
+      </w:pPr>
+      <w:rPr>
+        <w:rFonts w:ascii="Courier New" w:hAnsi="Courier New" w:cs="Courier New" w:hint="default"/>
+      </w:rPr>
+    </w:lvl>
+    <w:lvl w:ilvl="2" w:tplc="04190005" w:tentative="1">
+      <w:start w:val="1"/>
+      <w:numFmt w:val="bullet"/>
+      <w:lvlText w:val=""/>
+      <w:lvlJc w:val="left"/>
+      <w:pPr>
+        <w:ind w:left="2160" w:hanging="360"/>
+      </w:pPr>
+      <w:rPr>
+        <w:rFonts w:ascii="Wingdings" w:hAnsi="Wingdings" w:hint="default"/>
+      </w:rPr>
+    </w:lvl>
+    <w:lvl w:ilvl="3" w:tplc="04190001" w:tentative="1">
+      <w:start w:val="1"/>
+      <w:numFmt w:val="bullet"/>
+      <w:lvlText w:val=""/>
+      <w:lvlJc w:val="left"/>
+      <w:pPr>
+        <w:ind w:left="2880" w:hanging="360"/>
+      </w:pPr>
+      <w:rPr>
+        <w:rFonts w:ascii="Symbol" w:hAnsi="Symbol" w:hint="default"/>
+      </w:rPr>
+    </w:lvl>
+    <w:lvl w:ilvl="4" w:tplc="04190003" w:tentative="1">
+      <w:start w:val="1"/>
+      <w:numFmt w:val="bullet"/>
+      <w:lvlText w:val="o"/>
+      <w:lvlJc w:val="left"/>
+      <w:pPr>
+        <w:ind w:left="3600" w:hanging="360"/>
+      </w:pPr>
+      <w:rPr>
+        <w:rFonts w:ascii="Courier New" w:hAnsi="Courier New" w:cs="Courier New" w:hint="default"/>
+      </w:rPr>
+    </w:lvl>
+    <w:lvl w:ilvl="5" w:tplc="04190005" w:tentative="1">
+      <w:start w:val="1"/>
+      <w:numFmt w:val="bullet"/>
+      <w:lvlText w:val=""/>
+      <w:lvlJc w:val="left"/>
+      <w:pPr>
+        <w:ind w:left="4320" w:hanging="360"/>
+      </w:pPr>
+      <w:rPr>
+        <w:rFonts w:ascii="Wingdings" w:hAnsi="Wingdings" w:hint="default"/>
+      </w:rPr>
+    </w:lvl>
+    <w:lvl w:ilvl="6" w:tplc="04190001" w:tentative="1">
+      <w:start w:val="1"/>
+      <w:numFmt w:val="bullet"/>
+      <w:lvlText w:val=""/>
+      <w:lvlJc w:val="left"/>
+      <w:pPr>
+        <w:ind w:left="5040" w:hanging="360"/>
+      </w:pPr>
+      <w:rPr>
+        <w:rFonts w:ascii="Symbol" w:hAnsi="Symbol" w:hint="default"/>
+      </w:rPr>
+    </w:lvl>
+    <w:lvl w:ilvl="7" w:tplc="04190003" w:tentative="1">
+      <w:start w:val="1"/>
+      <w:numFmt w:val="bullet"/>
+      <w:lvlText w:val="o"/>
+      <w:lvlJc w:val="left"/>
+      <w:pPr>
+        <w:ind w:left="5760" w:hanging="360"/>
+      </w:pPr>
+      <w:rPr>
+        <w:rFonts w:ascii="Courier New" w:hAnsi="Courier New" w:cs="Courier New" w:hint="default"/>
+      </w:rPr>
+    </w:lvl>
+    <w:lvl w:ilvl="8" w:tplc="04190005" w:tentative="1">
+      <w:start w:val="1"/>
+      <w:numFmt w:val="bullet"/>
+      <w:lvlText w:val=""/>
+      <w:lvlJc w:val="left"/>
+      <w:pPr>
+        <w:ind w:left="6480" w:hanging="360"/>
       </w:pPr>
       <w:rPr>
         <w:rFonts w:ascii="Wingdings" w:hAnsi="Wingdings" w:hint="default"/>
@@ -14182,43 +15933,85 @@
     <w:abstractNumId w:val="0"/>
   </w:num>
   <w:num w:numId="2">
+    <w:abstractNumId w:val="24"/>
+  </w:num>
+  <w:num w:numId="3">
+    <w:abstractNumId w:val="4"/>
+  </w:num>
+  <w:num w:numId="4">
+    <w:abstractNumId w:val="9"/>
+  </w:num>
+  <w:num w:numId="5">
+    <w:abstractNumId w:val="19"/>
+  </w:num>
+  <w:num w:numId="6">
+    <w:abstractNumId w:val="16"/>
+  </w:num>
+  <w:num w:numId="7">
     <w:abstractNumId w:val="12"/>
   </w:num>
-  <w:num w:numId="3">
-    <w:abstractNumId w:val="1"/>
+  <w:num w:numId="8">
+    <w:abstractNumId w:val="10"/>
   </w:num>
-  <w:num w:numId="4">
+  <w:num w:numId="9">
+    <w:abstractNumId w:val="14"/>
+  </w:num>
+  <w:num w:numId="10">
+    <w:abstractNumId w:val="7"/>
+  </w:num>
+  <w:num w:numId="11">
+    <w:abstractNumId w:val="25"/>
+  </w:num>
+  <w:num w:numId="12">
+    <w:abstractNumId w:val="15"/>
+  </w:num>
+  <w:num w:numId="13">
+    <w:abstractNumId w:val="17"/>
+  </w:num>
+  <w:num w:numId="14">
+    <w:abstractNumId w:val="11"/>
+  </w:num>
+  <w:num w:numId="15">
+    <w:abstractNumId w:val="2"/>
+  </w:num>
+  <w:num w:numId="16">
+    <w:abstractNumId w:val="20"/>
+  </w:num>
+  <w:num w:numId="17">
+    <w:abstractNumId w:val="23"/>
+  </w:num>
+  <w:num w:numId="18">
+    <w:abstractNumId w:val="26"/>
+  </w:num>
+  <w:num w:numId="19">
     <w:abstractNumId w:val="3"/>
   </w:num>
-  <w:num w:numId="5">
-    <w:abstractNumId w:val="11"/>
+  <w:num w:numId="20">
+    <w:abstractNumId w:val="8"/>
   </w:num>
-  <w:num w:numId="6">
-    <w:abstractNumId w:val="9"/>
-  </w:num>
-  <w:num w:numId="7">
+  <w:num w:numId="21">
     <w:abstractNumId w:val="6"/>
   </w:num>
-  <w:num w:numId="8">
-    <w:abstractNumId w:val="4"/>
+  <w:num w:numId="22">
+    <w:abstractNumId w:val="5"/>
   </w:num>
-  <w:num w:numId="9">
-    <w:abstractNumId w:val="7"/>
-  </w:num>
-  <w:num w:numId="10">
-    <w:abstractNumId w:val="2"/>
-  </w:num>
-  <w:num w:numId="11">
+  <w:num w:numId="23">
     <w:abstractNumId w:val="13"/>
   </w:num>
-  <w:num w:numId="12">
-    <w:abstractNumId w:val="8"/>
+  <w:num w:numId="24">
+    <w:abstractNumId w:val="22"/>
   </w:num>
-  <w:num w:numId="13">
-    <w:abstractNumId w:val="10"/>
+  <w:num w:numId="25">
+    <w:abstractNumId w:val="27"/>
   </w:num>
-  <w:num w:numId="14">
-    <w:abstractNumId w:val="5"/>
+  <w:num w:numId="26">
+    <w:abstractNumId w:val="18"/>
+  </w:num>
+  <w:num w:numId="27">
+    <w:abstractNumId w:val="21"/>
+  </w:num>
+  <w:num w:numId="28">
+    <w:abstractNumId w:val="1"/>
   </w:num>
 </w:numbering>
 </file>
@@ -14718,19 +16511,14 @@
   </w:style>
   <w:style w:type="paragraph" w:styleId="a3">
     <w:name w:val="List Paragraph"/>
-    <w:aliases w:val="Подпись рисунка"/>
     <w:basedOn w:val="a"/>
     <w:uiPriority w:val="34"/>
     <w:qFormat/>
-    <w:rsid w:val="009E7350"/>
+    <w:rsid w:val="0014020A"/>
     <w:pPr>
-      <w:spacing w:before="280" w:after="280" w:line="240" w:lineRule="auto"/>
+      <w:spacing w:line="240" w:lineRule="auto"/>
       <w:contextualSpacing/>
-      <w:jc w:val="center"/>
     </w:pPr>
-    <w:rPr>
-      <w:sz w:val="24"/>
-    </w:rPr>
   </w:style>
   <w:style w:type="character" w:customStyle="1" w:styleId="10">
     <w:name w:val="Заголовок 1 Знак"/>
@@ -14900,6 +16688,50 @@
     <w:rPr>
       <w:i/>
       <w:iCs/>
+    </w:rPr>
+  </w:style>
+  <w:style w:type="character" w:styleId="ac">
+    <w:name w:val="Hyperlink"/>
+    <w:basedOn w:val="a0"/>
+    <w:uiPriority w:val="99"/>
+    <w:unhideWhenUsed/>
+    <w:rsid w:val="0014020A"/>
+    <w:rPr>
+      <w:color w:val="0563C1" w:themeColor="hyperlink"/>
+      <w:u w:val="single"/>
+    </w:rPr>
+  </w:style>
+  <w:style w:type="paragraph" w:styleId="21">
+    <w:name w:val="Quote"/>
+    <w:aliases w:val="Моя подпись рисунка"/>
+    <w:basedOn w:val="a"/>
+    <w:next w:val="a"/>
+    <w:link w:val="22"/>
+    <w:uiPriority w:val="29"/>
+    <w:qFormat/>
+    <w:rsid w:val="0014020A"/>
+    <w:pPr>
+      <w:spacing w:before="280" w:after="280" w:line="240" w:lineRule="auto"/>
+      <w:jc w:val="center"/>
+    </w:pPr>
+    <w:rPr>
+      <w:iCs/>
+      <w:color w:val="000000" w:themeColor="text1"/>
+      <w:sz w:val="24"/>
+    </w:rPr>
+  </w:style>
+  <w:style w:type="character" w:customStyle="1" w:styleId="22">
+    <w:name w:val="Цитата 2 Знак"/>
+    <w:aliases w:val="Моя подпись рисунка Знак"/>
+    <w:basedOn w:val="a0"/>
+    <w:link w:val="21"/>
+    <w:uiPriority w:val="29"/>
+    <w:rsid w:val="0014020A"/>
+    <w:rPr>
+      <w:rFonts w:ascii="Times New Roman" w:hAnsi="Times New Roman"/>
+      <w:iCs/>
+      <w:color w:val="000000" w:themeColor="text1"/>
+      <w:sz w:val="24"/>
     </w:rPr>
   </w:style>
 </w:styles>
@@ -15171,7 +17003,7 @@
 </file>
 
 <file path=customXml/itemProps1.xml><?xml version="1.0" encoding="utf-8"?>
-<ds:datastoreItem xmlns:ds="http://schemas.openxmlformats.org/officeDocument/2006/customXml" ds:itemID="{1E609092-E9F8-44CE-ABC6-D2E212DC1E9C}">
+<ds:datastoreItem xmlns:ds="http://schemas.openxmlformats.org/officeDocument/2006/customXml" ds:itemID="{B16ABB98-3B12-4BDA-89F8-2A548470A661}">
   <ds:schemaRefs>
     <ds:schemaRef ds:uri="http://schemas.openxmlformats.org/officeDocument/2006/bibliography"/>
   </ds:schemaRefs>

</xml_diff>

<commit_message>
doc: add numeration of pages
</commit_message>
<xml_diff>
--- a/doc/note.docx
+++ b/doc/note.docx
@@ -516,6 +516,7 @@
             </w:rPr>
             <w:t xml:space="preserve">«Централизованная система контроля версий </w:t>
           </w:r>
+          <w:proofErr w:type="spellStart"/>
           <w:r>
             <w:rPr>
               <w:rFonts w:eastAsia="Times New Roman"/>
@@ -524,6 +525,7 @@
             </w:rPr>
             <w:t>Lfk</w:t>
           </w:r>
+          <w:proofErr w:type="spellEnd"/>
           <w:r>
             <w:rPr>
               <w:rFonts w:eastAsia="Times New Roman"/>
@@ -663,7 +665,23 @@
               <w:u w:val="single"/>
             </w:rPr>
             <w:tab/>
-            <w:t>к.т.н., доц. Пацей Н.В.</w:t>
+            <w:t xml:space="preserve">к.т.н., доц. </w:t>
+          </w:r>
+          <w:proofErr w:type="spellStart"/>
+          <w:r>
+            <w:rPr>
+              <w:rFonts w:eastAsia="Times New Roman"/>
+              <w:u w:val="single"/>
+            </w:rPr>
+            <w:t>Пацей</w:t>
+          </w:r>
+          <w:proofErr w:type="spellEnd"/>
+          <w:r>
+            <w:rPr>
+              <w:rFonts w:eastAsia="Times New Roman"/>
+              <w:u w:val="single"/>
+            </w:rPr>
+            <w:t xml:space="preserve"> Н.В.</w:t>
           </w:r>
           <w:r>
             <w:rPr>
@@ -818,7 +836,23 @@
               <w:u w:val="single"/>
             </w:rPr>
             <w:tab/>
-            <w:t>к.т.н., доц. Пацей Н.В.</w:t>
+            <w:t xml:space="preserve">к.т.н., доц. </w:t>
+          </w:r>
+          <w:proofErr w:type="spellStart"/>
+          <w:r>
+            <w:rPr>
+              <w:rFonts w:eastAsia="Times New Roman"/>
+              <w:u w:val="single"/>
+            </w:rPr>
+            <w:t>Пацей</w:t>
+          </w:r>
+          <w:proofErr w:type="spellEnd"/>
+          <w:r>
+            <w:rPr>
+              <w:rFonts w:eastAsia="Times New Roman"/>
+              <w:u w:val="single"/>
+            </w:rPr>
+            <w:t xml:space="preserve"> Н.В.</w:t>
           </w:r>
           <w:r>
             <w:rPr>
@@ -859,11 +893,19 @@
           </w:r>
         </w:p>
         <w:p>
+          <w:proofErr w:type="spellStart"/>
           <w:r>
             <w:rPr>
               <w:rFonts w:eastAsia="Times New Roman"/>
             </w:rPr>
-            <w:t xml:space="preserve">Нормоконтролер </w:t>
+            <w:t>Нормоконтролер</w:t>
+          </w:r>
+          <w:proofErr w:type="spellEnd"/>
+          <w:r>
+            <w:rPr>
+              <w:rFonts w:eastAsia="Times New Roman"/>
+            </w:rPr>
+            <w:t xml:space="preserve"> </w:t>
           </w:r>
           <w:r>
             <w:rPr>
@@ -899,7 +941,23 @@
               <w:u w:val="single"/>
             </w:rPr>
             <w:tab/>
-            <w:t>к.т.н., доц. Пацей Н.В.</w:t>
+            <w:t xml:space="preserve">к.т.н., доц. </w:t>
+          </w:r>
+          <w:proofErr w:type="spellStart"/>
+          <w:r>
+            <w:rPr>
+              <w:rFonts w:eastAsia="Times New Roman"/>
+              <w:u w:val="single"/>
+            </w:rPr>
+            <w:t>Пацей</w:t>
+          </w:r>
+          <w:proofErr w:type="spellEnd"/>
+          <w:r>
+            <w:rPr>
+              <w:rFonts w:eastAsia="Times New Roman"/>
+              <w:u w:val="single"/>
+            </w:rPr>
+            <w:t xml:space="preserve"> Н.В.</w:t>
           </w:r>
           <w:r>
             <w:rPr>
@@ -1196,6 +1254,7 @@
         <w:tab/>
         <w:t xml:space="preserve">Основной целью курсового проекта является: разработка централизованной системы контроля версий </w:t>
       </w:r>
+      <w:proofErr w:type="spellStart"/>
       <w:r>
         <w:rPr>
           <w:rFonts w:cs="Times New Roman"/>
@@ -1203,6 +1262,7 @@
         </w:rPr>
         <w:t>Lfk</w:t>
       </w:r>
+      <w:proofErr w:type="spellEnd"/>
       <w:r>
         <w:rPr>
           <w:rFonts w:cs="Times New Roman"/>
@@ -1466,7 +1526,23 @@
         <w:jc w:val="both"/>
       </w:pPr>
       <w:r>
-        <w:t>локальные, работа которых основана на наборе патчей (патч — файл, описывающий различие между файлами), которые хранятся</w:t>
+        <w:t xml:space="preserve">локальные, работа которых основана на наборе </w:t>
+      </w:r>
+      <w:proofErr w:type="spellStart"/>
+      <w:r>
+        <w:t>патчей</w:t>
+      </w:r>
+      <w:proofErr w:type="spellEnd"/>
+      <w:r>
+        <w:t xml:space="preserve"> (</w:t>
+      </w:r>
+      <w:proofErr w:type="spellStart"/>
+      <w:r>
+        <w:t>патч</w:t>
+      </w:r>
+      <w:proofErr w:type="spellEnd"/>
+      <w:r>
+        <w:t xml:space="preserve"> — файл, описывающий различие между файлами), которые хранятся</w:t>
       </w:r>
       <w:r>
         <w:t xml:space="preserve"> в специальном формате на диске;</w:t>
@@ -1485,7 +1561,15 @@
         <w:t>централизованные, в которых</w:t>
       </w:r>
       <w:r>
-        <w:t xml:space="preserve"> есть центральный сервер, на котором хранятся все файлы под версионным контролем, и ряд клиентов, которы</w:t>
+        <w:t xml:space="preserve"> есть центральный сервер, на котором хранятся все файлы под </w:t>
+      </w:r>
+      <w:proofErr w:type="spellStart"/>
+      <w:r>
+        <w:t>версионным</w:t>
+      </w:r>
+      <w:proofErr w:type="spellEnd"/>
+      <w:r>
+        <w:t xml:space="preserve"> контролем, и ряд клиентов, которы</w:t>
       </w:r>
       <w:r>
         <w:t>е получают копии файлов из него;</w:t>
@@ -1501,12 +1585,7 @@
         <w:jc w:val="both"/>
       </w:pPr>
       <w:r>
-        <w:t>распределённые, которые</w:t>
-      </w:r>
-      <w:bookmarkStart w:id="0" w:name="_GoBack"/>
-      <w:bookmarkEnd w:id="0"/>
-      <w:r>
-        <w:t xml:space="preserve"> </w:t>
+        <w:t xml:space="preserve">распределённые, которые </w:t>
       </w:r>
       <w:r>
         <w:t xml:space="preserve">не просто выгружают последние версии файлов, а полностью копируют весь репозиторий. Поэтому в случае, когда </w:t>
@@ -1539,6 +1618,7 @@
         </w:rPr>
         <w:t xml:space="preserve">Рассматриваемая система контроля версий </w:t>
       </w:r>
+      <w:proofErr w:type="spellStart"/>
       <w:r>
         <w:rPr>
           <w:rFonts w:cs="Times New Roman"/>
@@ -1546,6 +1626,7 @@
         </w:rPr>
         <w:t>Lfk</w:t>
       </w:r>
+      <w:proofErr w:type="spellEnd"/>
       <w:r>
         <w:rPr>
           <w:rFonts w:cs="Times New Roman"/>
@@ -1811,7 +1892,31 @@
         <w:t xml:space="preserve"> </w:t>
       </w:r>
       <w:r>
-        <w:t xml:space="preserve">— централизованная система (в отличие от распределённых систем, таких, как Git или Mercurial), то есть данные хранятся в едином хранилище. Хранилище может располагаться на локальном диске или на сетевом сервере. Работа в Subversion мало отличается от работы в других централизованных системах управления версиями. Клиенты копируют файлы из хранилища, создавая локальные рабочие копии, затем вносят изменения в рабочие копии и фиксируют эти изменения в хранилище. Несколько клиентов могут одновременно обращаться к хранилищу. </w:t>
+        <w:t xml:space="preserve">— централизованная система (в отличие от распределённых систем, таких, как </w:t>
+      </w:r>
+      <w:proofErr w:type="spellStart"/>
+      <w:r>
+        <w:t>Git</w:t>
+      </w:r>
+      <w:proofErr w:type="spellEnd"/>
+      <w:r>
+        <w:t xml:space="preserve"> или </w:t>
+      </w:r>
+      <w:proofErr w:type="spellStart"/>
+      <w:r>
+        <w:t>Mercurial</w:t>
+      </w:r>
+      <w:proofErr w:type="spellEnd"/>
+      <w:r>
+        <w:t xml:space="preserve">), то есть данные хранятся в едином хранилище. Хранилище может располагаться на локальном диске или на сетевом сервере. Работа в </w:t>
+      </w:r>
+      <w:proofErr w:type="spellStart"/>
+      <w:r>
+        <w:t>Subversion</w:t>
+      </w:r>
+      <w:proofErr w:type="spellEnd"/>
+      <w:r>
+        <w:t xml:space="preserve"> мало отличается от работы в других централизованных системах управления версиями. Клиенты копируют файлы из хранилища, создавая локальные рабочие копии, затем вносят изменения в рабочие копии и фиксируют эти изменения в хранилище. Несколько клиентов могут одновременно обращаться к хранилищу. </w:t>
       </w:r>
     </w:p>
     <w:p>
@@ -1845,7 +1950,47 @@
         <w:t>к</w:t>
       </w:r>
       <w:r>
-        <w:t>россплатформенная распределённая система управления версиями, разработанная для эффективной работы с очень большими репозиториями кода. Наряду с традиционными возможностями систем контроля версий, Mercurial поддерживает полностью децентрализованную работу (отсутствует понятие основного хранилища кода), ветвление (возможно вести несколько веток одного проекта и копировать изменения между ветками), слияние репозиториев (чем и достигается «распределённость» работы). Поддерживается обмен данными между репозиториями через HTTP/HTTPS, SSH и вручную при помощи упакованных наборов изменений.</w:t>
+        <w:t xml:space="preserve">россплатформенная распределённая система управления версиями, разработанная для эффективной работы с очень большими </w:t>
+      </w:r>
+      <w:proofErr w:type="spellStart"/>
+      <w:r>
+        <w:t>репозиториями</w:t>
+      </w:r>
+      <w:proofErr w:type="spellEnd"/>
+      <w:r>
+        <w:t xml:space="preserve"> кода. Наряду с традиционными возможностями систем контроля версий, </w:t>
+      </w:r>
+      <w:proofErr w:type="spellStart"/>
+      <w:r>
+        <w:t>Mercurial</w:t>
+      </w:r>
+      <w:proofErr w:type="spellEnd"/>
+      <w:r>
+        <w:t xml:space="preserve"> поддерживает полностью децентрализованную работу (отсутствует понятие основного хранилища кода), ветвление (возможно вести несколько веток одного проекта и копировать изменения между ветками), слияние </w:t>
+      </w:r>
+      <w:proofErr w:type="spellStart"/>
+      <w:r>
+        <w:t>репозиториев</w:t>
+      </w:r>
+      <w:proofErr w:type="spellEnd"/>
+      <w:r>
+        <w:t xml:space="preserve"> (чем и достигается «</w:t>
+      </w:r>
+      <w:proofErr w:type="spellStart"/>
+      <w:r>
+        <w:t>распределённость</w:t>
+      </w:r>
+      <w:proofErr w:type="spellEnd"/>
+      <w:r>
+        <w:t xml:space="preserve">» работы). Поддерживается обмен данными между </w:t>
+      </w:r>
+      <w:proofErr w:type="spellStart"/>
+      <w:r>
+        <w:t>репозиториями</w:t>
+      </w:r>
+      <w:proofErr w:type="spellEnd"/>
+      <w:r>
+        <w:t xml:space="preserve"> через HTTP/HTTPS, SSH и вручную при помощи упакованных наборов изменений.</w:t>
       </w:r>
     </w:p>
     <w:p>
@@ -1857,12 +2002,14 @@
         </w:numPr>
         <w:jc w:val="both"/>
       </w:pPr>
+      <w:proofErr w:type="spellStart"/>
       <w:r>
         <w:rPr>
           <w:lang w:val="en-US"/>
         </w:rPr>
         <w:t>Git</w:t>
       </w:r>
+      <w:proofErr w:type="spellEnd"/>
       <w:r>
         <w:t xml:space="preserve"> </w:t>
       </w:r>
@@ -1876,16 +2023,53 @@
         <w:t xml:space="preserve">распределённая система контроля версий. </w:t>
       </w:r>
       <w:r>
-        <w:t>Главное отличие Git</w:t>
-      </w:r>
+        <w:t xml:space="preserve">Главное отличие </w:t>
+      </w:r>
+      <w:proofErr w:type="spellStart"/>
+      <w:r>
+        <w:t>Git</w:t>
+      </w:r>
+      <w:proofErr w:type="spellEnd"/>
       <w:r>
         <w:t xml:space="preserve"> </w:t>
       </w:r>
       <w:r>
-        <w:t>от любых других СКВ — это то, как Git смотрит на свои данные. В принципе, большинство других систем хранит информацию как список изменений (патчей) для файлов.</w:t>
-      </w:r>
-      <w:r>
-        <w:t xml:space="preserve"> Git не хранит свои данные в таком виде. Вместо этого Git считает хранимые данные набором слепков</w:t>
+        <w:t xml:space="preserve">от любых других СКВ — это то, как </w:t>
+      </w:r>
+      <w:proofErr w:type="spellStart"/>
+      <w:r>
+        <w:t>Git</w:t>
+      </w:r>
+      <w:proofErr w:type="spellEnd"/>
+      <w:r>
+        <w:t xml:space="preserve"> смотрит на свои данные. В принципе, большинство других систем хранит информацию как список изменений (</w:t>
+      </w:r>
+      <w:proofErr w:type="spellStart"/>
+      <w:r>
+        <w:t>патчей</w:t>
+      </w:r>
+      <w:proofErr w:type="spellEnd"/>
+      <w:r>
+        <w:t>) для файлов.</w:t>
+      </w:r>
+      <w:r>
+        <w:t xml:space="preserve"> </w:t>
+      </w:r>
+      <w:proofErr w:type="spellStart"/>
+      <w:r>
+        <w:t>Git</w:t>
+      </w:r>
+      <w:proofErr w:type="spellEnd"/>
+      <w:r>
+        <w:t xml:space="preserve"> не хранит свои данные в таком виде. Вместо этого </w:t>
+      </w:r>
+      <w:proofErr w:type="spellStart"/>
+      <w:r>
+        <w:t>Git</w:t>
+      </w:r>
+      <w:proofErr w:type="spellEnd"/>
+      <w:r>
+        <w:t xml:space="preserve"> считает хранимые данные набором слепков</w:t>
       </w:r>
       <w:r>
         <w:t>[8</w:t>
@@ -1897,7 +2081,15 @@
         <w:t xml:space="preserve"> </w:t>
       </w:r>
       <w:r>
-        <w:t xml:space="preserve">небольшой файловой системы. Git больше похож на небольшую файловую систему с невероятно мощными инструментами, работающими поверх неё, чем на просто СКВ. </w:t>
+        <w:t xml:space="preserve">небольшой файловой системы. </w:t>
+      </w:r>
+      <w:proofErr w:type="spellStart"/>
+      <w:r>
+        <w:t>Git</w:t>
+      </w:r>
+      <w:proofErr w:type="spellEnd"/>
+      <w:r>
+        <w:t xml:space="preserve"> больше похож на небольшую файловую систему с невероятно мощными инструментами, работающими поверх неё, чем на просто СКВ. </w:t>
       </w:r>
       <w:r>
         <w:t>На данный момент является самой известной и мощной системой контроля версий.</w:t>
@@ -1956,6 +2148,7 @@
         </w:rPr>
         <w:t xml:space="preserve">и было принято решение разработать свою собственную систему контроля версий </w:t>
       </w:r>
+      <w:proofErr w:type="spellStart"/>
       <w:r>
         <w:rPr>
           <w:rFonts w:cs="Times New Roman"/>
@@ -1963,6 +2156,7 @@
         </w:rPr>
         <w:t>Lfk</w:t>
       </w:r>
+      <w:proofErr w:type="spellEnd"/>
       <w:r>
         <w:rPr>
           <w:rFonts w:cs="Times New Roman"/>
@@ -2065,12 +2259,14 @@
       <w:r>
         <w:t xml:space="preserve"> </w:t>
       </w:r>
+      <w:proofErr w:type="spellStart"/>
       <w:r>
         <w:rPr>
           <w:lang w:val="en-US"/>
         </w:rPr>
         <w:t>Lfk</w:t>
       </w:r>
+      <w:proofErr w:type="spellEnd"/>
       <w:r>
         <w:t xml:space="preserve"> </w:t>
       </w:r>
@@ -2089,42 +2285,50 @@
       <w:r>
         <w:t xml:space="preserve">модулей: </w:t>
       </w:r>
+      <w:proofErr w:type="spellStart"/>
       <w:r>
         <w:rPr>
           <w:lang w:val="en-US"/>
         </w:rPr>
         <w:t>LfkSharedResources</w:t>
       </w:r>
+      <w:proofErr w:type="spellEnd"/>
       <w:r>
         <w:t xml:space="preserve">, </w:t>
       </w:r>
+      <w:proofErr w:type="spellStart"/>
       <w:r>
         <w:rPr>
           <w:lang w:val="en-US"/>
         </w:rPr>
         <w:t>LfkGUI</w:t>
       </w:r>
+      <w:proofErr w:type="spellEnd"/>
       <w:r>
         <w:t xml:space="preserve">, </w:t>
       </w:r>
+      <w:proofErr w:type="spellStart"/>
       <w:r>
         <w:rPr>
           <w:lang w:val="en-US"/>
         </w:rPr>
         <w:t>LfkClient</w:t>
       </w:r>
+      <w:proofErr w:type="spellEnd"/>
       <w:r>
         <w:t xml:space="preserve"> </w:t>
       </w:r>
       <w:r>
         <w:t xml:space="preserve">и </w:t>
       </w:r>
+      <w:proofErr w:type="spellStart"/>
       <w:r>
         <w:rPr>
           <w:lang w:val="en-US"/>
         </w:rPr>
         <w:t>LfkServer</w:t>
       </w:r>
+      <w:proofErr w:type="spellEnd"/>
       <w:r>
         <w:t xml:space="preserve">. </w:t>
       </w:r>
@@ -2157,7 +2361,7 @@
                     <pic:cNvPicPr/>
                   </pic:nvPicPr>
                   <pic:blipFill rotWithShape="1">
-                    <a:blip r:embed="rId6"/>
+                    <a:blip r:embed="rId8"/>
                     <a:srcRect l="21191" t="40884" r="24217" b="19794"/>
                     <a:stretch/>
                   </pic:blipFill>
@@ -2192,12 +2396,14 @@
       <w:r>
         <w:t xml:space="preserve">Рисунок 2.1.1 – Схема взаимодействия модулей </w:t>
       </w:r>
+      <w:proofErr w:type="spellStart"/>
       <w:r>
         <w:rPr>
           <w:lang w:val="en-US"/>
         </w:rPr>
         <w:t>Lfk</w:t>
       </w:r>
+      <w:proofErr w:type="spellEnd"/>
     </w:p>
     <w:p>
       <w:pPr>
@@ -2209,12 +2415,14 @@
       <w:r>
         <w:t xml:space="preserve">Пользователь взаимодействует с программой посредством модуля </w:t>
       </w:r>
+      <w:proofErr w:type="spellStart"/>
       <w:r>
         <w:rPr>
           <w:lang w:val="en-US"/>
         </w:rPr>
         <w:t>LfkGUI</w:t>
       </w:r>
+      <w:proofErr w:type="spellEnd"/>
       <w:r>
         <w:t>, основная задача которого –</w:t>
       </w:r>
@@ -2236,21 +2444,25 @@
       <w:r>
         <w:t xml:space="preserve"> к модулю </w:t>
       </w:r>
+      <w:proofErr w:type="spellStart"/>
       <w:r>
         <w:rPr>
           <w:lang w:val="en-US"/>
         </w:rPr>
         <w:t>LfkClient</w:t>
       </w:r>
+      <w:proofErr w:type="spellEnd"/>
       <w:r>
         <w:t xml:space="preserve">. </w:t>
       </w:r>
+      <w:proofErr w:type="spellStart"/>
       <w:r>
         <w:rPr>
           <w:lang w:val="en-US"/>
         </w:rPr>
         <w:t>LfkClient</w:t>
       </w:r>
+      <w:proofErr w:type="spellEnd"/>
       <w:r>
         <w:t xml:space="preserve"> </w:t>
       </w:r>
@@ -2263,24 +2475,28 @@
       <w:r>
         <w:t xml:space="preserve">тоянием пользовательских данных. Помимо этого, </w:t>
       </w:r>
+      <w:proofErr w:type="spellStart"/>
       <w:r>
         <w:rPr>
           <w:lang w:val="en-US"/>
         </w:rPr>
         <w:t>LfkClient</w:t>
       </w:r>
+      <w:proofErr w:type="spellEnd"/>
       <w:r>
         <w:t xml:space="preserve"> </w:t>
       </w:r>
       <w:r>
         <w:t xml:space="preserve">осуществляет связь с центральным сервером, представленным модулем </w:t>
       </w:r>
+      <w:proofErr w:type="spellStart"/>
       <w:r>
         <w:rPr>
           <w:lang w:val="en-US"/>
         </w:rPr>
         <w:t>LfkServer</w:t>
       </w:r>
+      <w:proofErr w:type="spellEnd"/>
       <w:r>
         <w:t>.</w:t>
       </w:r>
@@ -2293,12 +2509,14 @@
       <w:r>
         <w:t xml:space="preserve">сновная задача </w:t>
       </w:r>
+      <w:proofErr w:type="spellStart"/>
       <w:r>
         <w:rPr>
           <w:lang w:val="en-US"/>
         </w:rPr>
         <w:t>LfkServer</w:t>
       </w:r>
+      <w:proofErr w:type="spellEnd"/>
       <w:r>
         <w:t xml:space="preserve"> – </w:t>
       </w:r>
@@ -2308,12 +2526,14 @@
       <w:r>
         <w:t xml:space="preserve">Каждый из модулей нуждается в некоторых классах, позволяющих разрешить некоторые общие вопросы и избавиться от рутинных алгоритмов. Все эти классы реализованы в модуле </w:t>
       </w:r>
+      <w:proofErr w:type="spellStart"/>
       <w:r>
         <w:rPr>
           <w:lang w:val="en-US"/>
         </w:rPr>
         <w:t>LfkSharedResources</w:t>
       </w:r>
+      <w:proofErr w:type="spellEnd"/>
       <w:r>
         <w:t>.</w:t>
       </w:r>
@@ -2344,6 +2564,7 @@
         </w:rPr>
         <w:t xml:space="preserve">Модуль </w:t>
       </w:r>
+      <w:proofErr w:type="spellStart"/>
       <w:r>
         <w:rPr>
           <w:b/>
@@ -2351,6 +2572,7 @@
         </w:rPr>
         <w:t>LfkSharedResources</w:t>
       </w:r>
+      <w:proofErr w:type="spellEnd"/>
       <w:r>
         <w:rPr>
           <w:b/>
@@ -2444,6 +2666,7 @@
         </w:rPr>
         <w:t xml:space="preserve">Структура модуля </w:t>
       </w:r>
+      <w:proofErr w:type="spellStart"/>
       <w:r>
         <w:rPr>
           <w:b/>
@@ -2451,6 +2674,7 @@
         </w:rPr>
         <w:t>LfkSharedResources</w:t>
       </w:r>
+      <w:proofErr w:type="spellEnd"/>
     </w:p>
     <w:p>
       <w:pPr>
@@ -2475,12 +2699,14 @@
       <w:r>
         <w:t xml:space="preserve">Поскольку идея данного модуля заключается в обеспечении программы независимыми друг от друга ресурсами, то какая-либо связь между компонентами </w:t>
       </w:r>
+      <w:proofErr w:type="spellStart"/>
       <w:r>
         <w:rPr>
           <w:lang w:val="en-US"/>
         </w:rPr>
         <w:t>LfkSharedResoures</w:t>
       </w:r>
+      <w:proofErr w:type="spellEnd"/>
       <w:r>
         <w:t xml:space="preserve"> </w:t>
       </w:r>
@@ -2523,11 +2749,16 @@
       <w:r>
         <w:t xml:space="preserve">/ </w:t>
       </w:r>
+      <w:proofErr w:type="spellStart"/>
       <w:r>
         <w:t>разжати</w:t>
       </w:r>
       <w:r>
-        <w:t xml:space="preserve">е </w:t>
+        <w:t>е</w:t>
+      </w:r>
+      <w:proofErr w:type="spellEnd"/>
+      <w:r>
+        <w:t xml:space="preserve"> </w:t>
       </w:r>
       <w:r>
         <w:t>содержимого пользовательских файлов, призванный сократить объём данных, нахо</w:t>
@@ -2647,7 +2878,23 @@
         <w:t xml:space="preserve">: </w:t>
       </w:r>
       <w:r>
-        <w:t>отвечает за сериализацию и десериализацию любого объекта системы.</w:t>
+        <w:t xml:space="preserve">отвечает за </w:t>
+      </w:r>
+      <w:proofErr w:type="spellStart"/>
+      <w:r>
+        <w:t>сериализацию</w:t>
+      </w:r>
+      <w:proofErr w:type="spellEnd"/>
+      <w:r>
+        <w:t xml:space="preserve"> и </w:t>
+      </w:r>
+      <w:proofErr w:type="spellStart"/>
+      <w:r>
+        <w:t>десериализацию</w:t>
+      </w:r>
+      <w:proofErr w:type="spellEnd"/>
+      <w:r>
+        <w:t xml:space="preserve"> любого объекта системы.</w:t>
       </w:r>
     </w:p>
     <w:p>
@@ -2771,7 +3018,7 @@
                     <pic:cNvPicPr/>
                   </pic:nvPicPr>
                   <pic:blipFill rotWithShape="1">
-                    <a:blip r:embed="rId7"/>
+                    <a:blip r:embed="rId9"/>
                     <a:srcRect l="23250" t="19941" r="31213" b="30059"/>
                     <a:stretch/>
                   </pic:blipFill>
@@ -2897,12 +3144,14 @@
       <w:r>
         <w:t xml:space="preserve">. Класс </w:t>
       </w:r>
+      <w:proofErr w:type="spellStart"/>
       <w:r>
         <w:rPr>
           <w:lang w:val="en-US"/>
         </w:rPr>
         <w:t>HuffmanTreeNodeInfo</w:t>
       </w:r>
+      <w:proofErr w:type="spellEnd"/>
       <w:r>
         <w:t xml:space="preserve"> </w:t>
       </w:r>
@@ -2991,7 +3240,7 @@
                     <pic:cNvPicPr/>
                   </pic:nvPicPr>
                   <pic:blipFill rotWithShape="1">
-                    <a:blip r:embed="rId8"/>
+                    <a:blip r:embed="rId10"/>
                     <a:srcRect l="18614" t="34227" r="30531" b="30897"/>
                     <a:stretch/>
                   </pic:blipFill>
@@ -3038,12 +3287,14 @@
       <w:r>
         <w:t xml:space="preserve"> </w:t>
       </w:r>
+      <w:proofErr w:type="spellStart"/>
       <w:r>
         <w:rPr>
           <w:lang w:val="en-US"/>
         </w:rPr>
         <w:t>Lfk</w:t>
       </w:r>
+      <w:proofErr w:type="spellEnd"/>
     </w:p>
     <w:p>
       <w:pPr>
@@ -3054,12 +3305,14 @@
       <w:r>
         <w:t xml:space="preserve">Из диаграммы видно, что базовым для всех исключений является </w:t>
       </w:r>
+      <w:proofErr w:type="spellStart"/>
       <w:r>
         <w:rPr>
           <w:lang w:val="en-US"/>
         </w:rPr>
         <w:t>LfkExcetion</w:t>
       </w:r>
+      <w:proofErr w:type="spellEnd"/>
       <w:r>
         <w:t>, а его прямым</w:t>
       </w:r>
@@ -3069,33 +3322,39 @@
       <w:r>
         <w:t xml:space="preserve"> потомками – исключения для модулей </w:t>
       </w:r>
+      <w:proofErr w:type="spellStart"/>
       <w:r>
         <w:rPr>
           <w:lang w:val="en-US"/>
         </w:rPr>
         <w:t>LfkClient</w:t>
       </w:r>
+      <w:proofErr w:type="spellEnd"/>
       <w:r>
         <w:t xml:space="preserve">, </w:t>
       </w:r>
+      <w:proofErr w:type="spellStart"/>
       <w:r>
         <w:rPr>
           <w:lang w:val="en-US"/>
         </w:rPr>
         <w:t>LfkServer</w:t>
       </w:r>
+      <w:proofErr w:type="spellEnd"/>
       <w:r>
         <w:t xml:space="preserve"> </w:t>
       </w:r>
       <w:r>
         <w:t xml:space="preserve">и </w:t>
       </w:r>
+      <w:proofErr w:type="spellStart"/>
       <w:r>
         <w:rPr>
           <w:lang w:val="en-US"/>
         </w:rPr>
         <w:t>LfkSharedResources</w:t>
       </w:r>
+      <w:proofErr w:type="spellEnd"/>
       <w:r>
         <w:t>.</w:t>
       </w:r>
@@ -3118,12 +3377,14 @@
       <w:r>
         <w:t xml:space="preserve">Информация об исключениях, являющихся потомками </w:t>
       </w:r>
+      <w:proofErr w:type="spellStart"/>
       <w:r>
         <w:rPr>
           <w:lang w:val="en-US"/>
         </w:rPr>
         <w:t>ClientExcetion</w:t>
       </w:r>
+      <w:proofErr w:type="spellEnd"/>
       <w:r>
         <w:t xml:space="preserve">, представлена в таблице </w:t>
       </w:r>
@@ -3144,12 +3405,14 @@
       <w:r>
         <w:t xml:space="preserve">.2.1 – Описание исключений-потомков </w:t>
       </w:r>
+      <w:proofErr w:type="spellStart"/>
       <w:r>
         <w:rPr>
           <w:lang w:val="en-US"/>
         </w:rPr>
         <w:t>ClientException</w:t>
       </w:r>
+      <w:proofErr w:type="spellEnd"/>
     </w:p>
     <w:tbl>
       <w:tblPr>
@@ -3204,12 +3467,15 @@
                 <w:lang w:val="en-US"/>
               </w:rPr>
             </w:pPr>
+            <w:proofErr w:type="spellStart"/>
             <w:r>
               <w:rPr>
                 <w:lang w:val="en-US"/>
               </w:rPr>
+              <w:lastRenderedPageBreak/>
               <w:t>ServerConnectionException</w:t>
             </w:r>
+            <w:proofErr w:type="spellEnd"/>
           </w:p>
         </w:tc>
         <w:tc>
@@ -3240,13 +3506,14 @@
                 <w:lang w:val="en-US"/>
               </w:rPr>
             </w:pPr>
+            <w:proofErr w:type="spellStart"/>
             <w:r>
               <w:rPr>
                 <w:lang w:val="en-US"/>
               </w:rPr>
-              <w:lastRenderedPageBreak/>
               <w:t>FolderAlreadyContainsRepositoryException</w:t>
             </w:r>
+            <w:proofErr w:type="spellEnd"/>
           </w:p>
         </w:tc>
         <w:tc>
@@ -3277,12 +3544,14 @@
                 <w:lang w:val="en-US"/>
               </w:rPr>
             </w:pPr>
+            <w:proofErr w:type="spellStart"/>
             <w:r>
               <w:rPr>
                 <w:lang w:val="en-US"/>
               </w:rPr>
               <w:t>NotAllowedOpenRepositoryException</w:t>
             </w:r>
+            <w:proofErr w:type="spellEnd"/>
           </w:p>
         </w:tc>
         <w:tc>
@@ -3313,12 +3582,14 @@
                 <w:lang w:val="en-US"/>
               </w:rPr>
             </w:pPr>
+            <w:proofErr w:type="spellStart"/>
             <w:r>
               <w:rPr>
                 <w:lang w:val="en-US"/>
               </w:rPr>
               <w:t>RepositoryUpdateWithoutCommitsException</w:t>
             </w:r>
+            <w:proofErr w:type="spellEnd"/>
           </w:p>
         </w:tc>
         <w:tc>
@@ -3337,8 +3608,13 @@
               <w:t>репозиторий</w:t>
             </w:r>
             <w:r>
-              <w:t>, не содержащий коммитов</w:t>
+              <w:t xml:space="preserve">, не содержащий </w:t>
             </w:r>
+            <w:proofErr w:type="spellStart"/>
+            <w:r>
+              <w:t>коммитов</w:t>
+            </w:r>
+            <w:proofErr w:type="spellEnd"/>
           </w:p>
         </w:tc>
       </w:tr>
@@ -3359,12 +3635,14 @@
       <w:r>
         <w:t xml:space="preserve">Информация об исключениях, являющихся потомками </w:t>
       </w:r>
+      <w:proofErr w:type="spellStart"/>
       <w:r>
         <w:rPr>
           <w:lang w:val="en-US"/>
         </w:rPr>
         <w:t>ServerException</w:t>
       </w:r>
+      <w:proofErr w:type="spellEnd"/>
       <w:r>
         <w:t xml:space="preserve">, представлена в таблице </w:t>
       </w:r>
@@ -3385,12 +3663,14 @@
       <w:r>
         <w:t xml:space="preserve">.2.2 – Описание исключений-потомков </w:t>
       </w:r>
+      <w:proofErr w:type="spellStart"/>
       <w:r>
         <w:rPr>
           <w:lang w:val="en-US"/>
         </w:rPr>
         <w:t>ServerException</w:t>
       </w:r>
+      <w:proofErr w:type="spellEnd"/>
     </w:p>
     <w:tbl>
       <w:tblPr>
@@ -3445,12 +3725,14 @@
                 <w:lang w:val="en-US"/>
               </w:rPr>
             </w:pPr>
+            <w:proofErr w:type="spellStart"/>
             <w:r>
               <w:rPr>
                 <w:lang w:val="en-US"/>
               </w:rPr>
               <w:t>DuplicateRepositoryTitleException</w:t>
             </w:r>
+            <w:proofErr w:type="spellEnd"/>
           </w:p>
         </w:tc>
         <w:tc>
@@ -3481,12 +3763,14 @@
                 <w:lang w:val="en-US"/>
               </w:rPr>
             </w:pPr>
+            <w:proofErr w:type="spellStart"/>
             <w:r>
               <w:rPr>
                 <w:lang w:val="en-US"/>
               </w:rPr>
               <w:t>WrongUserCredentialsException</w:t>
             </w:r>
+            <w:proofErr w:type="spellEnd"/>
           </w:p>
         </w:tc>
         <w:tc>
@@ -3517,12 +3801,14 @@
                 <w:lang w:val="en-US"/>
               </w:rPr>
             </w:pPr>
+            <w:proofErr w:type="spellStart"/>
             <w:r>
               <w:rPr>
                 <w:lang w:val="en-US"/>
               </w:rPr>
               <w:t>DuplicateEmailException</w:t>
             </w:r>
+            <w:proofErr w:type="spellEnd"/>
           </w:p>
         </w:tc>
         <w:tc>
@@ -3576,12 +3862,14 @@
       <w:r>
         <w:t xml:space="preserve">Информация об исключениях, являющихся потомками </w:t>
       </w:r>
+      <w:proofErr w:type="spellStart"/>
       <w:r>
         <w:rPr>
           <w:lang w:val="en-US"/>
         </w:rPr>
         <w:t>SharedResourcesException</w:t>
       </w:r>
+      <w:proofErr w:type="spellEnd"/>
       <w:r>
         <w:t xml:space="preserve">, представлена в таблице </w:t>
       </w:r>
@@ -3611,12 +3899,14 @@
       <w:r>
         <w:t xml:space="preserve"> – Описание исключений-потомков </w:t>
       </w:r>
+      <w:proofErr w:type="spellStart"/>
       <w:r>
         <w:rPr>
           <w:lang w:val="en-US"/>
         </w:rPr>
         <w:t>ServerException</w:t>
       </w:r>
+      <w:proofErr w:type="spellEnd"/>
     </w:p>
     <w:tbl>
       <w:tblPr>
@@ -3668,12 +3958,14 @@
               <w:spacing w:line="20" w:lineRule="atLeast"/>
               <w:jc w:val="both"/>
             </w:pPr>
+            <w:proofErr w:type="spellStart"/>
             <w:r>
               <w:rPr>
                 <w:lang w:val="en-US"/>
               </w:rPr>
               <w:t>JsonSerializationException</w:t>
             </w:r>
+            <w:proofErr w:type="spellEnd"/>
           </w:p>
         </w:tc>
         <w:tc>
@@ -3689,7 +3981,15 @@
               </w:rPr>
             </w:pPr>
             <w:r>
-              <w:t xml:space="preserve">Ошибка сериализации в </w:t>
+              <w:t xml:space="preserve">Ошибка </w:t>
+            </w:r>
+            <w:proofErr w:type="spellStart"/>
+            <w:r>
+              <w:t>сериализации</w:t>
+            </w:r>
+            <w:proofErr w:type="spellEnd"/>
+            <w:r>
+              <w:t xml:space="preserve"> в </w:t>
             </w:r>
             <w:r>
               <w:rPr>
@@ -3710,12 +4010,14 @@
               <w:spacing w:line="20" w:lineRule="atLeast"/>
               <w:jc w:val="both"/>
             </w:pPr>
+            <w:proofErr w:type="spellStart"/>
             <w:r>
               <w:rPr>
                 <w:lang w:val="en-US"/>
               </w:rPr>
               <w:t>JsonSerializerInvalidDataException</w:t>
             </w:r>
+            <w:proofErr w:type="spellEnd"/>
           </w:p>
         </w:tc>
         <w:tc>
@@ -3728,7 +4030,15 @@
               <w:jc w:val="both"/>
             </w:pPr>
             <w:r>
-              <w:t xml:space="preserve">Ошибка сериализации в </w:t>
+              <w:t xml:space="preserve">Ошибка </w:t>
+            </w:r>
+            <w:proofErr w:type="spellStart"/>
+            <w:r>
+              <w:t>сериализации</w:t>
+            </w:r>
+            <w:proofErr w:type="spellEnd"/>
+            <w:r>
+              <w:t xml:space="preserve"> в </w:t>
             </w:r>
             <w:r>
               <w:rPr>
@@ -3758,12 +4068,14 @@
               <w:spacing w:line="20" w:lineRule="atLeast"/>
               <w:jc w:val="both"/>
             </w:pPr>
+            <w:proofErr w:type="spellStart"/>
             <w:r>
               <w:rPr>
                 <w:lang w:val="en-US"/>
               </w:rPr>
               <w:t>JsonSerializerNullArgumentException</w:t>
             </w:r>
+            <w:proofErr w:type="spellEnd"/>
           </w:p>
         </w:tc>
         <w:tc>
@@ -3776,7 +4088,15 @@
               <w:jc w:val="both"/>
             </w:pPr>
             <w:r>
-              <w:t>Ошибка при получении получении входного параметра, не ссылающегося на объект в памяти</w:t>
+              <w:t xml:space="preserve">Ошибка при получении </w:t>
+            </w:r>
+            <w:proofErr w:type="spellStart"/>
+            <w:r>
+              <w:t>получении</w:t>
+            </w:r>
+            <w:proofErr w:type="spellEnd"/>
+            <w:r>
+              <w:t xml:space="preserve"> входного параметра, не ссылающегося на объект в памяти</w:t>
             </w:r>
           </w:p>
         </w:tc>
@@ -3808,12 +4128,14 @@
       <w:r>
         <w:t xml:space="preserve">представляет из себя набор классов, представляющих модели, которые используются во всех модулях системы. Все модели можно условно разделить на два вида: модели, используемые на стороне клиента (модуль </w:t>
       </w:r>
+      <w:proofErr w:type="spellStart"/>
       <w:r>
         <w:rPr>
           <w:lang w:val="en-US"/>
         </w:rPr>
         <w:t>LfkClient</w:t>
       </w:r>
+      <w:proofErr w:type="spellEnd"/>
       <w:r>
         <w:t xml:space="preserve">) </w:t>
       </w:r>
@@ -3826,12 +4148,14 @@
       <w:r>
         <w:t xml:space="preserve">модуль </w:t>
       </w:r>
+      <w:proofErr w:type="spellStart"/>
       <w:r>
         <w:rPr>
           <w:lang w:val="en-US"/>
         </w:rPr>
         <w:t>LfkServer</w:t>
       </w:r>
+      <w:proofErr w:type="spellEnd"/>
       <w:r>
         <w:t>)</w:t>
       </w:r>
@@ -3858,6 +4182,7 @@
         </w:rPr>
       </w:pPr>
       <w:r>
+        <w:lastRenderedPageBreak/>
         <w:tab/>
         <w:t>Рассмотрим две основополагающих абстрактных модели пользователя и репозитория, диаграмма котор</w:t>
       </w:r>
@@ -3887,7 +4212,6 @@
           <w:noProof/>
           <w:lang w:eastAsia="ru-RU"/>
         </w:rPr>
-        <w:lastRenderedPageBreak/>
         <w:drawing>
           <wp:inline distT="0" distB="0" distL="0" distR="0" wp14:anchorId="65861E5E" wp14:editId="5B2AE370">
             <wp:extent cx="5541217" cy="2316538"/>
@@ -3904,7 +4228,7 @@
                     <pic:cNvPicPr/>
                   </pic:nvPicPr>
                   <pic:blipFill rotWithShape="1">
-                    <a:blip r:embed="rId9"/>
+                    <a:blip r:embed="rId11"/>
                     <a:srcRect l="8196" t="35253" r="36816" b="22078"/>
                     <a:stretch/>
                   </pic:blipFill>
@@ -4036,21 +4360,25 @@
       <w:r>
         <w:t xml:space="preserve">С точки зрения модуля </w:t>
       </w:r>
+      <w:proofErr w:type="spellStart"/>
       <w:r>
         <w:rPr>
           <w:lang w:val="en-US"/>
         </w:rPr>
         <w:t>LfkClient</w:t>
       </w:r>
+      <w:proofErr w:type="spellEnd"/>
       <w:r>
         <w:t xml:space="preserve">, репозиторий представляет из себя класс </w:t>
       </w:r>
+      <w:proofErr w:type="spellStart"/>
       <w:r>
         <w:rPr>
           <w:lang w:val="en-US"/>
         </w:rPr>
         <w:t>LocalRepository</w:t>
       </w:r>
+      <w:proofErr w:type="spellEnd"/>
       <w:r>
         <w:t>, хранящей в себе идентификатор, получаемый со стороны сервера при создании репозитория, абсолютный путь на машине пользователя к данному репозиторию, его название и идентификатор пользователя, владеющего данным репозиторием. В течение сеанса работы, пользователь</w:t>
       </w:r>
@@ -4098,7 +4426,7 @@
                     <pic:cNvPicPr/>
                   </pic:nvPicPr>
                   <pic:blipFill rotWithShape="1">
-                    <a:blip r:embed="rId10"/>
+                    <a:blip r:embed="rId12"/>
                     <a:srcRect l="15215" t="19608" r="31067" b="50498"/>
                     <a:stretch/>
                   </pic:blipFill>
@@ -4152,8 +4480,13 @@
         <w:t xml:space="preserve"> работы системы</w:t>
       </w:r>
       <w:r>
-        <w:t xml:space="preserve"> Lfk</w:t>
-      </w:r>
+        <w:t xml:space="preserve"> </w:t>
+      </w:r>
+      <w:proofErr w:type="spellStart"/>
+      <w:r>
+        <w:t>Lfk</w:t>
+      </w:r>
+      <w:proofErr w:type="spellEnd"/>
     </w:p>
     <w:p>
       <w:pPr>
@@ -4169,12 +4502,14 @@
       <w:r>
         <w:t xml:space="preserve">Как только файл попадает под контроль системы </w:t>
       </w:r>
+      <w:proofErr w:type="spellStart"/>
       <w:r>
         <w:rPr>
           <w:lang w:val="en-US"/>
         </w:rPr>
         <w:t>Lfk</w:t>
       </w:r>
+      <w:proofErr w:type="spellEnd"/>
       <w:r>
         <w:t xml:space="preserve"> в результате выполнения команды </w:t>
       </w:r>
@@ -4197,7 +4532,11 @@
         <w:t>GUID</w:t>
       </w:r>
       <w:r>
-        <w:t xml:space="preserve">), после чего имя данного файла и вычисленный идентификатор сохраняются в системный файл </w:t>
+        <w:t xml:space="preserve">), после чего имя данного файла и вычисленный </w:t>
+      </w:r>
+      <w:r>
+        <w:lastRenderedPageBreak/>
+        <w:t xml:space="preserve">идентификатор сохраняются в системный файл </w:t>
       </w:r>
       <w:r>
         <w:rPr>
@@ -4208,12 +4547,14 @@
       <w:r>
         <w:t>.</w:t>
       </w:r>
+      <w:proofErr w:type="spellStart"/>
       <w:r>
         <w:rPr>
           <w:lang w:val="en-US"/>
         </w:rPr>
         <w:t>json</w:t>
       </w:r>
+      <w:proofErr w:type="spellEnd"/>
       <w:r>
         <w:t>. Данная модель необходима для того, чтобы в ходе выполнения цикла работы не терялась информация о названиях файлах.</w:t>
       </w:r>
@@ -4224,7 +4565,6 @@
         <w:jc w:val="both"/>
       </w:pPr>
       <w:r>
-        <w:lastRenderedPageBreak/>
         <w:tab/>
         <w:t xml:space="preserve">После выполнения </w:t>
       </w:r>
@@ -4253,16 +4593,34 @@
         <w:t>objects</w:t>
       </w:r>
       <w:r>
-        <w:t xml:space="preserve">/ сохраняется файл, содержащий в себе сериализованное содержимое объекта класса </w:t>
-      </w:r>
+        <w:t xml:space="preserve">/ сохраняется файл, содержащий в себе </w:t>
+      </w:r>
+      <w:proofErr w:type="spellStart"/>
+      <w:r>
+        <w:t>сериализованное</w:t>
+      </w:r>
+      <w:proofErr w:type="spellEnd"/>
+      <w:r>
+        <w:t xml:space="preserve"> содержимое объекта класса </w:t>
+      </w:r>
+      <w:proofErr w:type="spellStart"/>
       <w:r>
         <w:rPr>
           <w:lang w:val="en-US"/>
         </w:rPr>
         <w:t>RepoObject</w:t>
       </w:r>
-      <w:r>
-        <w:t xml:space="preserve"> (блоб-объект)</w:t>
+      <w:proofErr w:type="spellEnd"/>
+      <w:r>
+        <w:t xml:space="preserve"> (</w:t>
+      </w:r>
+      <w:proofErr w:type="spellStart"/>
+      <w:r>
+        <w:t>блоб</w:t>
+      </w:r>
+      <w:proofErr w:type="spellEnd"/>
+      <w:r>
+        <w:t>-объект)</w:t>
       </w:r>
       <w:r>
         <w:t>, представляющий снимок состояния файла в зафиксированный момент времени.</w:t>
@@ -4274,7 +4632,15 @@
         <w:t xml:space="preserve"> </w:t>
       </w:r>
       <w:r>
-        <w:t>хранит в себе идентификатор файла, содержимое которого будет сохранено, сам идентификатор блоба-объекта, идентификатор текущего индекса, а непосредственно само содержимое, сжатое в результате работы алгоритма Хаффмана, вместе с соответствующим деревом.</w:t>
+        <w:t xml:space="preserve">хранит в себе идентификатор файла, содержимое которого будет сохранено, сам идентификатор </w:t>
+      </w:r>
+      <w:proofErr w:type="spellStart"/>
+      <w:r>
+        <w:t>блоба</w:t>
+      </w:r>
+      <w:proofErr w:type="spellEnd"/>
+      <w:r>
+        <w:t>-объекта, идентификатор текущего индекса, а непосредственно само содержимое, сжатое в результате работы алгоритма Хаффмана, вместе с соответствующим деревом.</w:t>
       </w:r>
     </w:p>
     <w:p>
@@ -4331,7 +4697,23 @@
         <w:t>)</w:t>
       </w:r>
       <w:r>
-        <w:t xml:space="preserve">, идентификатор родительского коммита, а также список пар, в которых связаны идентификатор блоба-объекта и соответствующие им имена файлов. </w:t>
+        <w:t xml:space="preserve">, идентификатор родительского </w:t>
+      </w:r>
+      <w:proofErr w:type="spellStart"/>
+      <w:r>
+        <w:t>коммита</w:t>
+      </w:r>
+      <w:proofErr w:type="spellEnd"/>
+      <w:r>
+        <w:t xml:space="preserve">, а также список пар, в которых связаны идентификатор </w:t>
+      </w:r>
+      <w:proofErr w:type="spellStart"/>
+      <w:r>
+        <w:t>блоба</w:t>
+      </w:r>
+      <w:proofErr w:type="spellEnd"/>
+      <w:r>
+        <w:t xml:space="preserve">-объекта и соответствующие им имена файлов. </w:t>
       </w:r>
     </w:p>
     <w:p>
@@ -4362,7 +4744,15 @@
         <w:t xml:space="preserve">/ </w:t>
       </w:r>
       <w:r>
-        <w:t xml:space="preserve">сохраняет файл, содержащий в себе сериализованное содержимое объекта класса </w:t>
+        <w:t xml:space="preserve">сохраняет файл, содержащий в себе </w:t>
+      </w:r>
+      <w:proofErr w:type="spellStart"/>
+      <w:r>
+        <w:t>сериализованное</w:t>
+      </w:r>
+      <w:proofErr w:type="spellEnd"/>
+      <w:r>
+        <w:t xml:space="preserve"> содержимое объекта класса </w:t>
       </w:r>
       <w:r>
         <w:rPr>
@@ -4430,7 +4820,7 @@
                     <pic:cNvPicPr/>
                   </pic:nvPicPr>
                   <pic:blipFill rotWithShape="1">
-                    <a:blip r:embed="rId11"/>
+                    <a:blip r:embed="rId13"/>
                     <a:srcRect l="25188" t="42304" r="33603" b="26298"/>
                     <a:stretch/>
                   </pic:blipFill>
@@ -4495,12 +4885,14 @@
       <w:r>
         <w:t xml:space="preserve">Данные модели существуют в виде свойств класса </w:t>
       </w:r>
+      <w:proofErr w:type="spellStart"/>
       <w:r>
         <w:rPr>
           <w:lang w:val="en-US"/>
         </w:rPr>
         <w:t>ServerRepository</w:t>
       </w:r>
+      <w:proofErr w:type="spellEnd"/>
       <w:r>
         <w:t xml:space="preserve">, </w:t>
       </w:r>
@@ -4529,7 +4921,15 @@
         <w:t xml:space="preserve"> </w:t>
       </w:r>
       <w:r>
-        <w:t>пропала, теперь блоб-объект и коммит связаны только идентификатором индекса. После передачи репозитория на сервер, всё его содержимое сохраняет в базе данных.</w:t>
+        <w:t xml:space="preserve">пропала, теперь </w:t>
+      </w:r>
+      <w:proofErr w:type="spellStart"/>
+      <w:r>
+        <w:t>блоб</w:t>
+      </w:r>
+      <w:proofErr w:type="spellEnd"/>
+      <w:r>
+        <w:t>-объект и коммит связаны только идентификатором индекса. После передачи репозитория на сервер, всё его содержимое сохраняет в базе данных.</w:t>
       </w:r>
     </w:p>
     <w:p>
@@ -4538,6 +4938,7 @@
         <w:jc w:val="both"/>
       </w:pPr>
       <w:r>
+        <w:lastRenderedPageBreak/>
         <w:tab/>
         <w:t xml:space="preserve">Компонент </w:t>
       </w:r>
@@ -4554,11 +4955,7 @@
         <w:t>является необходимым при передачи данных со стороны клиента к стороне сервера. Основу данного компонента составляет иерархия классов, предс</w:t>
       </w:r>
       <w:r>
-        <w:t xml:space="preserve">тавляющих собою сетевые пакеты, в которых содержится </w:t>
-      </w:r>
-      <w:r>
-        <w:lastRenderedPageBreak/>
-        <w:t>передаваемая информация, а также некоторые метаданные. Диаграмма классов, представляющих сетевые пакет</w:t>
+        <w:t>тавляющих собою сетевые пакеты, в которых содержится передаваемая информация, а также некоторые метаданные. Диаграмма классов, представляющих сетевые пакет</w:t>
       </w:r>
       <w:r>
         <w:t xml:space="preserve">ы, представлена на рисунке </w:t>
@@ -4598,7 +4995,7 @@
                     <pic:cNvPicPr/>
                   </pic:nvPicPr>
                   <pic:blipFill rotWithShape="1">
-                    <a:blip r:embed="rId12"/>
+                    <a:blip r:embed="rId14"/>
                     <a:srcRect l="16836" t="30653" r="47087" b="25763"/>
                     <a:stretch/>
                   </pic:blipFill>
@@ -4655,12 +5052,14 @@
       <w:r>
         <w:t xml:space="preserve"> В случае запроса к серверу, к пакету (</w:t>
       </w:r>
+      <w:proofErr w:type="spellStart"/>
       <w:r>
         <w:rPr>
           <w:lang w:val="en-US"/>
         </w:rPr>
         <w:t>RequestNetworkPackage</w:t>
       </w:r>
+      <w:proofErr w:type="spellEnd"/>
       <w:r>
         <w:t xml:space="preserve">) </w:t>
       </w:r>
@@ -4670,12 +5069,14 @@
       <w:r>
         <w:t xml:space="preserve"> После успешной обработки запроса, серверная сторона формирует пакет с ответом (</w:t>
       </w:r>
+      <w:proofErr w:type="spellStart"/>
       <w:r>
         <w:rPr>
           <w:lang w:val="en-US"/>
         </w:rPr>
         <w:t>ResponseNetworkPackage</w:t>
       </w:r>
+      <w:proofErr w:type="spellEnd"/>
       <w:r>
         <w:t>)</w:t>
       </w:r>
@@ -4692,12 +5093,14 @@
       <w:r>
         <w:t xml:space="preserve">Формированием вышеописанных пакетов занимается специальный класс </w:t>
       </w:r>
+      <w:proofErr w:type="spellStart"/>
       <w:r>
         <w:rPr>
           <w:lang w:val="en-US"/>
         </w:rPr>
         <w:t>NetworkPackageController</w:t>
       </w:r>
+      <w:proofErr w:type="spellEnd"/>
       <w:r>
         <w:t>, структура которо</w:t>
       </w:r>
@@ -4739,7 +5142,7 @@
                     <pic:cNvPicPr/>
                   </pic:nvPicPr>
                   <pic:blipFill rotWithShape="1">
-                    <a:blip r:embed="rId13"/>
+                    <a:blip r:embed="rId15"/>
                     <a:srcRect l="30070" t="43860" r="45042" b="23588"/>
                     <a:stretch/>
                   </pic:blipFill>
@@ -4775,6 +5178,7 @@
         </w:rPr>
       </w:pPr>
       <w:r>
+        <w:lastRenderedPageBreak/>
         <w:t xml:space="preserve">Рисунок </w:t>
       </w:r>
       <w:r>
@@ -4789,12 +5193,14 @@
       <w:r>
         <w:t xml:space="preserve"> – Структура класса </w:t>
       </w:r>
+      <w:proofErr w:type="spellStart"/>
       <w:r>
         <w:rPr>
           <w:lang w:val="en-US"/>
         </w:rPr>
         <w:t>NetworkPackageController</w:t>
       </w:r>
+      <w:proofErr w:type="spellEnd"/>
     </w:p>
     <w:p>
       <w:pPr>
@@ -4807,21 +5213,19 @@
       <w:r>
         <w:t xml:space="preserve">Необходимость в наличии </w:t>
       </w:r>
+      <w:proofErr w:type="spellStart"/>
       <w:r>
         <w:rPr>
           <w:lang w:val="en-US"/>
         </w:rPr>
         <w:t>NetworkPackageController</w:t>
       </w:r>
+      <w:proofErr w:type="spellEnd"/>
       <w:r>
         <w:t xml:space="preserve"> </w:t>
       </w:r>
       <w:r>
-        <w:t xml:space="preserve">заключается в том, что данные между сервером и клиентом передаются в виде потока байт, и необходим </w:t>
-      </w:r>
-      <w:r>
-        <w:lastRenderedPageBreak/>
-        <w:t xml:space="preserve">некоторый посредник, способный корректно преобразовывать сформированные в ходе работы объекты в байты, и наоборот, превращать поток байт в объекты, которыми оперируют клиентская и серверная стороны. </w:t>
+        <w:t xml:space="preserve">заключается в том, что данные между сервером и клиентом передаются в виде потока байт, и необходим некоторый посредник, способный корректно преобразовывать сформированные в ходе работы объекты в байты, и наоборот, превращать поток байт в объекты, которыми оперируют клиентская и серверная стороны. </w:t>
       </w:r>
     </w:p>
     <w:p>
@@ -4840,7 +5244,23 @@
         <w:t>Serialization</w:t>
       </w:r>
       <w:r>
-        <w:t xml:space="preserve"> берёт на себя ответственность за сериализацию и десериализацию любых данных, которыми оперирует система.</w:t>
+        <w:t xml:space="preserve"> берёт на себя ответственность за </w:t>
+      </w:r>
+      <w:proofErr w:type="spellStart"/>
+      <w:r>
+        <w:t>сериализацию</w:t>
+      </w:r>
+      <w:proofErr w:type="spellEnd"/>
+      <w:r>
+        <w:t xml:space="preserve"> и </w:t>
+      </w:r>
+      <w:proofErr w:type="spellStart"/>
+      <w:r>
+        <w:t>десериализацию</w:t>
+      </w:r>
+      <w:proofErr w:type="spellEnd"/>
+      <w:r>
+        <w:t xml:space="preserve"> любых данных, которыми оперирует система.</w:t>
       </w:r>
       <w:r>
         <w:t xml:space="preserve"> </w:t>
@@ -4873,10 +5293,18 @@
         <w:t>формат</w:t>
       </w:r>
       <w:r>
-        <w:t>. Диаграмма классов, реализующих логику десериализации и сериал</w:t>
-      </w:r>
-      <w:r>
-        <w:t>изации представлена на рисунке 2</w:t>
+        <w:t xml:space="preserve">. Диаграмма классов, реализующих логику десериализации и </w:t>
+      </w:r>
+      <w:proofErr w:type="spellStart"/>
+      <w:r>
+        <w:t>сериал</w:t>
+      </w:r>
+      <w:r>
+        <w:t>изации</w:t>
+      </w:r>
+      <w:proofErr w:type="spellEnd"/>
+      <w:r>
+        <w:t xml:space="preserve"> представлена на рисунке 2</w:t>
       </w:r>
       <w:r>
         <w:t>.2.</w:t>
@@ -4913,7 +5341,7 @@
                     <pic:cNvPicPr/>
                   </pic:nvPicPr>
                   <pic:blipFill rotWithShape="1">
-                    <a:blip r:embed="rId14"/>
+                    <a:blip r:embed="rId16"/>
                     <a:srcRect l="32575" t="28245" r="30886" b="43521"/>
                     <a:stretch/>
                   </pic:blipFill>
@@ -4955,8 +5383,13 @@
         <w:t>8</w:t>
       </w:r>
       <w:r>
-        <w:t xml:space="preserve"> – Классы для десериализации и сериализации</w:t>
-      </w:r>
+        <w:t xml:space="preserve"> – Классы для десериализации и </w:t>
+      </w:r>
+      <w:proofErr w:type="spellStart"/>
+      <w:r>
+        <w:t>сериализации</w:t>
+      </w:r>
+      <w:proofErr w:type="spellEnd"/>
     </w:p>
     <w:p>
       <w:pPr>
@@ -4965,34 +5398,54 @@
       </w:pPr>
       <w:r>
         <w:tab/>
-        <w:t xml:space="preserve">Оба класса имеют по два метода для самой сериализации и десериализации данных, а также их аналоги, работающие непосредственно с файловой системой. </w:t>
+        <w:t xml:space="preserve">Оба класса имеют по два метода для самой </w:t>
+      </w:r>
+      <w:proofErr w:type="spellStart"/>
+      <w:r>
+        <w:t>сериализации</w:t>
+      </w:r>
+      <w:proofErr w:type="spellEnd"/>
+      <w:r>
+        <w:t xml:space="preserve"> и десериализации данных, а также их аналоги, работающие непосредственно с файловой системой. </w:t>
       </w:r>
       <w:r>
         <w:t xml:space="preserve">Свойства </w:t>
       </w:r>
+      <w:proofErr w:type="spellStart"/>
       <w:r>
         <w:rPr>
           <w:lang w:val="en-US"/>
         </w:rPr>
         <w:t>ReadMethod</w:t>
       </w:r>
+      <w:proofErr w:type="spellEnd"/>
       <w:r>
         <w:t xml:space="preserve"> </w:t>
       </w:r>
       <w:r>
         <w:t xml:space="preserve">и </w:t>
       </w:r>
+      <w:proofErr w:type="spellStart"/>
       <w:r>
         <w:rPr>
           <w:lang w:val="en-US"/>
         </w:rPr>
         <w:t>WriteMethod</w:t>
       </w:r>
+      <w:proofErr w:type="spellEnd"/>
       <w:r>
         <w:t xml:space="preserve"> </w:t>
       </w:r>
       <w:r>
-        <w:t>представляют из себя делегаты и служат своеобразной настройкой сериализаторов, указывающей методам, работающим с файловой системой способ чтения и записи файлов.</w:t>
+        <w:t xml:space="preserve">представляют из себя делегаты и служат своеобразной настройкой </w:t>
+      </w:r>
+      <w:proofErr w:type="spellStart"/>
+      <w:r>
+        <w:t>сериализаторов</w:t>
+      </w:r>
+      <w:proofErr w:type="spellEnd"/>
+      <w:r>
+        <w:t>, указывающей методам, работающим с файловой системой способ чтения и записи файлов.</w:t>
       </w:r>
       <w:r>
         <w:t xml:space="preserve"> </w:t>
@@ -5035,6 +5488,7 @@
         </w:rPr>
         <w:t xml:space="preserve"> </w:t>
       </w:r>
+      <w:proofErr w:type="spellStart"/>
       <w:r>
         <w:rPr>
           <w:rFonts w:cs="Times New Roman"/>
@@ -5043,6 +5497,7 @@
         </w:rPr>
         <w:t>LfkGUI</w:t>
       </w:r>
+      <w:proofErr w:type="spellEnd"/>
     </w:p>
     <w:p>
       <w:pPr>
@@ -5084,6 +5539,7 @@
         </w:rPr>
         <w:t xml:space="preserve">Данный программный модуль предназначен для визуализации рабочего процесса системы контроля версий </w:t>
       </w:r>
+      <w:proofErr w:type="spellStart"/>
       <w:r>
         <w:rPr>
           <w:rFonts w:cs="Times New Roman"/>
@@ -5091,12 +5547,14 @@
         </w:rPr>
         <w:t>Lfk</w:t>
       </w:r>
+      <w:proofErr w:type="spellEnd"/>
       <w:r>
         <w:rPr>
           <w:rFonts w:cs="Times New Roman"/>
         </w:rPr>
         <w:t xml:space="preserve">. </w:t>
       </w:r>
+      <w:proofErr w:type="spellStart"/>
       <w:r>
         <w:rPr>
           <w:rFonts w:cs="Times New Roman"/>
@@ -5104,11 +5562,26 @@
         </w:rPr>
         <w:t>LfkGUI</w:t>
       </w:r>
-      <w:r>
-        <w:rPr>
-          <w:rFonts w:cs="Times New Roman"/>
-        </w:rPr>
-        <w:t xml:space="preserve"> частично реализует фильтрацию и валидацию вводимых пользователем данных. Также он предоставляет</w:t>
+      <w:proofErr w:type="spellEnd"/>
+      <w:r>
+        <w:rPr>
+          <w:rFonts w:cs="Times New Roman"/>
+        </w:rPr>
+        <w:t xml:space="preserve"> частично реализует фильтрацию и </w:t>
+      </w:r>
+      <w:proofErr w:type="spellStart"/>
+      <w:r>
+        <w:rPr>
+          <w:rFonts w:cs="Times New Roman"/>
+        </w:rPr>
+        <w:t>валидацию</w:t>
+      </w:r>
+      <w:proofErr w:type="spellEnd"/>
+      <w:r>
+        <w:rPr>
+          <w:rFonts w:cs="Times New Roman"/>
+        </w:rPr>
+        <w:t xml:space="preserve"> вводимых пользователем данных. Также он предоставляет</w:t>
       </w:r>
       <w:r>
         <w:rPr>
@@ -5156,8 +5629,16 @@
         <w:rPr>
           <w:b/>
         </w:rPr>
-        <w:t xml:space="preserve"> LfkGUI</w:t>
-      </w:r>
+        <w:t xml:space="preserve"> </w:t>
+      </w:r>
+      <w:proofErr w:type="spellStart"/>
+      <w:r>
+        <w:rPr>
+          <w:b/>
+        </w:rPr>
+        <w:t>LfkGUI</w:t>
+      </w:r>
+      <w:proofErr w:type="spellEnd"/>
     </w:p>
     <w:p>
       <w:pPr>
@@ -5193,7 +5674,21 @@
         <w:rPr>
           <w:rFonts w:cs="Times New Roman"/>
         </w:rPr>
-        <w:t xml:space="preserve">(Model-View-ViewModel). </w:t>
+        <w:t>(</w:t>
+      </w:r>
+      <w:proofErr w:type="spellStart"/>
+      <w:r>
+        <w:rPr>
+          <w:rFonts w:cs="Times New Roman"/>
+        </w:rPr>
+        <w:t>Model-View-ViewModel</w:t>
+      </w:r>
+      <w:proofErr w:type="spellEnd"/>
+      <w:r>
+        <w:rPr>
+          <w:rFonts w:cs="Times New Roman"/>
+        </w:rPr>
+        <w:t xml:space="preserve">). </w:t>
       </w:r>
       <w:r>
         <w:rPr>
@@ -5201,11 +5696,19 @@
         </w:rPr>
         <w:t xml:space="preserve">В его состав входят представления, модели представлений, а также </w:t>
       </w:r>
-      <w:r>
-        <w:rPr>
-          <w:rFonts w:cs="Times New Roman"/>
-        </w:rPr>
-        <w:t>валидационные правил</w:t>
+      <w:proofErr w:type="spellStart"/>
+      <w:r>
+        <w:rPr>
+          <w:rFonts w:cs="Times New Roman"/>
+        </w:rPr>
+        <w:t>валидационные</w:t>
+      </w:r>
+      <w:proofErr w:type="spellEnd"/>
+      <w:r>
+        <w:rPr>
+          <w:rFonts w:cs="Times New Roman"/>
+        </w:rPr>
+        <w:t xml:space="preserve"> правил</w:t>
       </w:r>
       <w:r>
         <w:rPr>
@@ -5237,6 +5740,7 @@
         </w:rPr>
         <w:t xml:space="preserve">, отвечающие за диалоговые окна и навигацию: </w:t>
       </w:r>
+      <w:proofErr w:type="spellStart"/>
       <w:r>
         <w:rPr>
           <w:rFonts w:cs="Times New Roman"/>
@@ -5244,6 +5748,7 @@
         </w:rPr>
         <w:t>WindowService</w:t>
       </w:r>
+      <w:proofErr w:type="spellEnd"/>
       <w:r>
         <w:rPr>
           <w:rFonts w:cs="Times New Roman"/>
@@ -5266,8 +5771,16 @@
         <w:rPr>
           <w:rFonts w:cs="Times New Roman"/>
         </w:rPr>
-        <w:t xml:space="preserve">отвечает за навигацию между окнами, </w:t>
-      </w:r>
+        <w:t xml:space="preserve">отвечает за </w:t>
+      </w:r>
+      <w:r>
+        <w:rPr>
+          <w:rFonts w:cs="Times New Roman"/>
+        </w:rPr>
+        <w:lastRenderedPageBreak/>
+        <w:t xml:space="preserve">навигацию между окнами, </w:t>
+      </w:r>
+      <w:proofErr w:type="spellStart"/>
       <w:r>
         <w:rPr>
           <w:rFonts w:cs="Times New Roman"/>
@@ -5275,6 +5788,7 @@
         </w:rPr>
         <w:t>DialogService</w:t>
       </w:r>
+      <w:proofErr w:type="spellEnd"/>
       <w:r>
         <w:rPr>
           <w:rFonts w:cs="Times New Roman"/>
@@ -5287,6 +5801,7 @@
         </w:rPr>
         <w:t xml:space="preserve">– отвечает за вывод сообщений пользователю, </w:t>
       </w:r>
+      <w:proofErr w:type="spellStart"/>
       <w:r>
         <w:rPr>
           <w:rFonts w:cs="Times New Roman"/>
@@ -5294,6 +5809,7 @@
         </w:rPr>
         <w:t>FolderOpenDialogService</w:t>
       </w:r>
+      <w:proofErr w:type="spellEnd"/>
       <w:r>
         <w:rPr>
           <w:rFonts w:cs="Times New Roman"/>
@@ -5330,6 +5846,7 @@
         </w:rPr>
         <w:t xml:space="preserve"> </w:t>
       </w:r>
+      <w:proofErr w:type="spellStart"/>
       <w:r>
         <w:rPr>
           <w:rFonts w:cs="Times New Roman"/>
@@ -5337,6 +5854,7 @@
         </w:rPr>
         <w:t>LfkGUI</w:t>
       </w:r>
+      <w:proofErr w:type="spellEnd"/>
       <w:r>
         <w:rPr>
           <w:rFonts w:cs="Times New Roman"/>
@@ -5353,14 +5871,7 @@
         <w:rPr>
           <w:rFonts w:cs="Times New Roman"/>
         </w:rPr>
-        <w:t xml:space="preserve">ловари </w:t>
-      </w:r>
-      <w:r>
-        <w:rPr>
-          <w:rFonts w:cs="Times New Roman"/>
-        </w:rPr>
-        <w:lastRenderedPageBreak/>
-        <w:t>локализации. На рисунке 2.3.1</w:t>
+        <w:t>ловари локализации. На рисунке 2.3.1</w:t>
       </w:r>
       <w:r>
         <w:rPr>
@@ -5368,6 +5879,7 @@
         </w:rPr>
         <w:t xml:space="preserve"> представлена схема взаимодействия компонентов модуля </w:t>
       </w:r>
+      <w:proofErr w:type="spellStart"/>
       <w:r>
         <w:rPr>
           <w:rFonts w:cs="Times New Roman"/>
@@ -5375,6 +5887,7 @@
         </w:rPr>
         <w:t>LfkGUI</w:t>
       </w:r>
+      <w:proofErr w:type="spellEnd"/>
       <w:r>
         <w:rPr>
           <w:rFonts w:cs="Times New Roman"/>
@@ -5407,10 +5920,10 @@
             <v:path o:extrusionok="f" gradientshapeok="t" o:connecttype="rect"/>
             <o:lock v:ext="edit" aspectratio="t"/>
           </v:shapetype>
-          <v:shape id="_x0000_i1027" type="#_x0000_t75" style="width:427.05pt;height:316.55pt" o:ole="">
-            <v:imagedata r:id="rId15" o:title=""/>
+          <v:shape id="_x0000_i1027" type="#_x0000_t75" style="width:426.65pt;height:317pt" o:ole="">
+            <v:imagedata r:id="rId17" o:title=""/>
           </v:shape>
-          <o:OLEObject Type="Embed" ProgID="Visio.Drawing.15" ShapeID="_x0000_i1027" DrawAspect="Content" ObjectID="_1558202828" r:id="rId16"/>
+          <o:OLEObject Type="Embed" ProgID="Visio.Drawing.15" ShapeID="_x0000_i1027" DrawAspect="Content" ObjectID="_1558203211" r:id="rId18"/>
         </w:object>
       </w:r>
     </w:p>
@@ -5427,12 +5940,14 @@
       <w:r>
         <w:t xml:space="preserve">1 – Схема взаимодействия компонентов модуля </w:t>
       </w:r>
+      <w:proofErr w:type="spellStart"/>
       <w:r>
         <w:rPr>
           <w:lang w:val="en-US"/>
         </w:rPr>
         <w:t>LfkGUI</w:t>
       </w:r>
+      <w:proofErr w:type="spellEnd"/>
     </w:p>
     <w:p>
       <w:pPr>
@@ -5557,7 +6072,7 @@
                     <pic:cNvPicPr/>
                   </pic:nvPicPr>
                   <pic:blipFill rotWithShape="1">
-                    <a:blip r:embed="rId17">
+                    <a:blip r:embed="rId19">
                       <a:extLst>
                         <a:ext uri="{28A0092B-C50C-407E-A947-70E740481C1C}">
                           <a14:useLocalDpi xmlns:a14="http://schemas.microsoft.com/office/drawing/2010/main" val="0"/>
@@ -5617,6 +6132,7 @@
         </w:rPr>
         <w:t xml:space="preserve">Класс </w:t>
       </w:r>
+      <w:proofErr w:type="spellStart"/>
       <w:r>
         <w:rPr>
           <w:rFonts w:cs="Times New Roman"/>
@@ -5624,6 +6140,7 @@
         </w:rPr>
         <w:t>BaseWindow</w:t>
       </w:r>
+      <w:proofErr w:type="spellEnd"/>
       <w:r>
         <w:rPr>
           <w:rFonts w:cs="Times New Roman"/>
@@ -5666,8 +6183,23 @@
         <w:rPr>
           <w:rFonts w:cs="Times New Roman"/>
         </w:rPr>
-        <w:t xml:space="preserve">разметки, и все базовые стили и функционал прописаны программно. На диаграмме классов видно, что от класса </w:t>
-      </w:r>
+        <w:t xml:space="preserve">разметки, и все базовые стили и функционал прописаны </w:t>
+      </w:r>
+      <w:proofErr w:type="spellStart"/>
+      <w:r>
+        <w:rPr>
+          <w:rFonts w:cs="Times New Roman"/>
+        </w:rPr>
+        <w:t>программно</w:t>
+      </w:r>
+      <w:proofErr w:type="spellEnd"/>
+      <w:r>
+        <w:rPr>
+          <w:rFonts w:cs="Times New Roman"/>
+        </w:rPr>
+        <w:t xml:space="preserve">. На диаграмме классов видно, что от класса </w:t>
+      </w:r>
+      <w:proofErr w:type="spellStart"/>
       <w:r>
         <w:rPr>
           <w:rFonts w:cs="Times New Roman"/>
@@ -5675,6 +6207,7 @@
         </w:rPr>
         <w:t>BaseWindow</w:t>
       </w:r>
+      <w:proofErr w:type="spellEnd"/>
       <w:r>
         <w:rPr>
           <w:rFonts w:cs="Times New Roman"/>
@@ -5687,6 +6220,7 @@
         </w:rPr>
         <w:t xml:space="preserve">наследуются три класса, которые и являются главными окнами взаимодействия с сущностью </w:t>
       </w:r>
+      <w:proofErr w:type="spellStart"/>
       <w:r>
         <w:rPr>
           <w:rFonts w:cs="Times New Roman"/>
@@ -5694,6 +6228,7 @@
         </w:rPr>
         <w:t>LfkClient</w:t>
       </w:r>
+      <w:proofErr w:type="spellEnd"/>
       <w:r>
         <w:rPr>
           <w:rFonts w:cs="Times New Roman"/>
@@ -5717,6 +6252,7 @@
         </w:rPr>
         <w:t xml:space="preserve">Класс </w:t>
       </w:r>
+      <w:proofErr w:type="spellStart"/>
       <w:r>
         <w:rPr>
           <w:rFonts w:cs="Times New Roman"/>
@@ -5724,6 +6260,7 @@
         </w:rPr>
         <w:t>AuthorizationWindow</w:t>
       </w:r>
+      <w:proofErr w:type="spellEnd"/>
       <w:r>
         <w:rPr>
           <w:rFonts w:cs="Times New Roman"/>
@@ -5736,6 +6273,7 @@
         </w:rPr>
         <w:t xml:space="preserve">отвечает за авторизацию пользователя, и содержит в себе две страницы </w:t>
       </w:r>
+      <w:proofErr w:type="spellStart"/>
       <w:r>
         <w:rPr>
           <w:rFonts w:cs="Times New Roman"/>
@@ -5743,6 +6281,7 @@
         </w:rPr>
         <w:t>LoginPage</w:t>
       </w:r>
+      <w:proofErr w:type="spellEnd"/>
       <w:r>
         <w:rPr>
           <w:rFonts w:cs="Times New Roman"/>
@@ -5755,6 +6294,7 @@
         </w:rPr>
         <w:t xml:space="preserve">и </w:t>
       </w:r>
+      <w:proofErr w:type="spellStart"/>
       <w:r>
         <w:rPr>
           <w:rFonts w:cs="Times New Roman"/>
@@ -5762,6 +6302,7 @@
         </w:rPr>
         <w:t>SignupPage</w:t>
       </w:r>
+      <w:proofErr w:type="spellEnd"/>
       <w:r>
         <w:rPr>
           <w:rFonts w:cs="Times New Roman"/>
@@ -5774,6 +6315,7 @@
         </w:rPr>
         <w:t xml:space="preserve"> </w:t>
       </w:r>
+      <w:proofErr w:type="spellStart"/>
       <w:r>
         <w:rPr>
           <w:rFonts w:cs="Times New Roman"/>
@@ -5781,6 +6323,7 @@
         </w:rPr>
         <w:t>LoginPage</w:t>
       </w:r>
+      <w:proofErr w:type="spellEnd"/>
       <w:r>
         <w:rPr>
           <w:rFonts w:cs="Times New Roman"/>
@@ -5793,6 +6336,7 @@
         </w:rPr>
         <w:t xml:space="preserve">отвечает за авторизацию пользователя и двусторонне связан с моделью представления </w:t>
       </w:r>
+      <w:proofErr w:type="spellStart"/>
       <w:r>
         <w:rPr>
           <w:rFonts w:cs="Times New Roman"/>
@@ -5800,12 +6344,14 @@
         </w:rPr>
         <w:t>LoginViewModel</w:t>
       </w:r>
+      <w:proofErr w:type="spellEnd"/>
       <w:r>
         <w:rPr>
           <w:rFonts w:cs="Times New Roman"/>
         </w:rPr>
         <w:t xml:space="preserve">, которая в свою очередь отвечает за вход и идентификацию пользователя. В свою очередь </w:t>
       </w:r>
+      <w:proofErr w:type="spellStart"/>
       <w:r>
         <w:rPr>
           <w:rFonts w:cs="Times New Roman"/>
@@ -5813,6 +6359,7 @@
         </w:rPr>
         <w:t>SignupPage</w:t>
       </w:r>
+      <w:proofErr w:type="spellEnd"/>
       <w:r>
         <w:rPr>
           <w:rFonts w:cs="Times New Roman"/>
@@ -5825,6 +6372,7 @@
         </w:rPr>
         <w:t xml:space="preserve">визуализирует процесс регистрации пользователя и связан с </w:t>
       </w:r>
+      <w:proofErr w:type="spellStart"/>
       <w:r>
         <w:rPr>
           <w:rFonts w:cs="Times New Roman"/>
@@ -5832,6 +6380,7 @@
         </w:rPr>
         <w:t>SignupViewModel</w:t>
       </w:r>
+      <w:proofErr w:type="spellEnd"/>
       <w:r>
         <w:rPr>
           <w:rFonts w:cs="Times New Roman"/>
@@ -5893,7 +6442,15 @@
           <w:rFonts w:cs="Times New Roman"/>
           <w:noProof/>
         </w:rPr>
-        <w:t xml:space="preserve">отвечает за визуализацию действий производимых с пользовательскими файлами, и основных комманд системы контроля версий. Каждой комманде соответствует свой класс </w:t>
+        <w:t xml:space="preserve">отвечает за визуализацию действий производимых с пользовательскими файлами, и основных комманд системы </w:t>
+      </w:r>
+      <w:r>
+        <w:rPr>
+          <w:rFonts w:cs="Times New Roman"/>
+          <w:noProof/>
+        </w:rPr>
+        <w:lastRenderedPageBreak/>
+        <w:t xml:space="preserve">контроля версий. Каждой комманде соответствует свой класс </w:t>
       </w:r>
       <w:r>
         <w:rPr>
@@ -5926,7 +6483,6 @@
           <w:rFonts w:cs="Times New Roman"/>
           <w:noProof/>
         </w:rPr>
-        <w:lastRenderedPageBreak/>
         <w:t xml:space="preserve">Хотелось бы отметить что в визуальном представлении рабочей директории используется элемент </w:t>
       </w:r>
       <w:r>
@@ -6002,7 +6558,7 @@
                     <pic:cNvPicPr/>
                   </pic:nvPicPr>
                   <pic:blipFill rotWithShape="1">
-                    <a:blip r:embed="rId18" cstate="print">
+                    <a:blip r:embed="rId20" cstate="print">
                       <a:extLst>
                         <a:ext uri="{28A0092B-C50C-407E-A947-70E740481C1C}">
                           <a14:useLocalDpi xmlns:a14="http://schemas.microsoft.com/office/drawing/2010/main" val="0"/>
@@ -6133,7 +6689,7 @@
                     <pic:cNvPicPr/>
                   </pic:nvPicPr>
                   <pic:blipFill rotWithShape="1">
-                    <a:blip r:embed="rId19">
+                    <a:blip r:embed="rId21">
                       <a:extLst>
                         <a:ext uri="{28A0092B-C50C-407E-A947-70E740481C1C}">
                           <a14:useLocalDpi xmlns:a14="http://schemas.microsoft.com/office/drawing/2010/main" val="0"/>
@@ -6205,12 +6761,20 @@
           <w:rFonts w:cs="Times New Roman"/>
           <w:noProof/>
         </w:rPr>
-        <w:t xml:space="preserve">Ниже представлена диаграмма классов моделей представления, тоесть классов, которые отвечают за обработку пользовательских действий, и последующий вызов функций остальных модулей. Необходим отметить что базовый для всех моделей представления класс реализует интерфейс </w:t>
+        <w:t xml:space="preserve">Ниже представлена диаграмма классов моделей представления, тоесть классов, которые отвечают за обработку пользовательских действий, и </w:t>
       </w:r>
       <w:r>
         <w:rPr>
           <w:rFonts w:cs="Times New Roman"/>
           <w:noProof/>
+        </w:rPr>
+        <w:lastRenderedPageBreak/>
+        <w:t xml:space="preserve">последующий вызов функций остальных модулей. Необходим отметить что базовый для всех моделей представления класс реализует интерфейс </w:t>
+      </w:r>
+      <w:r>
+        <w:rPr>
+          <w:rFonts w:cs="Times New Roman"/>
+          <w:noProof/>
           <w:lang w:val="en-US"/>
         </w:rPr>
         <w:t>INotifyPropertyChanged</w:t>
@@ -6220,18 +6784,26 @@
           <w:rFonts w:cs="Times New Roman"/>
           <w:noProof/>
         </w:rPr>
-        <w:t xml:space="preserve">, что позволяет оповещать привязанные к свойствам </w:t>
-      </w:r>
-      <w:r>
-        <w:rPr>
-          <w:rFonts w:cs="Times New Roman"/>
-          <w:noProof/>
-        </w:rPr>
-        <w:lastRenderedPageBreak/>
-        <w:t xml:space="preserve">контролы, об изменении свойств. Также активно используется </w:t>
-      </w:r>
-      <w:r>
-        <w:t>специальный класс ObservableCollection. Он по функциональности похож на список List за тем исключением, что позволяет известить внешние объекты о том, что коллекция была изменена.</w:t>
+        <w:t xml:space="preserve">, что позволяет оповещать привязанные к свойствам контролы, об изменении свойств. Также активно используется </w:t>
+      </w:r>
+      <w:r>
+        <w:t xml:space="preserve">специальный класс </w:t>
+      </w:r>
+      <w:proofErr w:type="spellStart"/>
+      <w:r>
+        <w:t>ObservableCollection</w:t>
+      </w:r>
+      <w:proofErr w:type="spellEnd"/>
+      <w:r>
+        <w:t xml:space="preserve">. Он по функциональности похож на список </w:t>
+      </w:r>
+      <w:proofErr w:type="spellStart"/>
+      <w:r>
+        <w:t>List</w:t>
+      </w:r>
+      <w:proofErr w:type="spellEnd"/>
+      <w:r>
+        <w:t xml:space="preserve"> за тем исключением, что позволяет известить внешние объекты о том, что коллекция была изменена.</w:t>
       </w:r>
     </w:p>
     <w:p>
@@ -6259,7 +6831,7 @@
                     <pic:cNvPicPr/>
                   </pic:nvPicPr>
                   <pic:blipFill rotWithShape="1">
-                    <a:blip r:embed="rId20">
+                    <a:blip r:embed="rId22">
                       <a:extLst>
                         <a:ext uri="{28A0092B-C50C-407E-A947-70E740481C1C}">
                           <a14:useLocalDpi xmlns:a14="http://schemas.microsoft.com/office/drawing/2010/main" val="0"/>
@@ -6361,6 +6933,7 @@
         </w:rPr>
         <w:t xml:space="preserve"> </w:t>
       </w:r>
+      <w:proofErr w:type="spellStart"/>
       <w:r>
         <w:rPr>
           <w:rFonts w:cs="Times New Roman"/>
@@ -6368,12 +6941,14 @@
         </w:rPr>
         <w:t>LoginViewModel</w:t>
       </w:r>
+      <w:proofErr w:type="spellEnd"/>
       <w:r>
         <w:rPr>
           <w:rFonts w:cs="Times New Roman"/>
         </w:rPr>
         <w:t xml:space="preserve">, который отражает основные принципы построения </w:t>
       </w:r>
+      <w:proofErr w:type="spellStart"/>
       <w:r>
         <w:rPr>
           <w:rFonts w:cs="Times New Roman"/>
@@ -6381,6 +6956,7 @@
         </w:rPr>
         <w:t>ViewModel</w:t>
       </w:r>
+      <w:proofErr w:type="spellEnd"/>
       <w:r>
         <w:rPr>
           <w:rFonts w:cs="Times New Roman"/>
@@ -6393,6 +6969,7 @@
         </w:rPr>
         <w:t xml:space="preserve">в проекте </w:t>
       </w:r>
+      <w:proofErr w:type="spellStart"/>
       <w:r>
         <w:rPr>
           <w:rFonts w:cs="Times New Roman"/>
@@ -6400,6 +6977,7 @@
         </w:rPr>
         <w:t>LfkGUI</w:t>
       </w:r>
+      <w:proofErr w:type="spellEnd"/>
       <w:r>
         <w:rPr>
           <w:rFonts w:cs="Times New Roman"/>
@@ -6433,7 +7011,7 @@
                     <pic:cNvPicPr/>
                   </pic:nvPicPr>
                   <pic:blipFill rotWithShape="1">
-                    <a:blip r:embed="rId21">
+                    <a:blip r:embed="rId23">
                       <a:extLst>
                         <a:ext uri="{28A0092B-C50C-407E-A947-70E740481C1C}">
                           <a14:useLocalDpi xmlns:a14="http://schemas.microsoft.com/office/drawing/2010/main" val="0"/>
@@ -6503,7 +7081,49 @@
         <w:rPr>
           <w:rFonts w:cs="Times New Roman"/>
         </w:rPr>
-        <w:t>Каждая модель представления содержит в себе свойства, привязанные к элементам интерфейса, также, существует система валидации вводимых пользователем данных, которая основана на том, что пользователю не позволяется выполнять команды, пока введенные данные не удовлетворят необходимым условиям. Данная система основана на валидационных правилах и командах. Ошибки отлавливаются на уровне представления, и при наличии хоть одной, во избежание непредвиденных последствий выполнение основных команд блокируется, и элемент управления отвечающий за исполнение команды становится неактивным. На рисунке 3.3.4 представлена диаграмма классов, отвечающих за валидацию, которая в основана на механизме регулярных выражений</w:t>
+        <w:t xml:space="preserve">Каждая модель представления содержит в себе свойства, привязанные к элементам интерфейса, также, существует система </w:t>
+      </w:r>
+      <w:proofErr w:type="spellStart"/>
+      <w:r>
+        <w:rPr>
+          <w:rFonts w:cs="Times New Roman"/>
+        </w:rPr>
+        <w:t>валидации</w:t>
+      </w:r>
+      <w:proofErr w:type="spellEnd"/>
+      <w:r>
+        <w:rPr>
+          <w:rFonts w:cs="Times New Roman"/>
+        </w:rPr>
+        <w:t xml:space="preserve"> вводимых пользователем данных, которая основана на том, что пользователю не позволяется выполнять команды, пока введенные данные не удовлетворят необходимым условиям. Данная система основана на </w:t>
+      </w:r>
+      <w:proofErr w:type="spellStart"/>
+      <w:r>
+        <w:rPr>
+          <w:rFonts w:cs="Times New Roman"/>
+        </w:rPr>
+        <w:t>валидационных</w:t>
+      </w:r>
+      <w:proofErr w:type="spellEnd"/>
+      <w:r>
+        <w:rPr>
+          <w:rFonts w:cs="Times New Roman"/>
+        </w:rPr>
+        <w:t xml:space="preserve"> правилах и командах. Ошибки отлавливаются на уровне представления, и при наличии хоть одной, во избежание непредвиденных последствий выполнение основных команд блокируется, и элемент управления отвечающий за исполнение команды становится неактивным. На рисунке 3.3.4 представлена диаграмма классов, отвечающих за </w:t>
+      </w:r>
+      <w:proofErr w:type="spellStart"/>
+      <w:r>
+        <w:rPr>
+          <w:rFonts w:cs="Times New Roman"/>
+        </w:rPr>
+        <w:t>валидацию</w:t>
+      </w:r>
+      <w:proofErr w:type="spellEnd"/>
+      <w:r>
+        <w:rPr>
+          <w:rFonts w:cs="Times New Roman"/>
+        </w:rPr>
+        <w:t>, которая в основана на механизме регулярных выражений</w:t>
       </w:r>
       <w:r>
         <w:rPr>
@@ -6544,7 +7164,7 @@
                     <pic:cNvPicPr/>
                   </pic:nvPicPr>
                   <pic:blipFill rotWithShape="1">
-                    <a:blip r:embed="rId22">
+                    <a:blip r:embed="rId24">
                       <a:extLst>
                         <a:ext uri="{28A0092B-C50C-407E-A947-70E740481C1C}">
                           <a14:useLocalDpi xmlns:a14="http://schemas.microsoft.com/office/drawing/2010/main" val="0"/>
@@ -6597,8 +7217,13 @@
       <w:r>
         <w:t xml:space="preserve"> – Диаграмма классов </w:t>
       </w:r>
-      <w:r>
-        <w:t>валидации и класса команды</w:t>
+      <w:proofErr w:type="spellStart"/>
+      <w:r>
+        <w:t>валидации</w:t>
+      </w:r>
+      <w:proofErr w:type="spellEnd"/>
+      <w:r>
+        <w:t xml:space="preserve"> и класса команды</w:t>
       </w:r>
     </w:p>
     <w:p>
@@ -6614,7 +7239,21 @@
         <w:rPr>
           <w:rFonts w:cs="Times New Roman"/>
         </w:rPr>
-        <w:t>Программная реализация одного из валидационного п</w:t>
+        <w:t xml:space="preserve">Программная реализация одного из </w:t>
+      </w:r>
+      <w:proofErr w:type="spellStart"/>
+      <w:r>
+        <w:rPr>
+          <w:rFonts w:cs="Times New Roman"/>
+        </w:rPr>
+        <w:t>валидационного</w:t>
+      </w:r>
+      <w:proofErr w:type="spellEnd"/>
+      <w:r>
+        <w:rPr>
+          <w:rFonts w:cs="Times New Roman"/>
+        </w:rPr>
+        <w:t xml:space="preserve"> п</w:t>
       </w:r>
       <w:r>
         <w:rPr>
@@ -6654,7 +7293,7 @@
                     <pic:cNvPicPr/>
                   </pic:nvPicPr>
                   <pic:blipFill rotWithShape="1">
-                    <a:blip r:embed="rId23">
+                    <a:blip r:embed="rId25">
                       <a:extLst>
                         <a:ext uri="{28A0092B-C50C-407E-A947-70E740481C1C}">
                           <a14:useLocalDpi xmlns:a14="http://schemas.microsoft.com/office/drawing/2010/main" val="0"/>
@@ -6717,8 +7356,13 @@
         <w:t>,</w:t>
       </w:r>
       <w:r>
-        <w:t xml:space="preserve"> отвечающего за валидацию</w:t>
-      </w:r>
+        <w:t xml:space="preserve"> отвечающего за </w:t>
+      </w:r>
+      <w:proofErr w:type="spellStart"/>
+      <w:r>
+        <w:t>валидацию</w:t>
+      </w:r>
+      <w:proofErr w:type="spellEnd"/>
     </w:p>
     <w:p>
       <w:pPr>
@@ -6735,6 +7379,7 @@
         <w:tab/>
         <w:t xml:space="preserve">Необходимо отметить, что для стилизации графического интерфейса использовалась библиотека </w:t>
       </w:r>
+      <w:proofErr w:type="spellStart"/>
       <w:r>
         <w:rPr>
           <w:rFonts w:cs="Times New Roman"/>
@@ -6742,6 +7387,7 @@
         </w:rPr>
         <w:t>MaterialDesign</w:t>
       </w:r>
+      <w:proofErr w:type="spellEnd"/>
       <w:r>
         <w:rPr>
           <w:rFonts w:cs="Times New Roman"/>
@@ -6767,6 +7413,7 @@
         </w:rPr>
         <w:t xml:space="preserve">была подключена библиотека </w:t>
       </w:r>
+      <w:proofErr w:type="spellStart"/>
       <w:r>
         <w:rPr>
           <w:rFonts w:cs="Times New Roman"/>
@@ -6774,6 +7421,7 @@
         </w:rPr>
         <w:t>MahApps</w:t>
       </w:r>
+      <w:proofErr w:type="spellEnd"/>
       <w:r>
         <w:rPr>
           <w:rFonts w:cs="Times New Roman"/>
@@ -6823,6 +7471,7 @@
         </w:rPr>
         <w:t xml:space="preserve">.4 Модуль </w:t>
       </w:r>
+      <w:proofErr w:type="spellStart"/>
       <w:r>
         <w:rPr>
           <w:rFonts w:cs="Times New Roman"/>
@@ -6831,6 +7480,7 @@
         </w:rPr>
         <w:t>LfkClient</w:t>
       </w:r>
+      <w:proofErr w:type="spellEnd"/>
     </w:p>
     <w:p>
       <w:pPr>
@@ -6864,6 +7514,7 @@
         <w:jc w:val="both"/>
       </w:pPr>
       <w:r>
+        <w:lastRenderedPageBreak/>
         <w:t>Данный программный модуль предназначен для управления авторизацией, работы с основным функционалом системы контроля версий, и взаимодействия с серверной частью приложения.</w:t>
       </w:r>
     </w:p>
@@ -6900,6 +7551,7 @@
         </w:rPr>
         <w:t xml:space="preserve"> </w:t>
       </w:r>
+      <w:proofErr w:type="spellStart"/>
       <w:r>
         <w:rPr>
           <w:b/>
@@ -6907,6 +7559,7 @@
         </w:rPr>
         <w:t>LfkClient</w:t>
       </w:r>
+      <w:proofErr w:type="spellEnd"/>
     </w:p>
     <w:p>
       <w:pPr>
@@ -6924,12 +7577,14 @@
       <w:r>
         <w:tab/>
       </w:r>
+      <w:proofErr w:type="spellStart"/>
       <w:r>
         <w:rPr>
           <w:lang w:val="en-US"/>
         </w:rPr>
         <w:t>LfkClient</w:t>
       </w:r>
+      <w:proofErr w:type="spellEnd"/>
       <w:r>
         <w:t xml:space="preserve"> </w:t>
       </w:r>
@@ -6945,12 +7600,14 @@
           <w:numId w:val="22"/>
         </w:numPr>
       </w:pPr>
+      <w:proofErr w:type="spellStart"/>
       <w:r>
         <w:rPr>
           <w:lang w:val="en-US"/>
         </w:rPr>
         <w:t>Authorizator</w:t>
       </w:r>
+      <w:proofErr w:type="spellEnd"/>
       <w:r>
         <w:t xml:space="preserve"> – компонента отвечающая за отправку идентификационных данных пользователя на сервер, и возврат ответа графическому интерфейсу.</w:t>
       </w:r>
@@ -6963,17 +7620,35 @@
           <w:numId w:val="22"/>
         </w:numPr>
       </w:pPr>
+      <w:proofErr w:type="spellStart"/>
       <w:r>
         <w:rPr>
           <w:lang w:val="en-US"/>
         </w:rPr>
         <w:t>RepoController</w:t>
       </w:r>
+      <w:proofErr w:type="spellEnd"/>
       <w:r>
         <w:t xml:space="preserve"> – </w:t>
       </w:r>
       <w:r>
-        <w:t>компонента отвечающая за управление пользовательскими репозиториями. Содержит функционал инициализации, создания, скачивания и удаления репозиториев.</w:t>
+        <w:t xml:space="preserve">компонента отвечающая за управление пользовательскими </w:t>
+      </w:r>
+      <w:proofErr w:type="spellStart"/>
+      <w:r>
+        <w:t>репозиториями</w:t>
+      </w:r>
+      <w:proofErr w:type="spellEnd"/>
+      <w:r>
+        <w:t xml:space="preserve">. Содержит функционал инициализации, создания, скачивания и удаления </w:t>
+      </w:r>
+      <w:proofErr w:type="spellStart"/>
+      <w:r>
+        <w:t>репозиториев</w:t>
+      </w:r>
+      <w:proofErr w:type="spellEnd"/>
+      <w:r>
+        <w:t>.</w:t>
       </w:r>
     </w:p>
     <w:p>
@@ -6984,12 +7659,14 @@
           <w:numId w:val="22"/>
         </w:numPr>
       </w:pPr>
+      <w:proofErr w:type="spellStart"/>
       <w:r>
         <w:rPr>
           <w:lang w:val="en-US"/>
         </w:rPr>
         <w:t>RepoAgent</w:t>
       </w:r>
+      <w:proofErr w:type="spellEnd"/>
       <w:r>
         <w:t xml:space="preserve"> - </w:t>
       </w:r>
@@ -7013,12 +7690,14 @@
           <w:numId w:val="23"/>
         </w:numPr>
       </w:pPr>
+      <w:proofErr w:type="spellStart"/>
       <w:r>
         <w:rPr>
           <w:lang w:val="en-US"/>
         </w:rPr>
         <w:t>FileSystemControl</w:t>
       </w:r>
+      <w:proofErr w:type="spellEnd"/>
       <w:r>
         <w:t xml:space="preserve"> – </w:t>
       </w:r>
@@ -7034,12 +7713,14 @@
           <w:numId w:val="23"/>
         </w:numPr>
       </w:pPr>
+      <w:proofErr w:type="spellStart"/>
       <w:r>
         <w:rPr>
           <w:lang w:val="en-US"/>
         </w:rPr>
         <w:t>ServerConnector</w:t>
       </w:r>
+      <w:proofErr w:type="spellEnd"/>
       <w:r>
         <w:t xml:space="preserve"> – </w:t>
       </w:r>
@@ -7068,11 +7749,19 @@
       <w:r>
         <w:t xml:space="preserve">.4.1 представлена схема взаимодействия модуля </w:t>
       </w:r>
-      <w:r>
-        <w:rPr>
-          <w:lang w:val="en-US"/>
-        </w:rPr>
-        <w:t>LfkClient.</w:t>
+      <w:proofErr w:type="spellStart"/>
+      <w:r>
+        <w:rPr>
+          <w:lang w:val="en-US"/>
+        </w:rPr>
+        <w:t>LfkClient</w:t>
+      </w:r>
+      <w:proofErr w:type="spellEnd"/>
+      <w:r>
+        <w:rPr>
+          <w:lang w:val="en-US"/>
+        </w:rPr>
+        <w:t>.</w:t>
       </w:r>
     </w:p>
     <w:p>
@@ -7084,10 +7773,10 @@
       </w:pPr>
       <w:r>
         <w:object w:dxaOrig="18526" w:dyaOrig="17371">
-          <v:shape id="_x0000_i1026" type="#_x0000_t75" style="width:433.25pt;height:407.15pt" o:ole="">
-            <v:imagedata r:id="rId24" o:title=""/>
+          <v:shape id="_x0000_i1026" type="#_x0000_t75" style="width:433.05pt;height:407.3pt" o:ole="">
+            <v:imagedata r:id="rId26" o:title=""/>
           </v:shape>
-          <o:OLEObject Type="Embed" ProgID="Visio.Drawing.15" ShapeID="_x0000_i1026" DrawAspect="Content" ObjectID="_1558202829" r:id="rId25"/>
+          <o:OLEObject Type="Embed" ProgID="Visio.Drawing.15" ShapeID="_x0000_i1026" DrawAspect="Content" ObjectID="_1558203212" r:id="rId27"/>
         </w:object>
       </w:r>
     </w:p>
@@ -7107,12 +7796,14 @@
       <w:r>
         <w:t xml:space="preserve"> модуля </w:t>
       </w:r>
+      <w:proofErr w:type="spellStart"/>
       <w:r>
         <w:rPr>
           <w:lang w:val="en-US"/>
         </w:rPr>
         <w:t>LfkClient</w:t>
       </w:r>
+      <w:proofErr w:type="spellEnd"/>
     </w:p>
     <w:p>
       <w:pPr>
@@ -7157,12 +7848,14 @@
       <w:r>
         <w:t xml:space="preserve">, </w:t>
       </w:r>
+      <w:proofErr w:type="spellStart"/>
       <w:r>
         <w:rPr>
           <w:lang w:val="en-US"/>
         </w:rPr>
         <w:t>FileSystem</w:t>
       </w:r>
+      <w:proofErr w:type="spellEnd"/>
       <w:r>
         <w:t xml:space="preserve">. </w:t>
       </w:r>
@@ -7181,24 +7874,28 @@
       <w:r>
         <w:t xml:space="preserve">помимо функций </w:t>
       </w:r>
+      <w:proofErr w:type="spellStart"/>
       <w:r>
         <w:rPr>
           <w:lang w:val="en-US"/>
         </w:rPr>
         <w:t>RepoAgent</w:t>
       </w:r>
+      <w:proofErr w:type="spellEnd"/>
       <w:r>
         <w:t xml:space="preserve"> </w:t>
       </w:r>
       <w:r>
         <w:t xml:space="preserve">и </w:t>
       </w:r>
+      <w:proofErr w:type="spellStart"/>
       <w:r>
         <w:rPr>
           <w:lang w:val="en-US"/>
         </w:rPr>
         <w:t>RepoController</w:t>
       </w:r>
+      <w:proofErr w:type="spellEnd"/>
       <w:r>
         <w:t xml:space="preserve"> </w:t>
       </w:r>
@@ -7247,7 +7944,7 @@
                     <pic:cNvPicPr/>
                   </pic:nvPicPr>
                   <pic:blipFill rotWithShape="1">
-                    <a:blip r:embed="rId26">
+                    <a:blip r:embed="rId28">
                       <a:extLst>
                         <a:ext uri="{28A0092B-C50C-407E-A947-70E740481C1C}">
                           <a14:useLocalDpi xmlns:a14="http://schemas.microsoft.com/office/drawing/2010/main" val="0"/>
@@ -7307,17 +8004,27 @@
       <w:r>
         <w:t xml:space="preserve">Класс </w:t>
       </w:r>
+      <w:proofErr w:type="spellStart"/>
       <w:r>
         <w:rPr>
           <w:lang w:val="en-US"/>
         </w:rPr>
         <w:t>RepoController</w:t>
       </w:r>
+      <w:proofErr w:type="spellEnd"/>
       <w:r>
         <w:t xml:space="preserve"> </w:t>
       </w:r>
       <w:r>
-        <w:t xml:space="preserve">предоставляет функции работы с пользовательскими репозиториями, помимо этого у него есть ряд методов, проверяющих возможность выполнения той или иной команды. Результатом работы этих функция являются специально определенные перечисления, позволяющие точнее выявить причину невозможности выполнения действия. На рисунке </w:t>
+        <w:t xml:space="preserve">предоставляет функции работы с пользовательскими </w:t>
+      </w:r>
+      <w:proofErr w:type="spellStart"/>
+      <w:r>
+        <w:t>репозиториями</w:t>
+      </w:r>
+      <w:proofErr w:type="spellEnd"/>
+      <w:r>
+        <w:t xml:space="preserve">, помимо этого у него есть ряд методов, проверяющих возможность выполнения той или иной команды. Результатом работы этих функция являются специально определенные перечисления, позволяющие точнее выявить причину невозможности выполнения действия. На рисунке </w:t>
       </w:r>
       <w:r>
         <w:t>2</w:t>
@@ -7351,7 +8058,7 @@
                     <pic:cNvPicPr/>
                   </pic:nvPicPr>
                   <pic:blipFill rotWithShape="1">
-                    <a:blip r:embed="rId27">
+                    <a:blip r:embed="rId29">
                       <a:extLst>
                         <a:ext uri="{28A0092B-C50C-407E-A947-70E740481C1C}">
                           <a14:useLocalDpi xmlns:a14="http://schemas.microsoft.com/office/drawing/2010/main" val="0"/>
@@ -7429,6 +8136,7 @@
         </w:rPr>
         <w:t xml:space="preserve">Класс </w:t>
       </w:r>
+      <w:proofErr w:type="spellStart"/>
       <w:r>
         <w:rPr>
           <w:rFonts w:cs="Times New Roman"/>
@@ -7436,6 +8144,7 @@
         </w:rPr>
         <w:t>RepoAgent</w:t>
       </w:r>
+      <w:proofErr w:type="spellEnd"/>
       <w:r>
         <w:rPr>
           <w:rFonts w:cs="Times New Roman"/>
@@ -7499,7 +8208,7 @@
                     <pic:cNvPicPr/>
                   </pic:nvPicPr>
                   <pic:blipFill rotWithShape="1">
-                    <a:blip r:embed="rId28">
+                    <a:blip r:embed="rId30">
                       <a:extLst>
                         <a:ext uri="{28A0092B-C50C-407E-A947-70E740481C1C}">
                           <a14:useLocalDpi xmlns:a14="http://schemas.microsoft.com/office/drawing/2010/main" val="0"/>
@@ -7564,6 +8273,7 @@
           <w:rFonts w:cs="Times New Roman"/>
         </w:rPr>
       </w:pPr>
+      <w:proofErr w:type="spellStart"/>
       <w:r>
         <w:rPr>
           <w:rFonts w:cs="Times New Roman"/>
@@ -7571,6 +8281,7 @@
         </w:rPr>
         <w:t>LfkClient</w:t>
       </w:r>
+      <w:proofErr w:type="spellEnd"/>
       <w:r>
         <w:rPr>
           <w:rFonts w:cs="Times New Roman"/>
@@ -7621,7 +8332,7 @@
                     <pic:cNvPicPr/>
                   </pic:nvPicPr>
                   <pic:blipFill rotWithShape="1">
-                    <a:blip r:embed="rId29">
+                    <a:blip r:embed="rId31">
                       <a:extLst>
                         <a:ext uri="{28A0092B-C50C-407E-A947-70E740481C1C}">
                           <a14:useLocalDpi xmlns:a14="http://schemas.microsoft.com/office/drawing/2010/main" val="0"/>
@@ -7688,6 +8399,7 @@
         <w:tab/>
         <w:t xml:space="preserve">Класс </w:t>
       </w:r>
+      <w:proofErr w:type="spellStart"/>
       <w:r>
         <w:rPr>
           <w:rFonts w:cs="Times New Roman"/>
@@ -7695,6 +8407,7 @@
         </w:rPr>
         <w:t>FileSystem</w:t>
       </w:r>
+      <w:proofErr w:type="spellEnd"/>
       <w:r>
         <w:rPr>
           <w:rFonts w:cs="Times New Roman"/>
@@ -7705,15 +8418,16 @@
         <w:rPr>
           <w:rFonts w:cs="Times New Roman"/>
         </w:rPr>
-        <w:t xml:space="preserve">инкапсулирует в себе всю работу с пользовательскими файлами и директориями, такой подход позволяет обрабатывать исключения ввода-вывода в одном месте и определить свою логику их обработки. Обязанности работы </w:t>
+        <w:t>инкапсулирует в себе всю работу с пользовательскими файлами и директориями, такой подход позволяет обрабатывать исключения ввода-</w:t>
       </w:r>
       <w:r>
         <w:rPr>
           <w:rFonts w:cs="Times New Roman"/>
         </w:rPr>
         <w:lastRenderedPageBreak/>
-        <w:t xml:space="preserve">с файловой системой распределены между двумя классами </w:t>
-      </w:r>
+        <w:t xml:space="preserve">вывода в одном месте и определить свою логику их обработки. Обязанности работы с файловой системой распределены между двумя классами </w:t>
+      </w:r>
+      <w:proofErr w:type="spellStart"/>
       <w:r>
         <w:rPr>
           <w:rFonts w:cs="Times New Roman"/>
@@ -7721,6 +8435,7 @@
         </w:rPr>
         <w:t>FileSystemWriter</w:t>
       </w:r>
+      <w:proofErr w:type="spellEnd"/>
       <w:r>
         <w:rPr>
           <w:rFonts w:cs="Times New Roman"/>
@@ -7733,6 +8448,7 @@
         </w:rPr>
         <w:t xml:space="preserve">и </w:t>
       </w:r>
+      <w:proofErr w:type="spellStart"/>
       <w:r>
         <w:rPr>
           <w:rFonts w:cs="Times New Roman"/>
@@ -7740,12 +8456,14 @@
         </w:rPr>
         <w:t>FileSystemReader</w:t>
       </w:r>
+      <w:proofErr w:type="spellEnd"/>
       <w:r>
         <w:rPr>
           <w:rFonts w:cs="Times New Roman"/>
         </w:rPr>
         <w:t xml:space="preserve">, для записи и чтения соответственно. Класс </w:t>
       </w:r>
+      <w:proofErr w:type="spellStart"/>
       <w:r>
         <w:rPr>
           <w:rFonts w:cs="Times New Roman"/>
@@ -7753,6 +8471,7 @@
         </w:rPr>
         <w:t>DataSender</w:t>
       </w:r>
+      <w:proofErr w:type="spellEnd"/>
       <w:r>
         <w:rPr>
           <w:rFonts w:cs="Times New Roman"/>
@@ -7815,7 +8534,7 @@
                     <pic:cNvPicPr/>
                   </pic:nvPicPr>
                   <pic:blipFill rotWithShape="1">
-                    <a:blip r:embed="rId30">
+                    <a:blip r:embed="rId32">
                       <a:extLst>
                         <a:ext uri="{28A0092B-C50C-407E-A947-70E740481C1C}">
                           <a14:useLocalDpi xmlns:a14="http://schemas.microsoft.com/office/drawing/2010/main" val="0"/>
@@ -7882,6 +8601,7 @@
         </w:rPr>
         <w:t xml:space="preserve">Взаимодействие с сервером осуществляется посредством использования класса </w:t>
       </w:r>
+      <w:proofErr w:type="spellStart"/>
       <w:r>
         <w:rPr>
           <w:rFonts w:cs="Times New Roman"/>
@@ -7889,6 +8609,7 @@
         </w:rPr>
         <w:t>NetworkPackage</w:t>
       </w:r>
+      <w:proofErr w:type="spellEnd"/>
       <w:r>
         <w:rPr>
           <w:rFonts w:cs="Times New Roman"/>
@@ -7901,6 +8622,7 @@
         </w:rPr>
         <w:t xml:space="preserve">определенного в модуле </w:t>
       </w:r>
+      <w:proofErr w:type="spellStart"/>
       <w:r>
         <w:rPr>
           <w:rFonts w:cs="Times New Roman"/>
@@ -7908,6 +8630,7 @@
         </w:rPr>
         <w:t>LfkSharedResources</w:t>
       </w:r>
+      <w:proofErr w:type="spellEnd"/>
       <w:r>
         <w:rPr>
           <w:rFonts w:cs="Times New Roman"/>
@@ -7920,6 +8643,7 @@
         </w:rPr>
         <w:t xml:space="preserve">Соединение же устанавливается стандартным классом </w:t>
       </w:r>
+      <w:proofErr w:type="spellStart"/>
       <w:r>
         <w:rPr>
           <w:rFonts w:cs="Times New Roman"/>
@@ -7927,6 +8651,7 @@
         </w:rPr>
         <w:t>TcpClient</w:t>
       </w:r>
+      <w:proofErr w:type="spellEnd"/>
       <w:r>
         <w:rPr>
           <w:rFonts w:cs="Times New Roman"/>
@@ -7958,6 +8683,7 @@
         </w:rPr>
         <w:t xml:space="preserve">Модуль </w:t>
       </w:r>
+      <w:proofErr w:type="spellStart"/>
       <w:r>
         <w:rPr>
           <w:rFonts w:cs="Times New Roman"/>
@@ -7966,6 +8692,7 @@
         </w:rPr>
         <w:t>LfkServer</w:t>
       </w:r>
+      <w:proofErr w:type="spellEnd"/>
     </w:p>
     <w:p>
       <w:pPr>
@@ -8007,23 +8734,33 @@
       <w:r>
         <w:t xml:space="preserve">Система контроля версий </w:t>
       </w:r>
+      <w:proofErr w:type="spellStart"/>
       <w:r>
         <w:rPr>
           <w:lang w:val="en-US"/>
         </w:rPr>
         <w:t>Lfk</w:t>
       </w:r>
+      <w:proofErr w:type="spellEnd"/>
       <w:r>
         <w:t xml:space="preserve"> </w:t>
       </w:r>
       <w:r>
         <w:t xml:space="preserve">является централизованной, то есть основным хранилищем пользовательских данных выступает сервер, куда можно сохранять и откуда можно выгружать необходимые репозитории. Реализацией такого сервера выступает модуль </w:t>
       </w:r>
-      <w:r>
-        <w:rPr>
-          <w:lang w:val="en-US"/>
-        </w:rPr>
-        <w:t>LfkServer.</w:t>
+      <w:proofErr w:type="spellStart"/>
+      <w:r>
+        <w:rPr>
+          <w:lang w:val="en-US"/>
+        </w:rPr>
+        <w:t>LfkServer</w:t>
+      </w:r>
+      <w:proofErr w:type="spellEnd"/>
+      <w:r>
+        <w:rPr>
+          <w:lang w:val="en-US"/>
+        </w:rPr>
+        <w:t>.</w:t>
       </w:r>
     </w:p>
     <w:p>
@@ -8052,7 +8789,6 @@
         <w:rPr>
           <w:b/>
         </w:rPr>
-        <w:lastRenderedPageBreak/>
         <w:t>Структура</w:t>
       </w:r>
       <w:r>
@@ -8067,6 +8803,7 @@
         </w:rPr>
         <w:t xml:space="preserve"> </w:t>
       </w:r>
+      <w:proofErr w:type="spellStart"/>
       <w:r>
         <w:rPr>
           <w:b/>
@@ -8074,6 +8811,7 @@
         </w:rPr>
         <w:t>LfkServer</w:t>
       </w:r>
+      <w:proofErr w:type="spellEnd"/>
     </w:p>
     <w:p>
       <w:pPr>
@@ -8171,7 +8909,7 @@
                     <pic:cNvPicPr/>
                   </pic:nvPicPr>
                   <pic:blipFill rotWithShape="1">
-                    <a:blip r:embed="rId31"/>
+                    <a:blip r:embed="rId33"/>
                     <a:srcRect l="27743" t="23923" r="34303" b="12196"/>
                     <a:stretch/>
                   </pic:blipFill>
@@ -8215,12 +8953,14 @@
       <w:r>
         <w:t xml:space="preserve">.5.1 – Схема работы модуля </w:t>
       </w:r>
+      <w:proofErr w:type="spellStart"/>
       <w:r>
         <w:rPr>
           <w:lang w:val="en-US"/>
         </w:rPr>
         <w:t>LfkServer</w:t>
       </w:r>
+      <w:proofErr w:type="spellEnd"/>
     </w:p>
     <w:p>
       <w:pPr>
@@ -8245,12 +8985,14 @@
       <w:r>
         <w:t>. Как только на сервер поступает запрос, он отправляется на обработку (</w:t>
       </w:r>
+      <w:proofErr w:type="spellStart"/>
       <w:r>
         <w:rPr>
           <w:lang w:val="en-US"/>
         </w:rPr>
         <w:t>HandleClinet</w:t>
       </w:r>
+      <w:proofErr w:type="spellEnd"/>
       <w:r>
         <w:t>)</w:t>
       </w:r>
@@ -8266,54 +9008,76 @@
       <w:r>
         <w:t xml:space="preserve"> к соответствующему обработчику, указанному в пункте назначения сетевого пакета (</w:t>
       </w:r>
+      <w:proofErr w:type="spellStart"/>
       <w:r>
         <w:rPr>
           <w:lang w:val="en-US"/>
         </w:rPr>
         <w:t>HandlerUserRequest</w:t>
       </w:r>
+      <w:proofErr w:type="spellEnd"/>
       <w:r>
         <w:t xml:space="preserve">, если пунктом назначения является работа с пользователями и </w:t>
       </w:r>
+      <w:proofErr w:type="spellStart"/>
       <w:r>
         <w:rPr>
           <w:lang w:val="en-US"/>
         </w:rPr>
         <w:t>HandleRepositoryRequest</w:t>
       </w:r>
+      <w:proofErr w:type="spellEnd"/>
       <w:r>
         <w:t xml:space="preserve">, </w:t>
       </w:r>
       <w:r>
-        <w:t>если пунктом назначения является работа с репозиториями). Далее, данные, содержащиеся в сетевом пакете, отправляются на уровень ниже к обработчикам конкретных действий (авторизация, создание, удаление, обновление и так далее). Эти данные разбираются соответствующим обработчиком, который на их основе конструирует серверные модели, которые впоследствии отправляются к необходимым подключателям (</w:t>
-      </w:r>
+        <w:t xml:space="preserve">если пунктом назначения является работа с </w:t>
+      </w:r>
+      <w:proofErr w:type="spellStart"/>
+      <w:r>
+        <w:t>репозиториями</w:t>
+      </w:r>
+      <w:proofErr w:type="spellEnd"/>
+      <w:r>
+        <w:t>). Далее, данные, содержащиеся в сетевом пакете, отправляются на уровень ниже к обработчикам конкретных действий (авторизация, создание, удаление, обновление и так далее). Эти данные разбираются соответствующим обработчиком, который на их основе конструирует серверные модели, которые впоследствии отправляются к необходимым подключателям (</w:t>
+      </w:r>
+      <w:proofErr w:type="spellStart"/>
       <w:r>
         <w:rPr>
           <w:lang w:val="en-US"/>
         </w:rPr>
         <w:t>UserConnector</w:t>
       </w:r>
+      <w:proofErr w:type="spellEnd"/>
       <w:r>
         <w:t xml:space="preserve">, </w:t>
       </w:r>
+      <w:proofErr w:type="spellStart"/>
       <w:r>
         <w:rPr>
           <w:lang w:val="en-US"/>
         </w:rPr>
         <w:t>RepositoryConnector</w:t>
       </w:r>
+      <w:proofErr w:type="spellEnd"/>
       <w:r>
         <w:t>)</w:t>
       </w:r>
       <w:r>
-        <w:t xml:space="preserve">, формирующих непосредственно запросы к базе данных.  СУБД обрабатывает входной запрос и возвращает результаты своей работы подключателям, которые передают ответ всем вышестоящим слоям. В конечном итоге формируется сетевой пакет, содержащий ответ на клиентский запрос, который передаётся в вызывающий модуль </w:t>
-      </w:r>
+        <w:t xml:space="preserve">, формирующих непосредственно запросы к базе данных.  СУБД обрабатывает входной запрос и возвращает результаты своей работы подключателям, которые передают ответ всем вышестоящим слоям. В конечном </w:t>
+      </w:r>
+      <w:r>
+        <w:lastRenderedPageBreak/>
+        <w:t xml:space="preserve">итоге формируется сетевой пакет, содержащий ответ на клиентский запрос, который передаётся в вызывающий модуль </w:t>
+      </w:r>
+      <w:proofErr w:type="spellStart"/>
       <w:r>
         <w:rPr>
           <w:lang w:val="en-US"/>
         </w:rPr>
         <w:t>LfkClient</w:t>
       </w:r>
+      <w:proofErr w:type="spellEnd"/>
       <w:r>
         <w:t>.</w:t>
       </w:r>
@@ -8337,7 +9101,6 @@
           <w:rFonts w:cs="Times New Roman"/>
           <w:b/>
         </w:rPr>
-        <w:lastRenderedPageBreak/>
         <w:t>Диаграммы, описание и реализация классов модуля</w:t>
       </w:r>
     </w:p>
@@ -8398,12 +9161,14 @@
       <w:r>
         <w:t xml:space="preserve">на основе </w:t>
       </w:r>
+      <w:proofErr w:type="spellStart"/>
       <w:r>
         <w:rPr>
           <w:lang w:val="en-US"/>
         </w:rPr>
         <w:t>async</w:t>
       </w:r>
+      <w:proofErr w:type="spellEnd"/>
       <w:r>
         <w:t xml:space="preserve"> / </w:t>
       </w:r>
@@ -8420,22 +9185,40 @@
         <w:t>методов.</w:t>
       </w:r>
       <w:r>
-        <w:t xml:space="preserve"> Помимо этого, для выявления ошибок в случае аварийного завершения работы сервера, используется тщательное логгировани</w:t>
-      </w:r>
-      <w:r>
-        <w:t xml:space="preserve">е работы каждого его компонента. Ведение журнала работы сервера реализовано с помощью библиотеки </w:t>
-      </w:r>
+        <w:t xml:space="preserve"> Помимо этого, для выявления ошибок в случае аварийного завершения работы сервера, используется тщательное </w:t>
+      </w:r>
+      <w:proofErr w:type="spellStart"/>
+      <w:r>
+        <w:t>логгировани</w:t>
+      </w:r>
+      <w:r>
+        <w:t>е</w:t>
+      </w:r>
+      <w:proofErr w:type="spellEnd"/>
+      <w:r>
+        <w:t xml:space="preserve"> работы каждого его компонента. Ведение журнала работы сервера реализовано с помощью библиотеки </w:t>
+      </w:r>
+      <w:proofErr w:type="spellStart"/>
       <w:r>
         <w:rPr>
           <w:lang w:val="en-US"/>
         </w:rPr>
         <w:t>NLog</w:t>
       </w:r>
+      <w:proofErr w:type="spellEnd"/>
       <w:r>
         <w:t xml:space="preserve"> </w:t>
       </w:r>
       <w:r>
-        <w:t>и поддерживает все основные уровни логгирования.</w:t>
+        <w:t xml:space="preserve">и поддерживает все основные уровни </w:t>
+      </w:r>
+      <w:proofErr w:type="spellStart"/>
+      <w:r>
+        <w:t>логгирования</w:t>
+      </w:r>
+      <w:proofErr w:type="spellEnd"/>
+      <w:r>
+        <w:t>.</w:t>
       </w:r>
     </w:p>
     <w:p>
@@ -8447,33 +9230,39 @@
         <w:tab/>
         <w:t xml:space="preserve">Логика обработки запроса и формирования ответа заключена в классе </w:t>
       </w:r>
+      <w:proofErr w:type="spellStart"/>
       <w:r>
         <w:rPr>
           <w:lang w:val="en-US"/>
         </w:rPr>
         <w:t>ClientController</w:t>
       </w:r>
+      <w:proofErr w:type="spellEnd"/>
       <w:r>
         <w:t xml:space="preserve">, который опирается на работу классов </w:t>
       </w:r>
+      <w:proofErr w:type="spellStart"/>
       <w:r>
         <w:rPr>
           <w:lang w:val="en-US"/>
         </w:rPr>
         <w:t>RepositoryContoller</w:t>
       </w:r>
+      <w:proofErr w:type="spellEnd"/>
       <w:r>
         <w:t xml:space="preserve"> </w:t>
       </w:r>
       <w:r>
         <w:t xml:space="preserve">и </w:t>
       </w:r>
+      <w:proofErr w:type="spellStart"/>
       <w:r>
         <w:rPr>
           <w:lang w:val="en-US"/>
         </w:rPr>
         <w:t>UserColtroller</w:t>
       </w:r>
+      <w:proofErr w:type="spellEnd"/>
       <w:r>
         <w:t>. Диаграмма данных классов представлена на рисунке</w:t>
       </w:r>
@@ -8509,7 +9298,7 @@
                     <pic:cNvPicPr/>
                   </pic:nvPicPr>
                   <pic:blipFill rotWithShape="1">
-                    <a:blip r:embed="rId32"/>
+                    <a:blip r:embed="rId34"/>
                     <a:srcRect l="9307" t="35557" r="48610" b="34899"/>
                     <a:stretch/>
                   </pic:blipFill>
@@ -8565,12 +9354,14 @@
         </w:rPr>
         <w:tab/>
       </w:r>
+      <w:proofErr w:type="spellStart"/>
       <w:r>
         <w:rPr>
           <w:lang w:val="en-US"/>
         </w:rPr>
         <w:t>ClientController</w:t>
       </w:r>
+      <w:proofErr w:type="spellEnd"/>
       <w:r>
         <w:t xml:space="preserve"> считывает содержимое сетевого пакета</w:t>
       </w:r>
@@ -8634,7 +9425,7 @@
                     <pic:cNvPicPr/>
                   </pic:nvPicPr>
                   <pic:blipFill rotWithShape="1">
-                    <a:blip r:embed="rId33"/>
+                    <a:blip r:embed="rId35"/>
                     <a:srcRect l="11634" t="20932" r="43969" b="8305"/>
                     <a:stretch/>
                   </pic:blipFill>
@@ -8699,21 +9490,25 @@
       <w:r>
         <w:t xml:space="preserve">Классы-обработчики </w:t>
       </w:r>
+      <w:proofErr w:type="spellStart"/>
       <w:r>
         <w:rPr>
           <w:lang w:val="en-US"/>
         </w:rPr>
         <w:t>UserController</w:t>
       </w:r>
+      <w:proofErr w:type="spellEnd"/>
       <w:r>
         <w:t xml:space="preserve"> и </w:t>
       </w:r>
+      <w:proofErr w:type="spellStart"/>
       <w:r>
         <w:rPr>
           <w:lang w:val="en-US"/>
         </w:rPr>
         <w:t>RepositoryController</w:t>
       </w:r>
+      <w:proofErr w:type="spellEnd"/>
       <w:r>
         <w:t xml:space="preserve"> приводят входные данные к нужному виду и перенаправляют их к подключателям в соответствии с необходимым действием для непосредственного контакта с базой данных.</w:t>
       </w:r>
@@ -8725,17 +9520,23 @@
       </w:pPr>
       <w:r>
         <w:tab/>
+      </w:r>
+      <w:proofErr w:type="spellStart"/>
+      <w:r>
         <w:t>Подключатели</w:t>
       </w:r>
+      <w:proofErr w:type="spellEnd"/>
       <w:r>
         <w:t xml:space="preserve"> </w:t>
       </w:r>
+      <w:proofErr w:type="spellStart"/>
       <w:r>
         <w:rPr>
           <w:lang w:val="en-US"/>
         </w:rPr>
         <w:t>UserConnector</w:t>
       </w:r>
+      <w:proofErr w:type="spellEnd"/>
       <w:r>
         <w:t xml:space="preserve"> </w:t>
       </w:r>
@@ -8745,12 +9546,14 @@
       <w:r>
         <w:t xml:space="preserve"> </w:t>
       </w:r>
+      <w:proofErr w:type="spellStart"/>
       <w:r>
         <w:rPr>
           <w:lang w:val="en-US"/>
         </w:rPr>
         <w:t>RepositoryConnector</w:t>
       </w:r>
+      <w:proofErr w:type="spellEnd"/>
       <w:r>
         <w:t xml:space="preserve"> </w:t>
       </w:r>
@@ -8772,12 +9575,14 @@
       <w:r>
         <w:t xml:space="preserve"> </w:t>
       </w:r>
+      <w:proofErr w:type="spellStart"/>
       <w:r>
         <w:rPr>
           <w:lang w:val="en-US"/>
         </w:rPr>
         <w:t>DatabaseConnector</w:t>
       </w:r>
+      <w:proofErr w:type="spellEnd"/>
       <w:r>
         <w:t xml:space="preserve">, </w:t>
       </w:r>
@@ -8787,24 +9592,28 @@
       <w:r>
         <w:t xml:space="preserve">е </w:t>
       </w:r>
+      <w:proofErr w:type="spellStart"/>
       <w:r>
         <w:rPr>
           <w:lang w:val="en-US"/>
         </w:rPr>
         <w:t>UserConnector</w:t>
       </w:r>
+      <w:proofErr w:type="spellEnd"/>
       <w:r>
         <w:t xml:space="preserve"> </w:t>
       </w:r>
       <w:r>
         <w:t xml:space="preserve">и </w:t>
       </w:r>
+      <w:proofErr w:type="spellStart"/>
       <w:r>
         <w:rPr>
           <w:lang w:val="en-US"/>
         </w:rPr>
         <w:t>RepositoryConnector</w:t>
       </w:r>
+      <w:proofErr w:type="spellEnd"/>
       <w:r>
         <w:t xml:space="preserve"> </w:t>
       </w:r>
@@ -8856,7 +9665,7 @@
                     <pic:cNvPicPr/>
                   </pic:nvPicPr>
                   <pic:blipFill rotWithShape="1">
-                    <a:blip r:embed="rId34"/>
+                    <a:blip r:embed="rId36"/>
                     <a:srcRect l="5012" t="19937" r="61687" b="7641"/>
                     <a:stretch/>
                   </pic:blipFill>
@@ -8915,30 +9724,36 @@
       <w:r>
         <w:t xml:space="preserve">Результат запроса к базе данных возвращается классам </w:t>
       </w:r>
+      <w:proofErr w:type="spellStart"/>
       <w:r>
         <w:rPr>
           <w:lang w:val="en-US"/>
         </w:rPr>
         <w:t>UserConnector</w:t>
       </w:r>
+      <w:proofErr w:type="spellEnd"/>
       <w:r>
         <w:t xml:space="preserve"> и </w:t>
       </w:r>
+      <w:proofErr w:type="spellStart"/>
       <w:r>
         <w:rPr>
           <w:lang w:val="en-US"/>
         </w:rPr>
         <w:t>RepositoryConnector</w:t>
       </w:r>
+      <w:proofErr w:type="spellEnd"/>
       <w:r>
         <w:t xml:space="preserve">, которые отправляют его выше по стеку вызовов, где данный результат наращивается и превращается в полноценный сетевой пакет для отправки обратно по сети в классе </w:t>
       </w:r>
+      <w:proofErr w:type="spellStart"/>
       <w:r>
         <w:rPr>
           <w:lang w:val="en-US"/>
         </w:rPr>
         <w:t>ClientController</w:t>
       </w:r>
+      <w:proofErr w:type="spellEnd"/>
       <w:r>
         <w:t>.</w:t>
       </w:r>
@@ -8991,12 +9806,14 @@
       <w:r>
         <w:t xml:space="preserve">База данных системы </w:t>
       </w:r>
+      <w:proofErr w:type="spellStart"/>
       <w:r>
         <w:rPr>
           <w:lang w:val="en-US"/>
         </w:rPr>
         <w:t>Lfk</w:t>
       </w:r>
+      <w:proofErr w:type="spellEnd"/>
       <w:r>
         <w:t xml:space="preserve"> </w:t>
       </w:r>
@@ -9020,8 +9837,8 @@
       <w:r>
         <w:lastRenderedPageBreak/>
         <w:pict>
-          <v:shape id="_x0000_i1025" type="#_x0000_t75" style="width:472.95pt;height:248.3pt">
-            <v:imagedata r:id="rId35" o:title="БД"/>
+          <v:shape id="_x0000_i1025" type="#_x0000_t75" style="width:472.85pt;height:248.25pt">
+            <v:imagedata r:id="rId37" o:title="БД"/>
           </v:shape>
         </w:pict>
       </w:r>
@@ -9033,12 +9850,14 @@
       <w:r>
         <w:t xml:space="preserve">Рисунок 2.6.1 – Диаграммы базы данных системы </w:t>
       </w:r>
+      <w:proofErr w:type="spellStart"/>
       <w:r>
         <w:rPr>
           <w:lang w:val="en-US"/>
         </w:rPr>
         <w:t>Lfk</w:t>
       </w:r>
+      <w:proofErr w:type="spellEnd"/>
     </w:p>
     <w:p>
       <w:pPr>
@@ -9294,7 +10113,15 @@
         <w:t xml:space="preserve"> </w:t>
       </w:r>
       <w:r>
-        <w:t>отвечает за хранение информации о созданных репозиториях. Описание данной т</w:t>
+        <w:t xml:space="preserve">отвечает за хранение информации о созданных </w:t>
+      </w:r>
+      <w:proofErr w:type="spellStart"/>
+      <w:r>
+        <w:t>репозиториях</w:t>
+      </w:r>
+      <w:proofErr w:type="spellEnd"/>
+      <w:r>
+        <w:t>. Описание данной т</w:t>
       </w:r>
       <w:r>
         <w:t>аблицы предоставлено в таблице 2</w:t>
@@ -9438,12 +10265,14 @@
             <w:pPr>
               <w:spacing w:line="20" w:lineRule="atLeast"/>
             </w:pPr>
+            <w:proofErr w:type="spellStart"/>
             <w:r>
               <w:rPr>
                 <w:lang w:val="en-US"/>
               </w:rPr>
               <w:t>user_id</w:t>
             </w:r>
+            <w:proofErr w:type="spellEnd"/>
           </w:p>
         </w:tc>
         <w:tc>
@@ -9482,7 +10311,15 @@
         <w:t xml:space="preserve">отвечает за хранение информации </w:t>
       </w:r>
       <w:r>
-        <w:t>о коммитах в определённом репозитории</w:t>
+        <w:t xml:space="preserve">о </w:t>
+      </w:r>
+      <w:proofErr w:type="spellStart"/>
+      <w:r>
+        <w:t>коммитах</w:t>
+      </w:r>
+      <w:proofErr w:type="spellEnd"/>
+      <w:r>
+        <w:t xml:space="preserve"> в определённом репозитории</w:t>
       </w:r>
       <w:r>
         <w:t>. Описание данной табли</w:t>
@@ -9574,6 +10411,7 @@
               <w:rPr>
                 <w:lang w:val="en-US"/>
               </w:rPr>
+              <w:lastRenderedPageBreak/>
               <w:t>id</w:t>
             </w:r>
           </w:p>
@@ -9589,9 +10427,11 @@
             <w:r>
               <w:t xml:space="preserve">Уникальный идентификатор </w:t>
             </w:r>
+            <w:proofErr w:type="spellStart"/>
             <w:r>
               <w:t>коммита</w:t>
             </w:r>
+            <w:proofErr w:type="spellEnd"/>
           </w:p>
         </w:tc>
       </w:tr>
@@ -9604,13 +10444,14 @@
             <w:pPr>
               <w:spacing w:line="20" w:lineRule="atLeast"/>
             </w:pPr>
+            <w:proofErr w:type="spellStart"/>
             <w:r>
               <w:rPr>
                 <w:lang w:val="en-US"/>
               </w:rPr>
-              <w:lastRenderedPageBreak/>
               <w:t>repository_id</w:t>
             </w:r>
+            <w:proofErr w:type="spellEnd"/>
           </w:p>
         </w:tc>
         <w:tc>
@@ -9645,12 +10486,14 @@
             <w:pPr>
               <w:spacing w:line="20" w:lineRule="atLeast"/>
             </w:pPr>
+            <w:proofErr w:type="spellStart"/>
             <w:r>
               <w:rPr>
                 <w:lang w:val="en-US"/>
               </w:rPr>
               <w:t>index_id</w:t>
             </w:r>
+            <w:proofErr w:type="spellEnd"/>
           </w:p>
         </w:tc>
         <w:tc>
@@ -9685,12 +10528,14 @@
             <w:pPr>
               <w:spacing w:line="20" w:lineRule="atLeast"/>
             </w:pPr>
+            <w:proofErr w:type="spellStart"/>
             <w:r>
               <w:rPr>
                 <w:lang w:val="en-US"/>
               </w:rPr>
               <w:t>datetime</w:t>
             </w:r>
+            <w:proofErr w:type="spellEnd"/>
           </w:p>
         </w:tc>
         <w:tc>
@@ -9702,8 +10547,13 @@
               <w:spacing w:line="20" w:lineRule="atLeast"/>
             </w:pPr>
             <w:r>
-              <w:t>Дата и время создания коммита</w:t>
+              <w:t xml:space="preserve">Дата и время создания </w:t>
             </w:r>
+            <w:proofErr w:type="spellStart"/>
+            <w:r>
+              <w:t>коммита</w:t>
+            </w:r>
+            <w:proofErr w:type="spellEnd"/>
           </w:p>
         </w:tc>
       </w:tr>
@@ -9759,12 +10609,14 @@
                 <w:lang w:val="en-US"/>
               </w:rPr>
             </w:pPr>
+            <w:proofErr w:type="spellStart"/>
             <w:r>
               <w:rPr>
                 <w:lang w:val="en-US"/>
               </w:rPr>
               <w:t>parent_commit_id</w:t>
             </w:r>
+            <w:proofErr w:type="spellEnd"/>
           </w:p>
         </w:tc>
         <w:tc>
@@ -9776,8 +10628,13 @@
               <w:spacing w:line="20" w:lineRule="atLeast"/>
             </w:pPr>
             <w:r>
-              <w:t>Уникальный идентификатор родительского коммита</w:t>
+              <w:t xml:space="preserve">Уникальный идентификатор родительского </w:t>
             </w:r>
+            <w:proofErr w:type="spellStart"/>
+            <w:r>
+              <w:t>коммита</w:t>
+            </w:r>
+            <w:proofErr w:type="spellEnd"/>
           </w:p>
         </w:tc>
       </w:tr>
@@ -9800,7 +10657,15 @@
         <w:t xml:space="preserve"> </w:t>
       </w:r>
       <w:r>
-        <w:t xml:space="preserve">отвечает за хранение информации о блоб-объектах. Описание данной таблицы предоставлено в таблице </w:t>
+        <w:t xml:space="preserve">отвечает за хранение информации о </w:t>
+      </w:r>
+      <w:proofErr w:type="spellStart"/>
+      <w:r>
+        <w:t>блоб</w:t>
+      </w:r>
+      <w:proofErr w:type="spellEnd"/>
+      <w:r>
+        <w:t xml:space="preserve">-объектах. Описание данной таблицы предоставлено в таблице </w:t>
       </w:r>
       <w:r>
         <w:t>2</w:t>
@@ -9892,8 +10757,13 @@
             <w:r>
               <w:t xml:space="preserve">Уникальный идентификатор </w:t>
             </w:r>
+            <w:proofErr w:type="spellStart"/>
             <w:r>
-              <w:t>блоб-объекта</w:t>
+              <w:t>блоб</w:t>
+            </w:r>
+            <w:proofErr w:type="spellEnd"/>
+            <w:r>
+              <w:t>-объекта</w:t>
             </w:r>
           </w:p>
         </w:tc>
@@ -9910,12 +10780,14 @@
                 <w:lang w:val="en-US"/>
               </w:rPr>
             </w:pPr>
+            <w:proofErr w:type="spellStart"/>
             <w:r>
               <w:rPr>
                 <w:lang w:val="en-US"/>
               </w:rPr>
               <w:t>file_id</w:t>
             </w:r>
+            <w:proofErr w:type="spellEnd"/>
           </w:p>
         </w:tc>
         <w:tc>
@@ -9944,12 +10816,14 @@
                 <w:lang w:val="en-US"/>
               </w:rPr>
             </w:pPr>
+            <w:proofErr w:type="spellStart"/>
             <w:r>
               <w:rPr>
                 <w:lang w:val="en-US"/>
               </w:rPr>
               <w:t>index_id</w:t>
             </w:r>
+            <w:proofErr w:type="spellEnd"/>
           </w:p>
         </w:tc>
         <w:tc>
@@ -10371,7 +11245,7 @@
                     <pic:cNvPicPr/>
                   </pic:nvPicPr>
                   <pic:blipFill>
-                    <a:blip r:embed="rId36">
+                    <a:blip r:embed="rId38">
                       <a:extLst>
                         <a:ext uri="{28A0092B-C50C-407E-A947-70E740481C1C}">
                           <a14:useLocalDpi xmlns:a14="http://schemas.microsoft.com/office/drawing/2010/main" val="0"/>
@@ -10559,8 +11433,17 @@
           <w:rFonts w:cs="Times New Roman"/>
           <w:b/>
         </w:rPr>
-        <w:t>Управление пользовательскими репозиториями</w:t>
-      </w:r>
+        <w:t xml:space="preserve">Управление пользовательскими </w:t>
+      </w:r>
+      <w:proofErr w:type="spellStart"/>
+      <w:r>
+        <w:rPr>
+          <w:rFonts w:cs="Times New Roman"/>
+          <w:b/>
+        </w:rPr>
+        <w:t>репозиториями</w:t>
+      </w:r>
+      <w:proofErr w:type="spellEnd"/>
     </w:p>
     <w:p>
       <w:pPr>
@@ -10586,7 +11469,28 @@
         <w:rPr>
           <w:rFonts w:cs="Times New Roman"/>
         </w:rPr>
-        <w:t>В случае же успешной авторизации, пользователь перейдет к окну управления пользовательскими репозиториями. Все управляемые пользователем репозитории будут автоматически привязываться к тек</w:t>
+        <w:t xml:space="preserve">В случае же успешной авторизации, пользователь перейдет к окну управления пользовательскими </w:t>
+      </w:r>
+      <w:proofErr w:type="spellStart"/>
+      <w:r>
+        <w:rPr>
+          <w:rFonts w:cs="Times New Roman"/>
+        </w:rPr>
+        <w:t>репозиториями</w:t>
+      </w:r>
+      <w:proofErr w:type="spellEnd"/>
+      <w:r>
+        <w:rPr>
+          <w:rFonts w:cs="Times New Roman"/>
+        </w:rPr>
+        <w:t xml:space="preserve">. Все управляемые пользователем репозитории </w:t>
+      </w:r>
+      <w:r>
+        <w:rPr>
+          <w:rFonts w:cs="Times New Roman"/>
+        </w:rPr>
+        <w:lastRenderedPageBreak/>
+        <w:t>будут автоматически привязываться к тек</w:t>
       </w:r>
       <w:r>
         <w:rPr>
@@ -10598,7 +11502,21 @@
         <w:rPr>
           <w:rFonts w:cs="Times New Roman"/>
         </w:rPr>
-        <w:t>.2 изображено главное окно управления пользовательскими репозиториями.</w:t>
+        <w:t xml:space="preserve">.2 изображено главное окно управления пользовательскими </w:t>
+      </w:r>
+      <w:proofErr w:type="spellStart"/>
+      <w:r>
+        <w:rPr>
+          <w:rFonts w:cs="Times New Roman"/>
+        </w:rPr>
+        <w:t>репозиториями</w:t>
+      </w:r>
+      <w:proofErr w:type="spellEnd"/>
+      <w:r>
+        <w:rPr>
+          <w:rFonts w:cs="Times New Roman"/>
+        </w:rPr>
+        <w:t>.</w:t>
       </w:r>
     </w:p>
     <w:p>
@@ -10613,7 +11531,6 @@
           <w:noProof/>
           <w:lang w:eastAsia="ru-RU"/>
         </w:rPr>
-        <w:lastRenderedPageBreak/>
         <w:drawing>
           <wp:inline distT="0" distB="0" distL="0" distR="0" wp14:anchorId="0A52E0E1" wp14:editId="2889C140">
             <wp:extent cx="5210355" cy="2895075"/>
@@ -10630,7 +11547,7 @@
                     <pic:cNvPicPr/>
                   </pic:nvPicPr>
                   <pic:blipFill>
-                    <a:blip r:embed="rId37">
+                    <a:blip r:embed="rId39">
                       <a:extLst>
                         <a:ext uri="{28A0092B-C50C-407E-A947-70E740481C1C}">
                           <a14:useLocalDpi xmlns:a14="http://schemas.microsoft.com/office/drawing/2010/main" val="0"/>
@@ -10674,8 +11591,13 @@
         <w:t xml:space="preserve"> –</w:t>
       </w:r>
       <w:r>
-        <w:t xml:space="preserve"> Окно управления пользовательскими репозиториями</w:t>
-      </w:r>
+        <w:t xml:space="preserve"> Окно управления пользовательскими </w:t>
+      </w:r>
+      <w:proofErr w:type="spellStart"/>
+      <w:r>
+        <w:t>репозиториями</w:t>
+      </w:r>
+      <w:proofErr w:type="spellEnd"/>
     </w:p>
     <w:p>
       <w:pPr>
@@ -10690,7 +11612,35 @@
         <w:rPr>
           <w:rFonts w:cs="Times New Roman"/>
         </w:rPr>
-        <w:t xml:space="preserve">При открытии пользователь видит в левой части приложения два меню, одно из которых предназначено для работы с локальными репозиториями, а другое позволяет управлять репозиториями которые находятся на сервере. </w:t>
+        <w:t xml:space="preserve">При открытии пользователь видит в левой части приложения два меню, одно из которых предназначено для работы с локальными </w:t>
+      </w:r>
+      <w:proofErr w:type="spellStart"/>
+      <w:r>
+        <w:rPr>
+          <w:rFonts w:cs="Times New Roman"/>
+        </w:rPr>
+        <w:t>репозиториями</w:t>
+      </w:r>
+      <w:proofErr w:type="spellEnd"/>
+      <w:r>
+        <w:rPr>
+          <w:rFonts w:cs="Times New Roman"/>
+        </w:rPr>
+        <w:t xml:space="preserve">, а другое позволяет управлять </w:t>
+      </w:r>
+      <w:proofErr w:type="spellStart"/>
+      <w:r>
+        <w:rPr>
+          <w:rFonts w:cs="Times New Roman"/>
+        </w:rPr>
+        <w:t>репозиториями</w:t>
+      </w:r>
+      <w:proofErr w:type="spellEnd"/>
+      <w:r>
+        <w:rPr>
+          <w:rFonts w:cs="Times New Roman"/>
+        </w:rPr>
+        <w:t xml:space="preserve"> которые находятся на сервере. </w:t>
       </w:r>
     </w:p>
     <w:p>
@@ -10814,7 +11764,21 @@
           <w:rFonts w:cs="Times New Roman"/>
         </w:rPr>
         <w:tab/>
-        <w:t>Для открытия репозитория пользователь должен выбрать каталог, содержащий инициализационные файлы. В случае отсутствия в каталоге системных файлов приложение не может открыть каталог и возвращает управление окну управления пользовательскими репозиториями.</w:t>
+        <w:t xml:space="preserve">Для открытия репозитория пользователь должен выбрать каталог, содержащий инициализационные файлы. В случае отсутствия в каталоге системных файлов приложение не может открыть каталог и возвращает управление окну управления пользовательскими </w:t>
+      </w:r>
+      <w:proofErr w:type="spellStart"/>
+      <w:r>
+        <w:rPr>
+          <w:rFonts w:cs="Times New Roman"/>
+        </w:rPr>
+        <w:t>репозиториями</w:t>
+      </w:r>
+      <w:proofErr w:type="spellEnd"/>
+      <w:r>
+        <w:rPr>
+          <w:rFonts w:cs="Times New Roman"/>
+        </w:rPr>
+        <w:t>.</w:t>
       </w:r>
     </w:p>
     <w:p>
@@ -10876,7 +11840,14 @@
         <w:rPr>
           <w:rFonts w:cs="Times New Roman"/>
         </w:rPr>
-        <w:t>Для скачивания репозитория с сервера необходимо выбрать репозиторий из списка, и нажать кнопку скачать, после, приложение предложит пользователю выбрать каталог для размещения репозитория. В случае успешного скачивания, пользователь может отрыть данный репозиторий и начать с ним работать.</w:t>
+        <w:t xml:space="preserve">Для скачивания репозитория с сервера необходимо выбрать репозиторий из списка, и нажать кнопку скачать, после, приложение предложит пользователю </w:t>
+      </w:r>
+      <w:r>
+        <w:rPr>
+          <w:rFonts w:cs="Times New Roman"/>
+        </w:rPr>
+        <w:lastRenderedPageBreak/>
+        <w:t>выбрать каталог для размещения репозитория. В случае успешного скачивания, пользователь может отрыть данный репозиторий и начать с ним работать.</w:t>
       </w:r>
     </w:p>
     <w:p>
@@ -10902,20 +11873,9 @@
           <w:rFonts w:cs="Times New Roman"/>
           <w:b/>
         </w:rPr>
-        <w:lastRenderedPageBreak/>
         <w:tab/>
         <w:t>Удаление репозитория</w:t>
       </w:r>
-    </w:p>
-    <w:p>
-      <w:pPr>
-        <w:spacing w:line="20" w:lineRule="atLeast"/>
-        <w:jc w:val="both"/>
-        <w:rPr>
-          <w:rFonts w:cs="Times New Roman"/>
-          <w:b/>
-        </w:rPr>
-      </w:pPr>
     </w:p>
     <w:p>
       <w:pPr>
@@ -11119,7 +12079,7 @@
                     <pic:cNvPicPr/>
                   </pic:nvPicPr>
                   <pic:blipFill>
-                    <a:blip r:embed="rId38">
+                    <a:blip r:embed="rId40">
                       <a:extLst>
                         <a:ext uri="{28A0092B-C50C-407E-A947-70E740481C1C}">
                           <a14:useLocalDpi xmlns:a14="http://schemas.microsoft.com/office/drawing/2010/main" val="0"/>
@@ -11290,7 +12250,7 @@
                     <pic:cNvPicPr/>
                   </pic:nvPicPr>
                   <pic:blipFill>
-                    <a:blip r:embed="rId39">
+                    <a:blip r:embed="rId41">
                       <a:extLst>
                         <a:ext uri="{28A0092B-C50C-407E-A947-70E740481C1C}">
                           <a14:useLocalDpi xmlns:a14="http://schemas.microsoft.com/office/drawing/2010/main" val="0"/>
@@ -11369,7 +12329,15 @@
       </w:pPr>
       <w:r>
         <w:tab/>
-        <w:t xml:space="preserve">Создание коммита происходит на вкладке </w:t>
+        <w:t xml:space="preserve">Создание </w:t>
+      </w:r>
+      <w:proofErr w:type="spellStart"/>
+      <w:r>
+        <w:t>коммита</w:t>
+      </w:r>
+      <w:proofErr w:type="spellEnd"/>
+      <w:r>
+        <w:t xml:space="preserve"> происходит на вкладке </w:t>
       </w:r>
       <w:r>
         <w:rPr>
@@ -11384,7 +12352,23 @@
         <w:t xml:space="preserve"> которая изображена на рисунке 3</w:t>
       </w:r>
       <w:r>
-        <w:t>.5. При создании коммита пользователю выводится список файлов, которые войдут в текущий коммит, также необходимо ввести сообщение коммита, отражающее суть произведенных изменений.</w:t>
+        <w:t xml:space="preserve">.5. При создании </w:t>
+      </w:r>
+      <w:proofErr w:type="spellStart"/>
+      <w:r>
+        <w:t>коммита</w:t>
+      </w:r>
+      <w:proofErr w:type="spellEnd"/>
+      <w:r>
+        <w:t xml:space="preserve"> пользователю выводится список файлов, которые войдут в текущий коммит, также необходимо ввести сообщение </w:t>
+      </w:r>
+      <w:proofErr w:type="spellStart"/>
+      <w:r>
+        <w:t>коммита</w:t>
+      </w:r>
+      <w:proofErr w:type="spellEnd"/>
+      <w:r>
+        <w:t>, отражающее суть произведенных изменений.</w:t>
       </w:r>
     </w:p>
     <w:p>
@@ -11417,7 +12401,7 @@
                     <pic:cNvPicPr/>
                   </pic:nvPicPr>
                   <pic:blipFill>
-                    <a:blip r:embed="rId40">
+                    <a:blip r:embed="rId42">
                       <a:extLst>
                         <a:ext uri="{28A0092B-C50C-407E-A947-70E740481C1C}">
                           <a14:useLocalDpi xmlns:a14="http://schemas.microsoft.com/office/drawing/2010/main" val="0"/>
@@ -11489,7 +12473,15 @@
         <w:t xml:space="preserve"> </w:t>
       </w:r>
       <w:r>
-        <w:t xml:space="preserve">позволяет пользователю просматривать историю коммитов. Также на вкладке </w:t>
+        <w:t xml:space="preserve">позволяет пользователю просматривать историю </w:t>
+      </w:r>
+      <w:proofErr w:type="spellStart"/>
+      <w:r>
+        <w:t>коммитов</w:t>
+      </w:r>
+      <w:proofErr w:type="spellEnd"/>
+      <w:r>
+        <w:t xml:space="preserve">. Также на вкладке </w:t>
       </w:r>
       <w:r>
         <w:rPr>
@@ -11507,7 +12499,15 @@
         <w:t xml:space="preserve"> рабочего каталога. На рисунке 3.6</w:t>
       </w:r>
       <w:r>
-        <w:t xml:space="preserve"> изображена страница комманды </w:t>
+        <w:t xml:space="preserve"> изображена страница </w:t>
+      </w:r>
+      <w:proofErr w:type="spellStart"/>
+      <w:r>
+        <w:t>комманды</w:t>
+      </w:r>
+      <w:proofErr w:type="spellEnd"/>
+      <w:r>
+        <w:t xml:space="preserve"> </w:t>
       </w:r>
       <w:r>
         <w:rPr>
@@ -11545,7 +12545,7 @@
                     <pic:cNvPicPr/>
                   </pic:nvPicPr>
                   <pic:blipFill>
-                    <a:blip r:embed="rId41">
+                    <a:blip r:embed="rId43">
                       <a:extLst>
                         <a:ext uri="{28A0092B-C50C-407E-A947-70E740481C1C}">
                           <a14:useLocalDpi xmlns:a14="http://schemas.microsoft.com/office/drawing/2010/main" val="0"/>
@@ -11643,12 +12643,14 @@
         <w:tab/>
         <w:t xml:space="preserve">Также в приложении </w:t>
       </w:r>
+      <w:proofErr w:type="spellStart"/>
       <w:r>
         <w:rPr>
           <w:lang w:val="en-US"/>
         </w:rPr>
         <w:t>Lfk</w:t>
       </w:r>
+      <w:proofErr w:type="spellEnd"/>
       <w:r>
         <w:t xml:space="preserve"> </w:t>
       </w:r>
@@ -11687,7 +12689,7 @@
                     <pic:cNvPicPr/>
                   </pic:nvPicPr>
                   <pic:blipFill>
-                    <a:blip r:embed="rId42">
+                    <a:blip r:embed="rId44">
                       <a:extLst>
                         <a:ext uri="{28A0092B-C50C-407E-A947-70E740481C1C}">
                           <a14:useLocalDpi xmlns:a14="http://schemas.microsoft.com/office/drawing/2010/main" val="0"/>
@@ -11731,8 +12733,13 @@
         <w:t xml:space="preserve"> –</w:t>
       </w:r>
       <w:r>
-        <w:t xml:space="preserve"> Меню приложения Lfk</w:t>
-      </w:r>
+        <w:t xml:space="preserve"> Меню приложения </w:t>
+      </w:r>
+      <w:proofErr w:type="spellStart"/>
+      <w:r>
+        <w:t>Lfk</w:t>
+      </w:r>
+      <w:proofErr w:type="spellEnd"/>
     </w:p>
     <w:p>
       <w:pPr>
@@ -11850,12 +12857,14 @@
       <w:r>
         <w:t xml:space="preserve">При запуске приложения </w:t>
       </w:r>
+      <w:proofErr w:type="spellStart"/>
       <w:r>
         <w:rPr>
           <w:lang w:val="en-US"/>
         </w:rPr>
         <w:t>Lfk</w:t>
       </w:r>
+      <w:proofErr w:type="spellEnd"/>
       <w:r>
         <w:t>, пользователю представляется окно авторизации, с возможностью входа, и регистрации.</w:t>
       </w:r>
@@ -11912,7 +12921,7 @@
                     <pic:cNvPicPr/>
                   </pic:nvPicPr>
                   <pic:blipFill>
-                    <a:blip r:embed="rId43">
+                    <a:blip r:embed="rId45">
                       <a:extLst>
                         <a:ext uri="{28A0092B-C50C-407E-A947-70E740481C1C}">
                           <a14:useLocalDpi xmlns:a14="http://schemas.microsoft.com/office/drawing/2010/main" val="0"/>
@@ -11977,18 +12986,33 @@
       <w:r>
         <w:t xml:space="preserve">В </w:t>
       </w:r>
+      <w:proofErr w:type="spellStart"/>
       <w:r>
         <w:rPr>
           <w:lang w:val="en-US"/>
         </w:rPr>
         <w:t>LfkGUI</w:t>
       </w:r>
-      <w:r>
-        <w:t xml:space="preserve"> применяется валидация данных «на лету» что позволяет динамически сообщать пользователю о некорректно введенных данных</w:t>
-      </w:r>
-      <w:r>
-        <w:t>. На рисунке 4.</w:t>
-      </w:r>
+      <w:proofErr w:type="spellEnd"/>
+      <w:r>
+        <w:t xml:space="preserve"> применяется </w:t>
+      </w:r>
+      <w:proofErr w:type="spellStart"/>
+      <w:r>
+        <w:t>валидация</w:t>
+      </w:r>
+      <w:proofErr w:type="spellEnd"/>
+      <w:r>
+        <w:t xml:space="preserve"> данных «на лету» что позволяет динамически сообщать пользователю о некорректно введенных данных</w:t>
+      </w:r>
+      <w:r>
+        <w:t>. На рисунке 4</w:t>
+      </w:r>
+      <w:proofErr w:type="gramStart"/>
+      <w:r>
+        <w:t>.</w:t>
+      </w:r>
+      <w:proofErr w:type="gramEnd"/>
       <w:r>
         <w:t>1.2 представлено окно регистрации в котором введены неверные данные, в силу этого блокируется возможность зарегистрировать пользователя.</w:t>
       </w:r>
@@ -12022,7 +13046,7 @@
                     <pic:cNvPicPr/>
                   </pic:nvPicPr>
                   <pic:blipFill rotWithShape="1">
-                    <a:blip r:embed="rId44"/>
+                    <a:blip r:embed="rId46"/>
                     <a:srcRect l="66947" t="24054" r="16729" b="38521"/>
                     <a:stretch/>
                   </pic:blipFill>
@@ -12118,8 +13142,16 @@
         <w:rPr>
           <w:b/>
         </w:rPr>
-        <w:t>Управление пользовательскими репозиториями</w:t>
-      </w:r>
+        <w:t xml:space="preserve">Управление пользовательскими </w:t>
+      </w:r>
+      <w:proofErr w:type="spellStart"/>
+      <w:r>
+        <w:rPr>
+          <w:b/>
+        </w:rPr>
+        <w:t>репозиториями</w:t>
+      </w:r>
+      <w:proofErr w:type="spellEnd"/>
     </w:p>
     <w:p>
       <w:pPr>
@@ -12134,13 +13166,27 @@
         <w:rPr>
           <w:rFonts w:cs="Times New Roman"/>
         </w:rPr>
-        <w:t>Управление пользовательскими репозитория</w:t>
-      </w:r>
-      <w:r>
-        <w:rPr>
-          <w:rFonts w:cs="Times New Roman"/>
-        </w:rPr>
-        <w:t>ми осуществляется с помощью ком</w:t>
+        <w:t xml:space="preserve">Управление пользовательскими </w:t>
+      </w:r>
+      <w:proofErr w:type="spellStart"/>
+      <w:r>
+        <w:rPr>
+          <w:rFonts w:cs="Times New Roman"/>
+        </w:rPr>
+        <w:t>репозитория</w:t>
+      </w:r>
+      <w:r>
+        <w:rPr>
+          <w:rFonts w:cs="Times New Roman"/>
+        </w:rPr>
+        <w:t>ми</w:t>
+      </w:r>
+      <w:proofErr w:type="spellEnd"/>
+      <w:r>
+        <w:rPr>
+          <w:rFonts w:cs="Times New Roman"/>
+        </w:rPr>
+        <w:t xml:space="preserve"> осуществляется с помощью ком</w:t>
       </w:r>
       <w:r>
         <w:rPr>
@@ -12216,7 +13262,7 @@
                     <pic:cNvPicPr/>
                   </pic:nvPicPr>
                   <pic:blipFill>
-                    <a:blip r:embed="rId45">
+                    <a:blip r:embed="rId47">
                       <a:extLst>
                         <a:ext uri="{28A0092B-C50C-407E-A947-70E740481C1C}">
                           <a14:useLocalDpi xmlns:a14="http://schemas.microsoft.com/office/drawing/2010/main" val="0"/>
@@ -12328,7 +13374,7 @@
                     <pic:cNvPicPr/>
                   </pic:nvPicPr>
                   <pic:blipFill>
-                    <a:blip r:embed="rId46">
+                    <a:blip r:embed="rId48">
                       <a:extLst>
                         <a:ext uri="{28A0092B-C50C-407E-A947-70E740481C1C}">
                           <a14:useLocalDpi xmlns:a14="http://schemas.microsoft.com/office/drawing/2010/main" val="0"/>
@@ -12428,7 +13474,7 @@
                     <pic:cNvPicPr/>
                   </pic:nvPicPr>
                   <pic:blipFill>
-                    <a:blip r:embed="rId47">
+                    <a:blip r:embed="rId49">
                       <a:extLst>
                         <a:ext uri="{28A0092B-C50C-407E-A947-70E740481C1C}">
                           <a14:useLocalDpi xmlns:a14="http://schemas.microsoft.com/office/drawing/2010/main" val="0"/>
@@ -12460,6 +13506,7 @@
         <w:pStyle w:val="21"/>
       </w:pPr>
       <w:r>
+        <w:lastRenderedPageBreak/>
         <w:t>Рисунок 4.2.3</w:t>
       </w:r>
       <w:r>
@@ -12487,7 +13534,6 @@
           <w:rFonts w:cs="Times New Roman"/>
           <w:b/>
         </w:rPr>
-        <w:lastRenderedPageBreak/>
         <w:t>4</w:t>
       </w:r>
       <w:r>
@@ -12661,7 +13707,15 @@
         <w:t xml:space="preserve"># / </w:t>
       </w:r>
       <w:r>
-        <w:t>Дж. Рихтер. – СПб.: Питер, 2017. – 896 с.</w:t>
+        <w:t xml:space="preserve">Дж. Рихтер. – </w:t>
+      </w:r>
+      <w:proofErr w:type="gramStart"/>
+      <w:r>
+        <w:t>СПб.:</w:t>
+      </w:r>
+      <w:proofErr w:type="gramEnd"/>
+      <w:r>
+        <w:t xml:space="preserve"> Питер, 2017. – 896 с.</w:t>
       </w:r>
     </w:p>
     <w:p>
@@ -12704,14 +13758,35 @@
         </w:numPr>
         <w:jc w:val="both"/>
       </w:pPr>
-      <w:r>
-        <w:t xml:space="preserve">Фридл, Дж. Регулярные выражения </w:t>
+      <w:proofErr w:type="spellStart"/>
+      <w:r>
+        <w:t>Фридл</w:t>
+      </w:r>
+      <w:proofErr w:type="spellEnd"/>
+      <w:r>
+        <w:t xml:space="preserve">, Дж. Регулярные выражения </w:t>
       </w:r>
       <w:r>
         <w:t xml:space="preserve">/ </w:t>
       </w:r>
       <w:r>
-        <w:t>Дж. Фридл. – СПб.: Символ-плюс, 2008. – 608 с.</w:t>
+        <w:t xml:space="preserve">Дж. </w:t>
+      </w:r>
+      <w:proofErr w:type="spellStart"/>
+      <w:r>
+        <w:t>Фридл</w:t>
+      </w:r>
+      <w:proofErr w:type="spellEnd"/>
+      <w:r>
+        <w:t xml:space="preserve">. – </w:t>
+      </w:r>
+      <w:proofErr w:type="gramStart"/>
+      <w:r>
+        <w:t>СПб.:</w:t>
+      </w:r>
+      <w:proofErr w:type="gramEnd"/>
+      <w:r>
+        <w:t xml:space="preserve"> Символ-плюс, 2008. – 608 с.</w:t>
       </w:r>
     </w:p>
     <w:p>
@@ -12723,14 +13798,27 @@
         </w:numPr>
         <w:jc w:val="both"/>
       </w:pPr>
-      <w:r>
-        <w:t xml:space="preserve">Дэйт, Дж. Введение в системы баз данных </w:t>
+      <w:proofErr w:type="spellStart"/>
+      <w:r>
+        <w:t>Дэйт</w:t>
+      </w:r>
+      <w:proofErr w:type="spellEnd"/>
+      <w:r>
+        <w:t xml:space="preserve">, Дж. Введение в системы баз данных </w:t>
       </w:r>
       <w:r>
         <w:t xml:space="preserve">/ </w:t>
       </w:r>
       <w:r>
-        <w:t>Дж. Дэйт. – М.: Вильямс, 2017. – 1328 с.</w:t>
+        <w:t xml:space="preserve">Дж. </w:t>
+      </w:r>
+      <w:proofErr w:type="spellStart"/>
+      <w:r>
+        <w:t>Дэйт</w:t>
+      </w:r>
+      <w:proofErr w:type="spellEnd"/>
+      <w:r>
+        <w:t>. – М.: Вильямс, 2017. – 1328 с.</w:t>
       </w:r>
     </w:p>
     <w:p>
@@ -12742,8 +13830,13 @@
         </w:numPr>
         <w:jc w:val="both"/>
       </w:pPr>
-      <w:r>
-        <w:t>Пацей, Н.В. Курс лекций по язык</w:t>
+      <w:proofErr w:type="spellStart"/>
+      <w:r>
+        <w:t>Пацей</w:t>
+      </w:r>
+      <w:proofErr w:type="spellEnd"/>
+      <w:r>
+        <w:t>, Н.В. Курс лекций по язык</w:t>
       </w:r>
       <w:r>
         <w:t xml:space="preserve">у программирования C# </w:t>
@@ -12751,8 +13844,13 @@
       <w:r>
         <w:t xml:space="preserve">/ Н.В. </w:t>
       </w:r>
-      <w:r>
-        <w:t>Пацей. –Минск: БГТУ, 2016. –175 с.</w:t>
+      <w:proofErr w:type="spellStart"/>
+      <w:r>
+        <w:t>Пацей</w:t>
+      </w:r>
+      <w:proofErr w:type="spellEnd"/>
+      <w:r>
+        <w:t>. –Минск: БГТУ, 2016. –175 с.</w:t>
       </w:r>
     </w:p>
     <w:p>
@@ -12785,7 +13883,7 @@
       <w:r>
         <w:t xml:space="preserve">Режим доступа: </w:t>
       </w:r>
-      <w:hyperlink r:id="rId48" w:history="1">
+      <w:hyperlink r:id="rId50" w:history="1">
         <w:r>
           <w:rPr>
             <w:rStyle w:val="ac"/>
@@ -12809,12 +13907,14 @@
       <w:r>
         <w:t xml:space="preserve">Как работает </w:t>
       </w:r>
+      <w:proofErr w:type="spellStart"/>
       <w:r>
         <w:rPr>
           <w:lang w:val="en-US"/>
         </w:rPr>
         <w:t>Git</w:t>
       </w:r>
+      <w:proofErr w:type="spellEnd"/>
       <w:r>
         <w:t xml:space="preserve"> [</w:t>
       </w:r>
@@ -12833,7 +13933,7 @@
       <w:r>
         <w:t xml:space="preserve">Режим доступа: </w:t>
       </w:r>
-      <w:hyperlink r:id="rId49" w:history="1">
+      <w:hyperlink r:id="rId51" w:history="1">
         <w:r>
           <w:rPr>
             <w:rStyle w:val="ac"/>
@@ -12847,6 +13947,7 @@
           </w:rPr>
           <w:t>://</w:t>
         </w:r>
+        <w:proofErr w:type="spellStart"/>
         <w:r>
           <w:rPr>
             <w:rStyle w:val="ac"/>
@@ -12854,12 +13955,14 @@
           </w:rPr>
           <w:t>habrahabr</w:t>
         </w:r>
+        <w:proofErr w:type="spellEnd"/>
         <w:r>
           <w:rPr>
             <w:rStyle w:val="ac"/>
           </w:rPr>
           <w:t>.</w:t>
         </w:r>
+        <w:proofErr w:type="spellStart"/>
         <w:r>
           <w:rPr>
             <w:rStyle w:val="ac"/>
@@ -12867,6 +13970,7 @@
           </w:rPr>
           <w:t>ru</w:t>
         </w:r>
+        <w:proofErr w:type="spellEnd"/>
         <w:r>
           <w:rPr>
             <w:rStyle w:val="ac"/>
@@ -12909,12 +14013,14 @@
       <w:r>
         <w:t xml:space="preserve"> </w:t>
       </w:r>
+      <w:proofErr w:type="spellStart"/>
       <w:r>
         <w:rPr>
           <w:lang w:val="en-US"/>
         </w:rPr>
         <w:t>Git</w:t>
       </w:r>
+      <w:proofErr w:type="spellEnd"/>
       <w:r>
         <w:t xml:space="preserve"> [</w:t>
       </w:r>
@@ -12927,7 +14033,7 @@
       <w:r>
         <w:t xml:space="preserve">Режим доступа: </w:t>
       </w:r>
-      <w:hyperlink r:id="rId50" w:history="1">
+      <w:hyperlink r:id="rId52" w:history="1">
         <w:r>
           <w:rPr>
             <w:rStyle w:val="ac"/>
@@ -12949,7 +14055,15 @@
         <w:jc w:val="both"/>
       </w:pPr>
       <w:r>
-        <w:t xml:space="preserve">Правильное логгирование в </w:t>
+        <w:t xml:space="preserve">Правильное </w:t>
+      </w:r>
+      <w:proofErr w:type="spellStart"/>
+      <w:r>
+        <w:t>логгирование</w:t>
+      </w:r>
+      <w:proofErr w:type="spellEnd"/>
+      <w:r>
+        <w:t xml:space="preserve"> в </w:t>
       </w:r>
       <w:r>
         <w:rPr>
@@ -12993,7 +14107,7 @@
       <w:r>
         <w:t xml:space="preserve">Режим доступа: </w:t>
       </w:r>
-      <w:hyperlink r:id="rId51" w:history="1">
+      <w:hyperlink r:id="rId53" w:history="1">
         <w:r>
           <w:rPr>
             <w:rStyle w:val="ac"/>
@@ -13027,7 +14141,12 @@
         <w:t># [</w:t>
       </w:r>
       <w:r>
-        <w:t>Электронный ресурс</w:t>
+        <w:t>Электронный рес</w:t>
+      </w:r>
+      <w:bookmarkStart w:id="0" w:name="_GoBack"/>
+      <w:bookmarkEnd w:id="0"/>
+      <w:r>
+        <w:t>урс</w:t>
       </w:r>
       <w:r>
         <w:t xml:space="preserve">] </w:t>
@@ -13041,7 +14160,7 @@
       <w:r>
         <w:t xml:space="preserve">Режим доступа: </w:t>
       </w:r>
-      <w:hyperlink r:id="rId52" w:history="1">
+      <w:hyperlink r:id="rId54" w:history="1">
         <w:r>
           <w:rPr>
             <w:rStyle w:val="ac"/>
@@ -13064,15 +14183,111 @@
       </w:r>
     </w:p>
     <w:sectPr>
+      <w:headerReference w:type="default" r:id="rId55"/>
       <w:pgSz w:w="11906" w:h="16838"/>
       <w:pgMar w:top="1134" w:right="567" w:bottom="851" w:left="1304" w:header="709" w:footer="709" w:gutter="0"/>
-      <w:pgNumType w:start="0"/>
+      <w:pgNumType w:start="1"/>
       <w:cols w:space="708"/>
       <w:titlePg/>
       <w:docGrid w:linePitch="381"/>
     </w:sectPr>
   </w:body>
 </w:document>
+</file>
+
+<file path=word/endnotes.xml><?xml version="1.0" encoding="utf-8"?>
+<w:endnotes xmlns:wpc="http://schemas.microsoft.com/office/word/2010/wordprocessingCanvas" xmlns:mc="http://schemas.openxmlformats.org/markup-compatibility/2006" xmlns:o="urn:schemas-microsoft-com:office:office" xmlns:r="http://schemas.openxmlformats.org/officeDocument/2006/relationships" xmlns:m="http://schemas.openxmlformats.org/officeDocument/2006/math" xmlns:v="urn:schemas-microsoft-com:vml" xmlns:wp14="http://schemas.microsoft.com/office/word/2010/wordprocessingDrawing" xmlns:wp="http://schemas.openxmlformats.org/drawingml/2006/wordprocessingDrawing" xmlns:w10="urn:schemas-microsoft-com:office:word" xmlns:w="http://schemas.openxmlformats.org/wordprocessingml/2006/main" xmlns:w14="http://schemas.microsoft.com/office/word/2010/wordml" xmlns:w15="http://schemas.microsoft.com/office/word/2012/wordml" xmlns:wpg="http://schemas.microsoft.com/office/word/2010/wordprocessingGroup" xmlns:wpi="http://schemas.microsoft.com/office/word/2010/wordprocessingInk" xmlns:wne="http://schemas.microsoft.com/office/word/2006/wordml" xmlns:wps="http://schemas.microsoft.com/office/word/2010/wordprocessingShape" mc:Ignorable="w14 w15 wp14">
+  <w:endnote w:type="separator" w:id="-1">
+    <w:p>
+      <w:pPr>
+        <w:spacing w:line="240" w:lineRule="auto"/>
+      </w:pPr>
+      <w:r>
+        <w:separator/>
+      </w:r>
+    </w:p>
+  </w:endnote>
+  <w:endnote w:type="continuationSeparator" w:id="0">
+    <w:p>
+      <w:pPr>
+        <w:spacing w:line="240" w:lineRule="auto"/>
+      </w:pPr>
+      <w:r>
+        <w:continuationSeparator/>
+      </w:r>
+    </w:p>
+  </w:endnote>
+</w:endnotes>
+</file>
+
+<file path=word/footnotes.xml><?xml version="1.0" encoding="utf-8"?>
+<w:footnotes xmlns:wpc="http://schemas.microsoft.com/office/word/2010/wordprocessingCanvas" xmlns:mc="http://schemas.openxmlformats.org/markup-compatibility/2006" xmlns:o="urn:schemas-microsoft-com:office:office" xmlns:r="http://schemas.openxmlformats.org/officeDocument/2006/relationships" xmlns:m="http://schemas.openxmlformats.org/officeDocument/2006/math" xmlns:v="urn:schemas-microsoft-com:vml" xmlns:wp14="http://schemas.microsoft.com/office/word/2010/wordprocessingDrawing" xmlns:wp="http://schemas.openxmlformats.org/drawingml/2006/wordprocessingDrawing" xmlns:w10="urn:schemas-microsoft-com:office:word" xmlns:w="http://schemas.openxmlformats.org/wordprocessingml/2006/main" xmlns:w14="http://schemas.microsoft.com/office/word/2010/wordml" xmlns:w15="http://schemas.microsoft.com/office/word/2012/wordml" xmlns:wpg="http://schemas.microsoft.com/office/word/2010/wordprocessingGroup" xmlns:wpi="http://schemas.microsoft.com/office/word/2010/wordprocessingInk" xmlns:wne="http://schemas.microsoft.com/office/word/2006/wordml" xmlns:wps="http://schemas.microsoft.com/office/word/2010/wordprocessingShape" mc:Ignorable="w14 w15 wp14">
+  <w:footnote w:type="separator" w:id="-1">
+    <w:p>
+      <w:pPr>
+        <w:spacing w:line="240" w:lineRule="auto"/>
+      </w:pPr>
+      <w:r>
+        <w:separator/>
+      </w:r>
+    </w:p>
+  </w:footnote>
+  <w:footnote w:type="continuationSeparator" w:id="0">
+    <w:p>
+      <w:pPr>
+        <w:spacing w:line="240" w:lineRule="auto"/>
+      </w:pPr>
+      <w:r>
+        <w:continuationSeparator/>
+      </w:r>
+    </w:p>
+  </w:footnote>
+</w:footnotes>
+</file>
+
+<file path=word/header1.xml><?xml version="1.0" encoding="utf-8"?>
+<w:hdr xmlns:wpc="http://schemas.microsoft.com/office/word/2010/wordprocessingCanvas" xmlns:mc="http://schemas.openxmlformats.org/markup-compatibility/2006" xmlns:o="urn:schemas-microsoft-com:office:office" xmlns:r="http://schemas.openxmlformats.org/officeDocument/2006/relationships" xmlns:m="http://schemas.openxmlformats.org/officeDocument/2006/math" xmlns:v="urn:schemas-microsoft-com:vml" xmlns:wp14="http://schemas.microsoft.com/office/word/2010/wordprocessingDrawing" xmlns:wp="http://schemas.openxmlformats.org/drawingml/2006/wordprocessingDrawing" xmlns:w10="urn:schemas-microsoft-com:office:word" xmlns:w="http://schemas.openxmlformats.org/wordprocessingml/2006/main" xmlns:w14="http://schemas.microsoft.com/office/word/2010/wordml" xmlns:w15="http://schemas.microsoft.com/office/word/2012/wordml" xmlns:wpg="http://schemas.microsoft.com/office/word/2010/wordprocessingGroup" xmlns:wpi="http://schemas.microsoft.com/office/word/2010/wordprocessingInk" xmlns:wne="http://schemas.microsoft.com/office/word/2006/wordml" xmlns:wps="http://schemas.microsoft.com/office/word/2010/wordprocessingShape" mc:Ignorable="w14 w15 wp14">
+  <w:sdt>
+    <w:sdtPr>
+      <w:id w:val="2019650669"/>
+      <w:docPartObj>
+        <w:docPartGallery w:val="Page Numbers (Top of Page)"/>
+        <w:docPartUnique/>
+      </w:docPartObj>
+    </w:sdtPr>
+    <w:sdtContent>
+      <w:p>
+        <w:pPr>
+          <w:pStyle w:val="ad"/>
+          <w:jc w:val="right"/>
+        </w:pPr>
+        <w:r>
+          <w:fldChar w:fldCharType="begin"/>
+        </w:r>
+        <w:r>
+          <w:instrText>PAGE   \* MERGEFORMAT</w:instrText>
+        </w:r>
+        <w:r>
+          <w:fldChar w:fldCharType="separate"/>
+        </w:r>
+        <w:r>
+          <w:rPr>
+            <w:noProof/>
+          </w:rPr>
+          <w:t>40</w:t>
+        </w:r>
+        <w:r>
+          <w:fldChar w:fldCharType="end"/>
+        </w:r>
+      </w:p>
+    </w:sdtContent>
+  </w:sdt>
+  <w:p>
+    <w:pPr>
+      <w:pStyle w:val="ad"/>
+    </w:pPr>
+  </w:p>
+</w:hdr>
 </file>
 
 <file path=word/numbering.xml><?xml version="1.0" encoding="utf-8"?>
@@ -16734,6 +17949,58 @@
       <w:sz w:val="24"/>
     </w:rPr>
   </w:style>
+  <w:style w:type="paragraph" w:styleId="ad">
+    <w:name w:val="header"/>
+    <w:basedOn w:val="a"/>
+    <w:link w:val="ae"/>
+    <w:uiPriority w:val="99"/>
+    <w:unhideWhenUsed/>
+    <w:rsid w:val="0095390E"/>
+    <w:pPr>
+      <w:tabs>
+        <w:tab w:val="center" w:pos="4677"/>
+        <w:tab w:val="right" w:pos="9355"/>
+      </w:tabs>
+      <w:spacing w:line="240" w:lineRule="auto"/>
+    </w:pPr>
+  </w:style>
+  <w:style w:type="character" w:customStyle="1" w:styleId="ae">
+    <w:name w:val="Верхний колонтитул Знак"/>
+    <w:basedOn w:val="a0"/>
+    <w:link w:val="ad"/>
+    <w:uiPriority w:val="99"/>
+    <w:rsid w:val="0095390E"/>
+    <w:rPr>
+      <w:rFonts w:ascii="Times New Roman" w:hAnsi="Times New Roman"/>
+      <w:sz w:val="28"/>
+    </w:rPr>
+  </w:style>
+  <w:style w:type="paragraph" w:styleId="af">
+    <w:name w:val="footer"/>
+    <w:basedOn w:val="a"/>
+    <w:link w:val="af0"/>
+    <w:uiPriority w:val="99"/>
+    <w:unhideWhenUsed/>
+    <w:rsid w:val="0095390E"/>
+    <w:pPr>
+      <w:tabs>
+        <w:tab w:val="center" w:pos="4677"/>
+        <w:tab w:val="right" w:pos="9355"/>
+      </w:tabs>
+      <w:spacing w:line="240" w:lineRule="auto"/>
+    </w:pPr>
+  </w:style>
+  <w:style w:type="character" w:customStyle="1" w:styleId="af0">
+    <w:name w:val="Нижний колонтитул Знак"/>
+    <w:basedOn w:val="a0"/>
+    <w:link w:val="af"/>
+    <w:uiPriority w:val="99"/>
+    <w:rsid w:val="0095390E"/>
+    <w:rPr>
+      <w:rFonts w:ascii="Times New Roman" w:hAnsi="Times New Roman"/>
+      <w:sz w:val="28"/>
+    </w:rPr>
+  </w:style>
 </w:styles>
 </file>
 
@@ -17003,7 +18270,7 @@
 </file>
 
 <file path=customXml/itemProps1.xml><?xml version="1.0" encoding="utf-8"?>
-<ds:datastoreItem xmlns:ds="http://schemas.openxmlformats.org/officeDocument/2006/customXml" ds:itemID="{B16ABB98-3B12-4BDA-89F8-2A548470A661}">
+<ds:datastoreItem xmlns:ds="http://schemas.openxmlformats.org/officeDocument/2006/customXml" ds:itemID="{5F3619BC-05CA-447C-98FF-F9E2ECE040CF}">
   <ds:schemaRefs>
     <ds:schemaRef ds:uri="http://schemas.openxmlformats.org/officeDocument/2006/bibliography"/>
   </ds:schemaRefs>

</xml_diff>